<commit_message>
rework of SortableLinkedList, more tests
</commit_message>
<xml_diff>
--- a/oblig0.docx
+++ b/oblig0.docx
@@ -3539,8 +3539,6 @@
             </m:oMath>
           </w:p>
         </w:tc>
-        <w:bookmarkStart w:id="1" w:name="_GoBack"/>
-        <w:bookmarkEnd w:id="1"/>
       </w:tr>
       <w:tr>
         <w:trPr>
@@ -4736,7 +4734,7 @@
             </w:r>
           </w:p>
         </w:tc>
-        <w:commentRangeStart w:id="2"/>
+        <w:commentRangeStart w:id="1"/>
         <w:tc>
           <w:tcPr>
             <w:tcW w:w="5222" w:type="dxa"/>
@@ -5048,7 +5046,7 @@
                     </m:d>
                   </m:e>
                 </m:nary>
-                <w:commentRangeEnd w:id="2"/>
+                <w:commentRangeEnd w:id="1"/>
                 <m:r>
                   <m:rPr>
                     <m:sty m:val="p"/>
@@ -5056,7 +5054,7 @@
                   <w:rPr>
                     <w:rStyle w:val="CommentReference"/>
                   </w:rPr>
-                  <w:commentReference w:id="2"/>
+                  <w:commentReference w:id="1"/>
                 </m:r>
               </m:oMath>
             </m:oMathPara>
@@ -5567,8 +5565,8 @@
                   </w:rPr>
                   <m:t>~</m:t>
                 </m:r>
-                <m:func>
-                  <m:funcPr>
+                <m:f>
+                  <m:fPr>
                     <m:ctrlPr>
                       <w:rPr>
                         <w:rFonts w:ascii="Cambria Math" w:hAnsi="Cambria Math"/>
@@ -5578,33 +5576,59 @@
                         <w:szCs w:val="24"/>
                       </w:rPr>
                     </m:ctrlPr>
-                  </m:funcPr>
-                  <m:fName>
+                  </m:fPr>
+                  <m:num>
+                    <m:func>
+                      <m:funcPr>
+                        <m:ctrlPr>
+                          <w:rPr>
+                            <w:rFonts w:ascii="Cambria Math" w:hAnsi="Cambria Math"/>
+                            <w:i/>
+                            <w:color w:val="FF0000"/>
+                            <w:sz w:val="24"/>
+                            <w:szCs w:val="24"/>
+                          </w:rPr>
+                        </m:ctrlPr>
+                      </m:funcPr>
+                      <m:fName>
+                        <m:r>
+                          <m:rPr>
+                            <m:sty m:val="p"/>
+                          </m:rPr>
+                          <w:rPr>
+                            <w:rFonts w:ascii="Cambria Math" w:hAnsi="Cambria Math"/>
+                            <w:color w:val="FF0000"/>
+                            <w:sz w:val="24"/>
+                            <w:szCs w:val="24"/>
+                          </w:rPr>
+                          <m:t>log</m:t>
+                        </m:r>
+                      </m:fName>
+                      <m:e>
+                        <m:r>
+                          <w:rPr>
+                            <w:rFonts w:ascii="Cambria Math" w:hAnsi="Cambria Math"/>
+                            <w:color w:val="FF0000"/>
+                            <w:sz w:val="24"/>
+                            <w:szCs w:val="24"/>
+                          </w:rPr>
+                          <m:t>n</m:t>
+                        </m:r>
+                      </m:e>
+                    </m:func>
+                  </m:num>
+                  <m:den>
                     <m:r>
-                      <m:rPr>
-                        <m:sty m:val="p"/>
-                      </m:rPr>
                       <w:rPr>
                         <w:rFonts w:ascii="Cambria Math" w:hAnsi="Cambria Math"/>
                         <w:color w:val="FF0000"/>
                         <w:sz w:val="24"/>
                         <w:szCs w:val="24"/>
                       </w:rPr>
-                      <m:t>log</m:t>
+                      <m:t>2</m:t>
                     </m:r>
-                  </m:fName>
-                  <m:e>
-                    <m:r>
-                      <w:rPr>
-                        <w:rFonts w:ascii="Cambria Math" w:hAnsi="Cambria Math"/>
-                        <w:color w:val="FF0000"/>
-                        <w:sz w:val="24"/>
-                        <w:szCs w:val="24"/>
-                      </w:rPr>
-                      <m:t>n</m:t>
-                    </m:r>
-                  </m:e>
-                </m:func>
+                  </m:den>
+                </m:f>
                 <m:r>
                   <w:rPr>
                     <w:rFonts w:ascii="Cambria Math" w:hAnsi="Cambria Math"/>
@@ -5627,6 +5651,8 @@
                     </m:ctrlPr>
                   </m:funcPr>
                   <m:fName>
+                    <w:bookmarkStart w:id="2" w:name="_GoBack"/>
+                    <w:bookmarkEnd w:id="2"/>
                     <m:sSub>
                       <m:sSubPr>
                         <m:ctrlPr>
@@ -7427,7 +7453,7 @@
       </w:r>
     </w:p>
   </w:comment>
-  <w:comment w:id="2" w:author="Carl-flip" w:date="2018-09-17T16:58:00Z" w:initials="C">
+  <w:comment w:id="1" w:author="Carl-flip" w:date="2018-09-17T16:58:00Z" w:initials="C">
     <w:p>
       <w:pPr>
         <w:pStyle w:val="CommentText"/>

</xml_diff>

<commit_message>
todo-notes and copy of junit test
</commit_message>
<xml_diff>
--- a/oblig0.docx
+++ b/oblig0.docx
@@ -7268,10 +7268,7 @@
                 <m:t>m</m:t>
               </m:r>
             </m:sup>
-            <m:e>
-              <w:bookmarkStart w:id="2" w:name="_GoBack"/>
-              <w:bookmarkEnd w:id="2"/>
-            </m:e>
+            <m:e/>
           </m:nary>
         </m:oMath>
       </m:oMathPara>
@@ -7428,6 +7425,164 @@
           <w:lang w:val="en-GB"/>
         </w:rPr>
       </w:pPr>
+    </w:p>
+    <w:p>
+      <w:pPr>
+        <w:rPr>
+          <w:lang w:val="en-GB"/>
+        </w:rPr>
+      </w:pPr>
+    </w:p>
+    <w:p>
+      <w:pPr>
+        <w:rPr>
+          <w:lang w:val="en-GB"/>
+        </w:rPr>
+      </w:pPr>
+      <w:proofErr w:type="spellStart"/>
+      <w:r>
+        <w:rPr>
+          <w:lang w:val="en-GB"/>
+        </w:rPr>
+        <w:t>Todo</w:t>
+      </w:r>
+      <w:proofErr w:type="spellEnd"/>
+      <w:r>
+        <w:rPr>
+          <w:lang w:val="en-GB"/>
+        </w:rPr>
+        <w:t>:</w:t>
+      </w:r>
+    </w:p>
+    <w:p>
+      <w:pPr>
+        <w:pStyle w:val="ListParagraph"/>
+        <w:numPr>
+          <w:ilvl w:val="0"/>
+          <w:numId w:val="1"/>
+        </w:numPr>
+        <w:rPr>
+          <w:lang w:val="en-GB"/>
+        </w:rPr>
+      </w:pPr>
+      <w:r>
+        <w:rPr>
+          <w:lang w:val="en-GB"/>
+        </w:rPr>
+        <w:t>Rewrite reverse polish (make simple stack)</w:t>
+      </w:r>
+    </w:p>
+    <w:p>
+      <w:pPr>
+        <w:pStyle w:val="ListParagraph"/>
+        <w:numPr>
+          <w:ilvl w:val="0"/>
+          <w:numId w:val="1"/>
+        </w:numPr>
+        <w:rPr>
+          <w:lang w:val="en-GB"/>
+        </w:rPr>
+      </w:pPr>
+      <w:r>
+        <w:rPr>
+          <w:lang w:val="en-GB"/>
+        </w:rPr>
+        <w:t xml:space="preserve">Junit tests for </w:t>
+      </w:r>
+      <w:proofErr w:type="spellStart"/>
+      <w:r>
+        <w:rPr>
+          <w:lang w:val="en-GB"/>
+        </w:rPr>
+        <w:t>sortablelinkedlist</w:t>
+      </w:r>
+      <w:proofErr w:type="spellEnd"/>
+    </w:p>
+    <w:p>
+      <w:pPr>
+        <w:pStyle w:val="ListParagraph"/>
+        <w:numPr>
+          <w:ilvl w:val="0"/>
+          <w:numId w:val="1"/>
+        </w:numPr>
+        <w:rPr>
+          <w:lang w:val="en-GB"/>
+        </w:rPr>
+      </w:pPr>
+      <w:r>
+        <w:rPr>
+          <w:lang w:val="en-GB"/>
+        </w:rPr>
+        <w:t>Function T, U, Z</w:t>
+      </w:r>
+    </w:p>
+    <w:p>
+      <w:pPr>
+        <w:pStyle w:val="ListParagraph"/>
+        <w:numPr>
+          <w:ilvl w:val="0"/>
+          <w:numId w:val="1"/>
+        </w:numPr>
+        <w:rPr>
+          <w:lang w:val="en-GB"/>
+        </w:rPr>
+      </w:pPr>
+      <w:r>
+        <w:rPr>
+          <w:lang w:val="en-GB"/>
+        </w:rPr>
+        <w:t>Tests for Big-O</w:t>
+      </w:r>
+    </w:p>
+    <w:p>
+      <w:pPr>
+        <w:pStyle w:val="ListParagraph"/>
+        <w:numPr>
+          <w:ilvl w:val="0"/>
+          <w:numId w:val="1"/>
+        </w:numPr>
+        <w:rPr>
+          <w:lang w:val="en-GB"/>
+        </w:rPr>
+      </w:pPr>
+      <w:r>
+        <w:rPr>
+          <w:lang w:val="en-GB"/>
+        </w:rPr>
+        <w:t xml:space="preserve">Union find </w:t>
+      </w:r>
+      <w:r>
+        <w:rPr>
+          <w:lang w:val="en-GB"/>
+        </w:rPr>
+        <w:t xml:space="preserve">part </w:t>
+      </w:r>
+      <w:r>
+        <w:rPr>
+          <w:lang w:val="en-GB"/>
+        </w:rPr>
+        <w:t>d)</w:t>
+      </w:r>
+    </w:p>
+    <w:p>
+      <w:pPr>
+        <w:pStyle w:val="ListParagraph"/>
+        <w:numPr>
+          <w:ilvl w:val="0"/>
+          <w:numId w:val="1"/>
+        </w:numPr>
+        <w:rPr>
+          <w:lang w:val="en-GB"/>
+        </w:rPr>
+      </w:pPr>
+      <w:r>
+        <w:rPr>
+          <w:lang w:val="en-GB"/>
+        </w:rPr>
+        <w:t>Change big-O(log2(n)) to log(n)</w:t>
+      </w:r>
+      <w:bookmarkStart w:id="2" w:name="_GoBack"/>
+      <w:bookmarkEnd w:id="2"/>
     </w:p>
     <w:sectPr>
       <w:pgSz w:w="11906" w:h="16838"/>
@@ -7534,6 +7689,126 @@
   <w16cid:commentId w16cid:paraId="3A33A6E1" w16cid:durableId="1F4A38E8"/>
   <w16cid:commentId w16cid:paraId="4C959782" w16cid:durableId="1F4A5BC4"/>
 </w16cid:commentsIds>
+</file>
+
+<file path=word/numbering.xml><?xml version="1.0" encoding="utf-8"?>
+<w:numbering xmlns:wpc="http://schemas.microsoft.com/office/word/2010/wordprocessingCanvas" xmlns:cx="http://schemas.microsoft.com/office/drawing/2014/chartex" xmlns:cx1="http://schemas.microsoft.com/office/drawing/2015/9/8/chartex" xmlns:cx2="http://schemas.microsoft.com/office/drawing/2015/10/21/chartex" xmlns:cx3="http://schemas.microsoft.com/office/drawing/2016/5/9/chartex" xmlns:cx4="http://schemas.microsoft.com/office/drawing/2016/5/10/chartex" xmlns:cx5="http://schemas.microsoft.com/office/drawing/2016/5/11/chartex" xmlns:cx6="http://schemas.microsoft.com/office/drawing/2016/5/12/chartex" xmlns:cx7="http://schemas.microsoft.com/office/drawing/2016/5/13/chartex" xmlns:cx8="http://schemas.microsoft.com/office/drawing/2016/5/14/chartex" xmlns:mc="http://schemas.openxmlformats.org/markup-compatibility/2006" xmlns:aink="http://schemas.microsoft.com/office/drawing/2016/ink" xmlns:am3d="http://schemas.microsoft.com/office/drawing/2017/model3d" xmlns:o="urn:schemas-microsoft-com:office:office" xmlns:r="http://schemas.openxmlformats.org/officeDocument/2006/relationships" xmlns:m="http://schemas.openxmlformats.org/officeDocument/2006/math" xmlns:v="urn:schemas-microsoft-com:vml" xmlns:wp14="http://schemas.microsoft.com/office/word/2010/wordprocessingDrawing" xmlns:wp="http://schemas.openxmlformats.org/drawingml/2006/wordprocessingDrawing" xmlns:w10="urn:schemas-microsoft-com:office:word" xmlns:w="http://schemas.openxmlformats.org/wordprocessingml/2006/main" xmlns:w14="http://schemas.microsoft.com/office/word/2010/wordml" xmlns:w15="http://schemas.microsoft.com/office/word/2012/wordml" xmlns:w16cid="http://schemas.microsoft.com/office/word/2016/wordml/cid" xmlns:w16se="http://schemas.microsoft.com/office/word/2015/wordml/symex" xmlns:wpg="http://schemas.microsoft.com/office/word/2010/wordprocessingGroup" xmlns:wpi="http://schemas.microsoft.com/office/word/2010/wordprocessingInk" xmlns:wne="http://schemas.microsoft.com/office/word/2006/wordml" xmlns:wps="http://schemas.microsoft.com/office/word/2010/wordprocessingShape" mc:Ignorable="w14 w15 w16se w16cid wp14">
+  <w:abstractNum w:abstractNumId="0" w15:restartNumberingAfterBreak="0">
+    <w:nsid w:val="091C271D"/>
+    <w:multiLevelType w:val="hybridMultilevel"/>
+    <w:tmpl w:val="E34452B0"/>
+    <w:lvl w:ilvl="0" w:tplc="F27C1304">
+      <w:numFmt w:val="bullet"/>
+      <w:lvlText w:val="-"/>
+      <w:lvlJc w:val="left"/>
+      <w:pPr>
+        <w:ind w:left="720" w:hanging="360"/>
+      </w:pPr>
+      <w:rPr>
+        <w:rFonts w:ascii="Calibri" w:eastAsiaTheme="minorHAnsi" w:hAnsi="Calibri" w:cs="Calibri" w:hint="default"/>
+      </w:rPr>
+    </w:lvl>
+    <w:lvl w:ilvl="1" w:tplc="08090003" w:tentative="1">
+      <w:start w:val="1"/>
+      <w:numFmt w:val="bullet"/>
+      <w:lvlText w:val="o"/>
+      <w:lvlJc w:val="left"/>
+      <w:pPr>
+        <w:ind w:left="1440" w:hanging="360"/>
+      </w:pPr>
+      <w:rPr>
+        <w:rFonts w:ascii="Courier New" w:hAnsi="Courier New" w:cs="Courier New" w:hint="default"/>
+      </w:rPr>
+    </w:lvl>
+    <w:lvl w:ilvl="2" w:tplc="08090005" w:tentative="1">
+      <w:start w:val="1"/>
+      <w:numFmt w:val="bullet"/>
+      <w:lvlText w:val=""/>
+      <w:lvlJc w:val="left"/>
+      <w:pPr>
+        <w:ind w:left="2160" w:hanging="360"/>
+      </w:pPr>
+      <w:rPr>
+        <w:rFonts w:ascii="Wingdings" w:hAnsi="Wingdings" w:hint="default"/>
+      </w:rPr>
+    </w:lvl>
+    <w:lvl w:ilvl="3" w:tplc="08090001" w:tentative="1">
+      <w:start w:val="1"/>
+      <w:numFmt w:val="bullet"/>
+      <w:lvlText w:val=""/>
+      <w:lvlJc w:val="left"/>
+      <w:pPr>
+        <w:ind w:left="2880" w:hanging="360"/>
+      </w:pPr>
+      <w:rPr>
+        <w:rFonts w:ascii="Symbol" w:hAnsi="Symbol" w:hint="default"/>
+      </w:rPr>
+    </w:lvl>
+    <w:lvl w:ilvl="4" w:tplc="08090003" w:tentative="1">
+      <w:start w:val="1"/>
+      <w:numFmt w:val="bullet"/>
+      <w:lvlText w:val="o"/>
+      <w:lvlJc w:val="left"/>
+      <w:pPr>
+        <w:ind w:left="3600" w:hanging="360"/>
+      </w:pPr>
+      <w:rPr>
+        <w:rFonts w:ascii="Courier New" w:hAnsi="Courier New" w:cs="Courier New" w:hint="default"/>
+      </w:rPr>
+    </w:lvl>
+    <w:lvl w:ilvl="5" w:tplc="08090005" w:tentative="1">
+      <w:start w:val="1"/>
+      <w:numFmt w:val="bullet"/>
+      <w:lvlText w:val=""/>
+      <w:lvlJc w:val="left"/>
+      <w:pPr>
+        <w:ind w:left="4320" w:hanging="360"/>
+      </w:pPr>
+      <w:rPr>
+        <w:rFonts w:ascii="Wingdings" w:hAnsi="Wingdings" w:hint="default"/>
+      </w:rPr>
+    </w:lvl>
+    <w:lvl w:ilvl="6" w:tplc="08090001" w:tentative="1">
+      <w:start w:val="1"/>
+      <w:numFmt w:val="bullet"/>
+      <w:lvlText w:val=""/>
+      <w:lvlJc w:val="left"/>
+      <w:pPr>
+        <w:ind w:left="5040" w:hanging="360"/>
+      </w:pPr>
+      <w:rPr>
+        <w:rFonts w:ascii="Symbol" w:hAnsi="Symbol" w:hint="default"/>
+      </w:rPr>
+    </w:lvl>
+    <w:lvl w:ilvl="7" w:tplc="08090003" w:tentative="1">
+      <w:start w:val="1"/>
+      <w:numFmt w:val="bullet"/>
+      <w:lvlText w:val="o"/>
+      <w:lvlJc w:val="left"/>
+      <w:pPr>
+        <w:ind w:left="5760" w:hanging="360"/>
+      </w:pPr>
+      <w:rPr>
+        <w:rFonts w:ascii="Courier New" w:hAnsi="Courier New" w:cs="Courier New" w:hint="default"/>
+      </w:rPr>
+    </w:lvl>
+    <w:lvl w:ilvl="8" w:tplc="08090005" w:tentative="1">
+      <w:start w:val="1"/>
+      <w:numFmt w:val="bullet"/>
+      <w:lvlText w:val=""/>
+      <w:lvlJc w:val="left"/>
+      <w:pPr>
+        <w:ind w:left="6480" w:hanging="360"/>
+      </w:pPr>
+      <w:rPr>
+        <w:rFonts w:ascii="Wingdings" w:hAnsi="Wingdings" w:hint="default"/>
+      </w:rPr>
+    </w:lvl>
+  </w:abstractNum>
+  <w:num w:numId="1">
+    <w:abstractNumId w:val="0"/>
+  </w:num>
+</w:numbering>
 </file>
 
 <file path=word/people.xml><?xml version="1.0" encoding="utf-8"?>
@@ -8205,6 +8480,17 @@
       <w:szCs w:val="18"/>
     </w:rPr>
   </w:style>
+  <w:style w:type="paragraph" w:styleId="ListParagraph">
+    <w:name w:val="List Paragraph"/>
+    <w:basedOn w:val="Normal"/>
+    <w:uiPriority w:val="34"/>
+    <w:qFormat/>
+    <w:rsid w:val="00BB2618"/>
+    <w:pPr>
+      <w:ind w:left="720"/>
+      <w:contextualSpacing/>
+    </w:pPr>
+  </w:style>
 </w:styles>
 </file>
 

</xml_diff>

<commit_message>
cleanup and unionfind d
</commit_message>
<xml_diff>
--- a/oblig0.docx
+++ b/oblig0.docx
@@ -4,7 +4,7 @@
   <w:body>
     <w:p>
       <w:pPr>
-        <w:pStyle w:val="Heading1"/>
+        <w:pStyle w:val="Overskrift1"/>
       </w:pPr>
       <w:r>
         <w:t>CGJ008</w:t>
@@ -13,7 +13,7 @@
     <w:p/>
     <w:p>
       <w:pPr>
-        <w:pStyle w:val="Heading2"/>
+        <w:pStyle w:val="Overskrift2"/>
       </w:pPr>
       <w:r>
         <w:t>Big-O Quiz</w:t>
@@ -21,7 +21,7 @@
     </w:p>
     <w:tbl>
       <w:tblPr>
-        <w:tblStyle w:val="TableGrid"/>
+        <w:tblStyle w:val="Tabellrutenett"/>
         <w:tblW w:w="10600" w:type="dxa"/>
         <w:tblInd w:w="-5" w:type="dxa"/>
         <w:tblLook w:val="04A0" w:firstRow="1" w:lastRow="0" w:firstColumn="1" w:lastColumn="0" w:noHBand="0" w:noVBand="1"/>
@@ -407,8 +407,30 @@
                         <w:sz w:val="24"/>
                         <w:szCs w:val="24"/>
                       </w:rPr>
-                      <m:t>n(n-1)</m:t>
+                      <m:t>n</m:t>
                     </m:r>
+                    <m:d>
+                      <m:dPr>
+                        <m:ctrlPr>
+                          <w:rPr>
+                            <w:rFonts w:ascii="Cambria Math" w:hAnsi="Cambria Math"/>
+                            <w:i/>
+                            <w:sz w:val="24"/>
+                            <w:szCs w:val="24"/>
+                          </w:rPr>
+                        </m:ctrlPr>
+                      </m:dPr>
+                      <m:e>
+                        <m:r>
+                          <w:rPr>
+                            <w:rFonts w:ascii="Cambria Math" w:hAnsi="Cambria Math"/>
+                            <w:sz w:val="24"/>
+                            <w:szCs w:val="24"/>
+                          </w:rPr>
+                          <m:t>n-1</m:t>
+                        </m:r>
+                      </m:e>
+                    </m:d>
                   </m:num>
                   <m:den>
                     <m:r>
@@ -527,16 +549,8 @@
               <w:t>O</w:t>
             </w:r>
             <m:oMath>
-              <m:r>
-                <w:rPr>
-                  <w:rFonts w:ascii="Cambria Math" w:hAnsi="Cambria Math"/>
-                  <w:sz w:val="24"/>
-                  <w:szCs w:val="24"/>
-                </w:rPr>
-                <m:t>(</m:t>
-              </m:r>
-              <m:sSup>
-                <m:sSupPr>
+              <m:d>
+                <m:dPr>
                   <m:ctrlPr>
                     <w:rPr>
                       <w:rFonts w:ascii="Cambria Math" w:hAnsi="Cambria Math"/>
@@ -545,43 +559,49 @@
                       <w:szCs w:val="24"/>
                     </w:rPr>
                   </m:ctrlPr>
-                </m:sSupPr>
+                </m:dPr>
                 <m:e>
-                  <m:r>
-                    <w:rPr>
-                      <w:rFonts w:ascii="Cambria Math" w:hAnsi="Cambria Math"/>
-                      <w:sz w:val="24"/>
-                      <w:szCs w:val="24"/>
-                    </w:rPr>
-                    <m:t>n</m:t>
-                  </m:r>
+                  <m:sSup>
+                    <m:sSupPr>
+                      <m:ctrlPr>
+                        <w:rPr>
+                          <w:rFonts w:ascii="Cambria Math" w:hAnsi="Cambria Math"/>
+                          <w:i/>
+                          <w:sz w:val="24"/>
+                          <w:szCs w:val="24"/>
+                        </w:rPr>
+                      </m:ctrlPr>
+                    </m:sSupPr>
+                    <m:e>
+                      <m:r>
+                        <w:rPr>
+                          <w:rFonts w:ascii="Cambria Math" w:hAnsi="Cambria Math"/>
+                          <w:sz w:val="24"/>
+                          <w:szCs w:val="24"/>
+                        </w:rPr>
+                        <m:t>n</m:t>
+                      </m:r>
+                    </m:e>
+                    <m:sup>
+                      <m:r>
+                        <w:rPr>
+                          <w:rFonts w:ascii="Cambria Math" w:hAnsi="Cambria Math"/>
+                          <w:sz w:val="24"/>
+                          <w:szCs w:val="24"/>
+                        </w:rPr>
+                        <m:t>2</m:t>
+                      </m:r>
+                    </m:sup>
+                  </m:sSup>
                 </m:e>
-                <m:sup>
-                  <m:r>
-                    <w:rPr>
-                      <w:rFonts w:ascii="Cambria Math" w:hAnsi="Cambria Math"/>
-                      <w:sz w:val="24"/>
-                      <w:szCs w:val="24"/>
-                    </w:rPr>
-                    <m:t>2</m:t>
-                  </m:r>
-                </m:sup>
-              </m:sSup>
-              <m:r>
-                <w:rPr>
-                  <w:rFonts w:ascii="Cambria Math" w:hAnsi="Cambria Math"/>
-                  <w:sz w:val="24"/>
-                  <w:szCs w:val="24"/>
-                </w:rPr>
-                <m:t>)</m:t>
-              </m:r>
+              </m:d>
             </m:oMath>
           </w:p>
         </w:tc>
       </w:tr>
       <w:tr>
         <w:trPr>
-          <w:trHeight w:val="728"/>
+          <w:trHeight w:val="736"/>
         </w:trPr>
         <w:tc>
           <w:tcPr>
@@ -617,6 +637,9 @@
               </w:rPr>
             </w:pPr>
             <m:oMathPara>
+              <m:oMathParaPr>
+                <m:jc m:val="center"/>
+              </m:oMathParaPr>
               <m:oMath>
                 <m:f>
                   <m:fPr>
@@ -636,8 +659,30 @@
                         <w:sz w:val="24"/>
                         <w:szCs w:val="24"/>
                       </w:rPr>
-                      <m:t>n(n+1)</m:t>
+                      <m:t>n</m:t>
                     </m:r>
+                    <m:d>
+                      <m:dPr>
+                        <m:ctrlPr>
+                          <w:rPr>
+                            <w:rFonts w:ascii="Cambria Math" w:hAnsi="Cambria Math"/>
+                            <w:i/>
+                            <w:sz w:val="24"/>
+                            <w:szCs w:val="24"/>
+                          </w:rPr>
+                        </m:ctrlPr>
+                      </m:dPr>
+                      <m:e>
+                        <m:r>
+                          <w:rPr>
+                            <w:rFonts w:ascii="Cambria Math" w:hAnsi="Cambria Math"/>
+                            <w:sz w:val="24"/>
+                            <w:szCs w:val="24"/>
+                          </w:rPr>
+                          <m:t>n+1</m:t>
+                        </m:r>
+                      </m:e>
+                    </m:d>
                   </m:num>
                   <m:den>
                     <m:r>
@@ -656,7 +701,15 @@
                     <w:sz w:val="24"/>
                     <w:szCs w:val="24"/>
                   </w:rPr>
-                  <m:t>+2</m:t>
+                  <m:t>+</m:t>
+                </m:r>
+                <m:r>
+                  <w:rPr>
+                    <w:rFonts w:ascii="Cambria Math" w:eastAsiaTheme="minorEastAsia" w:hAnsi="Cambria Math"/>
+                    <w:sz w:val="24"/>
+                    <w:szCs w:val="24"/>
+                  </w:rPr>
+                  <m:t>2</m:t>
                 </m:r>
               </m:oMath>
             </m:oMathPara>
@@ -764,16 +817,8 @@
               <w:t>O</w:t>
             </w:r>
             <m:oMath>
-              <m:r>
-                <w:rPr>
-                  <w:rFonts w:ascii="Cambria Math" w:hAnsi="Cambria Math"/>
-                  <w:sz w:val="24"/>
-                  <w:szCs w:val="24"/>
-                </w:rPr>
-                <m:t>(</m:t>
-              </m:r>
-              <m:sSup>
-                <m:sSupPr>
+              <m:d>
+                <m:dPr>
                   <m:ctrlPr>
                     <w:rPr>
                       <w:rFonts w:ascii="Cambria Math" w:hAnsi="Cambria Math"/>
@@ -782,36 +827,42 @@
                       <w:szCs w:val="24"/>
                     </w:rPr>
                   </m:ctrlPr>
-                </m:sSupPr>
+                </m:dPr>
                 <m:e>
-                  <m:r>
-                    <w:rPr>
-                      <w:rFonts w:ascii="Cambria Math" w:hAnsi="Cambria Math"/>
-                      <w:sz w:val="24"/>
-                      <w:szCs w:val="24"/>
-                    </w:rPr>
-                    <m:t>n</m:t>
-                  </m:r>
+                  <m:sSup>
+                    <m:sSupPr>
+                      <m:ctrlPr>
+                        <w:rPr>
+                          <w:rFonts w:ascii="Cambria Math" w:hAnsi="Cambria Math"/>
+                          <w:i/>
+                          <w:sz w:val="24"/>
+                          <w:szCs w:val="24"/>
+                        </w:rPr>
+                      </m:ctrlPr>
+                    </m:sSupPr>
+                    <m:e>
+                      <m:r>
+                        <w:rPr>
+                          <w:rFonts w:ascii="Cambria Math" w:hAnsi="Cambria Math"/>
+                          <w:sz w:val="24"/>
+                          <w:szCs w:val="24"/>
+                        </w:rPr>
+                        <m:t>n</m:t>
+                      </m:r>
+                    </m:e>
+                    <m:sup>
+                      <m:r>
+                        <w:rPr>
+                          <w:rFonts w:ascii="Cambria Math" w:hAnsi="Cambria Math"/>
+                          <w:sz w:val="24"/>
+                          <w:szCs w:val="24"/>
+                        </w:rPr>
+                        <m:t>2</m:t>
+                      </m:r>
+                    </m:sup>
+                  </m:sSup>
                 </m:e>
-                <m:sup>
-                  <m:r>
-                    <w:rPr>
-                      <w:rFonts w:ascii="Cambria Math" w:hAnsi="Cambria Math"/>
-                      <w:sz w:val="24"/>
-                      <w:szCs w:val="24"/>
-                    </w:rPr>
-                    <m:t>2</m:t>
-                  </m:r>
-                </m:sup>
-              </m:sSup>
-              <m:r>
-                <w:rPr>
-                  <w:rFonts w:ascii="Cambria Math" w:hAnsi="Cambria Math"/>
-                  <w:sz w:val="24"/>
-                  <w:szCs w:val="24"/>
-                </w:rPr>
-                <m:t>)</m:t>
-              </m:r>
+              </m:d>
             </m:oMath>
           </w:p>
         </w:tc>
@@ -1196,7 +1247,7 @@
       </w:tr>
       <w:tr>
         <w:trPr>
-          <w:trHeight w:val="595"/>
+          <w:trHeight w:val="496"/>
         </w:trPr>
         <w:tc>
           <w:tcPr>
@@ -1420,7 +1471,6 @@
             <w:commentRangeStart w:id="0"/>
             <w:r>
               <w:rPr>
-                <w:color w:val="FF0000"/>
                 <w:sz w:val="24"/>
                 <w:szCs w:val="24"/>
               </w:rPr>
@@ -1433,7 +1483,6 @@
                     <w:rPr>
                       <w:rFonts w:ascii="Cambria Math" w:hAnsi="Cambria Math"/>
                       <w:i/>
-                      <w:color w:val="FF0000"/>
                       <w:sz w:val="24"/>
                       <w:szCs w:val="24"/>
                     </w:rPr>
@@ -1446,57 +1495,28 @@
                         <w:rPr>
                           <w:rFonts w:ascii="Cambria Math" w:hAnsi="Cambria Math"/>
                           <w:i/>
-                          <w:color w:val="FF0000"/>
                           <w:sz w:val="24"/>
                           <w:szCs w:val="24"/>
                         </w:rPr>
                       </m:ctrlPr>
                     </m:funcPr>
                     <m:fName>
-                      <m:sSub>
-                        <m:sSubPr>
-                          <m:ctrlPr>
-                            <w:rPr>
-                              <w:rFonts w:ascii="Cambria Math" w:hAnsi="Cambria Math"/>
-                              <w:i/>
-                              <w:color w:val="FF0000"/>
-                              <w:sz w:val="24"/>
-                              <w:szCs w:val="24"/>
-                            </w:rPr>
-                          </m:ctrlPr>
-                        </m:sSubPr>
-                        <m:e>
-                          <m:r>
-                            <m:rPr>
-                              <m:sty m:val="p"/>
-                            </m:rPr>
-                            <w:rPr>
-                              <w:rFonts w:ascii="Cambria Math" w:hAnsi="Cambria Math"/>
-                              <w:color w:val="FF0000"/>
-                              <w:sz w:val="24"/>
-                              <w:szCs w:val="24"/>
-                            </w:rPr>
-                            <m:t>log</m:t>
-                          </m:r>
-                        </m:e>
-                        <m:sub>
-                          <m:r>
-                            <w:rPr>
-                              <w:rFonts w:ascii="Cambria Math" w:hAnsi="Cambria Math"/>
-                              <w:color w:val="FF0000"/>
-                              <w:sz w:val="24"/>
-                              <w:szCs w:val="24"/>
-                            </w:rPr>
-                            <m:t>2</m:t>
-                          </m:r>
-                        </m:sub>
-                      </m:sSub>
+                      <m:r>
+                        <m:rPr>
+                          <m:sty m:val="p"/>
+                        </m:rPr>
+                        <w:rPr>
+                          <w:rFonts w:ascii="Cambria Math" w:hAnsi="Cambria Math"/>
+                          <w:sz w:val="24"/>
+                          <w:szCs w:val="24"/>
+                        </w:rPr>
+                        <m:t>log</m:t>
+                      </m:r>
                     </m:fName>
                     <m:e>
                       <m:r>
                         <w:rPr>
                           <w:rFonts w:ascii="Cambria Math" w:hAnsi="Cambria Math"/>
-                          <w:color w:val="FF0000"/>
                           <w:sz w:val="24"/>
                           <w:szCs w:val="24"/>
                         </w:rPr>
@@ -1512,7 +1532,7 @@
                   <m:sty m:val="p"/>
                 </m:rPr>
                 <w:rPr>
-                  <w:rStyle w:val="CommentReference"/>
+                  <w:rStyle w:val="Merknadsreferanse"/>
                 </w:rPr>
                 <w:commentReference w:id="0"/>
               </m:r>
@@ -1522,7 +1542,7 @@
       </w:tr>
       <w:tr>
         <w:trPr>
-          <w:trHeight w:val="579"/>
+          <w:trHeight w:val="715"/>
         </w:trPr>
         <w:tc>
           <w:tcPr>
@@ -1793,7 +1813,7 @@
       </w:tr>
       <w:tr>
         <w:trPr>
-          <w:trHeight w:val="621"/>
+          <w:trHeight w:val="684"/>
         </w:trPr>
         <w:tc>
           <w:tcPr>
@@ -2181,36 +2201,28 @@
               <w:t>O</w:t>
             </w:r>
             <m:oMath>
-              <m:r>
-                <w:rPr>
-                  <w:rFonts w:ascii="Cambria Math" w:eastAsiaTheme="minorEastAsia" w:hAnsi="Cambria Math"/>
-                  <w:sz w:val="24"/>
-                  <w:szCs w:val="24"/>
-                </w:rPr>
-                <m:t>(</m:t>
-              </m:r>
-              <m:func>
-                <m:funcPr>
+              <m:d>
+                <m:dPr>
                   <m:ctrlPr>
                     <w:rPr>
-                      <w:rFonts w:ascii="Cambria Math" w:hAnsi="Cambria Math"/>
+                      <w:rFonts w:ascii="Cambria Math" w:eastAsiaTheme="minorEastAsia" w:hAnsi="Cambria Math"/>
                       <w:i/>
                       <w:sz w:val="24"/>
                       <w:szCs w:val="24"/>
                     </w:rPr>
                   </m:ctrlPr>
-                </m:funcPr>
-                <m:fName>
+                </m:dPr>
+                <m:e>
                   <m:r>
                     <w:rPr>
                       <w:rFonts w:ascii="Cambria Math" w:hAnsi="Cambria Math"/>
                       <w:sz w:val="24"/>
                       <w:szCs w:val="24"/>
                     </w:rPr>
-                    <m:t xml:space="preserve">n </m:t>
+                    <m:t>n</m:t>
                   </m:r>
-                  <m:sSub>
-                    <m:sSubPr>
+                  <m:func>
+                    <m:funcPr>
                       <m:ctrlPr>
                         <w:rPr>
                           <w:rFonts w:ascii="Cambria Math" w:hAnsi="Cambria Math"/>
@@ -2219,8 +2231,8 @@
                           <w:szCs w:val="24"/>
                         </w:rPr>
                       </m:ctrlPr>
-                    </m:sSubPr>
-                    <m:e>
+                    </m:funcPr>
+                    <m:fName>
                       <m:r>
                         <m:rPr>
                           <m:sty m:val="p"/>
@@ -2232,38 +2244,28 @@
                         </w:rPr>
                         <m:t>log</m:t>
                       </m:r>
-                    </m:e>
-                    <m:sub>
+                    </m:fName>
+                    <m:e>
                       <m:r>
                         <w:rPr>
                           <w:rFonts w:ascii="Cambria Math" w:hAnsi="Cambria Math"/>
                           <w:sz w:val="24"/>
                           <w:szCs w:val="24"/>
                         </w:rPr>
-                        <m:t>2</m:t>
+                        <m:t>n</m:t>
                       </m:r>
-                    </m:sub>
-                  </m:sSub>
-                </m:fName>
-                <m:e>
-                  <m:r>
+                    </m:e>
+                  </m:func>
+                  <m:ctrlPr>
                     <w:rPr>
                       <w:rFonts w:ascii="Cambria Math" w:hAnsi="Cambria Math"/>
+                      <w:i/>
                       <w:sz w:val="24"/>
                       <w:szCs w:val="24"/>
                     </w:rPr>
-                    <m:t>n</m:t>
-                  </m:r>
+                  </m:ctrlPr>
                 </m:e>
-              </m:func>
-              <m:r>
-                <w:rPr>
-                  <w:rFonts w:ascii="Cambria Math" w:hAnsi="Cambria Math"/>
-                  <w:sz w:val="24"/>
-                  <w:szCs w:val="24"/>
-                </w:rPr>
-                <m:t>)</m:t>
-              </m:r>
+              </m:d>
             </m:oMath>
           </w:p>
         </w:tc>
@@ -2695,28 +2697,20 @@
               <w:t>O</w:t>
             </w:r>
             <m:oMath>
-              <m:r>
-                <w:rPr>
-                  <w:rFonts w:ascii="Cambria Math" w:eastAsiaTheme="minorEastAsia" w:hAnsi="Cambria Math"/>
-                  <w:sz w:val="24"/>
-                  <w:szCs w:val="24"/>
-                </w:rPr>
-                <m:t>(</m:t>
-              </m:r>
-              <m:func>
-                <m:funcPr>
+              <m:d>
+                <m:dPr>
                   <m:ctrlPr>
                     <w:rPr>
-                      <w:rFonts w:ascii="Cambria Math" w:hAnsi="Cambria Math"/>
+                      <w:rFonts w:ascii="Cambria Math" w:eastAsiaTheme="minorEastAsia" w:hAnsi="Cambria Math"/>
                       <w:i/>
                       <w:sz w:val="24"/>
                       <w:szCs w:val="24"/>
                     </w:rPr>
                   </m:ctrlPr>
-                </m:funcPr>
-                <m:fName>
-                  <m:sSub>
-                    <m:sSubPr>
+                </m:dPr>
+                <m:e>
+                  <m:func>
+                    <m:funcPr>
                       <m:ctrlPr>
                         <w:rPr>
                           <w:rFonts w:ascii="Cambria Math" w:hAnsi="Cambria Math"/>
@@ -2725,8 +2719,8 @@
                           <w:szCs w:val="24"/>
                         </w:rPr>
                       </m:ctrlPr>
-                    </m:sSubPr>
-                    <m:e>
+                    </m:funcPr>
+                    <m:fName>
                       <m:r>
                         <m:rPr>
                           <m:sty m:val="p"/>
@@ -2738,45 +2732,35 @@
                         </w:rPr>
                         <m:t>log</m:t>
                       </m:r>
-                    </m:e>
-                    <m:sub>
+                    </m:fName>
+                    <m:e>
                       <m:r>
                         <w:rPr>
                           <w:rFonts w:ascii="Cambria Math" w:hAnsi="Cambria Math"/>
                           <w:sz w:val="24"/>
                           <w:szCs w:val="24"/>
                         </w:rPr>
-                        <m:t>2</m:t>
+                        <m:t>n</m:t>
                       </m:r>
-                    </m:sub>
-                  </m:sSub>
-                </m:fName>
-                <m:e>
-                  <m:r>
+                    </m:e>
+                  </m:func>
+                  <m:ctrlPr>
                     <w:rPr>
                       <w:rFonts w:ascii="Cambria Math" w:hAnsi="Cambria Math"/>
+                      <w:i/>
                       <w:sz w:val="24"/>
                       <w:szCs w:val="24"/>
                     </w:rPr>
-                    <m:t>n</m:t>
-                  </m:r>
+                  </m:ctrlPr>
                 </m:e>
-              </m:func>
-              <m:r>
-                <w:rPr>
-                  <w:rFonts w:ascii="Cambria Math" w:hAnsi="Cambria Math"/>
-                  <w:sz w:val="24"/>
-                  <w:szCs w:val="24"/>
-                </w:rPr>
-                <m:t>)</m:t>
-              </m:r>
+              </m:d>
             </m:oMath>
           </w:p>
         </w:tc>
       </w:tr>
       <w:tr>
         <w:trPr>
-          <w:trHeight w:val="278"/>
+          <w:trHeight w:val="677"/>
         </w:trPr>
         <w:tc>
           <w:tcPr>
@@ -2963,21 +2947,35 @@
               <w:t>O</w:t>
             </w:r>
             <m:oMath>
-              <m:r>
-                <w:rPr>
-                  <w:rFonts w:ascii="Cambria Math" w:hAnsi="Cambria Math"/>
-                  <w:sz w:val="24"/>
-                  <w:szCs w:val="24"/>
-                </w:rPr>
-                <m:t>(n!)</m:t>
-              </m:r>
+              <m:d>
+                <m:dPr>
+                  <m:ctrlPr>
+                    <w:rPr>
+                      <w:rFonts w:ascii="Cambria Math" w:hAnsi="Cambria Math"/>
+                      <w:i/>
+                      <w:sz w:val="24"/>
+                      <w:szCs w:val="24"/>
+                    </w:rPr>
+                  </m:ctrlPr>
+                </m:dPr>
+                <m:e>
+                  <m:r>
+                    <w:rPr>
+                      <w:rFonts w:ascii="Cambria Math" w:hAnsi="Cambria Math"/>
+                      <w:sz w:val="24"/>
+                      <w:szCs w:val="24"/>
+                    </w:rPr>
+                    <m:t>n!</m:t>
+                  </m:r>
+                </m:e>
+              </m:d>
             </m:oMath>
           </w:p>
         </w:tc>
       </w:tr>
       <w:tr>
         <w:trPr>
-          <w:trHeight w:val="278"/>
+          <w:trHeight w:val="404"/>
         </w:trPr>
         <w:tc>
           <w:tcPr>
@@ -3222,41 +3220,17 @@
                       </m:ctrlPr>
                     </m:funcPr>
                     <m:fName>
-                      <m:sSub>
-                        <m:sSubPr>
-                          <m:ctrlPr>
-                            <w:rPr>
-                              <w:rFonts w:ascii="Cambria Math" w:hAnsi="Cambria Math"/>
-                              <w:i/>
-                              <w:sz w:val="24"/>
-                              <w:szCs w:val="24"/>
-                            </w:rPr>
-                          </m:ctrlPr>
-                        </m:sSubPr>
-                        <m:e>
-                          <m:r>
-                            <m:rPr>
-                              <m:sty m:val="p"/>
-                            </m:rPr>
-                            <w:rPr>
-                              <w:rFonts w:ascii="Cambria Math" w:hAnsi="Cambria Math"/>
-                              <w:sz w:val="24"/>
-                              <w:szCs w:val="24"/>
-                            </w:rPr>
-                            <m:t>log</m:t>
-                          </m:r>
-                        </m:e>
-                        <m:sub>
-                          <m:r>
-                            <w:rPr>
-                              <w:rFonts w:ascii="Cambria Math" w:hAnsi="Cambria Math"/>
-                              <w:sz w:val="24"/>
-                              <w:szCs w:val="24"/>
-                            </w:rPr>
-                            <m:t>2</m:t>
-                          </m:r>
-                        </m:sub>
-                      </m:sSub>
+                      <m:r>
+                        <m:rPr>
+                          <m:sty m:val="p"/>
+                        </m:rPr>
+                        <w:rPr>
+                          <w:rFonts w:ascii="Cambria Math" w:hAnsi="Cambria Math"/>
+                          <w:sz w:val="24"/>
+                          <w:szCs w:val="24"/>
+                        </w:rPr>
+                        <m:t>log</m:t>
+                      </m:r>
                     </m:fName>
                     <m:e>
                       <m:r>
@@ -3488,16 +3462,8 @@
               <w:t>O</w:t>
             </w:r>
             <m:oMath>
-              <m:r>
-                <w:rPr>
-                  <w:rFonts w:ascii="Cambria Math" w:hAnsi="Cambria Math"/>
-                  <w:sz w:val="24"/>
-                  <w:szCs w:val="24"/>
-                </w:rPr>
-                <m:t>(</m:t>
-              </m:r>
-              <m:sSup>
-                <m:sSupPr>
+              <m:d>
+                <m:dPr>
                   <m:ctrlPr>
                     <w:rPr>
                       <w:rFonts w:ascii="Cambria Math" w:hAnsi="Cambria Math"/>
@@ -3506,43 +3472,49 @@
                       <w:szCs w:val="24"/>
                     </w:rPr>
                   </m:ctrlPr>
-                </m:sSupPr>
+                </m:dPr>
                 <m:e>
-                  <m:r>
-                    <w:rPr>
-                      <w:rFonts w:ascii="Cambria Math" w:hAnsi="Cambria Math"/>
-                      <w:sz w:val="24"/>
-                      <w:szCs w:val="24"/>
-                    </w:rPr>
-                    <m:t>3</m:t>
-                  </m:r>
+                  <m:sSup>
+                    <m:sSupPr>
+                      <m:ctrlPr>
+                        <w:rPr>
+                          <w:rFonts w:ascii="Cambria Math" w:hAnsi="Cambria Math"/>
+                          <w:i/>
+                          <w:sz w:val="24"/>
+                          <w:szCs w:val="24"/>
+                        </w:rPr>
+                      </m:ctrlPr>
+                    </m:sSupPr>
+                    <m:e>
+                      <m:r>
+                        <w:rPr>
+                          <w:rFonts w:ascii="Cambria Math" w:hAnsi="Cambria Math"/>
+                          <w:sz w:val="24"/>
+                          <w:szCs w:val="24"/>
+                        </w:rPr>
+                        <m:t>3</m:t>
+                      </m:r>
+                    </m:e>
+                    <m:sup>
+                      <m:r>
+                        <w:rPr>
+                          <w:rFonts w:ascii="Cambria Math" w:hAnsi="Cambria Math"/>
+                          <w:sz w:val="24"/>
+                          <w:szCs w:val="24"/>
+                        </w:rPr>
+                        <m:t>n</m:t>
+                      </m:r>
+                    </m:sup>
+                  </m:sSup>
                 </m:e>
-                <m:sup>
-                  <m:r>
-                    <w:rPr>
-                      <w:rFonts w:ascii="Cambria Math" w:hAnsi="Cambria Math"/>
-                      <w:sz w:val="24"/>
-                      <w:szCs w:val="24"/>
-                    </w:rPr>
-                    <m:t>n</m:t>
-                  </m:r>
-                </m:sup>
-              </m:sSup>
-              <m:r>
-                <w:rPr>
-                  <w:rFonts w:ascii="Cambria Math" w:hAnsi="Cambria Math"/>
-                  <w:sz w:val="24"/>
-                  <w:szCs w:val="24"/>
-                </w:rPr>
-                <m:t>)</m:t>
-              </m:r>
+              </m:d>
             </m:oMath>
           </w:p>
         </w:tc>
       </w:tr>
       <w:tr>
         <w:trPr>
-          <w:trHeight w:val="278"/>
+          <w:trHeight w:val="420"/>
         </w:trPr>
         <w:tc>
           <w:tcPr>
@@ -3782,36 +3754,28 @@
               <w:t>O</w:t>
             </w:r>
             <m:oMath>
-              <m:r>
-                <w:rPr>
-                  <w:rFonts w:ascii="Cambria Math" w:eastAsiaTheme="minorEastAsia" w:hAnsi="Cambria Math"/>
-                  <w:sz w:val="24"/>
-                  <w:szCs w:val="24"/>
-                </w:rPr>
-                <m:t>(</m:t>
-              </m:r>
-              <m:func>
-                <m:funcPr>
+              <m:d>
+                <m:dPr>
                   <m:ctrlPr>
                     <w:rPr>
-                      <w:rFonts w:ascii="Cambria Math" w:hAnsi="Cambria Math"/>
+                      <w:rFonts w:ascii="Cambria Math" w:eastAsiaTheme="minorEastAsia" w:hAnsi="Cambria Math"/>
                       <w:i/>
                       <w:sz w:val="24"/>
                       <w:szCs w:val="24"/>
                     </w:rPr>
                   </m:ctrlPr>
-                </m:funcPr>
-                <m:fName>
+                </m:dPr>
+                <m:e>
                   <m:r>
                     <w:rPr>
                       <w:rFonts w:ascii="Cambria Math" w:hAnsi="Cambria Math"/>
                       <w:sz w:val="24"/>
                       <w:szCs w:val="24"/>
                     </w:rPr>
-                    <m:t xml:space="preserve">n </m:t>
+                    <m:t>n</m:t>
                   </m:r>
-                  <m:sSub>
-                    <m:sSubPr>
+                  <m:func>
+                    <m:funcPr>
                       <m:ctrlPr>
                         <w:rPr>
                           <w:rFonts w:ascii="Cambria Math" w:hAnsi="Cambria Math"/>
@@ -3820,8 +3784,8 @@
                           <w:szCs w:val="24"/>
                         </w:rPr>
                       </m:ctrlPr>
-                    </m:sSubPr>
-                    <m:e>
+                    </m:funcPr>
+                    <m:fName>
                       <m:r>
                         <m:rPr>
                           <m:sty m:val="p"/>
@@ -3833,45 +3797,35 @@
                         </w:rPr>
                         <m:t>log</m:t>
                       </m:r>
-                    </m:e>
-                    <m:sub>
+                    </m:fName>
+                    <m:e>
                       <m:r>
                         <w:rPr>
                           <w:rFonts w:ascii="Cambria Math" w:hAnsi="Cambria Math"/>
                           <w:sz w:val="24"/>
                           <w:szCs w:val="24"/>
                         </w:rPr>
-                        <m:t>2</m:t>
+                        <m:t>n</m:t>
                       </m:r>
-                    </m:sub>
-                  </m:sSub>
-                </m:fName>
-                <m:e>
-                  <m:r>
+                    </m:e>
+                  </m:func>
+                  <m:ctrlPr>
                     <w:rPr>
                       <w:rFonts w:ascii="Cambria Math" w:hAnsi="Cambria Math"/>
+                      <w:i/>
                       <w:sz w:val="24"/>
                       <w:szCs w:val="24"/>
                     </w:rPr>
-                    <m:t>n</m:t>
-                  </m:r>
+                  </m:ctrlPr>
                 </m:e>
-              </m:func>
-              <m:r>
-                <w:rPr>
-                  <w:rFonts w:ascii="Cambria Math" w:hAnsi="Cambria Math"/>
-                  <w:sz w:val="24"/>
-                  <w:szCs w:val="24"/>
-                </w:rPr>
-                <m:t>)</m:t>
-              </m:r>
+              </m:d>
             </m:oMath>
           </w:p>
         </w:tc>
       </w:tr>
       <w:tr>
         <w:trPr>
-          <w:trHeight w:val="278"/>
+          <w:trHeight w:val="412"/>
         </w:trPr>
         <w:tc>
           <w:tcPr>
@@ -4103,16 +4057,8 @@
               <w:t>O</w:t>
             </w:r>
             <m:oMath>
-              <m:r>
-                <w:rPr>
-                  <w:rFonts w:ascii="Cambria Math" w:hAnsi="Cambria Math"/>
-                  <w:sz w:val="24"/>
-                  <w:szCs w:val="24"/>
-                </w:rPr>
-                <m:t>(</m:t>
-              </m:r>
-              <m:func>
-                <m:funcPr>
+              <m:d>
+                <m:dPr>
                   <m:ctrlPr>
                     <w:rPr>
                       <w:rFonts w:ascii="Cambria Math" w:hAnsi="Cambria Math"/>
@@ -4121,10 +4067,10 @@
                       <w:szCs w:val="24"/>
                     </w:rPr>
                   </m:ctrlPr>
-                </m:funcPr>
-                <m:fName>
-                  <m:sSub>
-                    <m:sSubPr>
+                </m:dPr>
+                <m:e>
+                  <m:func>
+                    <m:funcPr>
                       <m:ctrlPr>
                         <w:rPr>
                           <w:rFonts w:ascii="Cambria Math" w:hAnsi="Cambria Math"/>
@@ -4133,8 +4079,8 @@
                           <w:szCs w:val="24"/>
                         </w:rPr>
                       </m:ctrlPr>
-                    </m:sSubPr>
-                    <m:e>
+                    </m:funcPr>
+                    <m:fName>
                       <m:r>
                         <m:rPr>
                           <m:sty m:val="p"/>
@@ -4146,45 +4092,27 @@
                         </w:rPr>
                         <m:t>log</m:t>
                       </m:r>
-                    </m:e>
-                    <m:sub>
+                    </m:fName>
+                    <m:e>
                       <m:r>
                         <w:rPr>
                           <w:rFonts w:ascii="Cambria Math" w:hAnsi="Cambria Math"/>
                           <w:sz w:val="24"/>
                           <w:szCs w:val="24"/>
                         </w:rPr>
-                        <m:t>2</m:t>
+                        <m:t>n</m:t>
                       </m:r>
-                    </m:sub>
-                  </m:sSub>
-                </m:fName>
-                <m:e>
-                  <m:r>
-                    <w:rPr>
-                      <w:rFonts w:ascii="Cambria Math" w:hAnsi="Cambria Math"/>
-                      <w:sz w:val="24"/>
-                      <w:szCs w:val="24"/>
-                    </w:rPr>
-                    <m:t>n</m:t>
-                  </m:r>
+                    </m:e>
+                  </m:func>
                 </m:e>
-              </m:func>
-              <m:r>
-                <w:rPr>
-                  <w:rFonts w:ascii="Cambria Math" w:hAnsi="Cambria Math"/>
-                  <w:sz w:val="24"/>
-                  <w:szCs w:val="24"/>
-                </w:rPr>
-                <m:t>)</m:t>
-              </m:r>
+              </m:d>
             </m:oMath>
           </w:p>
         </w:tc>
       </w:tr>
       <w:tr>
         <w:trPr>
-          <w:trHeight w:val="285"/>
+          <w:trHeight w:val="418"/>
         </w:trPr>
         <w:tc>
           <w:tcPr>
@@ -4711,7 +4639,7 @@
       </w:tr>
       <w:tr>
         <w:trPr>
-          <w:trHeight w:val="979"/>
+          <w:trHeight w:val="775"/>
         </w:trPr>
         <w:tc>
           <w:tcPr>
@@ -4841,10 +4769,10 @@
                             <w:sz w:val="24"/>
                             <w:szCs w:val="24"/>
                           </w:rPr>
-                          <m:t>2(</m:t>
+                          <m:t>2</m:t>
                         </m:r>
-                        <m:sSup>
-                          <m:sSupPr>
+                        <m:d>
+                          <m:dPr>
                             <m:ctrlPr>
                               <w:rPr>
                                 <w:rFonts w:ascii="Cambria Math" w:hAnsi="Cambria Math"/>
@@ -4853,36 +4781,50 @@
                                 <w:szCs w:val="24"/>
                               </w:rPr>
                             </m:ctrlPr>
-                          </m:sSupPr>
+                          </m:dPr>
                           <m:e>
+                            <m:sSup>
+                              <m:sSupPr>
+                                <m:ctrlPr>
+                                  <w:rPr>
+                                    <w:rFonts w:ascii="Cambria Math" w:hAnsi="Cambria Math"/>
+                                    <w:i/>
+                                    <w:sz w:val="24"/>
+                                    <w:szCs w:val="24"/>
+                                  </w:rPr>
+                                </m:ctrlPr>
+                              </m:sSupPr>
+                              <m:e>
+                                <m:r>
+                                  <w:rPr>
+                                    <w:rFonts w:ascii="Cambria Math" w:hAnsi="Cambria Math"/>
+                                    <w:sz w:val="24"/>
+                                    <w:szCs w:val="24"/>
+                                  </w:rPr>
+                                  <m:t>n</m:t>
+                                </m:r>
+                              </m:e>
+                              <m:sup>
+                                <m:r>
+                                  <w:rPr>
+                                    <w:rFonts w:ascii="Cambria Math" w:hAnsi="Cambria Math"/>
+                                    <w:sz w:val="24"/>
+                                    <w:szCs w:val="24"/>
+                                  </w:rPr>
+                                  <m:t>2</m:t>
+                                </m:r>
+                              </m:sup>
+                            </m:sSup>
                             <m:r>
                               <w:rPr>
                                 <w:rFonts w:ascii="Cambria Math" w:hAnsi="Cambria Math"/>
                                 <w:sz w:val="24"/>
                                 <w:szCs w:val="24"/>
                               </w:rPr>
-                              <m:t>n</m:t>
+                              <m:t>-i</m:t>
                             </m:r>
                           </m:e>
-                          <m:sup>
-                            <m:r>
-                              <w:rPr>
-                                <w:rFonts w:ascii="Cambria Math" w:hAnsi="Cambria Math"/>
-                                <w:sz w:val="24"/>
-                                <w:szCs w:val="24"/>
-                              </w:rPr>
-                              <m:t>2</m:t>
-                            </m:r>
-                          </m:sup>
-                        </m:sSup>
-                        <m:r>
-                          <w:rPr>
-                            <w:rFonts w:ascii="Cambria Math" w:hAnsi="Cambria Math"/>
-                            <w:sz w:val="24"/>
-                            <w:szCs w:val="24"/>
-                          </w:rPr>
-                          <m:t>-i)</m:t>
-                        </m:r>
+                        </m:d>
                       </m:e>
                     </m:nary>
                   </m:e>
@@ -5052,7 +4994,7 @@
                     <m:sty m:val="p"/>
                   </m:rPr>
                   <w:rPr>
-                    <w:rStyle w:val="CommentReference"/>
+                    <w:rStyle w:val="Merknadsreferanse"/>
                   </w:rPr>
                   <w:commentReference w:id="1"/>
                 </m:r>
@@ -5068,7 +5010,6 @@
             <w:pPr>
               <w:jc w:val="center"/>
               <w:rPr>
-                <w:color w:val="FF0000"/>
                 <w:sz w:val="24"/>
                 <w:szCs w:val="24"/>
               </w:rPr>
@@ -5083,6 +5024,14 @@
                   </w:rPr>
                   <m:t>~</m:t>
                 </m:r>
+                <m:r>
+                  <w:rPr>
+                    <w:rFonts w:ascii="Cambria Math" w:hAnsi="Cambria Math"/>
+                    <w:sz w:val="24"/>
+                    <w:szCs w:val="24"/>
+                  </w:rPr>
+                  <m:t>2</m:t>
+                </m:r>
                 <m:rad>
                   <m:radPr>
                     <m:degHide m:val="1"/>
@@ -5090,7 +5039,6 @@
                       <w:rPr>
                         <w:rFonts w:ascii="Cambria Math" w:hAnsi="Cambria Math"/>
                         <w:i/>
-                        <w:color w:val="FF0000"/>
                         <w:sz w:val="24"/>
                         <w:szCs w:val="24"/>
                       </w:rPr>
@@ -5101,7 +5049,6 @@
                     <m:r>
                       <w:rPr>
                         <w:rFonts w:ascii="Cambria Math" w:hAnsi="Cambria Math"/>
-                        <w:color w:val="FF0000"/>
                         <w:sz w:val="24"/>
                         <w:szCs w:val="24"/>
                       </w:rPr>
@@ -5115,7 +5062,6 @@
                       <w:rPr>
                         <w:rFonts w:ascii="Cambria Math" w:hAnsi="Cambria Math"/>
                         <w:i/>
-                        <w:color w:val="FF0000"/>
                         <w:sz w:val="24"/>
                         <w:szCs w:val="24"/>
                       </w:rPr>
@@ -5125,18 +5071,16 @@
                     <m:r>
                       <w:rPr>
                         <w:rFonts w:ascii="Cambria Math" w:hAnsi="Cambria Math"/>
-                        <w:color w:val="FF0000"/>
                         <w:sz w:val="24"/>
                         <w:szCs w:val="24"/>
                       </w:rPr>
-                      <m:t xml:space="preserve"> 2n</m:t>
+                      <m:t xml:space="preserve"> n</m:t>
                     </m:r>
                   </m:e>
                   <m:sup>
                     <m:r>
                       <w:rPr>
                         <w:rFonts w:ascii="Cambria Math" w:hAnsi="Cambria Math"/>
-                        <w:color w:val="FF0000"/>
                         <w:sz w:val="24"/>
                         <w:szCs w:val="24"/>
                       </w:rPr>
@@ -5163,7 +5107,6 @@
             </w:pPr>
             <w:r>
               <w:rPr>
-                <w:color w:val="FF0000"/>
                 <w:sz w:val="24"/>
                 <w:szCs w:val="24"/>
               </w:rPr>
@@ -5176,7 +5119,6 @@
                     <w:rPr>
                       <w:rFonts w:ascii="Cambria Math" w:hAnsi="Cambria Math"/>
                       <w:i/>
-                      <w:color w:val="FF0000"/>
                       <w:sz w:val="24"/>
                       <w:szCs w:val="24"/>
                     </w:rPr>
@@ -5190,7 +5132,6 @@
                         <w:rPr>
                           <w:rFonts w:ascii="Cambria Math" w:hAnsi="Cambria Math"/>
                           <w:i/>
-                          <w:color w:val="FF0000"/>
                           <w:sz w:val="24"/>
                           <w:szCs w:val="24"/>
                         </w:rPr>
@@ -5201,7 +5142,6 @@
                       <m:r>
                         <w:rPr>
                           <w:rFonts w:ascii="Cambria Math" w:hAnsi="Cambria Math"/>
-                          <w:color w:val="FF0000"/>
                           <w:sz w:val="24"/>
                           <w:szCs w:val="24"/>
                         </w:rPr>
@@ -5215,7 +5155,6 @@
                         <w:rPr>
                           <w:rFonts w:ascii="Cambria Math" w:hAnsi="Cambria Math"/>
                           <w:i/>
-                          <w:color w:val="FF0000"/>
                           <w:sz w:val="24"/>
                           <w:szCs w:val="24"/>
                         </w:rPr>
@@ -5225,7 +5164,6 @@
                       <m:r>
                         <w:rPr>
                           <w:rFonts w:ascii="Cambria Math" w:hAnsi="Cambria Math"/>
-                          <w:color w:val="FF0000"/>
                           <w:sz w:val="24"/>
                           <w:szCs w:val="24"/>
                         </w:rPr>
@@ -5236,7 +5174,6 @@
                       <m:r>
                         <w:rPr>
                           <w:rFonts w:ascii="Cambria Math" w:hAnsi="Cambria Math"/>
-                          <w:color w:val="FF0000"/>
                           <w:sz w:val="24"/>
                           <w:szCs w:val="24"/>
                         </w:rPr>
@@ -5252,7 +5189,7 @@
       </w:tr>
       <w:tr>
         <w:trPr>
-          <w:trHeight w:val="429"/>
+          <w:trHeight w:val="701"/>
         </w:trPr>
         <w:tc>
           <w:tcPr>
@@ -5714,12 +5651,14 @@
             <w:pPr>
               <w:jc w:val="center"/>
               <w:rPr>
+                <w:color w:val="FF0000"/>
                 <w:sz w:val="24"/>
                 <w:szCs w:val="24"/>
               </w:rPr>
             </w:pPr>
             <w:r>
               <w:rPr>
+                <w:color w:val="FF0000"/>
                 <w:sz w:val="24"/>
                 <w:szCs w:val="24"/>
               </w:rPr>
@@ -5732,14 +5671,15 @@
                     <w:rPr>
                       <w:rFonts w:ascii="Cambria Math" w:hAnsi="Cambria Math"/>
                       <w:i/>
+                      <w:color w:val="FF0000"/>
                       <w:sz w:val="24"/>
                       <w:szCs w:val="24"/>
                     </w:rPr>
                   </m:ctrlPr>
                 </m:dPr>
                 <m:e>
-                  <m:func>
-                    <m:funcPr>
+                  <m:sSup>
+                    <m:sSupPr>
                       <m:ctrlPr>
                         <w:rPr>
                           <w:rFonts w:ascii="Cambria Math" w:hAnsi="Cambria Math"/>
@@ -5749,57 +5689,10 @@
                           <w:szCs w:val="24"/>
                         </w:rPr>
                       </m:ctrlPr>
-                    </m:funcPr>
-                    <m:fName>
-                      <m:r>
-                        <m:rPr>
-                          <m:sty m:val="p"/>
-                        </m:rPr>
-                        <w:rPr>
-                          <w:rFonts w:ascii="Cambria Math" w:hAnsi="Cambria Math"/>
-                          <w:color w:val="FF0000"/>
-                          <w:sz w:val="24"/>
-                          <w:szCs w:val="24"/>
-                        </w:rPr>
-                        <m:t>log</m:t>
-                      </m:r>
-                    </m:fName>
+                    </m:sSupPr>
                     <m:e>
-                      <m:r>
-                        <w:rPr>
-                          <w:rFonts w:ascii="Cambria Math" w:hAnsi="Cambria Math"/>
-                          <w:color w:val="FF0000"/>
-                          <w:sz w:val="24"/>
-                          <w:szCs w:val="24"/>
-                        </w:rPr>
-                        <m:t>n</m:t>
-                      </m:r>
-                    </m:e>
-                  </m:func>
-                  <m:r>
-                    <w:rPr>
-                      <w:rFonts w:ascii="Cambria Math" w:hAnsi="Cambria Math"/>
-                      <w:color w:val="FF0000"/>
-                      <w:sz w:val="24"/>
-                      <w:szCs w:val="24"/>
-                    </w:rPr>
-                    <m:t>*</m:t>
-                  </m:r>
-                  <m:func>
-                    <m:funcPr>
-                      <m:ctrlPr>
-                        <w:rPr>
-                          <w:rFonts w:ascii="Cambria Math" w:hAnsi="Cambria Math"/>
-                          <w:i/>
-                          <w:color w:val="FF0000"/>
-                          <w:sz w:val="24"/>
-                          <w:szCs w:val="24"/>
-                        </w:rPr>
-                      </m:ctrlPr>
-                    </m:funcPr>
-                    <m:fName>
-                      <m:sSub>
-                        <m:sSubPr>
+                      <m:d>
+                        <m:dPr>
                           <m:ctrlPr>
                             <w:rPr>
                               <w:rFonts w:ascii="Cambria Math" w:hAnsi="Cambria Math"/>
@@ -5809,35 +5702,50 @@
                               <w:szCs w:val="24"/>
                             </w:rPr>
                           </m:ctrlPr>
-                        </m:sSubPr>
+                        </m:dPr>
                         <m:e>
-                          <m:r>
-                            <m:rPr>
-                              <m:sty m:val="p"/>
-                            </m:rPr>
-                            <w:rPr>
-                              <w:rFonts w:ascii="Cambria Math" w:hAnsi="Cambria Math"/>
-                              <w:color w:val="FF0000"/>
-                              <w:sz w:val="24"/>
-                              <w:szCs w:val="24"/>
-                            </w:rPr>
-                            <m:t>log</m:t>
-                          </m:r>
+                          <m:func>
+                            <m:funcPr>
+                              <m:ctrlPr>
+                                <w:rPr>
+                                  <w:rFonts w:ascii="Cambria Math" w:hAnsi="Cambria Math"/>
+                                  <w:i/>
+                                  <w:color w:val="FF0000"/>
+                                  <w:sz w:val="24"/>
+                                  <w:szCs w:val="24"/>
+                                </w:rPr>
+                              </m:ctrlPr>
+                            </m:funcPr>
+                            <m:fName>
+                              <m:r>
+                                <m:rPr>
+                                  <m:sty m:val="p"/>
+                                </m:rPr>
+                                <w:rPr>
+                                  <w:rFonts w:ascii="Cambria Math" w:hAnsi="Cambria Math"/>
+                                  <w:color w:val="FF0000"/>
+                                  <w:sz w:val="24"/>
+                                  <w:szCs w:val="24"/>
+                                </w:rPr>
+                                <m:t>log</m:t>
+                              </m:r>
+                            </m:fName>
+                            <m:e>
+                              <m:r>
+                                <w:rPr>
+                                  <w:rFonts w:ascii="Cambria Math" w:hAnsi="Cambria Math"/>
+                                  <w:color w:val="FF0000"/>
+                                  <w:sz w:val="24"/>
+                                  <w:szCs w:val="24"/>
+                                </w:rPr>
+                                <m:t>n</m:t>
+                              </m:r>
+                            </m:e>
+                          </m:func>
                         </m:e>
-                        <m:sub>
-                          <m:r>
-                            <w:rPr>
-                              <w:rFonts w:ascii="Cambria Math" w:hAnsi="Cambria Math"/>
-                              <w:color w:val="FF0000"/>
-                              <w:sz w:val="24"/>
-                              <w:szCs w:val="24"/>
-                            </w:rPr>
-                            <m:t>2</m:t>
-                          </m:r>
-                        </m:sub>
-                      </m:sSub>
-                    </m:fName>
-                    <m:e>
+                      </m:d>
+                    </m:e>
+                    <m:sup>
                       <m:r>
                         <w:rPr>
                           <w:rFonts w:ascii="Cambria Math" w:hAnsi="Cambria Math"/>
@@ -5845,10 +5753,10 @@
                           <w:sz w:val="24"/>
                           <w:szCs w:val="24"/>
                         </w:rPr>
-                        <m:t>n</m:t>
+                        <m:t>2</m:t>
                       </m:r>
-                    </m:e>
-                  </m:func>
+                    </m:sup>
+                  </m:sSup>
                 </m:e>
               </m:d>
             </m:oMath>
@@ -5857,7 +5765,7 @@
       </w:tr>
       <w:tr>
         <w:trPr>
-          <w:trHeight w:val="531"/>
+          <w:trHeight w:val="684"/>
         </w:trPr>
         <w:tc>
           <w:tcPr>
@@ -6093,51 +6001,71 @@
                 <w:szCs w:val="24"/>
               </w:rPr>
             </w:pPr>
+            <m:oMathPara>
+              <m:oMath>
+                <m:r>
+                  <w:rPr>
+                    <w:rFonts w:ascii="Cambria Math" w:hAnsi="Cambria Math"/>
+                    <w:sz w:val="24"/>
+                    <w:szCs w:val="24"/>
+                  </w:rPr>
+                  <m:t>~</m:t>
+                </m:r>
+                <m:r>
+                  <w:rPr>
+                    <w:rFonts w:ascii="Cambria Math" w:hAnsi="Cambria Math"/>
+                    <w:sz w:val="24"/>
+                    <w:szCs w:val="24"/>
+                  </w:rPr>
+                  <m:t>2n</m:t>
+                </m:r>
+              </m:oMath>
+            </m:oMathPara>
+          </w:p>
+        </w:tc>
+        <w:tc>
+          <w:tcPr>
+            <w:tcW w:w="2095" w:type="dxa"/>
+          </w:tcPr>
+          <w:p>
+            <w:pPr>
+              <w:jc w:val="center"/>
+              <w:rPr>
+                <w:sz w:val="24"/>
+                <w:szCs w:val="24"/>
+              </w:rPr>
+            </w:pPr>
+            <w:r>
+              <w:rPr>
+                <w:sz w:val="24"/>
+                <w:szCs w:val="24"/>
+              </w:rPr>
+              <w:t>O</w:t>
+            </w:r>
             <m:oMath>
-              <m:r>
-                <w:rPr>
-                  <w:rFonts w:ascii="Cambria Math" w:hAnsi="Cambria Math"/>
-                  <w:sz w:val="24"/>
-                  <w:szCs w:val="24"/>
-                </w:rPr>
-                <m:t>~</m:t>
-              </m:r>
+              <m:d>
+                <m:dPr>
+                  <m:ctrlPr>
+                    <w:rPr>
+                      <w:rFonts w:ascii="Cambria Math" w:hAnsi="Cambria Math"/>
+                      <w:i/>
+                      <w:sz w:val="24"/>
+                      <w:szCs w:val="24"/>
+                    </w:rPr>
+                  </m:ctrlPr>
+                </m:dPr>
+                <m:e>
+                  <m:r>
+                    <w:rPr>
+                      <w:rFonts w:ascii="Cambria Math" w:hAnsi="Cambria Math"/>
+                      <w:sz w:val="24"/>
+                      <w:szCs w:val="24"/>
+                    </w:rPr>
+                    <m:t>n</m:t>
+                  </m:r>
+                </m:e>
+              </m:d>
             </m:oMath>
-            <w:r>
-              <w:rPr>
-                <w:sz w:val="24"/>
-                <w:szCs w:val="24"/>
-              </w:rPr>
-              <w:t>2</w:t>
-            </w:r>
-            <w:r>
-              <w:rPr>
-                <w:sz w:val="24"/>
-                <w:szCs w:val="24"/>
-              </w:rPr>
-              <w:t>n</w:t>
-            </w:r>
-          </w:p>
-        </w:tc>
-        <w:tc>
-          <w:tcPr>
-            <w:tcW w:w="2095" w:type="dxa"/>
-          </w:tcPr>
-          <w:p>
-            <w:pPr>
-              <w:jc w:val="center"/>
-              <w:rPr>
-                <w:sz w:val="24"/>
-                <w:szCs w:val="24"/>
-              </w:rPr>
-            </w:pPr>
-            <w:r>
-              <w:rPr>
-                <w:sz w:val="24"/>
-                <w:szCs w:val="24"/>
-              </w:rPr>
-              <w:t>O(n)</w:t>
-            </w:r>
           </w:p>
         </w:tc>
       </w:tr>
@@ -6287,44 +6215,71 @@
                 <w:szCs w:val="24"/>
               </w:rPr>
             </w:pPr>
+            <m:oMathPara>
+              <m:oMath>
+                <m:r>
+                  <w:rPr>
+                    <w:rFonts w:ascii="Cambria Math" w:hAnsi="Cambria Math"/>
+                    <w:sz w:val="24"/>
+                    <w:szCs w:val="24"/>
+                  </w:rPr>
+                  <m:t>~</m:t>
+                </m:r>
+                <m:r>
+                  <w:rPr>
+                    <w:rFonts w:ascii="Cambria Math" w:hAnsi="Cambria Math"/>
+                    <w:sz w:val="24"/>
+                    <w:szCs w:val="24"/>
+                  </w:rPr>
+                  <m:t>2n</m:t>
+                </m:r>
+              </m:oMath>
+            </m:oMathPara>
+          </w:p>
+        </w:tc>
+        <w:tc>
+          <w:tcPr>
+            <w:tcW w:w="2095" w:type="dxa"/>
+          </w:tcPr>
+          <w:p>
+            <w:pPr>
+              <w:jc w:val="center"/>
+              <w:rPr>
+                <w:sz w:val="24"/>
+                <w:szCs w:val="24"/>
+              </w:rPr>
+            </w:pPr>
+            <w:r>
+              <w:rPr>
+                <w:sz w:val="24"/>
+                <w:szCs w:val="24"/>
+              </w:rPr>
+              <w:t>O</w:t>
+            </w:r>
             <m:oMath>
-              <m:r>
-                <w:rPr>
-                  <w:rFonts w:ascii="Cambria Math" w:hAnsi="Cambria Math"/>
-                  <w:sz w:val="24"/>
-                  <w:szCs w:val="24"/>
-                </w:rPr>
-                <m:t>~</m:t>
-              </m:r>
+              <m:d>
+                <m:dPr>
+                  <m:ctrlPr>
+                    <w:rPr>
+                      <w:rFonts w:ascii="Cambria Math" w:hAnsi="Cambria Math"/>
+                      <w:i/>
+                      <w:sz w:val="24"/>
+                      <w:szCs w:val="24"/>
+                    </w:rPr>
+                  </m:ctrlPr>
+                </m:dPr>
+                <m:e>
+                  <m:r>
+                    <w:rPr>
+                      <w:rFonts w:ascii="Cambria Math" w:hAnsi="Cambria Math"/>
+                      <w:sz w:val="24"/>
+                      <w:szCs w:val="24"/>
+                    </w:rPr>
+                    <m:t>n</m:t>
+                  </m:r>
+                </m:e>
+              </m:d>
             </m:oMath>
-            <w:r>
-              <w:rPr>
-                <w:sz w:val="24"/>
-                <w:szCs w:val="24"/>
-              </w:rPr>
-              <w:t>2n</w:t>
-            </w:r>
-          </w:p>
-        </w:tc>
-        <w:tc>
-          <w:tcPr>
-            <w:tcW w:w="2095" w:type="dxa"/>
-          </w:tcPr>
-          <w:p>
-            <w:pPr>
-              <w:jc w:val="center"/>
-              <w:rPr>
-                <w:sz w:val="24"/>
-                <w:szCs w:val="24"/>
-              </w:rPr>
-            </w:pPr>
-            <w:r>
-              <w:rPr>
-                <w:sz w:val="24"/>
-                <w:szCs w:val="24"/>
-              </w:rPr>
-              <w:t>O(n)</w:t>
-            </w:r>
           </w:p>
         </w:tc>
       </w:tr>
@@ -6617,6 +6572,7 @@
           </w:tcPr>
           <w:p>
             <w:pPr>
+              <w:jc w:val="center"/>
               <w:rPr>
                 <w:sz w:val="24"/>
                 <w:szCs w:val="24"/>
@@ -6677,6 +6633,7 @@
                 <w:sz w:val="24"/>
                 <w:szCs w:val="24"/>
               </w:rPr>
+              <w:lastRenderedPageBreak/>
               <w:t>Y</w:t>
             </w:r>
           </w:p>
@@ -6936,7 +6893,6 @@
                 <w:sz w:val="24"/>
                 <w:szCs w:val="24"/>
               </w:rPr>
-              <w:lastRenderedPageBreak/>
               <w:t>Z</w:t>
             </w:r>
           </w:p>
@@ -6967,6 +6923,18 @@
                 <w:szCs w:val="24"/>
               </w:rPr>
             </w:pPr>
+            <m:oMathPara>
+              <m:oMath>
+                <m:r>
+                  <w:rPr>
+                    <w:rFonts w:ascii="Cambria Math" w:hAnsi="Cambria Math"/>
+                    <w:sz w:val="24"/>
+                    <w:szCs w:val="24"/>
+                  </w:rPr>
+                  <m:t>~</m:t>
+                </m:r>
+              </m:oMath>
+            </m:oMathPara>
           </w:p>
         </w:tc>
         <w:tc>
@@ -6981,6 +6949,113 @@
                 <w:szCs w:val="24"/>
               </w:rPr>
             </w:pPr>
+            <w:r>
+              <w:rPr>
+                <w:sz w:val="24"/>
+                <w:szCs w:val="24"/>
+              </w:rPr>
+              <w:t>O</w:t>
+            </w:r>
+            <m:oMath>
+              <m:d>
+                <m:dPr>
+                  <m:ctrlPr>
+                    <w:rPr>
+                      <w:rFonts w:ascii="Cambria Math" w:hAnsi="Cambria Math"/>
+                      <w:i/>
+                      <w:sz w:val="24"/>
+                      <w:szCs w:val="24"/>
+                    </w:rPr>
+                  </m:ctrlPr>
+                </m:dPr>
+                <m:e>
+                  <m:r>
+                    <w:rPr>
+                      <w:rFonts w:ascii="Cambria Math" w:hAnsi="Cambria Math"/>
+                      <w:sz w:val="24"/>
+                      <w:szCs w:val="24"/>
+                    </w:rPr>
+                    <m:t>n</m:t>
+                  </m:r>
+                  <m:func>
+                    <m:funcPr>
+                      <m:ctrlPr>
+                        <w:rPr>
+                          <w:rFonts w:ascii="Cambria Math" w:hAnsi="Cambria Math"/>
+                          <w:i/>
+                          <w:sz w:val="24"/>
+                          <w:szCs w:val="24"/>
+                        </w:rPr>
+                      </m:ctrlPr>
+                    </m:funcPr>
+                    <m:fName>
+                      <m:r>
+                        <m:rPr>
+                          <m:sty m:val="p"/>
+                        </m:rPr>
+                        <w:rPr>
+                          <w:rFonts w:ascii="Cambria Math" w:hAnsi="Cambria Math"/>
+                          <w:sz w:val="24"/>
+                          <w:szCs w:val="24"/>
+                        </w:rPr>
+                        <m:t>log</m:t>
+                      </m:r>
+                    </m:fName>
+                    <m:e>
+                      <m:d>
+                        <m:dPr>
+                          <m:ctrlPr>
+                            <w:rPr>
+                              <w:rFonts w:ascii="Cambria Math" w:hAnsi="Cambria Math"/>
+                              <w:i/>
+                              <w:sz w:val="24"/>
+                              <w:szCs w:val="24"/>
+                            </w:rPr>
+                          </m:ctrlPr>
+                        </m:dPr>
+                        <m:e>
+                          <m:func>
+                            <m:funcPr>
+                              <m:ctrlPr>
+                                <w:rPr>
+                                  <w:rFonts w:ascii="Cambria Math" w:hAnsi="Cambria Math"/>
+                                  <w:i/>
+                                  <w:sz w:val="24"/>
+                                  <w:szCs w:val="24"/>
+                                </w:rPr>
+                              </m:ctrlPr>
+                            </m:funcPr>
+                            <m:fName>
+                              <m:r>
+                                <m:rPr>
+                                  <m:sty m:val="p"/>
+                                </m:rPr>
+                                <w:rPr>
+                                  <w:rFonts w:ascii="Cambria Math" w:hAnsi="Cambria Math"/>
+                                  <w:sz w:val="24"/>
+                                  <w:szCs w:val="24"/>
+                                </w:rPr>
+                                <m:t>log</m:t>
+                              </m:r>
+                            </m:fName>
+                            <m:e>
+                              <m:r>
+                                <w:rPr>
+                                  <w:rFonts w:ascii="Cambria Math" w:hAnsi="Cambria Math"/>
+                                  <w:sz w:val="24"/>
+                                  <w:szCs w:val="24"/>
+                                </w:rPr>
+                                <m:t>n</m:t>
+                              </m:r>
+                            </m:e>
+                          </m:func>
+                        </m:e>
+                      </m:d>
+                    </m:e>
+                  </m:func>
+                </m:e>
+              </m:d>
+            </m:oMath>
           </w:p>
         </w:tc>
       </w:tr>
@@ -7002,26 +7077,12 @@
         <w:rPr>
           <w:lang w:val="en-GB"/>
         </w:rPr>
-        <w:t xml:space="preserve"> </w:t>
-      </w:r>
-      <w:proofErr w:type="spellStart"/>
-      <w:r>
-        <w:rPr>
-          <w:lang w:val="en-GB"/>
-        </w:rPr>
-        <w:t>functionM</w:t>
-      </w:r>
-      <w:proofErr w:type="spellEnd"/>
-      <w:r>
-        <w:rPr>
-          <w:lang w:val="en-GB"/>
-        </w:rPr>
-        <w:t xml:space="preserve"> f(n), the first part is valid for n=0 and up. The alternative is valid for n=1 and up.</w:t>
+        <w:t xml:space="preserve"> functionM f(n), the first part is valid for n=0 and up. The alternative is valid for n=1 and up.</w:t>
       </w:r>
     </w:p>
     <w:p>
       <w:pPr>
-        <w:pStyle w:val="Heading2"/>
+        <w:pStyle w:val="Overskrift2"/>
         <w:rPr>
           <w:lang w:val="en-GB"/>
         </w:rPr>
@@ -7029,7 +7090,7 @@
     </w:p>
     <w:p>
       <w:pPr>
-        <w:pStyle w:val="Heading2"/>
+        <w:pStyle w:val="Overskrift2"/>
         <w:rPr>
           <w:lang w:val="en-GB"/>
         </w:rPr>
@@ -7043,7 +7104,7 @@
     </w:p>
     <w:p>
       <w:pPr>
-        <w:pStyle w:val="Heading2"/>
+        <w:pStyle w:val="Overskrift2"/>
         <w:rPr>
           <w:lang w:val="en-GB"/>
         </w:rPr>
@@ -7058,43 +7119,31 @@
     <w:p>
       <w:pPr>
         <w:rPr>
+          <w:sz w:val="24"/>
+          <w:szCs w:val="24"/>
           <w:lang w:val="en-GB"/>
         </w:rPr>
       </w:pPr>
       <w:r>
         <w:rPr>
-          <w:lang w:val="en-GB"/>
-        </w:rPr>
-        <w:t>In this implementation (using a</w:t>
+          <w:sz w:val="24"/>
+          <w:szCs w:val="24"/>
+          <w:lang w:val="en-GB"/>
+        </w:rPr>
+        <w:t xml:space="preserve">In this implementation (using an integer array, id[]), it is not possible. We need to set the lesser root of p and q as root of the combined set, to keep track of the oldest account. Which excludes the option to </w:t>
       </w:r>
       <w:r>
         <w:rPr>
-          <w:lang w:val="en-GB"/>
-        </w:rPr>
-        <w:t xml:space="preserve">n integer array, </w:t>
-      </w:r>
-      <w:proofErr w:type="gramStart"/>
-      <w:r>
-        <w:rPr>
-          <w:lang w:val="en-GB"/>
-        </w:rPr>
-        <w:t>id[</w:t>
-      </w:r>
-      <w:proofErr w:type="gramEnd"/>
-      <w:r>
-        <w:rPr>
-          <w:lang w:val="en-GB"/>
-        </w:rPr>
-        <w:t xml:space="preserve">]), it is not possible. We need to set the lesser root of p and q as root of the combined set, to keep track of the oldest account. Which excludes the option to </w:t>
-      </w:r>
-      <w:r>
-        <w:rPr>
+          <w:sz w:val="24"/>
+          <w:szCs w:val="24"/>
           <w:lang w:val="en-GB"/>
         </w:rPr>
         <w:t xml:space="preserve">always </w:t>
       </w:r>
       <w:r>
         <w:rPr>
+          <w:sz w:val="24"/>
+          <w:szCs w:val="24"/>
           <w:lang w:val="en-GB"/>
         </w:rPr>
         <w:t xml:space="preserve">choose the tallest tree as root. </w:t>
@@ -7103,29 +7152,39 @@
     <w:p>
       <w:pPr>
         <w:rPr>
+          <w:sz w:val="24"/>
+          <w:szCs w:val="24"/>
           <w:lang w:val="en-GB"/>
         </w:rPr>
       </w:pPr>
       <w:r>
         <w:rPr>
+          <w:sz w:val="24"/>
+          <w:szCs w:val="24"/>
           <w:lang w:val="en-GB"/>
         </w:rPr>
         <w:t xml:space="preserve">If we were to solve the problem using node objects in </w:t>
       </w:r>
       <w:r>
         <w:rPr>
+          <w:sz w:val="24"/>
+          <w:szCs w:val="24"/>
           <w:lang w:val="en-GB"/>
         </w:rPr>
         <w:t>a</w:t>
       </w:r>
       <w:r>
         <w:rPr>
+          <w:sz w:val="24"/>
+          <w:szCs w:val="24"/>
           <w:lang w:val="en-GB"/>
         </w:rPr>
         <w:t xml:space="preserve"> tree structure, </w:t>
       </w:r>
       <w:r>
         <w:rPr>
+          <w:sz w:val="24"/>
+          <w:szCs w:val="24"/>
           <w:lang w:val="en-GB"/>
         </w:rPr>
         <w:t xml:space="preserve">one could perform weighted union, swapping the values of the root nodes if the lesser root is the top of the shorter tree.  </w:t>
@@ -7133,7 +7192,7 @@
     </w:p>
     <w:p>
       <w:pPr>
-        <w:pStyle w:val="Heading3"/>
+        <w:pStyle w:val="Overskrift3"/>
         <w:rPr>
           <w:lang w:val="en-GB"/>
         </w:rPr>
@@ -7147,7 +7206,7 @@
     </w:p>
     <w:p>
       <w:pPr>
-        <w:pStyle w:val="Heading3"/>
+        <w:pStyle w:val="Overskrift3"/>
         <w:rPr>
           <w:lang w:val="en-GB"/>
         </w:rPr>
@@ -7162,81 +7221,692 @@
     <w:p>
       <w:pPr>
         <w:rPr>
-          <w:rFonts w:cstheme="minorHAnsi"/>
+          <w:sz w:val="24"/>
+          <w:szCs w:val="24"/>
           <w:lang w:val="en-GB"/>
         </w:rPr>
       </w:pPr>
       <w:r>
         <w:rPr>
-          <w:lang w:val="en-GB"/>
-        </w:rPr>
-        <w:t xml:space="preserve">While m </w:t>
-      </w:r>
-      <w:r>
-        <w:rPr>
-          <w:rFonts w:cstheme="minorHAnsi"/>
-          <w:lang w:val="en-GB"/>
-        </w:rPr>
-        <w:t>&lt;</w:t>
-      </w:r>
-      <w:r>
-        <w:rPr>
-          <w:rFonts w:cstheme="minorHAnsi"/>
-          <w:lang w:val="en-GB"/>
-        </w:rPr>
-        <w:t xml:space="preserve"> n</w:t>
-      </w:r>
-      <w:r>
-        <w:rPr>
-          <w:rFonts w:cstheme="minorHAnsi"/>
-          <w:lang w:val="en-GB"/>
-        </w:rPr>
-        <w:t xml:space="preserve">, for </w:t>
-      </w:r>
-      <w:proofErr w:type="spellStart"/>
-      <w:r>
-        <w:rPr>
-          <w:rFonts w:cstheme="minorHAnsi"/>
-          <w:lang w:val="en-GB"/>
-        </w:rPr>
-        <w:t>i</w:t>
-      </w:r>
-      <w:proofErr w:type="spellEnd"/>
-      <w:r>
-        <w:rPr>
-          <w:rFonts w:cstheme="minorHAnsi"/>
-          <w:lang w:val="en-GB"/>
-        </w:rPr>
-        <w:t xml:space="preserve"> = 1 to m, union (0, </w:t>
-      </w:r>
-      <w:proofErr w:type="spellStart"/>
-      <w:r>
-        <w:rPr>
-          <w:rFonts w:cstheme="minorHAnsi"/>
-          <w:lang w:val="en-GB"/>
-        </w:rPr>
-        <w:t>i</w:t>
-      </w:r>
-      <w:proofErr w:type="spellEnd"/>
-      <w:r>
-        <w:rPr>
-          <w:rFonts w:cstheme="minorHAnsi"/>
-          <w:lang w:val="en-GB"/>
-        </w:rPr>
-        <w:t xml:space="preserve">). </w:t>
+          <w:sz w:val="24"/>
+          <w:szCs w:val="24"/>
+          <w:lang w:val="en-GB"/>
+        </w:rPr>
+        <w:t>Assuming we are allowed to make “stupid” requests, like union(p, q) where p = q.</w:t>
       </w:r>
     </w:p>
     <w:p>
       <w:pPr>
         <w:rPr>
-          <w:rFonts w:cstheme="minorHAnsi"/>
+          <w:sz w:val="24"/>
+          <w:szCs w:val="24"/>
+          <w:lang w:val="en-GB"/>
+        </w:rPr>
+      </w:pPr>
+      <w:r>
+        <w:rPr>
+          <w:sz w:val="24"/>
+          <w:szCs w:val="24"/>
+          <w:lang w:val="en-GB"/>
+        </w:rPr>
+        <w:t>Calling find(p) while p is root of itself, costs</w:t>
+      </w:r>
+      <w:r>
+        <w:rPr>
+          <w:b/>
+          <w:sz w:val="24"/>
+          <w:szCs w:val="24"/>
+          <w:lang w:val="en-GB"/>
+        </w:rPr>
+        <w:t xml:space="preserve"> 1</w:t>
+      </w:r>
+      <w:r>
+        <w:rPr>
+          <w:sz w:val="24"/>
+          <w:szCs w:val="24"/>
+          <w:lang w:val="en-GB"/>
+        </w:rPr>
+        <w:t xml:space="preserve"> array access</w:t>
+      </w:r>
+    </w:p>
+    <w:p>
+      <w:pPr>
+        <w:rPr>
+          <w:sz w:val="24"/>
+          <w:szCs w:val="24"/>
+          <w:lang w:val="en-GB"/>
+        </w:rPr>
+      </w:pPr>
+      <w:r>
+        <w:rPr>
+          <w:sz w:val="24"/>
+          <w:szCs w:val="24"/>
+          <w:lang w:val="en-GB"/>
+        </w:rPr>
+        <w:t xml:space="preserve">Calling find(p) while p is not root of itself costs </w:t>
+      </w:r>
+      <w:r>
+        <w:rPr>
+          <w:b/>
+          <w:sz w:val="24"/>
+          <w:szCs w:val="24"/>
+          <w:lang w:val="en-GB"/>
+        </w:rPr>
+        <w:t>2h-1</w:t>
+      </w:r>
+      <w:r>
+        <w:rPr>
+          <w:sz w:val="24"/>
+          <w:szCs w:val="24"/>
+          <w:lang w:val="en-GB"/>
+        </w:rPr>
+        <w:t>, where h is the height of the tree</w:t>
+      </w:r>
+      <w:r>
+        <w:rPr>
+          <w:sz w:val="24"/>
+          <w:szCs w:val="24"/>
+          <w:lang w:val="en-GB"/>
+        </w:rPr>
+        <w:t xml:space="preserve"> (counting height as number of elements in the tree)</w:t>
+      </w:r>
+    </w:p>
+    <w:p>
+      <w:pPr>
+        <w:rPr>
+          <w:sz w:val="24"/>
+          <w:szCs w:val="24"/>
+          <w:lang w:val="en-GB"/>
+        </w:rPr>
+      </w:pPr>
+      <w:r>
+        <w:rPr>
+          <w:sz w:val="24"/>
+          <w:szCs w:val="24"/>
+          <w:lang w:val="en-GB"/>
+        </w:rPr>
+        <w:t xml:space="preserve">Calling union(p, q) where p is not a root, but q is root of itself (single element), costs 2h-1 for find(p) and 1 for find(q), and another for the actual union, resulting in </w:t>
+      </w:r>
+      <w:r>
+        <w:rPr>
+          <w:b/>
+          <w:sz w:val="24"/>
+          <w:szCs w:val="24"/>
+          <w:lang w:val="en-GB"/>
+        </w:rPr>
+        <w:t>2h+1</w:t>
+      </w:r>
+    </w:p>
+    <w:p>
+      <w:pPr>
+        <w:rPr>
+          <w:sz w:val="24"/>
+          <w:szCs w:val="24"/>
+          <w:lang w:val="en-GB"/>
+        </w:rPr>
+      </w:pPr>
+      <w:r>
+        <w:rPr>
+          <w:sz w:val="24"/>
+          <w:szCs w:val="24"/>
+          <w:lang w:val="en-GB"/>
+        </w:rPr>
+        <w:t>Calling union(p, q) where p = q and they are an element at the bottom of a worst-case tree (which we will create) costs find(p) = 2h-1, find(q) = 2h-1, and 1 for the union action. Result: 2(2h-1)+1</w:t>
+      </w:r>
+      <w:r>
+        <w:rPr>
+          <w:sz w:val="24"/>
+          <w:szCs w:val="24"/>
+          <w:lang w:val="en-GB"/>
+        </w:rPr>
+        <w:t xml:space="preserve"> = </w:t>
+      </w:r>
+      <w:r>
+        <w:rPr>
+          <w:b/>
+          <w:sz w:val="24"/>
+          <w:szCs w:val="24"/>
+          <w:lang w:val="en-GB"/>
+        </w:rPr>
+        <w:t>4h-1</w:t>
+      </w:r>
+    </w:p>
+    <w:p>
+      <w:pPr>
+        <w:rPr>
+          <w:sz w:val="24"/>
+          <w:szCs w:val="24"/>
+          <w:lang w:val="en-GB"/>
+        </w:rPr>
+      </w:pPr>
+    </w:p>
+    <w:p>
+      <w:pPr>
+        <w:rPr>
+          <w:sz w:val="24"/>
+          <w:szCs w:val="24"/>
+          <w:lang w:val="en-GB"/>
+        </w:rPr>
+      </w:pPr>
+      <w:r>
+        <w:rPr>
+          <w:sz w:val="24"/>
+          <w:szCs w:val="24"/>
+          <w:lang w:val="en-GB"/>
+        </w:rPr>
+        <w:t xml:space="preserve">Now, the scheme would be to make a worst-case tree </w:t>
+      </w:r>
+      <w:r>
+        <w:rPr>
+          <w:sz w:val="24"/>
+          <w:szCs w:val="24"/>
+          <w:lang w:val="en-GB"/>
+        </w:rPr>
+        <w:t xml:space="preserve">chaining elements, making the height equal to the number of elements. Example: For the 10 elements {0 to 9}, start with </w:t>
+      </w:r>
+    </w:p>
+    <w:tbl>
+      <w:tblPr>
+        <w:tblStyle w:val="Tabellrutenett"/>
+        <w:tblW w:w="0" w:type="auto"/>
+        <w:tblLook w:val="04A0" w:firstRow="1" w:lastRow="0" w:firstColumn="1" w:lastColumn="0" w:noHBand="0" w:noVBand="1"/>
+      </w:tblPr>
+      <w:tblGrid>
+        <w:gridCol w:w="3057"/>
+        <w:gridCol w:w="3057"/>
+      </w:tblGrid>
+      <w:tr>
+        <w:trPr>
+          <w:trHeight w:val="459"/>
+        </w:trPr>
+        <w:tc>
+          <w:tcPr>
+            <w:tcW w:w="3057" w:type="dxa"/>
+          </w:tcPr>
+          <w:p>
+            <w:pPr>
+              <w:rPr>
+                <w:sz w:val="24"/>
+                <w:szCs w:val="24"/>
+                <w:lang w:val="en-GB"/>
+              </w:rPr>
+            </w:pPr>
+            <w:r>
+              <w:rPr>
+                <w:sz w:val="24"/>
+                <w:szCs w:val="24"/>
+                <w:lang w:val="en-GB"/>
+              </w:rPr>
+              <w:t>Union(0,1)</w:t>
+            </w:r>
+          </w:p>
+        </w:tc>
+        <w:tc>
+          <w:tcPr>
+            <w:tcW w:w="3057" w:type="dxa"/>
+          </w:tcPr>
+          <w:p>
+            <w:pPr>
+              <w:rPr>
+                <w:sz w:val="24"/>
+                <w:szCs w:val="24"/>
+                <w:lang w:val="en-GB"/>
+              </w:rPr>
+            </w:pPr>
+            <w:r>
+              <w:rPr>
+                <w:sz w:val="24"/>
+                <w:szCs w:val="24"/>
+                <w:lang w:val="en-GB"/>
+              </w:rPr>
+              <w:t>1 &lt;- 0</w:t>
+            </w:r>
+          </w:p>
+        </w:tc>
+      </w:tr>
+      <w:tr>
+        <w:trPr>
+          <w:trHeight w:val="459"/>
+        </w:trPr>
+        <w:tc>
+          <w:tcPr>
+            <w:tcW w:w="3057" w:type="dxa"/>
+          </w:tcPr>
+          <w:p>
+            <w:pPr>
+              <w:rPr>
+                <w:sz w:val="24"/>
+                <w:szCs w:val="24"/>
+                <w:lang w:val="en-GB"/>
+              </w:rPr>
+            </w:pPr>
+            <w:r>
+              <w:rPr>
+                <w:sz w:val="24"/>
+                <w:szCs w:val="24"/>
+                <w:lang w:val="en-GB"/>
+              </w:rPr>
+              <w:t>Union(1,2)</w:t>
+            </w:r>
+          </w:p>
+        </w:tc>
+        <w:tc>
+          <w:tcPr>
+            <w:tcW w:w="3057" w:type="dxa"/>
+          </w:tcPr>
+          <w:p>
+            <w:pPr>
+              <w:rPr>
+                <w:sz w:val="24"/>
+                <w:szCs w:val="24"/>
+                <w:lang w:val="en-GB"/>
+              </w:rPr>
+            </w:pPr>
+            <w:r>
+              <w:rPr>
+                <w:sz w:val="24"/>
+                <w:szCs w:val="24"/>
+                <w:lang w:val="en-GB"/>
+              </w:rPr>
+              <w:t>2 &lt;- 1 &lt;- 0</w:t>
+            </w:r>
+          </w:p>
+        </w:tc>
+      </w:tr>
+      <w:tr>
+        <w:trPr>
+          <w:trHeight w:val="459"/>
+        </w:trPr>
+        <w:tc>
+          <w:tcPr>
+            <w:tcW w:w="3057" w:type="dxa"/>
+          </w:tcPr>
+          <w:p>
+            <w:pPr>
+              <w:rPr>
+                <w:sz w:val="24"/>
+                <w:szCs w:val="24"/>
+                <w:lang w:val="en-GB"/>
+              </w:rPr>
+            </w:pPr>
+            <w:r>
+              <w:rPr>
+                <w:sz w:val="24"/>
+                <w:szCs w:val="24"/>
+                <w:lang w:val="en-GB"/>
+              </w:rPr>
+              <w:t>Union(2,3)</w:t>
+            </w:r>
+          </w:p>
+        </w:tc>
+        <w:tc>
+          <w:tcPr>
+            <w:tcW w:w="3057" w:type="dxa"/>
+          </w:tcPr>
+          <w:p>
+            <w:pPr>
+              <w:rPr>
+                <w:sz w:val="24"/>
+                <w:szCs w:val="24"/>
+                <w:lang w:val="en-GB"/>
+              </w:rPr>
+            </w:pPr>
+            <w:r>
+              <w:rPr>
+                <w:sz w:val="24"/>
+                <w:szCs w:val="24"/>
+                <w:lang w:val="en-GB"/>
+              </w:rPr>
+              <w:t>3 &lt;- 2 &lt;- 1 &lt;- 0</w:t>
+            </w:r>
+          </w:p>
+        </w:tc>
+      </w:tr>
+      <w:tr>
+        <w:trPr>
+          <w:trHeight w:val="435"/>
+        </w:trPr>
+        <w:tc>
+          <w:tcPr>
+            <w:tcW w:w="3057" w:type="dxa"/>
+          </w:tcPr>
+          <w:p>
+            <w:pPr>
+              <w:rPr>
+                <w:sz w:val="24"/>
+                <w:szCs w:val="24"/>
+                <w:lang w:val="en-GB"/>
+              </w:rPr>
+            </w:pPr>
+            <w:r>
+              <w:rPr>
+                <w:sz w:val="24"/>
+                <w:szCs w:val="24"/>
+                <w:lang w:val="en-GB"/>
+              </w:rPr>
+              <w:t xml:space="preserve">…until union(8,9) ? </w:t>
+            </w:r>
+          </w:p>
+        </w:tc>
+        <w:tc>
+          <w:tcPr>
+            <w:tcW w:w="3057" w:type="dxa"/>
+          </w:tcPr>
+          <w:p>
+            <w:pPr>
+              <w:rPr>
+                <w:sz w:val="24"/>
+                <w:szCs w:val="24"/>
+                <w:lang w:val="en-GB"/>
+              </w:rPr>
+            </w:pPr>
+            <w:r>
+              <w:rPr>
+                <w:sz w:val="24"/>
+                <w:szCs w:val="24"/>
+                <w:lang w:val="en-GB"/>
+              </w:rPr>
+              <w:t>9 &lt;- 8 &lt;- … &lt;- 1 &lt;- 0</w:t>
+            </w:r>
+          </w:p>
+        </w:tc>
+      </w:tr>
+    </w:tbl>
+    <w:p>
+      <w:pPr>
+        <w:rPr>
+          <w:sz w:val="24"/>
+          <w:szCs w:val="24"/>
+          <w:lang w:val="en-GB"/>
+        </w:rPr>
+      </w:pPr>
+    </w:p>
+    <w:p>
+      <w:pPr>
+        <w:rPr>
+          <w:sz w:val="24"/>
+          <w:szCs w:val="24"/>
+          <w:lang w:val="en-GB"/>
+        </w:rPr>
+      </w:pPr>
+      <w:r>
+        <w:rPr>
+          <w:sz w:val="24"/>
+          <w:szCs w:val="24"/>
+          <w:lang w:val="en-GB"/>
+        </w:rPr>
+        <w:t>Now, at some point we would get a higher total number of array accesses if we stopped chaining elements, but rather called union(p, q) where p = q and it is the bottom of the tree, because this costs 2(2h-1)+1.</w:t>
+      </w:r>
+    </w:p>
+    <w:p>
+      <w:pPr>
+        <w:rPr>
+          <w:sz w:val="24"/>
+          <w:szCs w:val="24"/>
+          <w:lang w:val="en-GB"/>
+        </w:rPr>
+      </w:pPr>
+      <w:r>
+        <w:rPr>
+          <w:sz w:val="24"/>
+          <w:szCs w:val="24"/>
+          <w:lang w:val="en-GB"/>
+        </w:rPr>
+        <w:t>Example:</w:t>
+      </w:r>
+      <w:r>
+        <w:rPr>
+          <w:sz w:val="24"/>
+          <w:szCs w:val="24"/>
+          <w:lang w:val="en-GB"/>
+        </w:rPr>
+        <w:t xml:space="preserve"> after creating a worst-case tree of the elements 0 to 8</w:t>
+      </w:r>
+    </w:p>
+    <w:p>
+      <w:pPr>
+        <w:ind w:firstLine="708"/>
+        <w:rPr>
+          <w:sz w:val="24"/>
+          <w:szCs w:val="24"/>
+          <w:lang w:val="en-GB"/>
+        </w:rPr>
+      </w:pPr>
+      <w:r>
+        <w:rPr>
+          <w:sz w:val="24"/>
+          <w:szCs w:val="24"/>
+          <w:lang w:val="en-GB"/>
+        </w:rPr>
+        <w:t>U</w:t>
+      </w:r>
+      <w:r>
+        <w:rPr>
+          <w:sz w:val="24"/>
+          <w:szCs w:val="24"/>
+          <w:lang w:val="en-GB"/>
+        </w:rPr>
+        <w:t xml:space="preserve">nion(8,9) = 2h+1 = </w:t>
+      </w:r>
+      <w:r>
+        <w:rPr>
+          <w:b/>
+          <w:sz w:val="24"/>
+          <w:szCs w:val="24"/>
+          <w:lang w:val="en-GB"/>
+        </w:rPr>
+        <w:t>19</w:t>
+      </w:r>
+    </w:p>
+    <w:p>
+      <w:pPr>
+        <w:rPr>
+          <w:b/>
+          <w:sz w:val="24"/>
+          <w:szCs w:val="24"/>
+          <w:lang w:val="en-GB"/>
+        </w:rPr>
+      </w:pPr>
+      <w:r>
+        <w:rPr>
+          <w:sz w:val="24"/>
+          <w:szCs w:val="24"/>
+          <w:lang w:val="en-GB"/>
+        </w:rPr>
+        <w:tab/>
+        <w:t xml:space="preserve">Union(8,8) = </w:t>
+      </w:r>
+      <w:r>
+        <w:rPr>
+          <w:sz w:val="24"/>
+          <w:szCs w:val="24"/>
+          <w:lang w:val="en-GB"/>
+        </w:rPr>
+        <w:t>4h-1</w:t>
+      </w:r>
+      <w:r>
+        <w:rPr>
+          <w:sz w:val="24"/>
+          <w:szCs w:val="24"/>
+          <w:lang w:val="en-GB"/>
+        </w:rPr>
+        <w:t xml:space="preserve"> = </w:t>
+      </w:r>
+      <w:r>
+        <w:rPr>
+          <w:b/>
+          <w:sz w:val="24"/>
+          <w:szCs w:val="24"/>
+          <w:lang w:val="en-GB"/>
+        </w:rPr>
+        <w:t>35</w:t>
+      </w:r>
+    </w:p>
+    <w:p>
+      <w:pPr>
+        <w:rPr>
+          <w:sz w:val="24"/>
+          <w:szCs w:val="24"/>
+          <w:lang w:val="en-GB"/>
+        </w:rPr>
+      </w:pPr>
+    </w:p>
+    <w:p>
+      <w:pPr>
+        <w:pStyle w:val="Overskrift2"/>
+        <w:rPr>
+          <w:lang w:val="en-GB"/>
+        </w:rPr>
+      </w:pPr>
+      <w:r>
+        <w:rPr>
+          <w:lang w:val="en-GB"/>
+        </w:rPr>
+        <w:lastRenderedPageBreak/>
+        <w:t>Analysis</w:t>
+      </w:r>
+    </w:p>
+    <w:p>
+      <w:pPr>
+        <w:rPr>
+          <w:rFonts w:eastAsiaTheme="minorEastAsia"/>
+          <w:sz w:val="24"/>
+          <w:szCs w:val="24"/>
+          <w:lang w:val="en-GB"/>
+        </w:rPr>
+      </w:pPr>
+      <w:r>
+        <w:rPr>
+          <w:sz w:val="24"/>
+          <w:szCs w:val="24"/>
+          <w:lang w:val="en-GB"/>
+        </w:rPr>
+        <w:t xml:space="preserve">Assuming </w:t>
+      </w:r>
+      <m:oMath>
+        <m:r>
+          <w:rPr>
+            <w:rFonts w:ascii="Cambria Math" w:hAnsi="Cambria Math"/>
+            <w:sz w:val="24"/>
+            <w:szCs w:val="24"/>
+            <w:lang w:val="en-GB"/>
+          </w:rPr>
+          <m:t>m</m:t>
+        </m:r>
+        <m:r>
+          <w:rPr>
+            <w:rFonts w:ascii="Cambria Math" w:hAnsi="Cambria Math"/>
+            <w:sz w:val="24"/>
+            <w:szCs w:val="24"/>
+            <w:lang w:val="en-GB"/>
+          </w:rPr>
+          <m:t>=</m:t>
+        </m:r>
+        <m:r>
+          <w:rPr>
+            <w:rFonts w:ascii="Cambria Math" w:hAnsi="Cambria Math"/>
+            <w:sz w:val="24"/>
+            <w:szCs w:val="24"/>
+            <w:lang w:val="en-GB"/>
+          </w:rPr>
+          <m:t>n</m:t>
+        </m:r>
+      </m:oMath>
+      <w:r>
+        <w:rPr>
+          <w:rFonts w:eastAsiaTheme="minorEastAsia"/>
+          <w:sz w:val="24"/>
+          <w:szCs w:val="24"/>
+          <w:lang w:val="en-GB"/>
+        </w:rPr>
+        <w:t xml:space="preserve"> (to begin with)</w:t>
+      </w:r>
+      <w:r>
+        <w:rPr>
+          <w:rFonts w:eastAsiaTheme="minorEastAsia"/>
+          <w:sz w:val="24"/>
+          <w:szCs w:val="24"/>
+          <w:lang w:val="en-GB"/>
+        </w:rPr>
+        <w:t xml:space="preserve"> we want to make </w:t>
+      </w:r>
+      <m:oMath>
+        <m:r>
+          <w:rPr>
+            <w:rFonts w:ascii="Cambria Math" w:eastAsiaTheme="minorEastAsia" w:hAnsi="Cambria Math"/>
+            <w:sz w:val="24"/>
+            <w:szCs w:val="24"/>
+            <w:lang w:val="en-GB"/>
+          </w:rPr>
+          <m:t>x&lt;n</m:t>
+        </m:r>
+      </m:oMath>
+      <w:r>
+        <w:rPr>
+          <w:rFonts w:eastAsiaTheme="minorEastAsia"/>
+          <w:sz w:val="24"/>
+          <w:szCs w:val="24"/>
+          <w:lang w:val="en-GB"/>
+        </w:rPr>
+        <w:t xml:space="preserve"> calls to union(p,q)</w:t>
+      </w:r>
+      <w:r>
+        <w:rPr>
+          <w:rFonts w:eastAsiaTheme="minorEastAsia"/>
+          <w:sz w:val="24"/>
+          <w:szCs w:val="24"/>
+          <w:lang w:val="en-GB"/>
+        </w:rPr>
+        <w:t xml:space="preserve">, where p = 0, q=1 and both increase by 1 each step (creating a worst-case tree). Then </w:t>
+      </w:r>
+      <m:oMath>
+        <m:r>
+          <w:rPr>
+            <w:rFonts w:ascii="Cambria Math" w:eastAsiaTheme="minorEastAsia" w:hAnsi="Cambria Math"/>
+            <w:sz w:val="24"/>
+            <w:szCs w:val="24"/>
+            <w:lang w:val="en-GB"/>
+          </w:rPr>
+          <m:t>m-x</m:t>
+        </m:r>
+      </m:oMath>
+      <w:r>
+        <w:rPr>
+          <w:rFonts w:eastAsiaTheme="minorEastAsia"/>
+          <w:sz w:val="24"/>
+          <w:szCs w:val="24"/>
+          <w:lang w:val="en-GB"/>
+        </w:rPr>
+        <w:t xml:space="preserve"> calls to union(p,q) where p = q = x.</w:t>
+      </w:r>
+    </w:p>
+    <w:p>
+      <w:pPr>
+        <w:rPr>
+          <w:sz w:val="24"/>
+          <w:szCs w:val="24"/>
+          <w:lang w:val="en-GB"/>
+        </w:rPr>
+      </w:pPr>
+      <w:r>
+        <w:rPr>
+          <w:sz w:val="24"/>
+          <w:szCs w:val="24"/>
+          <w:lang w:val="en-GB"/>
+        </w:rPr>
+        <w:t>This can be expressed as:</w:t>
+      </w:r>
+    </w:p>
+    <w:p>
+      <w:pPr>
+        <w:rPr>
+          <w:rFonts w:eastAsiaTheme="minorEastAsia"/>
+          <w:sz w:val="24"/>
+          <w:szCs w:val="24"/>
           <w:lang w:val="en-GB"/>
         </w:rPr>
       </w:pPr>
       <m:oMathPara>
-        <m:oMathParaPr>
-          <m:jc m:val="left"/>
-        </m:oMathParaPr>
         <m:oMath>
           <m:nary>
             <m:naryPr>
@@ -7244,8 +7914,10 @@
               <m:limLoc m:val="subSup"/>
               <m:ctrlPr>
                 <w:rPr>
-                  <w:rFonts w:ascii="Cambria Math" w:hAnsi="Cambria Math" w:cstheme="minorHAnsi"/>
+                  <w:rFonts w:ascii="Cambria Math" w:hAnsi="Cambria Math"/>
                   <w:i/>
+                  <w:sz w:val="24"/>
+                  <w:szCs w:val="24"/>
                   <w:lang w:val="en-GB"/>
                 </w:rPr>
               </m:ctrlPr>
@@ -7253,7 +7925,9 @@
             <m:sub>
               <m:r>
                 <w:rPr>
-                  <w:rFonts w:ascii="Cambria Math" w:hAnsi="Cambria Math" w:cstheme="minorHAnsi"/>
+                  <w:rFonts w:ascii="Cambria Math" w:hAnsi="Cambria Math"/>
+                  <w:sz w:val="24"/>
+                  <w:szCs w:val="24"/>
                   <w:lang w:val="en-GB"/>
                 </w:rPr>
                 <m:t>i=1</m:t>
@@ -7262,166 +7936,838 @@
             <m:sup>
               <m:r>
                 <w:rPr>
-                  <w:rFonts w:ascii="Cambria Math" w:hAnsi="Cambria Math" w:cstheme="minorHAnsi"/>
+                  <w:rFonts w:ascii="Cambria Math" w:hAnsi="Cambria Math"/>
+                  <w:sz w:val="24"/>
+                  <w:szCs w:val="24"/>
+                  <w:lang w:val="en-GB"/>
+                </w:rPr>
+                <m:t>x</m:t>
+              </m:r>
+            </m:sup>
+            <m:e>
+              <m:r>
+                <w:rPr>
+                  <w:rFonts w:ascii="Cambria Math" w:hAnsi="Cambria Math"/>
+                  <w:sz w:val="24"/>
+                  <w:szCs w:val="24"/>
+                  <w:lang w:val="en-GB"/>
+                </w:rPr>
+                <m:t>2i+1</m:t>
+              </m:r>
+            </m:e>
+          </m:nary>
+          <m:r>
+            <w:rPr>
+              <w:rFonts w:ascii="Cambria Math" w:eastAsiaTheme="minorEastAsia" w:hAnsi="Cambria Math"/>
+              <w:sz w:val="24"/>
+              <w:szCs w:val="24"/>
+              <w:lang w:val="en-GB"/>
+            </w:rPr>
+            <m:t xml:space="preserve">+ </m:t>
+          </m:r>
+          <m:nary>
+            <m:naryPr>
+              <m:chr m:val="∑"/>
+              <m:limLoc m:val="subSup"/>
+              <m:ctrlPr>
+                <w:rPr>
+                  <w:rFonts w:ascii="Cambria Math" w:eastAsiaTheme="minorEastAsia" w:hAnsi="Cambria Math"/>
+                  <w:i/>
+                  <w:sz w:val="24"/>
+                  <w:szCs w:val="24"/>
+                  <w:lang w:val="en-GB"/>
+                </w:rPr>
+              </m:ctrlPr>
+            </m:naryPr>
+            <m:sub>
+              <m:r>
+                <w:rPr>
+                  <w:rFonts w:ascii="Cambria Math" w:eastAsiaTheme="minorEastAsia" w:hAnsi="Cambria Math"/>
+                  <w:sz w:val="24"/>
+                  <w:szCs w:val="24"/>
+                  <w:lang w:val="en-GB"/>
+                </w:rPr>
+                <m:t>i=x+1</m:t>
+              </m:r>
+            </m:sub>
+            <m:sup>
+              <m:r>
+                <w:rPr>
+                  <w:rFonts w:ascii="Cambria Math" w:eastAsiaTheme="minorEastAsia" w:hAnsi="Cambria Math"/>
+                  <w:sz w:val="24"/>
+                  <w:szCs w:val="24"/>
                   <w:lang w:val="en-GB"/>
                 </w:rPr>
                 <m:t>m</m:t>
               </m:r>
             </m:sup>
-            <m:e/>
+            <m:e>
+              <m:r>
+                <w:rPr>
+                  <w:rFonts w:ascii="Cambria Math" w:eastAsiaTheme="minorEastAsia" w:hAnsi="Cambria Math"/>
+                  <w:sz w:val="24"/>
+                  <w:szCs w:val="24"/>
+                  <w:lang w:val="en-GB"/>
+                </w:rPr>
+                <m:t>4x+1</m:t>
+              </m:r>
+            </m:e>
           </m:nary>
         </m:oMath>
       </m:oMathPara>
     </w:p>
     <w:p>
       <w:pPr>
-        <w:pStyle w:val="Heading3"/>
-        <w:rPr>
+        <w:rPr>
+          <w:sz w:val="24"/>
+          <w:szCs w:val="24"/>
           <w:lang w:val="en-GB"/>
         </w:rPr>
       </w:pPr>
       <w:r>
         <w:rPr>
-          <w:lang w:val="en-GB"/>
-        </w:rPr>
-        <w:t>Analysis</w:t>
+          <w:sz w:val="24"/>
+          <w:szCs w:val="24"/>
+          <w:lang w:val="en-GB"/>
+        </w:rPr>
+        <w:t>Using i as height for the first sum, because it increases with elements added, x as height in the second sum as we are no longer increasing the length of the tree.</w:t>
       </w:r>
     </w:p>
     <w:p>
       <w:pPr>
         <w:rPr>
+          <w:sz w:val="24"/>
+          <w:szCs w:val="24"/>
           <w:lang w:val="en-GB"/>
         </w:rPr>
       </w:pPr>
+      <w:r>
+        <w:rPr>
+          <w:sz w:val="24"/>
+          <w:szCs w:val="24"/>
+          <w:lang w:val="en-GB"/>
+        </w:rPr>
+        <w:t xml:space="preserve">The goal is to find x as a function of n. </w:t>
+      </w:r>
     </w:p>
-    <w:tbl>
-      <w:tblPr>
-        <w:tblStyle w:val="TableGrid"/>
-        <w:tblW w:w="0" w:type="auto"/>
-        <w:tblLook w:val="04A0" w:firstRow="1" w:lastRow="0" w:firstColumn="1" w:lastColumn="0" w:noHBand="0" w:noVBand="1"/>
-      </w:tblPr>
-      <w:tblGrid>
-        <w:gridCol w:w="2097"/>
-        <w:gridCol w:w="2097"/>
-        <w:gridCol w:w="2097"/>
-      </w:tblGrid>
-      <w:tr>
-        <w:trPr>
-          <w:trHeight w:val="391"/>
-        </w:trPr>
-        <w:tc>
-          <w:tcPr>
-            <w:tcW w:w="2097" w:type="dxa"/>
-          </w:tcPr>
-          <w:p>
-            <w:pPr>
-              <w:rPr>
+    <w:p>
+      <w:pPr>
+        <w:rPr>
+          <w:rFonts w:eastAsiaTheme="minorEastAsia"/>
+          <w:sz w:val="24"/>
+          <w:szCs w:val="24"/>
+          <w:lang w:val="en-GB"/>
+        </w:rPr>
+      </w:pPr>
+      <w:r>
+        <w:rPr>
+          <w:sz w:val="24"/>
+          <w:szCs w:val="24"/>
+          <w:lang w:val="en-GB"/>
+        </w:rPr>
+        <w:t xml:space="preserve">The first sum can be written as </w:t>
+      </w:r>
+      <m:oMath>
+        <m:r>
+          <w:rPr>
+            <w:rFonts w:ascii="Cambria Math" w:hAnsi="Cambria Math"/>
+            <w:sz w:val="24"/>
+            <w:szCs w:val="24"/>
+            <w:lang w:val="en-GB"/>
+          </w:rPr>
+          <m:t>x</m:t>
+        </m:r>
+        <m:d>
+          <m:dPr>
+            <m:ctrlPr>
+              <w:rPr>
+                <w:rFonts w:ascii="Cambria Math" w:hAnsi="Cambria Math"/>
+                <w:i/>
+                <w:sz w:val="24"/>
+                <w:szCs w:val="24"/>
                 <w:lang w:val="en-GB"/>
               </w:rPr>
-            </w:pPr>
-            <m:oMathPara>
-              <m:oMath>
-                <m:r>
+            </m:ctrlPr>
+          </m:dPr>
+          <m:e>
+            <m:r>
+              <w:rPr>
+                <w:rFonts w:ascii="Cambria Math" w:hAnsi="Cambria Math"/>
+                <w:sz w:val="24"/>
+                <w:szCs w:val="24"/>
+                <w:lang w:val="en-GB"/>
+              </w:rPr>
+              <m:t>x+2</m:t>
+            </m:r>
+          </m:e>
+        </m:d>
+      </m:oMath>
+    </w:p>
+    <w:p>
+      <w:pPr>
+        <w:rPr>
+          <w:rFonts w:eastAsiaTheme="minorEastAsia"/>
+          <w:sz w:val="24"/>
+          <w:szCs w:val="24"/>
+          <w:lang w:val="en-GB"/>
+        </w:rPr>
+      </w:pPr>
+      <w:r>
+        <w:rPr>
+          <w:sz w:val="24"/>
+          <w:szCs w:val="24"/>
+          <w:lang w:val="en-GB"/>
+        </w:rPr>
+        <w:t xml:space="preserve">The second sum can be written as </w:t>
+      </w:r>
+      <m:oMath>
+        <m:r>
+          <w:rPr>
+            <w:rFonts w:ascii="Cambria Math" w:hAnsi="Cambria Math"/>
+            <w:sz w:val="24"/>
+            <w:szCs w:val="24"/>
+            <w:lang w:val="en-GB"/>
+          </w:rPr>
+          <m:t>–</m:t>
+        </m:r>
+        <m:r>
+          <w:rPr>
+            <w:rFonts w:ascii="Cambria Math" w:hAnsi="Cambria Math"/>
+            <w:sz w:val="24"/>
+            <w:szCs w:val="24"/>
+            <w:lang w:val="en-GB"/>
+          </w:rPr>
+          <m:t>(x-</m:t>
+        </m:r>
+        <m:r>
+          <w:rPr>
+            <w:rFonts w:ascii="Cambria Math" w:hAnsi="Cambria Math"/>
+            <w:sz w:val="24"/>
+            <w:szCs w:val="24"/>
+            <w:lang w:val="en-GB"/>
+          </w:rPr>
+          <m:t>n</m:t>
+        </m:r>
+        <m:r>
+          <w:rPr>
+            <w:rFonts w:ascii="Cambria Math" w:hAnsi="Cambria Math"/>
+            <w:sz w:val="24"/>
+            <w:szCs w:val="24"/>
+            <w:lang w:val="en-GB"/>
+          </w:rPr>
+          <m:t>)(4x-1)</m:t>
+        </m:r>
+      </m:oMath>
+    </w:p>
+    <w:p>
+      <w:pPr>
+        <w:rPr>
+          <w:rFonts w:eastAsiaTheme="minorEastAsia"/>
+          <w:sz w:val="24"/>
+          <w:szCs w:val="24"/>
+          <w:lang w:val="en-GB"/>
+        </w:rPr>
+      </w:pPr>
+      <w:r>
+        <w:rPr>
+          <w:sz w:val="24"/>
+          <w:szCs w:val="24"/>
+          <w:lang w:val="en-GB"/>
+        </w:rPr>
+        <w:t xml:space="preserve">Setting some arbitrary values to </w:t>
+      </w:r>
+      <m:oMath>
+        <m:r>
+          <w:rPr>
+            <w:rFonts w:ascii="Cambria Math" w:hAnsi="Cambria Math"/>
+            <w:sz w:val="24"/>
+            <w:szCs w:val="24"/>
+            <w:lang w:val="en-GB"/>
+          </w:rPr>
+          <m:t>n</m:t>
+        </m:r>
+      </m:oMath>
+      <w:r>
+        <w:rPr>
+          <w:sz w:val="24"/>
+          <w:szCs w:val="24"/>
+          <w:lang w:val="en-GB"/>
+        </w:rPr>
+        <w:t xml:space="preserve"> in </w:t>
+      </w:r>
+      <m:oMath>
+        <m:r>
+          <w:rPr>
+            <w:rFonts w:ascii="Cambria Math" w:hAnsi="Cambria Math"/>
+            <w:sz w:val="24"/>
+            <w:szCs w:val="24"/>
+            <w:lang w:val="en-GB"/>
+          </w:rPr>
+          <m:t>f</m:t>
+        </m:r>
+        <m:d>
+          <m:dPr>
+            <m:ctrlPr>
+              <w:rPr>
+                <w:rFonts w:ascii="Cambria Math" w:hAnsi="Cambria Math"/>
+                <w:i/>
+                <w:sz w:val="24"/>
+                <w:szCs w:val="24"/>
+                <w:lang w:val="en-GB"/>
+              </w:rPr>
+            </m:ctrlPr>
+          </m:dPr>
+          <m:e>
+            <m:r>
+              <w:rPr>
+                <w:rFonts w:ascii="Cambria Math" w:hAnsi="Cambria Math"/>
+                <w:sz w:val="24"/>
+                <w:szCs w:val="24"/>
+                <w:lang w:val="en-GB"/>
+              </w:rPr>
+              <m:t>x</m:t>
+            </m:r>
+          </m:e>
+        </m:d>
+        <m:r>
+          <w:rPr>
+            <w:rFonts w:ascii="Cambria Math" w:hAnsi="Cambria Math"/>
+            <w:sz w:val="24"/>
+            <w:szCs w:val="24"/>
+            <w:lang w:val="en-GB"/>
+          </w:rPr>
+          <m:t>=x</m:t>
+        </m:r>
+        <m:d>
+          <m:dPr>
+            <m:ctrlPr>
+              <w:rPr>
+                <w:rFonts w:ascii="Cambria Math" w:hAnsi="Cambria Math"/>
+                <w:i/>
+                <w:sz w:val="24"/>
+                <w:szCs w:val="24"/>
+                <w:lang w:val="en-GB"/>
+              </w:rPr>
+            </m:ctrlPr>
+          </m:dPr>
+          <m:e>
+            <m:r>
+              <w:rPr>
+                <w:rFonts w:ascii="Cambria Math" w:hAnsi="Cambria Math"/>
+                <w:sz w:val="24"/>
+                <w:szCs w:val="24"/>
+                <w:lang w:val="en-GB"/>
+              </w:rPr>
+              <m:t>x+2</m:t>
+            </m:r>
+          </m:e>
+        </m:d>
+        <m:r>
+          <w:rPr>
+            <w:rFonts w:ascii="Cambria Math" w:hAnsi="Cambria Math"/>
+            <w:sz w:val="24"/>
+            <w:szCs w:val="24"/>
+            <w:lang w:val="en-GB"/>
+          </w:rPr>
+          <m:t>-(x-</m:t>
+        </m:r>
+        <m:r>
+          <w:rPr>
+            <w:rFonts w:ascii="Cambria Math" w:hAnsi="Cambria Math"/>
+            <w:sz w:val="24"/>
+            <w:szCs w:val="24"/>
+            <w:lang w:val="en-GB"/>
+          </w:rPr>
+          <m:t>n</m:t>
+        </m:r>
+        <m:r>
+          <w:rPr>
+            <w:rFonts w:ascii="Cambria Math" w:hAnsi="Cambria Math"/>
+            <w:sz w:val="24"/>
+            <w:szCs w:val="24"/>
+            <w:lang w:val="en-GB"/>
+          </w:rPr>
+          <m:t>)(4x-1)</m:t>
+        </m:r>
+      </m:oMath>
+      <w:r>
+        <w:rPr>
+          <w:rFonts w:eastAsiaTheme="minorEastAsia"/>
+          <w:sz w:val="24"/>
+          <w:szCs w:val="24"/>
+          <w:lang w:val="en-GB"/>
+        </w:rPr>
+        <w:t xml:space="preserve"> shows that for any </w:t>
+      </w:r>
+      <m:oMath>
+        <m:r>
+          <w:rPr>
+            <w:rFonts w:ascii="Cambria Math" w:eastAsiaTheme="minorEastAsia" w:hAnsi="Cambria Math"/>
+            <w:sz w:val="24"/>
+            <w:szCs w:val="24"/>
+            <w:lang w:val="en-GB"/>
+          </w:rPr>
+          <m:t>n,</m:t>
+        </m:r>
+        <m:r>
+          <w:rPr>
+            <w:rFonts w:ascii="Cambria Math" w:eastAsiaTheme="minorEastAsia" w:hAnsi="Cambria Math"/>
+            <w:sz w:val="24"/>
+            <w:szCs w:val="24"/>
+            <w:lang w:val="en-GB"/>
+          </w:rPr>
+          <m:t>f</m:t>
+        </m:r>
+        <m:d>
+          <m:dPr>
+            <m:ctrlPr>
+              <w:rPr>
+                <w:rFonts w:ascii="Cambria Math" w:eastAsiaTheme="minorEastAsia" w:hAnsi="Cambria Math"/>
+                <w:i/>
+                <w:sz w:val="24"/>
+                <w:szCs w:val="24"/>
+                <w:lang w:val="en-GB"/>
+              </w:rPr>
+            </m:ctrlPr>
+          </m:dPr>
+          <m:e>
+            <m:r>
+              <w:rPr>
+                <w:rFonts w:ascii="Cambria Math" w:eastAsiaTheme="minorEastAsia" w:hAnsi="Cambria Math"/>
+                <w:sz w:val="24"/>
+                <w:szCs w:val="24"/>
+                <w:lang w:val="en-GB"/>
+              </w:rPr>
+              <m:t>x</m:t>
+            </m:r>
+          </m:e>
+        </m:d>
+      </m:oMath>
+      <w:r>
+        <w:rPr>
+          <w:rFonts w:eastAsiaTheme="minorEastAsia"/>
+          <w:sz w:val="24"/>
+          <w:szCs w:val="24"/>
+          <w:lang w:val="en-GB"/>
+        </w:rPr>
+        <w:t xml:space="preserve"> is at </w:t>
+      </w:r>
+      <w:r>
+        <w:rPr>
+          <w:rFonts w:eastAsiaTheme="minorEastAsia"/>
+          <w:sz w:val="24"/>
+          <w:szCs w:val="24"/>
+          <w:lang w:val="en-GB"/>
+        </w:rPr>
+        <w:t>its</w:t>
+      </w:r>
+      <w:r>
+        <w:rPr>
+          <w:rFonts w:eastAsiaTheme="minorEastAsia"/>
+          <w:sz w:val="24"/>
+          <w:szCs w:val="24"/>
+          <w:lang w:val="en-GB"/>
+        </w:rPr>
+        <w:t xml:space="preserve"> maximum when </w:t>
+      </w:r>
+      <m:oMath>
+        <m:r>
+          <w:rPr>
+            <w:rFonts w:ascii="Cambria Math" w:eastAsiaTheme="minorEastAsia" w:hAnsi="Cambria Math"/>
+            <w:sz w:val="24"/>
+            <w:szCs w:val="24"/>
+            <w:lang w:val="en-GB"/>
+          </w:rPr>
+          <m:t>x=</m:t>
+        </m:r>
+        <m:d>
+          <m:dPr>
+            <m:begChr m:val="⌊"/>
+            <m:endChr m:val="⌋"/>
+            <m:ctrlPr>
+              <w:rPr>
+                <w:rFonts w:ascii="Cambria Math" w:eastAsiaTheme="minorEastAsia" w:hAnsi="Cambria Math"/>
+                <w:i/>
+                <w:sz w:val="24"/>
+                <w:szCs w:val="24"/>
+                <w:lang w:val="en-GB"/>
+              </w:rPr>
+            </m:ctrlPr>
+          </m:dPr>
+          <m:e>
+            <m:f>
+              <m:fPr>
+                <m:ctrlPr>
                   <w:rPr>
-                    <w:rFonts w:ascii="Cambria Math" w:hAnsi="Cambria Math"/>
+                    <w:rFonts w:ascii="Cambria Math" w:eastAsiaTheme="minorEastAsia" w:hAnsi="Cambria Math"/>
+                    <w:i/>
+                    <w:sz w:val="24"/>
+                    <w:szCs w:val="24"/>
                     <w:lang w:val="en-GB"/>
                   </w:rPr>
-                  <m:t>f</m:t>
-                </m:r>
-                <m:d>
-                  <m:dPr>
-                    <m:ctrlPr>
-                      <w:rPr>
-                        <w:rFonts w:ascii="Cambria Math" w:hAnsi="Cambria Math"/>
-                        <w:i/>
-                        <w:lang w:val="en-GB"/>
-                      </w:rPr>
-                    </m:ctrlPr>
-                  </m:dPr>
-                  <m:e>
-                    <m:r>
-                      <w:rPr>
-                        <w:rFonts w:ascii="Cambria Math" w:hAnsi="Cambria Math"/>
-                        <w:lang w:val="en-GB"/>
-                      </w:rPr>
-                      <m:t>n</m:t>
-                    </m:r>
-                  </m:e>
-                </m:d>
-                <m:r>
-                  <w:rPr>
-                    <w:rFonts w:ascii="Cambria Math" w:hAnsi="Cambria Math"/>
-                    <w:lang w:val="en-GB"/>
-                  </w:rPr>
-                  <m:t>=</m:t>
-                </m:r>
-              </m:oMath>
-            </m:oMathPara>
-          </w:p>
-        </w:tc>
-        <w:tc>
-          <w:tcPr>
-            <w:tcW w:w="2097" w:type="dxa"/>
-          </w:tcPr>
-          <w:p>
-            <w:pPr>
-              <w:rPr>
-                <w:lang w:val="en-GB"/>
-              </w:rPr>
-            </w:pPr>
-            <m:oMathPara>
-              <m:oMath>
-                <m:r>
-                  <w:rPr>
-                    <w:rFonts w:ascii="Cambria Math" w:hAnsi="Cambria Math"/>
-                    <w:lang w:val="en-GB"/>
-                  </w:rPr>
-                  <m:t>~</m:t>
-                </m:r>
-              </m:oMath>
-            </m:oMathPara>
-          </w:p>
-        </w:tc>
-        <w:tc>
-          <w:tcPr>
-            <w:tcW w:w="2097" w:type="dxa"/>
-          </w:tcPr>
-          <w:p>
-            <w:pPr>
-              <w:rPr>
-                <w:lang w:val="en-GB"/>
-              </w:rPr>
-            </w:pPr>
-            <m:oMathPara>
-              <m:oMath>
+                </m:ctrlPr>
+              </m:fPr>
+              <m:num>
                 <m:r>
                   <w:rPr>
                     <w:rFonts w:ascii="Cambria Math" w:eastAsiaTheme="minorEastAsia" w:hAnsi="Cambria Math"/>
+                    <w:sz w:val="24"/>
+                    <w:szCs w:val="24"/>
                     <w:lang w:val="en-GB"/>
                   </w:rPr>
-                  <m:t>O</m:t>
+                  <m:t>2</m:t>
                 </m:r>
-                <m:d>
-                  <m:dPr>
-                    <m:ctrlPr>
-                      <w:rPr>
-                        <w:rFonts w:ascii="Cambria Math" w:eastAsiaTheme="minorEastAsia" w:hAnsi="Cambria Math"/>
-                        <w:i/>
-                        <w:lang w:val="en-GB"/>
-                      </w:rPr>
-                    </m:ctrlPr>
-                  </m:dPr>
-                  <m:e/>
-                </m:d>
-              </m:oMath>
-            </m:oMathPara>
-          </w:p>
-        </w:tc>
-      </w:tr>
-    </w:tbl>
+              </m:num>
+              <m:den>
+                <m:r>
+                  <w:rPr>
+                    <w:rFonts w:ascii="Cambria Math" w:eastAsiaTheme="minorEastAsia" w:hAnsi="Cambria Math"/>
+                    <w:sz w:val="24"/>
+                    <w:szCs w:val="24"/>
+                    <w:lang w:val="en-GB"/>
+                  </w:rPr>
+                  <m:t>3</m:t>
+                </m:r>
+              </m:den>
+            </m:f>
+            <m:r>
+              <w:rPr>
+                <w:rFonts w:ascii="Cambria Math" w:eastAsiaTheme="minorEastAsia" w:hAnsi="Cambria Math"/>
+                <w:sz w:val="24"/>
+                <w:szCs w:val="24"/>
+                <w:lang w:val="en-GB"/>
+              </w:rPr>
+              <m:t>n</m:t>
+            </m:r>
+          </m:e>
+        </m:d>
+      </m:oMath>
+      <w:r>
+        <w:rPr>
+          <w:rFonts w:eastAsiaTheme="minorEastAsia"/>
+          <w:sz w:val="24"/>
+          <w:szCs w:val="24"/>
+          <w:lang w:val="en-GB"/>
+        </w:rPr>
+        <w:tab/>
+      </w:r>
+    </w:p>
     <w:p>
       <w:pPr>
-        <w:rPr>
+        <w:pStyle w:val="Overskrift2"/>
+        <w:rPr>
+          <w:lang w:val="en-GB"/>
+        </w:rPr>
+      </w:pPr>
+      <w:r>
+        <w:rPr>
+          <w:lang w:val="en-GB"/>
+        </w:rPr>
+        <w:t>Conclusion</w:t>
+      </w:r>
+    </w:p>
+    <w:p>
+      <w:pPr>
+        <w:rPr>
+          <w:rFonts w:eastAsiaTheme="minorEastAsia"/>
+          <w:sz w:val="24"/>
+          <w:szCs w:val="24"/>
+          <w:lang w:val="en-GB"/>
+        </w:rPr>
+      </w:pPr>
+      <w:r>
+        <w:rPr>
+          <w:lang w:val="en-GB"/>
+        </w:rPr>
+        <w:t xml:space="preserve">Chaining elements in a worst-case tree until element </w:t>
+      </w:r>
+      <m:oMath>
+        <m:d>
+          <m:dPr>
+            <m:begChr m:val="⌊"/>
+            <m:endChr m:val="⌋"/>
+            <m:ctrlPr>
+              <w:rPr>
+                <w:rFonts w:ascii="Cambria Math" w:eastAsiaTheme="minorEastAsia" w:hAnsi="Cambria Math"/>
+                <w:i/>
+                <w:sz w:val="24"/>
+                <w:szCs w:val="24"/>
+                <w:lang w:val="en-GB"/>
+              </w:rPr>
+            </m:ctrlPr>
+          </m:dPr>
+          <m:e>
+            <m:f>
+              <m:fPr>
+                <m:ctrlPr>
+                  <w:rPr>
+                    <w:rFonts w:ascii="Cambria Math" w:eastAsiaTheme="minorEastAsia" w:hAnsi="Cambria Math"/>
+                    <w:i/>
+                    <w:sz w:val="24"/>
+                    <w:szCs w:val="24"/>
+                    <w:lang w:val="en-GB"/>
+                  </w:rPr>
+                </m:ctrlPr>
+              </m:fPr>
+              <m:num>
+                <m:r>
+                  <w:rPr>
+                    <w:rFonts w:ascii="Cambria Math" w:eastAsiaTheme="minorEastAsia" w:hAnsi="Cambria Math"/>
+                    <w:sz w:val="24"/>
+                    <w:szCs w:val="24"/>
+                    <w:lang w:val="en-GB"/>
+                  </w:rPr>
+                  <m:t>2</m:t>
+                </m:r>
+              </m:num>
+              <m:den>
+                <m:r>
+                  <w:rPr>
+                    <w:rFonts w:ascii="Cambria Math" w:eastAsiaTheme="minorEastAsia" w:hAnsi="Cambria Math"/>
+                    <w:sz w:val="24"/>
+                    <w:szCs w:val="24"/>
+                    <w:lang w:val="en-GB"/>
+                  </w:rPr>
+                  <m:t>3</m:t>
+                </m:r>
+              </m:den>
+            </m:f>
+            <m:r>
+              <w:rPr>
+                <w:rFonts w:ascii="Cambria Math" w:eastAsiaTheme="minorEastAsia" w:hAnsi="Cambria Math"/>
+                <w:sz w:val="24"/>
+                <w:szCs w:val="24"/>
+                <w:lang w:val="en-GB"/>
+              </w:rPr>
+              <m:t>n</m:t>
+            </m:r>
+          </m:e>
+        </m:d>
+      </m:oMath>
+      <w:r>
+        <w:rPr>
+          <w:rFonts w:eastAsiaTheme="minorEastAsia"/>
+          <w:sz w:val="24"/>
+          <w:szCs w:val="24"/>
+          <w:lang w:val="en-GB"/>
+        </w:rPr>
+        <w:t xml:space="preserve"> creates the </w:t>
+      </w:r>
+      <w:r>
+        <w:rPr>
+          <w:rFonts w:eastAsiaTheme="minorEastAsia"/>
+          <w:sz w:val="24"/>
+          <w:szCs w:val="24"/>
+          <w:lang w:val="en-GB"/>
+        </w:rPr>
+        <w:t xml:space="preserve">optimal situation to make the maximum number of array accesses with the remaining actions, </w:t>
+      </w:r>
+      <m:oMath>
+        <m:d>
+          <m:dPr>
+            <m:begChr m:val="⌊"/>
+            <m:endChr m:val="⌋"/>
+            <m:ctrlPr>
+              <w:rPr>
+                <w:rFonts w:ascii="Cambria Math" w:eastAsiaTheme="minorEastAsia" w:hAnsi="Cambria Math"/>
+                <w:i/>
+                <w:sz w:val="24"/>
+                <w:szCs w:val="24"/>
+                <w:lang w:val="en-GB"/>
+              </w:rPr>
+            </m:ctrlPr>
+          </m:dPr>
+          <m:e>
+            <m:f>
+              <m:fPr>
+                <m:ctrlPr>
+                  <w:rPr>
+                    <w:rFonts w:ascii="Cambria Math" w:eastAsiaTheme="minorEastAsia" w:hAnsi="Cambria Math"/>
+                    <w:i/>
+                    <w:sz w:val="24"/>
+                    <w:szCs w:val="24"/>
+                    <w:lang w:val="en-GB"/>
+                  </w:rPr>
+                </m:ctrlPr>
+              </m:fPr>
+              <m:num>
+                <m:r>
+                  <w:rPr>
+                    <w:rFonts w:ascii="Cambria Math" w:eastAsiaTheme="minorEastAsia" w:hAnsi="Cambria Math"/>
+                    <w:sz w:val="24"/>
+                    <w:szCs w:val="24"/>
+                    <w:lang w:val="en-GB"/>
+                  </w:rPr>
+                  <m:t>2</m:t>
+                </m:r>
+              </m:num>
+              <m:den>
+                <m:r>
+                  <w:rPr>
+                    <w:rFonts w:ascii="Cambria Math" w:eastAsiaTheme="minorEastAsia" w:hAnsi="Cambria Math"/>
+                    <w:sz w:val="24"/>
+                    <w:szCs w:val="24"/>
+                    <w:lang w:val="en-GB"/>
+                  </w:rPr>
+                  <m:t>3</m:t>
+                </m:r>
+              </m:den>
+            </m:f>
+            <m:r>
+              <w:rPr>
+                <w:rFonts w:ascii="Cambria Math" w:eastAsiaTheme="minorEastAsia" w:hAnsi="Cambria Math"/>
+                <w:sz w:val="24"/>
+                <w:szCs w:val="24"/>
+                <w:lang w:val="en-GB"/>
+              </w:rPr>
+              <m:t>n</m:t>
+            </m:r>
+          </m:e>
+        </m:d>
+        <m:r>
+          <w:rPr>
+            <w:rFonts w:ascii="Cambria Math" w:eastAsiaTheme="minorEastAsia" w:hAnsi="Cambria Math"/>
+            <w:sz w:val="24"/>
+            <w:szCs w:val="24"/>
+            <w:lang w:val="en-GB"/>
+          </w:rPr>
+          <m:t xml:space="preserve"> to m</m:t>
+        </m:r>
+      </m:oMath>
+      <w:r>
+        <w:rPr>
+          <w:rFonts w:eastAsiaTheme="minorEastAsia"/>
+          <w:sz w:val="24"/>
+          <w:szCs w:val="24"/>
+          <w:lang w:val="en-GB"/>
+        </w:rPr>
+        <w:t xml:space="preserve">. </w:t>
+      </w:r>
+    </w:p>
+    <w:p>
+      <w:pPr>
+        <w:rPr>
+          <w:rFonts w:eastAsiaTheme="minorEastAsia"/>
+          <w:sz w:val="24"/>
+          <w:szCs w:val="24"/>
+          <w:lang w:val="en-GB"/>
+        </w:rPr>
+      </w:pPr>
+      <w:r>
+        <w:rPr>
+          <w:lang w:val="en-GB"/>
+        </w:rPr>
+        <w:t xml:space="preserve">Now considering the case where </w:t>
+      </w:r>
+      <m:oMath>
+        <m:r>
+          <w:rPr>
+            <w:rFonts w:ascii="Cambria Math" w:hAnsi="Cambria Math"/>
+            <w:lang w:val="en-GB"/>
+          </w:rPr>
+          <m:t>m&lt;n</m:t>
+        </m:r>
+      </m:oMath>
+      <w:r>
+        <w:rPr>
+          <w:rFonts w:eastAsiaTheme="minorEastAsia"/>
+          <w:lang w:val="en-GB"/>
+        </w:rPr>
+        <w:t xml:space="preserve">, the result will be the same regardless of </w:t>
+      </w:r>
+      <m:oMath>
+        <m:r>
+          <w:rPr>
+            <w:rFonts w:ascii="Cambria Math" w:eastAsiaTheme="minorEastAsia" w:hAnsi="Cambria Math"/>
+            <w:lang w:val="en-GB"/>
+          </w:rPr>
+          <m:t>n</m:t>
+        </m:r>
+      </m:oMath>
+      <w:r>
+        <w:rPr>
+          <w:rFonts w:eastAsiaTheme="minorEastAsia"/>
+          <w:lang w:val="en-GB"/>
+        </w:rPr>
+        <w:t xml:space="preserve">. In this case, we need to switch from chaining elements to calling union(p,q) where p = q = x after </w:t>
+      </w:r>
+      <m:oMath>
+        <m:r>
+          <w:rPr>
+            <w:rFonts w:ascii="Cambria Math" w:eastAsiaTheme="minorEastAsia" w:hAnsi="Cambria Math"/>
+            <w:lang w:val="en-GB"/>
+          </w:rPr>
+          <m:t>x=</m:t>
+        </m:r>
+        <m:d>
+          <m:dPr>
+            <m:begChr m:val="⌊"/>
+            <m:endChr m:val="⌋"/>
+            <m:ctrlPr>
+              <w:rPr>
+                <w:rFonts w:ascii="Cambria Math" w:eastAsiaTheme="minorEastAsia" w:hAnsi="Cambria Math"/>
+                <w:i/>
+                <w:sz w:val="24"/>
+                <w:szCs w:val="24"/>
+                <w:lang w:val="en-GB"/>
+              </w:rPr>
+            </m:ctrlPr>
+          </m:dPr>
+          <m:e>
+            <m:f>
+              <m:fPr>
+                <m:ctrlPr>
+                  <w:rPr>
+                    <w:rFonts w:ascii="Cambria Math" w:eastAsiaTheme="minorEastAsia" w:hAnsi="Cambria Math"/>
+                    <w:i/>
+                    <w:sz w:val="24"/>
+                    <w:szCs w:val="24"/>
+                    <w:lang w:val="en-GB"/>
+                  </w:rPr>
+                </m:ctrlPr>
+              </m:fPr>
+              <m:num>
+                <m:r>
+                  <w:rPr>
+                    <w:rFonts w:ascii="Cambria Math" w:eastAsiaTheme="minorEastAsia" w:hAnsi="Cambria Math"/>
+                    <w:sz w:val="24"/>
+                    <w:szCs w:val="24"/>
+                    <w:lang w:val="en-GB"/>
+                  </w:rPr>
+                  <m:t>2</m:t>
+                </m:r>
+              </m:num>
+              <m:den>
+                <m:r>
+                  <w:rPr>
+                    <w:rFonts w:ascii="Cambria Math" w:eastAsiaTheme="minorEastAsia" w:hAnsi="Cambria Math"/>
+                    <w:sz w:val="24"/>
+                    <w:szCs w:val="24"/>
+                    <w:lang w:val="en-GB"/>
+                  </w:rPr>
+                  <m:t>3</m:t>
+                </m:r>
+              </m:den>
+            </m:f>
+            <m:r>
+              <w:rPr>
+                <w:rFonts w:ascii="Cambria Math" w:eastAsiaTheme="minorEastAsia" w:hAnsi="Cambria Math"/>
+                <w:sz w:val="24"/>
+                <w:szCs w:val="24"/>
+                <w:lang w:val="en-GB"/>
+              </w:rPr>
+              <m:t>m</m:t>
+            </m:r>
+          </m:e>
+        </m:d>
+      </m:oMath>
+    </w:p>
+    <w:p>
+      <w:pPr>
+        <w:rPr>
+          <w:rFonts w:eastAsiaTheme="minorEastAsia"/>
+          <w:sz w:val="24"/>
+          <w:szCs w:val="24"/>
           <w:lang w:val="en-GB"/>
         </w:rPr>
       </w:pPr>
@@ -7429,6 +8775,479 @@
     <w:p>
       <w:pPr>
         <w:rPr>
+          <w:rFonts w:eastAsiaTheme="minorEastAsia"/>
+          <w:sz w:val="24"/>
+          <w:szCs w:val="24"/>
+          <w:lang w:val="en-GB"/>
+        </w:rPr>
+      </w:pPr>
+      <m:oMathPara>
+        <m:oMath>
+          <m:r>
+            <w:rPr>
+              <w:rFonts w:ascii="Cambria Math" w:hAnsi="Cambria Math"/>
+              <w:sz w:val="24"/>
+              <w:szCs w:val="24"/>
+              <w:lang w:val="en-GB"/>
+            </w:rPr>
+            <m:t>f</m:t>
+          </m:r>
+          <m:d>
+            <m:dPr>
+              <m:ctrlPr>
+                <w:rPr>
+                  <w:rFonts w:ascii="Cambria Math" w:hAnsi="Cambria Math"/>
+                  <w:i/>
+                  <w:sz w:val="24"/>
+                  <w:szCs w:val="24"/>
+                  <w:lang w:val="en-GB"/>
+                </w:rPr>
+              </m:ctrlPr>
+            </m:dPr>
+            <m:e>
+              <m:r>
+                <w:rPr>
+                  <w:rFonts w:ascii="Cambria Math" w:hAnsi="Cambria Math"/>
+                  <w:sz w:val="24"/>
+                  <w:szCs w:val="24"/>
+                  <w:lang w:val="en-GB"/>
+                </w:rPr>
+                <m:t>n,m</m:t>
+              </m:r>
+            </m:e>
+          </m:d>
+          <m:r>
+            <w:rPr>
+              <w:rFonts w:ascii="Cambria Math" w:hAnsi="Cambria Math"/>
+              <w:sz w:val="24"/>
+              <w:szCs w:val="24"/>
+              <w:lang w:val="en-GB"/>
+            </w:rPr>
+            <m:t>=</m:t>
+          </m:r>
+          <m:r>
+            <w:rPr>
+              <w:rFonts w:ascii="Cambria Math" w:eastAsiaTheme="minorEastAsia" w:hAnsi="Cambria Math"/>
+              <w:sz w:val="24"/>
+              <w:szCs w:val="24"/>
+              <w:lang w:val="en-GB"/>
+            </w:rPr>
+            <m:t xml:space="preserve"> </m:t>
+          </m:r>
+          <m:nary>
+            <m:naryPr>
+              <m:chr m:val="∑"/>
+              <m:limLoc m:val="subSup"/>
+              <m:ctrlPr>
+                <w:rPr>
+                  <w:rFonts w:ascii="Cambria Math" w:hAnsi="Cambria Math"/>
+                  <w:i/>
+                  <w:sz w:val="24"/>
+                  <w:szCs w:val="24"/>
+                  <w:lang w:val="en-GB"/>
+                </w:rPr>
+              </m:ctrlPr>
+            </m:naryPr>
+            <m:sub>
+              <m:r>
+                <w:rPr>
+                  <w:rFonts w:ascii="Cambria Math" w:hAnsi="Cambria Math"/>
+                  <w:sz w:val="24"/>
+                  <w:szCs w:val="24"/>
+                  <w:lang w:val="en-GB"/>
+                </w:rPr>
+                <m:t>i=1</m:t>
+              </m:r>
+            </m:sub>
+            <m:sup>
+              <m:d>
+                <m:dPr>
+                  <m:begChr m:val="⌊"/>
+                  <m:endChr m:val="⌋"/>
+                  <m:ctrlPr>
+                    <w:rPr>
+                      <w:rFonts w:ascii="Cambria Math" w:eastAsiaTheme="minorEastAsia" w:hAnsi="Cambria Math"/>
+                      <w:i/>
+                      <w:sz w:val="24"/>
+                      <w:szCs w:val="24"/>
+                      <w:lang w:val="en-GB"/>
+                    </w:rPr>
+                  </m:ctrlPr>
+                </m:dPr>
+                <m:e>
+                  <m:f>
+                    <m:fPr>
+                      <m:ctrlPr>
+                        <w:rPr>
+                          <w:rFonts w:ascii="Cambria Math" w:eastAsiaTheme="minorEastAsia" w:hAnsi="Cambria Math"/>
+                          <w:i/>
+                          <w:sz w:val="24"/>
+                          <w:szCs w:val="24"/>
+                          <w:lang w:val="en-GB"/>
+                        </w:rPr>
+                      </m:ctrlPr>
+                    </m:fPr>
+                    <m:num>
+                      <m:r>
+                        <w:rPr>
+                          <w:rFonts w:ascii="Cambria Math" w:eastAsiaTheme="minorEastAsia" w:hAnsi="Cambria Math"/>
+                          <w:sz w:val="24"/>
+                          <w:szCs w:val="24"/>
+                          <w:lang w:val="en-GB"/>
+                        </w:rPr>
+                        <m:t>2</m:t>
+                      </m:r>
+                    </m:num>
+                    <m:den>
+                      <m:r>
+                        <w:rPr>
+                          <w:rFonts w:ascii="Cambria Math" w:eastAsiaTheme="minorEastAsia" w:hAnsi="Cambria Math"/>
+                          <w:sz w:val="24"/>
+                          <w:szCs w:val="24"/>
+                          <w:lang w:val="en-GB"/>
+                        </w:rPr>
+                        <m:t>3</m:t>
+                      </m:r>
+                    </m:den>
+                  </m:f>
+                  <m:r>
+                    <w:rPr>
+                      <w:rFonts w:ascii="Cambria Math" w:eastAsiaTheme="minorEastAsia" w:hAnsi="Cambria Math"/>
+                      <w:sz w:val="24"/>
+                      <w:szCs w:val="24"/>
+                      <w:lang w:val="en-GB"/>
+                    </w:rPr>
+                    <m:t>min</m:t>
+                  </m:r>
+                  <m:d>
+                    <m:dPr>
+                      <m:begChr m:val="{"/>
+                      <m:endChr m:val="}"/>
+                      <m:ctrlPr>
+                        <w:rPr>
+                          <w:rFonts w:ascii="Cambria Math" w:eastAsiaTheme="minorEastAsia" w:hAnsi="Cambria Math"/>
+                          <w:i/>
+                          <w:sz w:val="24"/>
+                          <w:szCs w:val="24"/>
+                          <w:lang w:val="en-GB"/>
+                        </w:rPr>
+                      </m:ctrlPr>
+                    </m:dPr>
+                    <m:e>
+                      <m:r>
+                        <w:rPr>
+                          <w:rFonts w:ascii="Cambria Math" w:eastAsiaTheme="minorEastAsia" w:hAnsi="Cambria Math"/>
+                          <w:sz w:val="24"/>
+                          <w:szCs w:val="24"/>
+                          <w:lang w:val="en-GB"/>
+                        </w:rPr>
+                        <m:t>m,n</m:t>
+                      </m:r>
+                    </m:e>
+                  </m:d>
+                </m:e>
+              </m:d>
+            </m:sup>
+            <m:e>
+              <m:d>
+                <m:dPr>
+                  <m:ctrlPr>
+                    <w:rPr>
+                      <w:rFonts w:ascii="Cambria Math" w:hAnsi="Cambria Math"/>
+                      <w:i/>
+                      <w:sz w:val="24"/>
+                      <w:szCs w:val="24"/>
+                      <w:lang w:val="en-GB"/>
+                    </w:rPr>
+                  </m:ctrlPr>
+                </m:dPr>
+                <m:e>
+                  <m:r>
+                    <w:rPr>
+                      <w:rFonts w:ascii="Cambria Math" w:hAnsi="Cambria Math"/>
+                      <w:sz w:val="24"/>
+                      <w:szCs w:val="24"/>
+                      <w:lang w:val="en-GB"/>
+                    </w:rPr>
+                    <m:t>2i+1</m:t>
+                  </m:r>
+                </m:e>
+              </m:d>
+            </m:e>
+          </m:nary>
+          <m:r>
+            <w:rPr>
+              <w:rFonts w:ascii="Cambria Math" w:eastAsiaTheme="minorEastAsia" w:hAnsi="Cambria Math"/>
+              <w:sz w:val="24"/>
+              <w:szCs w:val="24"/>
+              <w:lang w:val="en-GB"/>
+            </w:rPr>
+            <m:t xml:space="preserve">+ </m:t>
+          </m:r>
+          <m:nary>
+            <m:naryPr>
+              <m:chr m:val="∑"/>
+              <m:limLoc m:val="subSup"/>
+              <m:ctrlPr>
+                <w:rPr>
+                  <w:rFonts w:ascii="Cambria Math" w:eastAsiaTheme="minorEastAsia" w:hAnsi="Cambria Math"/>
+                  <w:i/>
+                  <w:sz w:val="24"/>
+                  <w:szCs w:val="24"/>
+                  <w:lang w:val="en-GB"/>
+                </w:rPr>
+              </m:ctrlPr>
+            </m:naryPr>
+            <m:sub>
+              <m:r>
+                <w:rPr>
+                  <w:rFonts w:ascii="Cambria Math" w:eastAsiaTheme="minorEastAsia" w:hAnsi="Cambria Math"/>
+                  <w:sz w:val="24"/>
+                  <w:szCs w:val="24"/>
+                  <w:lang w:val="en-GB"/>
+                </w:rPr>
+                <m:t>i=</m:t>
+              </m:r>
+              <m:d>
+                <m:dPr>
+                  <m:begChr m:val="⌊"/>
+                  <m:endChr m:val="⌋"/>
+                  <m:ctrlPr>
+                    <w:rPr>
+                      <w:rFonts w:ascii="Cambria Math" w:eastAsiaTheme="minorEastAsia" w:hAnsi="Cambria Math"/>
+                      <w:i/>
+                      <w:sz w:val="24"/>
+                      <w:szCs w:val="24"/>
+                      <w:lang w:val="en-GB"/>
+                    </w:rPr>
+                  </m:ctrlPr>
+                </m:dPr>
+                <m:e>
+                  <m:f>
+                    <m:fPr>
+                      <m:ctrlPr>
+                        <w:rPr>
+                          <w:rFonts w:ascii="Cambria Math" w:eastAsiaTheme="minorEastAsia" w:hAnsi="Cambria Math"/>
+                          <w:i/>
+                          <w:sz w:val="24"/>
+                          <w:szCs w:val="24"/>
+                          <w:lang w:val="en-GB"/>
+                        </w:rPr>
+                      </m:ctrlPr>
+                    </m:fPr>
+                    <m:num>
+                      <m:r>
+                        <w:rPr>
+                          <w:rFonts w:ascii="Cambria Math" w:eastAsiaTheme="minorEastAsia" w:hAnsi="Cambria Math"/>
+                          <w:sz w:val="24"/>
+                          <w:szCs w:val="24"/>
+                          <w:lang w:val="en-GB"/>
+                        </w:rPr>
+                        <m:t>2</m:t>
+                      </m:r>
+                    </m:num>
+                    <m:den>
+                      <m:r>
+                        <w:rPr>
+                          <w:rFonts w:ascii="Cambria Math" w:eastAsiaTheme="minorEastAsia" w:hAnsi="Cambria Math"/>
+                          <w:sz w:val="24"/>
+                          <w:szCs w:val="24"/>
+                          <w:lang w:val="en-GB"/>
+                        </w:rPr>
+                        <m:t>3</m:t>
+                      </m:r>
+                    </m:den>
+                  </m:f>
+                  <m:r>
+                    <w:rPr>
+                      <w:rFonts w:ascii="Cambria Math" w:eastAsiaTheme="minorEastAsia" w:hAnsi="Cambria Math"/>
+                      <w:sz w:val="24"/>
+                      <w:szCs w:val="24"/>
+                      <w:lang w:val="en-GB"/>
+                    </w:rPr>
+                    <m:t>min</m:t>
+                  </m:r>
+                  <m:d>
+                    <m:dPr>
+                      <m:begChr m:val="{"/>
+                      <m:endChr m:val="}"/>
+                      <m:ctrlPr>
+                        <w:rPr>
+                          <w:rFonts w:ascii="Cambria Math" w:eastAsiaTheme="minorEastAsia" w:hAnsi="Cambria Math"/>
+                          <w:i/>
+                          <w:sz w:val="24"/>
+                          <w:szCs w:val="24"/>
+                          <w:lang w:val="en-GB"/>
+                        </w:rPr>
+                      </m:ctrlPr>
+                    </m:dPr>
+                    <m:e>
+                      <m:r>
+                        <w:rPr>
+                          <w:rFonts w:ascii="Cambria Math" w:eastAsiaTheme="minorEastAsia" w:hAnsi="Cambria Math"/>
+                          <w:sz w:val="24"/>
+                          <w:szCs w:val="24"/>
+                          <w:lang w:val="en-GB"/>
+                        </w:rPr>
+                        <m:t>m,n</m:t>
+                      </m:r>
+                    </m:e>
+                  </m:d>
+                </m:e>
+              </m:d>
+              <m:r>
+                <w:rPr>
+                  <w:rFonts w:ascii="Cambria Math" w:eastAsiaTheme="minorEastAsia" w:hAnsi="Cambria Math"/>
+                  <w:sz w:val="24"/>
+                  <w:szCs w:val="24"/>
+                  <w:lang w:val="en-GB"/>
+                </w:rPr>
+                <m:t>+1</m:t>
+              </m:r>
+            </m:sub>
+            <m:sup>
+              <m:r>
+                <w:rPr>
+                  <w:rFonts w:ascii="Cambria Math" w:eastAsiaTheme="minorEastAsia" w:hAnsi="Cambria Math"/>
+                  <w:sz w:val="24"/>
+                  <w:szCs w:val="24"/>
+                  <w:lang w:val="en-GB"/>
+                </w:rPr>
+                <m:t>m</m:t>
+              </m:r>
+            </m:sup>
+            <m:e>
+              <m:d>
+                <m:dPr>
+                  <m:ctrlPr>
+                    <w:rPr>
+                      <w:rFonts w:ascii="Cambria Math" w:eastAsiaTheme="minorEastAsia" w:hAnsi="Cambria Math"/>
+                      <w:i/>
+                      <w:sz w:val="24"/>
+                      <w:szCs w:val="24"/>
+                      <w:lang w:val="en-GB"/>
+                    </w:rPr>
+                  </m:ctrlPr>
+                </m:dPr>
+                <m:e>
+                  <m:r>
+                    <w:rPr>
+                      <w:rFonts w:ascii="Cambria Math" w:eastAsiaTheme="minorEastAsia" w:hAnsi="Cambria Math"/>
+                      <w:sz w:val="24"/>
+                      <w:szCs w:val="24"/>
+                      <w:lang w:val="en-GB"/>
+                    </w:rPr>
+                    <m:t>4</m:t>
+                  </m:r>
+                  <m:d>
+                    <m:dPr>
+                      <m:begChr m:val="⌊"/>
+                      <m:endChr m:val="⌋"/>
+                      <m:ctrlPr>
+                        <w:rPr>
+                          <w:rFonts w:ascii="Cambria Math" w:eastAsiaTheme="minorEastAsia" w:hAnsi="Cambria Math"/>
+                          <w:i/>
+                          <w:sz w:val="24"/>
+                          <w:szCs w:val="24"/>
+                          <w:lang w:val="en-GB"/>
+                        </w:rPr>
+                      </m:ctrlPr>
+                    </m:dPr>
+                    <m:e>
+                      <m:f>
+                        <m:fPr>
+                          <m:ctrlPr>
+                            <w:rPr>
+                              <w:rFonts w:ascii="Cambria Math" w:eastAsiaTheme="minorEastAsia" w:hAnsi="Cambria Math"/>
+                              <w:i/>
+                              <w:sz w:val="24"/>
+                              <w:szCs w:val="24"/>
+                              <w:lang w:val="en-GB"/>
+                            </w:rPr>
+                          </m:ctrlPr>
+                        </m:fPr>
+                        <m:num>
+                          <m:r>
+                            <w:rPr>
+                              <w:rFonts w:ascii="Cambria Math" w:eastAsiaTheme="minorEastAsia" w:hAnsi="Cambria Math"/>
+                              <w:sz w:val="24"/>
+                              <w:szCs w:val="24"/>
+                              <w:lang w:val="en-GB"/>
+                            </w:rPr>
+                            <m:t>2</m:t>
+                          </m:r>
+                        </m:num>
+                        <m:den>
+                          <m:r>
+                            <w:rPr>
+                              <w:rFonts w:ascii="Cambria Math" w:eastAsiaTheme="minorEastAsia" w:hAnsi="Cambria Math"/>
+                              <w:sz w:val="24"/>
+                              <w:szCs w:val="24"/>
+                              <w:lang w:val="en-GB"/>
+                            </w:rPr>
+                            <m:t>3</m:t>
+                          </m:r>
+                        </m:den>
+                      </m:f>
+                      <m:r>
+                        <w:rPr>
+                          <w:rFonts w:ascii="Cambria Math" w:eastAsiaTheme="minorEastAsia" w:hAnsi="Cambria Math"/>
+                          <w:sz w:val="24"/>
+                          <w:szCs w:val="24"/>
+                          <w:lang w:val="en-GB"/>
+                        </w:rPr>
+                        <m:t>min</m:t>
+                      </m:r>
+                      <m:d>
+                        <m:dPr>
+                          <m:begChr m:val="{"/>
+                          <m:endChr m:val="}"/>
+                          <m:ctrlPr>
+                            <w:rPr>
+                              <w:rFonts w:ascii="Cambria Math" w:eastAsiaTheme="minorEastAsia" w:hAnsi="Cambria Math"/>
+                              <w:i/>
+                              <w:sz w:val="24"/>
+                              <w:szCs w:val="24"/>
+                              <w:lang w:val="en-GB"/>
+                            </w:rPr>
+                          </m:ctrlPr>
+                        </m:dPr>
+                        <m:e>
+                          <m:r>
+                            <w:rPr>
+                              <w:rFonts w:ascii="Cambria Math" w:eastAsiaTheme="minorEastAsia" w:hAnsi="Cambria Math"/>
+                              <w:sz w:val="24"/>
+                              <w:szCs w:val="24"/>
+                              <w:lang w:val="en-GB"/>
+                            </w:rPr>
+                            <m:t>m,n</m:t>
+                          </m:r>
+                        </m:e>
+                      </m:d>
+                    </m:e>
+                  </m:d>
+                  <m:r>
+                    <w:rPr>
+                      <w:rFonts w:ascii="Cambria Math" w:eastAsiaTheme="minorEastAsia" w:hAnsi="Cambria Math"/>
+                      <w:sz w:val="24"/>
+                      <w:szCs w:val="24"/>
+                      <w:lang w:val="en-GB"/>
+                    </w:rPr>
+                    <m:t>+1</m:t>
+                  </m:r>
+                </m:e>
+              </m:d>
+            </m:e>
+          </m:nary>
+        </m:oMath>
+      </m:oMathPara>
+    </w:p>
+    <w:p>
+      <w:pPr>
+        <w:rPr>
+          <w:rFonts w:eastAsiaTheme="minorEastAsia"/>
+          <w:sz w:val="24"/>
+          <w:szCs w:val="24"/>
           <w:lang w:val="en-GB"/>
         </w:rPr>
       </w:pPr>
@@ -7436,153 +9255,181 @@
     <w:p>
       <w:pPr>
         <w:rPr>
+          <w:sz w:val="24"/>
+          <w:szCs w:val="24"/>
           <w:lang w:val="en-GB"/>
         </w:rPr>
       </w:pPr>
-      <w:proofErr w:type="spellStart"/>
-      <w:r>
-        <w:rPr>
-          <w:lang w:val="en-GB"/>
-        </w:rPr>
-        <w:t>Todo</w:t>
-      </w:r>
-      <w:proofErr w:type="spellEnd"/>
-      <w:r>
-        <w:rPr>
-          <w:lang w:val="en-GB"/>
-        </w:rPr>
-        <w:t>:</w:t>
-      </w:r>
+      <m:oMathPara>
+        <m:oMathParaPr>
+          <m:jc m:val="center"/>
+        </m:oMathParaPr>
+        <m:oMath>
+          <m:r>
+            <w:rPr>
+              <w:rFonts w:ascii="Cambria Math" w:hAnsi="Cambria Math"/>
+              <w:sz w:val="24"/>
+              <w:szCs w:val="24"/>
+              <w:lang w:val="en-GB"/>
+            </w:rPr>
+            <m:t>~</m:t>
+          </m:r>
+          <m:f>
+            <m:fPr>
+              <m:ctrlPr>
+                <w:rPr>
+                  <w:rFonts w:ascii="Cambria Math" w:hAnsi="Cambria Math"/>
+                  <w:i/>
+                  <w:sz w:val="24"/>
+                  <w:szCs w:val="24"/>
+                  <w:lang w:val="en-GB"/>
+                </w:rPr>
+              </m:ctrlPr>
+            </m:fPr>
+            <m:num>
+              <m:r>
+                <w:rPr>
+                  <w:rFonts w:ascii="Cambria Math" w:hAnsi="Cambria Math"/>
+                  <w:sz w:val="24"/>
+                  <w:szCs w:val="24"/>
+                  <w:lang w:val="en-GB"/>
+                </w:rPr>
+                <m:t>8</m:t>
+              </m:r>
+            </m:num>
+            <m:den>
+              <m:r>
+                <w:rPr>
+                  <w:rFonts w:ascii="Cambria Math" w:hAnsi="Cambria Math"/>
+                  <w:sz w:val="24"/>
+                  <w:szCs w:val="24"/>
+                  <w:lang w:val="en-GB"/>
+                </w:rPr>
+                <m:t>9</m:t>
+              </m:r>
+            </m:den>
+          </m:f>
+          <m:sSup>
+            <m:sSupPr>
+              <m:ctrlPr>
+                <w:rPr>
+                  <w:rFonts w:ascii="Cambria Math" w:hAnsi="Cambria Math"/>
+                  <w:i/>
+                  <w:sz w:val="24"/>
+                  <w:szCs w:val="24"/>
+                  <w:lang w:val="en-GB"/>
+                </w:rPr>
+              </m:ctrlPr>
+            </m:sSupPr>
+            <m:e>
+              <m:r>
+                <w:rPr>
+                  <w:rFonts w:ascii="Cambria Math" w:hAnsi="Cambria Math"/>
+                  <w:sz w:val="24"/>
+                  <w:szCs w:val="24"/>
+                  <w:lang w:val="en-GB"/>
+                </w:rPr>
+                <m:t>m</m:t>
+              </m:r>
+            </m:e>
+            <m:sup>
+              <m:r>
+                <w:rPr>
+                  <w:rFonts w:ascii="Cambria Math" w:hAnsi="Cambria Math"/>
+                  <w:sz w:val="24"/>
+                  <w:szCs w:val="24"/>
+                  <w:lang w:val="en-GB"/>
+                </w:rPr>
+                <m:t>2</m:t>
+              </m:r>
+            </m:sup>
+          </m:sSup>
+        </m:oMath>
+      </m:oMathPara>
+      <w:bookmarkStart w:id="2" w:name="_GoBack"/>
+      <w:bookmarkEnd w:id="2"/>
     </w:p>
     <w:p>
       <w:pPr>
-        <w:pStyle w:val="ListParagraph"/>
-        <w:numPr>
-          <w:ilvl w:val="0"/>
-          <w:numId w:val="1"/>
-        </w:numPr>
-        <w:rPr>
+        <w:rPr>
+          <w:rFonts w:eastAsiaTheme="minorEastAsia"/>
+          <w:sz w:val="24"/>
+          <w:szCs w:val="24"/>
           <w:lang w:val="en-GB"/>
         </w:rPr>
       </w:pPr>
-      <w:r>
-        <w:rPr>
-          <w:lang w:val="en-GB"/>
-        </w:rPr>
-        <w:t>Rewrite reverse polish (make simple stack)</w:t>
-      </w:r>
     </w:p>
     <w:p>
       <w:pPr>
-        <w:pStyle w:val="ListParagraph"/>
-        <w:numPr>
-          <w:ilvl w:val="0"/>
-          <w:numId w:val="1"/>
-        </w:numPr>
-        <w:rPr>
+        <w:rPr>
+          <w:sz w:val="24"/>
+          <w:szCs w:val="24"/>
           <w:lang w:val="en-GB"/>
         </w:rPr>
       </w:pPr>
-      <w:r>
-        <w:rPr>
-          <w:lang w:val="en-GB"/>
-        </w:rPr>
-        <w:t xml:space="preserve">Junit tests for </w:t>
-      </w:r>
-      <w:proofErr w:type="spellStart"/>
-      <w:r>
-        <w:rPr>
-          <w:lang w:val="en-GB"/>
-        </w:rPr>
-        <w:t>sortablelinkedlist</w:t>
-      </w:r>
-      <w:proofErr w:type="spellEnd"/>
-    </w:p>
-    <w:p>
-      <w:pPr>
-        <w:pStyle w:val="ListParagraph"/>
-        <w:numPr>
-          <w:ilvl w:val="0"/>
-          <w:numId w:val="1"/>
-        </w:numPr>
-        <w:rPr>
-          <w:lang w:val="en-GB"/>
-        </w:rPr>
-      </w:pPr>
-      <w:r>
-        <w:rPr>
-          <w:lang w:val="en-GB"/>
-        </w:rPr>
-        <w:t>Function T, U, Z</w:t>
-      </w:r>
-    </w:p>
-    <w:p>
-      <w:pPr>
-        <w:pStyle w:val="ListParagraph"/>
-        <w:numPr>
-          <w:ilvl w:val="0"/>
-          <w:numId w:val="1"/>
-        </w:numPr>
-        <w:rPr>
-          <w:lang w:val="en-GB"/>
-        </w:rPr>
-      </w:pPr>
-      <w:r>
-        <w:rPr>
-          <w:lang w:val="en-GB"/>
-        </w:rPr>
-        <w:t>Tests for Big-O</w:t>
-      </w:r>
-    </w:p>
-    <w:p>
-      <w:pPr>
-        <w:pStyle w:val="ListParagraph"/>
-        <w:numPr>
-          <w:ilvl w:val="0"/>
-          <w:numId w:val="1"/>
-        </w:numPr>
-        <w:rPr>
-          <w:lang w:val="en-GB"/>
-        </w:rPr>
-      </w:pPr>
-      <w:r>
-        <w:rPr>
-          <w:lang w:val="en-GB"/>
-        </w:rPr>
-        <w:t xml:space="preserve">Union find </w:t>
-      </w:r>
-      <w:r>
-        <w:rPr>
-          <w:lang w:val="en-GB"/>
-        </w:rPr>
-        <w:t xml:space="preserve">part </w:t>
-      </w:r>
-      <w:r>
-        <w:rPr>
-          <w:lang w:val="en-GB"/>
-        </w:rPr>
-        <w:t>d)</w:t>
-      </w:r>
-    </w:p>
-    <w:p>
-      <w:pPr>
-        <w:pStyle w:val="ListParagraph"/>
-        <w:numPr>
-          <w:ilvl w:val="0"/>
-          <w:numId w:val="1"/>
-        </w:numPr>
-        <w:rPr>
-          <w:lang w:val="en-GB"/>
-        </w:rPr>
-      </w:pPr>
-      <w:r>
-        <w:rPr>
-          <w:lang w:val="en-GB"/>
-        </w:rPr>
-        <w:t>Change big-O(log2(n)) to log(n)</w:t>
-      </w:r>
-      <w:bookmarkStart w:id="2" w:name="_GoBack"/>
-      <w:bookmarkEnd w:id="2"/>
+      <m:oMathPara>
+        <m:oMath>
+          <m:r>
+            <w:rPr>
+              <w:rFonts w:ascii="Cambria Math" w:eastAsiaTheme="minorEastAsia" w:hAnsi="Cambria Math"/>
+              <w:sz w:val="24"/>
+              <w:szCs w:val="24"/>
+              <w:lang w:val="en-GB"/>
+            </w:rPr>
+            <m:t>O</m:t>
+          </m:r>
+          <m:d>
+            <m:dPr>
+              <m:ctrlPr>
+                <w:rPr>
+                  <w:rFonts w:ascii="Cambria Math" w:eastAsiaTheme="minorEastAsia" w:hAnsi="Cambria Math"/>
+                  <w:i/>
+                  <w:sz w:val="24"/>
+                  <w:szCs w:val="24"/>
+                  <w:lang w:val="en-GB"/>
+                </w:rPr>
+              </m:ctrlPr>
+            </m:dPr>
+            <m:e>
+              <m:sSup>
+                <m:sSupPr>
+                  <m:ctrlPr>
+                    <w:rPr>
+                      <w:rFonts w:ascii="Cambria Math" w:eastAsiaTheme="minorEastAsia" w:hAnsi="Cambria Math"/>
+                      <w:i/>
+                      <w:sz w:val="24"/>
+                      <w:szCs w:val="24"/>
+                      <w:lang w:val="en-GB"/>
+                    </w:rPr>
+                  </m:ctrlPr>
+                </m:sSupPr>
+                <m:e>
+                  <m:r>
+                    <w:rPr>
+                      <w:rFonts w:ascii="Cambria Math" w:eastAsiaTheme="minorEastAsia" w:hAnsi="Cambria Math"/>
+                      <w:sz w:val="24"/>
+                      <w:szCs w:val="24"/>
+                      <w:lang w:val="en-GB"/>
+                    </w:rPr>
+                    <m:t>m</m:t>
+                  </m:r>
+                </m:e>
+                <m:sup>
+                  <m:r>
+                    <w:rPr>
+                      <w:rFonts w:ascii="Cambria Math" w:eastAsiaTheme="minorEastAsia" w:hAnsi="Cambria Math"/>
+                      <w:sz w:val="24"/>
+                      <w:szCs w:val="24"/>
+                      <w:lang w:val="en-GB"/>
+                    </w:rPr>
+                    <m:t>2</m:t>
+                  </m:r>
+                </m:sup>
+              </m:sSup>
+            </m:e>
+          </m:d>
+        </m:oMath>
+      </m:oMathPara>
     </w:p>
     <w:sectPr>
       <w:pgSz w:w="11906" w:h="16838"/>
@@ -7599,14 +9446,14 @@
   <w:comment w:id="0" w:author="Carl-flip" w:date="2018-09-17T14:30:00Z" w:initials="C">
     <w:p>
       <w:pPr>
-        <w:pStyle w:val="CommentText"/>
+        <w:pStyle w:val="Merknadstekst"/>
         <w:rPr>
           <w:lang w:val="en-GB"/>
         </w:rPr>
       </w:pPr>
       <w:r>
         <w:rPr>
-          <w:rStyle w:val="CommentReference"/>
+          <w:rStyle w:val="Merknadsreferanse"/>
         </w:rPr>
         <w:annotationRef/>
       </w:r>
@@ -7641,14 +9488,14 @@
   <w:comment w:id="1" w:author="Carl-flip" w:date="2018-09-17T16:58:00Z" w:initials="C">
     <w:p>
       <w:pPr>
-        <w:pStyle w:val="CommentText"/>
+        <w:pStyle w:val="Merknadstekst"/>
         <w:rPr>
           <w:lang w:val="en-GB"/>
         </w:rPr>
       </w:pPr>
       <w:r>
         <w:rPr>
-          <w:rStyle w:val="CommentReference"/>
+          <w:rStyle w:val="Merknadsreferanse"/>
         </w:rPr>
         <w:annotationRef/>
       </w:r>
@@ -7662,16 +9509,8 @@
         <w:rPr>
           <w:lang w:val="en-GB"/>
         </w:rPr>
-        <w:t>wolfram</w:t>
+        <w:t>wolfram) ?</w:t>
       </w:r>
-      <w:proofErr w:type="gramStart"/>
-      <w:r>
-        <w:rPr>
-          <w:lang w:val="en-GB"/>
-        </w:rPr>
-        <w:t>) ?</w:t>
-      </w:r>
-      <w:proofErr w:type="gramEnd"/>
     </w:p>
   </w:comment>
 </w:comments>
@@ -8217,11 +10056,11 @@
     <w:name w:val="Normal"/>
     <w:qFormat/>
   </w:style>
-  <w:style w:type="paragraph" w:styleId="Heading1">
+  <w:style w:type="paragraph" w:styleId="Overskrift1">
     <w:name w:val="heading 1"/>
     <w:basedOn w:val="Normal"/>
     <w:next w:val="Normal"/>
-    <w:link w:val="Heading1Char"/>
+    <w:link w:val="Overskrift1Tegn"/>
     <w:uiPriority w:val="9"/>
     <w:qFormat/>
     <w:rsid w:val="00A31D57"/>
@@ -8238,11 +10077,11 @@
       <w:szCs w:val="32"/>
     </w:rPr>
   </w:style>
-  <w:style w:type="paragraph" w:styleId="Heading2">
+  <w:style w:type="paragraph" w:styleId="Overskrift2">
     <w:name w:val="heading 2"/>
     <w:basedOn w:val="Normal"/>
     <w:next w:val="Normal"/>
-    <w:link w:val="Heading2Char"/>
+    <w:link w:val="Overskrift2Tegn"/>
     <w:uiPriority w:val="9"/>
     <w:unhideWhenUsed/>
     <w:qFormat/>
@@ -8260,11 +10099,11 @@
       <w:szCs w:val="26"/>
     </w:rPr>
   </w:style>
-  <w:style w:type="paragraph" w:styleId="Heading3">
+  <w:style w:type="paragraph" w:styleId="Overskrift3">
     <w:name w:val="heading 3"/>
     <w:basedOn w:val="Normal"/>
     <w:next w:val="Normal"/>
-    <w:link w:val="Heading3Char"/>
+    <w:link w:val="Overskrift3Tegn"/>
     <w:uiPriority w:val="9"/>
     <w:unhideWhenUsed/>
     <w:qFormat/>
@@ -8282,13 +10121,13 @@
       <w:szCs w:val="24"/>
     </w:rPr>
   </w:style>
-  <w:style w:type="character" w:default="1" w:styleId="DefaultParagraphFont">
+  <w:style w:type="character" w:default="1" w:styleId="Standardskriftforavsnitt">
     <w:name w:val="Default Paragraph Font"/>
     <w:uiPriority w:val="1"/>
     <w:semiHidden/>
     <w:unhideWhenUsed/>
   </w:style>
-  <w:style w:type="table" w:default="1" w:styleId="TableNormal">
+  <w:style w:type="table" w:default="1" w:styleId="Vanligtabell">
     <w:name w:val="Normal Table"/>
     <w:uiPriority w:val="99"/>
     <w:semiHidden/>
@@ -8303,16 +10142,16 @@
       </w:tblCellMar>
     </w:tblPr>
   </w:style>
-  <w:style w:type="numbering" w:default="1" w:styleId="NoList">
+  <w:style w:type="numbering" w:default="1" w:styleId="Ingenliste">
     <w:name w:val="No List"/>
     <w:uiPriority w:val="99"/>
     <w:semiHidden/>
     <w:unhideWhenUsed/>
   </w:style>
-  <w:style w:type="character" w:customStyle="1" w:styleId="Heading1Char">
-    <w:name w:val="Heading 1 Char"/>
-    <w:basedOn w:val="DefaultParagraphFont"/>
-    <w:link w:val="Heading1"/>
+  <w:style w:type="character" w:customStyle="1" w:styleId="Overskrift1Tegn">
+    <w:name w:val="Overskrift 1 Tegn"/>
+    <w:basedOn w:val="Standardskriftforavsnitt"/>
+    <w:link w:val="Overskrift1"/>
     <w:uiPriority w:val="9"/>
     <w:rsid w:val="00A31D57"/>
     <w:rPr>
@@ -8322,10 +10161,10 @@
       <w:szCs w:val="32"/>
     </w:rPr>
   </w:style>
-  <w:style w:type="character" w:customStyle="1" w:styleId="Heading2Char">
-    <w:name w:val="Heading 2 Char"/>
-    <w:basedOn w:val="DefaultParagraphFont"/>
-    <w:link w:val="Heading2"/>
+  <w:style w:type="character" w:customStyle="1" w:styleId="Overskrift2Tegn">
+    <w:name w:val="Overskrift 2 Tegn"/>
+    <w:basedOn w:val="Standardskriftforavsnitt"/>
+    <w:link w:val="Overskrift2"/>
     <w:uiPriority w:val="9"/>
     <w:rsid w:val="00A31D57"/>
     <w:rPr>
@@ -8335,9 +10174,9 @@
       <w:szCs w:val="26"/>
     </w:rPr>
   </w:style>
-  <w:style w:type="table" w:styleId="TableGrid">
+  <w:style w:type="table" w:styleId="Tabellrutenett">
     <w:name w:val="Table Grid"/>
-    <w:basedOn w:val="TableNormal"/>
+    <w:basedOn w:val="Vanligtabell"/>
     <w:uiPriority w:val="39"/>
     <w:rsid w:val="00A31D57"/>
     <w:pPr>
@@ -8356,12 +10195,12 @@
   </w:style>
   <w:style w:type="character" w:customStyle="1" w:styleId="texhtml">
     <w:name w:val="texhtml"/>
-    <w:basedOn w:val="DefaultParagraphFont"/>
+    <w:basedOn w:val="Standardskriftforavsnitt"/>
     <w:rsid w:val="00C50521"/>
   </w:style>
-  <w:style w:type="character" w:styleId="PlaceholderText">
+  <w:style w:type="character" w:styleId="Plassholdertekst">
     <w:name w:val="Placeholder Text"/>
-    <w:basedOn w:val="DefaultParagraphFont"/>
+    <w:basedOn w:val="Standardskriftforavsnitt"/>
     <w:uiPriority w:val="99"/>
     <w:semiHidden/>
     <w:rsid w:val="001C2082"/>
@@ -8369,10 +10208,10 @@
       <w:color w:val="808080"/>
     </w:rPr>
   </w:style>
-  <w:style w:type="character" w:customStyle="1" w:styleId="Heading3Char">
-    <w:name w:val="Heading 3 Char"/>
-    <w:basedOn w:val="DefaultParagraphFont"/>
-    <w:link w:val="Heading3"/>
+  <w:style w:type="character" w:customStyle="1" w:styleId="Overskrift3Tegn">
+    <w:name w:val="Overskrift 3 Tegn"/>
+    <w:basedOn w:val="Standardskriftforavsnitt"/>
+    <w:link w:val="Overskrift3"/>
     <w:uiPriority w:val="9"/>
     <w:rsid w:val="0025595E"/>
     <w:rPr>
@@ -8382,9 +10221,9 @@
       <w:szCs w:val="24"/>
     </w:rPr>
   </w:style>
-  <w:style w:type="character" w:styleId="CommentReference">
+  <w:style w:type="character" w:styleId="Merknadsreferanse">
     <w:name w:val="annotation reference"/>
-    <w:basedOn w:val="DefaultParagraphFont"/>
+    <w:basedOn w:val="Standardskriftforavsnitt"/>
     <w:uiPriority w:val="99"/>
     <w:semiHidden/>
     <w:unhideWhenUsed/>
@@ -8394,10 +10233,10 @@
       <w:szCs w:val="16"/>
     </w:rPr>
   </w:style>
-  <w:style w:type="paragraph" w:styleId="CommentText">
+  <w:style w:type="paragraph" w:styleId="Merknadstekst">
     <w:name w:val="annotation text"/>
     <w:basedOn w:val="Normal"/>
-    <w:link w:val="CommentTextChar"/>
+    <w:link w:val="MerknadstekstTegn"/>
     <w:uiPriority w:val="99"/>
     <w:semiHidden/>
     <w:unhideWhenUsed/>
@@ -8410,10 +10249,10 @@
       <w:szCs w:val="20"/>
     </w:rPr>
   </w:style>
-  <w:style w:type="character" w:customStyle="1" w:styleId="CommentTextChar">
-    <w:name w:val="Comment Text Char"/>
-    <w:basedOn w:val="DefaultParagraphFont"/>
-    <w:link w:val="CommentText"/>
+  <w:style w:type="character" w:customStyle="1" w:styleId="MerknadstekstTegn">
+    <w:name w:val="Merknadstekst Tegn"/>
+    <w:basedOn w:val="Standardskriftforavsnitt"/>
+    <w:link w:val="Merknadstekst"/>
     <w:uiPriority w:val="99"/>
     <w:semiHidden/>
     <w:rsid w:val="00AA3945"/>
@@ -8422,11 +10261,11 @@
       <w:szCs w:val="20"/>
     </w:rPr>
   </w:style>
-  <w:style w:type="paragraph" w:styleId="CommentSubject">
+  <w:style w:type="paragraph" w:styleId="Kommentaremne">
     <w:name w:val="annotation subject"/>
-    <w:basedOn w:val="CommentText"/>
-    <w:next w:val="CommentText"/>
-    <w:link w:val="CommentSubjectChar"/>
+    <w:basedOn w:val="Merknadstekst"/>
+    <w:next w:val="Merknadstekst"/>
+    <w:link w:val="KommentaremneTegn"/>
     <w:uiPriority w:val="99"/>
     <w:semiHidden/>
     <w:unhideWhenUsed/>
@@ -8436,10 +10275,10 @@
       <w:bCs/>
     </w:rPr>
   </w:style>
-  <w:style w:type="character" w:customStyle="1" w:styleId="CommentSubjectChar">
-    <w:name w:val="Comment Subject Char"/>
-    <w:basedOn w:val="CommentTextChar"/>
-    <w:link w:val="CommentSubject"/>
+  <w:style w:type="character" w:customStyle="1" w:styleId="KommentaremneTegn">
+    <w:name w:val="Kommentaremne Tegn"/>
+    <w:basedOn w:val="MerknadstekstTegn"/>
+    <w:link w:val="Kommentaremne"/>
     <w:uiPriority w:val="99"/>
     <w:semiHidden/>
     <w:rsid w:val="00AA3945"/>
@@ -8450,10 +10289,10 @@
       <w:szCs w:val="20"/>
     </w:rPr>
   </w:style>
-  <w:style w:type="paragraph" w:styleId="BalloonText">
+  <w:style w:type="paragraph" w:styleId="Bobletekst">
     <w:name w:val="Balloon Text"/>
     <w:basedOn w:val="Normal"/>
-    <w:link w:val="BalloonTextChar"/>
+    <w:link w:val="BobletekstTegn"/>
     <w:uiPriority w:val="99"/>
     <w:semiHidden/>
     <w:unhideWhenUsed/>
@@ -8467,10 +10306,10 @@
       <w:szCs w:val="18"/>
     </w:rPr>
   </w:style>
-  <w:style w:type="character" w:customStyle="1" w:styleId="BalloonTextChar">
-    <w:name w:val="Balloon Text Char"/>
-    <w:basedOn w:val="DefaultParagraphFont"/>
-    <w:link w:val="BalloonText"/>
+  <w:style w:type="character" w:customStyle="1" w:styleId="BobletekstTegn">
+    <w:name w:val="Bobletekst Tegn"/>
+    <w:basedOn w:val="Standardskriftforavsnitt"/>
+    <w:link w:val="Bobletekst"/>
     <w:uiPriority w:val="99"/>
     <w:semiHidden/>
     <w:rsid w:val="00AA3945"/>
@@ -8480,7 +10319,7 @@
       <w:szCs w:val="18"/>
     </w:rPr>
   </w:style>
-  <w:style w:type="paragraph" w:styleId="ListParagraph">
+  <w:style w:type="paragraph" w:styleId="Listeavsnitt">
     <w:name w:val="List Paragraph"/>
     <w:basedOn w:val="Normal"/>
     <w:uiPriority w:val="34"/>

</xml_diff>

<commit_message>
union find d) fix
</commit_message>
<xml_diff>
--- a/oblig0.docx
+++ b/oblig0.docx
@@ -243,8 +243,32 @@
                 <w:sz w:val="24"/>
                 <w:szCs w:val="24"/>
               </w:rPr>
-              <w:t>O(n)</w:t>
+              <w:t>O</w:t>
             </w:r>
+            <m:oMath>
+              <m:d>
+                <m:dPr>
+                  <m:ctrlPr>
+                    <w:rPr>
+                      <w:rFonts w:ascii="Cambria Math" w:hAnsi="Cambria Math"/>
+                      <w:i/>
+                      <w:sz w:val="24"/>
+                      <w:szCs w:val="24"/>
+                    </w:rPr>
+                  </m:ctrlPr>
+                </m:dPr>
+                <m:e>
+                  <m:r>
+                    <w:rPr>
+                      <w:rFonts w:ascii="Cambria Math" w:hAnsi="Cambria Math"/>
+                      <w:sz w:val="24"/>
+                      <w:szCs w:val="24"/>
+                    </w:rPr>
+                    <m:t>n</m:t>
+                  </m:r>
+                </m:e>
+              </m:d>
+            </m:oMath>
           </w:p>
         </w:tc>
       </w:tr>
@@ -342,8 +366,32 @@
                 <w:sz w:val="24"/>
                 <w:szCs w:val="24"/>
               </w:rPr>
-              <w:t>O(n)</w:t>
+              <w:t>O</w:t>
             </w:r>
+            <m:oMath>
+              <m:d>
+                <m:dPr>
+                  <m:ctrlPr>
+                    <w:rPr>
+                      <w:rFonts w:ascii="Cambria Math" w:hAnsi="Cambria Math"/>
+                      <w:i/>
+                      <w:sz w:val="24"/>
+                      <w:szCs w:val="24"/>
+                    </w:rPr>
+                  </m:ctrlPr>
+                </m:dPr>
+                <m:e>
+                  <m:r>
+                    <w:rPr>
+                      <w:rFonts w:ascii="Cambria Math" w:hAnsi="Cambria Math"/>
+                      <w:sz w:val="24"/>
+                      <w:szCs w:val="24"/>
+                    </w:rPr>
+                    <m:t>n</m:t>
+                  </m:r>
+                </m:e>
+              </m:d>
+            </m:oMath>
           </w:p>
         </w:tc>
       </w:tr>
@@ -948,22 +996,37 @@
                 <w:szCs w:val="24"/>
               </w:rPr>
             </w:pPr>
-            <w:proofErr w:type="gramStart"/>
             <w:r>
               <w:rPr>
                 <w:sz w:val="24"/>
                 <w:szCs w:val="24"/>
               </w:rPr>
-              <w:t>O(</w:t>
+              <w:t>O</w:t>
             </w:r>
-            <w:proofErr w:type="gramEnd"/>
-            <w:r>
-              <w:rPr>
-                <w:sz w:val="24"/>
-                <w:szCs w:val="24"/>
-              </w:rPr>
-              <w:t>1)</w:t>
-            </w:r>
+            <m:oMath>
+              <m:d>
+                <m:dPr>
+                  <m:ctrlPr>
+                    <w:rPr>
+                      <w:rFonts w:ascii="Cambria Math" w:hAnsi="Cambria Math"/>
+                      <w:i/>
+                      <w:sz w:val="24"/>
+                      <w:szCs w:val="24"/>
+                    </w:rPr>
+                  </m:ctrlPr>
+                </m:dPr>
+                <m:e>
+                  <m:r>
+                    <w:rPr>
+                      <w:rFonts w:ascii="Cambria Math" w:hAnsi="Cambria Math"/>
+                      <w:sz w:val="24"/>
+                      <w:szCs w:val="24"/>
+                    </w:rPr>
+                    <m:t>1</m:t>
+                  </m:r>
+                </m:e>
+              </m:d>
+            </m:oMath>
           </w:p>
         </w:tc>
       </w:tr>
@@ -1133,8 +1196,32 @@
                 <w:sz w:val="24"/>
                 <w:szCs w:val="24"/>
               </w:rPr>
-              <w:t>O(n)</w:t>
+              <w:t>O</w:t>
             </w:r>
+            <m:oMath>
+              <m:d>
+                <m:dPr>
+                  <m:ctrlPr>
+                    <w:rPr>
+                      <w:rFonts w:ascii="Cambria Math" w:hAnsi="Cambria Math"/>
+                      <w:i/>
+                      <w:sz w:val="24"/>
+                      <w:szCs w:val="24"/>
+                    </w:rPr>
+                  </m:ctrlPr>
+                </m:dPr>
+                <m:e>
+                  <m:r>
+                    <w:rPr>
+                      <w:rFonts w:ascii="Cambria Math" w:hAnsi="Cambria Math"/>
+                      <w:sz w:val="24"/>
+                      <w:szCs w:val="24"/>
+                    </w:rPr>
+                    <m:t>n</m:t>
+                  </m:r>
+                </m:e>
+              </m:d>
+            </m:oMath>
           </w:p>
         </w:tc>
       </w:tr>
@@ -1232,8 +1319,32 @@
                 <w:sz w:val="24"/>
                 <w:szCs w:val="24"/>
               </w:rPr>
-              <w:t>O(n)</w:t>
+              <w:t>O</w:t>
             </w:r>
+            <m:oMath>
+              <m:d>
+                <m:dPr>
+                  <m:ctrlPr>
+                    <w:rPr>
+                      <w:rFonts w:ascii="Cambria Math" w:hAnsi="Cambria Math"/>
+                      <w:i/>
+                      <w:sz w:val="24"/>
+                      <w:szCs w:val="24"/>
+                    </w:rPr>
+                  </m:ctrlPr>
+                </m:dPr>
+                <m:e>
+                  <m:r>
+                    <w:rPr>
+                      <w:rFonts w:ascii="Cambria Math" w:hAnsi="Cambria Math"/>
+                      <w:sz w:val="24"/>
+                      <w:szCs w:val="24"/>
+                    </w:rPr>
+                    <m:t>n</m:t>
+                  </m:r>
+                </m:e>
+              </m:d>
+            </m:oMath>
           </w:p>
         </w:tc>
       </w:tr>
@@ -1787,8 +1898,32 @@
                 <w:sz w:val="24"/>
                 <w:szCs w:val="24"/>
               </w:rPr>
-              <w:t>O(n)</w:t>
+              <w:t>O</w:t>
             </w:r>
+            <m:oMath>
+              <m:d>
+                <m:dPr>
+                  <m:ctrlPr>
+                    <w:rPr>
+                      <w:rFonts w:ascii="Cambria Math" w:hAnsi="Cambria Math"/>
+                      <w:i/>
+                      <w:sz w:val="24"/>
+                      <w:szCs w:val="24"/>
+                    </w:rPr>
+                  </m:ctrlPr>
+                </m:dPr>
+                <m:e>
+                  <m:r>
+                    <w:rPr>
+                      <w:rFonts w:ascii="Cambria Math" w:hAnsi="Cambria Math"/>
+                      <w:sz w:val="24"/>
+                      <w:szCs w:val="24"/>
+                    </w:rPr>
+                    <m:t>n</m:t>
+                  </m:r>
+                </m:e>
+              </m:d>
+            </m:oMath>
           </w:p>
         </w:tc>
       </w:tr>
@@ -2399,7 +2534,6 @@
                 <w:szCs w:val="24"/>
               </w:rPr>
             </w:pPr>
-            <w:proofErr w:type="gramStart"/>
             <w:r>
               <w:rPr>
                 <w:sz w:val="24"/>
@@ -2407,7 +2541,6 @@
               </w:rPr>
               <w:t>O(</w:t>
             </w:r>
-            <w:proofErr w:type="gramEnd"/>
             <m:oMath>
               <m:rad>
                 <m:radPr>
@@ -3803,6 +3936,8 @@
             </m:oMath>
           </w:p>
         </w:tc>
+        <w:bookmarkStart w:id="0" w:name="_GoBack"/>
+        <w:bookmarkEnd w:id="0"/>
       </w:tr>
       <w:tr>
         <w:trPr>
@@ -6219,7 +6354,6 @@
                 <w:szCs w:val="24"/>
               </w:rPr>
             </w:pPr>
-            <w:proofErr w:type="spellStart"/>
             <w:r>
               <w:rPr>
                 <w:sz w:val="24"/>
@@ -6227,7 +6361,6 @@
               </w:rPr>
               <w:t>X</w:t>
             </w:r>
-            <w:proofErr w:type="spellEnd"/>
           </w:p>
         </w:tc>
         <w:tc>
@@ -6867,15 +7000,7 @@
                     <w:sz w:val="24"/>
                     <w:szCs w:val="24"/>
                   </w:rPr>
-                  <m:t xml:space="preserve">+ </m:t>
-                </m:r>
-                <m:r>
-                  <w:rPr>
-                    <w:rFonts w:ascii="Cambria Math" w:hAnsi="Cambria Math"/>
-                    <w:sz w:val="24"/>
-                    <w:szCs w:val="24"/>
-                  </w:rPr>
-                  <m:t>n</m:t>
+                  <m:t>+ n</m:t>
                 </m:r>
                 <m:func>
                   <m:funcPr>
@@ -6977,15 +7102,7 @@
                     <w:sz w:val="24"/>
                     <w:szCs w:val="24"/>
                   </w:rPr>
-                  <m:t>~</m:t>
-                </m:r>
-                <m:r>
-                  <w:rPr>
-                    <w:rFonts w:ascii="Cambria Math" w:hAnsi="Cambria Math"/>
-                    <w:sz w:val="24"/>
-                    <w:szCs w:val="24"/>
-                  </w:rPr>
-                  <m:t>n</m:t>
+                  <m:t>~n</m:t>
                 </m:r>
                 <m:func>
                   <m:funcPr>
@@ -7765,7 +7882,24 @@
           <w:szCs w:val="24"/>
           <w:lang w:val="en-GB"/>
         </w:rPr>
-        <w:t>Now, at some point we would get a higher total number of array accesses if we stopped chaining elements, but rather called union(p, q) where p = q and it is the bottom of the tree, because this costs 2(2h-1)+1.</w:t>
+        <w:t xml:space="preserve">Now, at some point we would get a higher total number of array accesses if we stopped chaining elements, but rather called union(p, q) where p = q and it is the bottom of the tree, because this costs </w:t>
+      </w:r>
+      <w:r>
+        <w:rPr>
+          <w:b/>
+          <w:sz w:val="24"/>
+          <w:szCs w:val="24"/>
+          <w:lang w:val="en-GB"/>
+        </w:rPr>
+        <w:t>4h-1</w:t>
+      </w:r>
+      <w:r>
+        <w:rPr>
+          <w:sz w:val="24"/>
+          <w:szCs w:val="24"/>
+          <w:lang w:val="en-GB"/>
+        </w:rPr>
+        <w:t>.</w:t>
       </w:r>
     </w:p>
     <w:p>
@@ -7921,7 +8055,25 @@
             <w:szCs w:val="24"/>
             <w:lang w:val="en-GB"/>
           </w:rPr>
-          <m:t>m=n</m:t>
+          <m:t>m</m:t>
+        </m:r>
+        <m:r>
+          <w:rPr>
+            <w:rFonts w:ascii="Cambria Math" w:hAnsi="Cambria Math"/>
+            <w:sz w:val="24"/>
+            <w:szCs w:val="24"/>
+            <w:lang w:val="en-GB"/>
+          </w:rPr>
+          <m:t>≤</m:t>
+        </m:r>
+        <m:r>
+          <w:rPr>
+            <w:rFonts w:ascii="Cambria Math" w:hAnsi="Cambria Math"/>
+            <w:sz w:val="24"/>
+            <w:szCs w:val="24"/>
+            <w:lang w:val="en-GB"/>
+          </w:rPr>
+          <m:t>n</m:t>
         </m:r>
       </m:oMath>
       <w:r>
@@ -7950,7 +8102,16 @@
             <w:szCs w:val="24"/>
             <w:lang w:val="en-GB"/>
           </w:rPr>
-          <m:t>x&lt;n</m:t>
+          <m:t>x&lt;</m:t>
+        </m:r>
+        <m:r>
+          <w:rPr>
+            <w:rFonts w:ascii="Cambria Math" w:eastAsiaTheme="minorEastAsia" w:hAnsi="Cambria Math"/>
+            <w:sz w:val="24"/>
+            <w:szCs w:val="24"/>
+            <w:lang w:val="en-GB"/>
+          </w:rPr>
+          <m:t>m</m:t>
         </m:r>
       </m:oMath>
       <w:r>
@@ -7960,10 +8121,8 @@
           <w:szCs w:val="24"/>
           <w:lang w:val="en-GB"/>
         </w:rPr>
-        <w:t xml:space="preserve"> calls to union(p</w:t>
+        <w:t xml:space="preserve"> calls to union(p,</w:t>
       </w:r>
-      <w:bookmarkStart w:id="0" w:name="_GoBack"/>
-      <w:bookmarkEnd w:id="0"/>
       <w:r>
         <w:rPr>
           <w:rFonts w:eastAsiaTheme="minorEastAsia"/>
@@ -7971,7 +8130,16 @@
           <w:szCs w:val="24"/>
           <w:lang w:val="en-GB"/>
         </w:rPr>
-        <w:t>,q)</w:t>
+        <w:t xml:space="preserve"> </w:t>
+      </w:r>
+      <w:r>
+        <w:rPr>
+          <w:rFonts w:eastAsiaTheme="minorEastAsia"/>
+          <w:sz w:val="24"/>
+          <w:szCs w:val="24"/>
+          <w:lang w:val="en-GB"/>
+        </w:rPr>
+        <w:t>q)</w:t>
       </w:r>
       <w:r>
         <w:rPr>
@@ -8000,7 +8168,25 @@
           <w:szCs w:val="24"/>
           <w:lang w:val="en-GB"/>
         </w:rPr>
-        <w:t xml:space="preserve"> calls to union(p,q) where p = q = x.</w:t>
+        <w:t xml:space="preserve"> calls to union(p,</w:t>
+      </w:r>
+      <w:r>
+        <w:rPr>
+          <w:rFonts w:eastAsiaTheme="minorEastAsia"/>
+          <w:sz w:val="24"/>
+          <w:szCs w:val="24"/>
+          <w:lang w:val="en-GB"/>
+        </w:rPr>
+        <w:t xml:space="preserve"> </w:t>
+      </w:r>
+      <w:r>
+        <w:rPr>
+          <w:rFonts w:eastAsiaTheme="minorEastAsia"/>
+          <w:sz w:val="24"/>
+          <w:szCs w:val="24"/>
+          <w:lang w:val="en-GB"/>
+        </w:rPr>
+        <w:t>q) where p = q = x.</w:t>
       </w:r>
     </w:p>
     <w:p>
@@ -8170,7 +8356,23 @@
           <w:szCs w:val="24"/>
           <w:lang w:val="en-GB"/>
         </w:rPr>
-        <w:t xml:space="preserve">The goal is to find x as a function of n. </w:t>
+        <w:t xml:space="preserve">The goal is to find x as a function of </w:t>
+      </w:r>
+      <w:r>
+        <w:rPr>
+          <w:sz w:val="24"/>
+          <w:szCs w:val="24"/>
+          <w:lang w:val="en-GB"/>
+        </w:rPr>
+        <w:t>m</w:t>
+      </w:r>
+      <w:r>
+        <w:rPr>
+          <w:sz w:val="24"/>
+          <w:szCs w:val="24"/>
+          <w:lang w:val="en-GB"/>
+        </w:rPr>
+        <w:t xml:space="preserve">. </w:t>
       </w:r>
     </w:p>
     <w:p>
@@ -8251,28 +8453,8 @@
             <w:szCs w:val="24"/>
             <w:lang w:val="en-GB"/>
           </w:rPr>
-          <m:t>–(x-n)(4x-1)</m:t>
+          <m:t>–(x-</m:t>
         </m:r>
-      </m:oMath>
-    </w:p>
-    <w:p>
-      <w:pPr>
-        <w:rPr>
-          <w:rFonts w:eastAsiaTheme="minorEastAsia"/>
-          <w:sz w:val="24"/>
-          <w:szCs w:val="24"/>
-          <w:lang w:val="en-GB"/>
-        </w:rPr>
-      </w:pPr>
-      <w:r>
-        <w:rPr>
-          <w:sz w:val="24"/>
-          <w:szCs w:val="24"/>
-          <w:lang w:val="en-GB"/>
-        </w:rPr>
-        <w:t xml:space="preserve">Setting some arbitrary values to </w:t>
-      </w:r>
-      <m:oMath>
         <m:r>
           <w:rPr>
             <w:rFonts w:ascii="Cambria Math" w:hAnsi="Cambria Math"/>
@@ -8280,16 +8462,43 @@
             <w:szCs w:val="24"/>
             <w:lang w:val="en-GB"/>
           </w:rPr>
-          <m:t>n</m:t>
+          <m:t>m</m:t>
+        </m:r>
+        <m:r>
+          <w:rPr>
+            <w:rFonts w:ascii="Cambria Math" w:hAnsi="Cambria Math"/>
+            <w:sz w:val="24"/>
+            <w:szCs w:val="24"/>
+            <w:lang w:val="en-GB"/>
+          </w:rPr>
+          <m:t>)(4x-1)</m:t>
         </m:r>
       </m:oMath>
-      <w:r>
-        <w:rPr>
+    </w:p>
+    <w:p>
+      <w:pPr>
+        <w:rPr>
+          <w:rFonts w:eastAsiaTheme="minorEastAsia"/>
           <w:sz w:val="24"/>
           <w:szCs w:val="24"/>
           <w:lang w:val="en-GB"/>
         </w:rPr>
-        <w:t xml:space="preserve"> in </w:t>
+      </w:pPr>
+      <w:r>
+        <w:rPr>
+          <w:sz w:val="24"/>
+          <w:szCs w:val="24"/>
+          <w:lang w:val="en-GB"/>
+        </w:rPr>
+        <w:t>Analysis of the following function</w:t>
+      </w:r>
+      <w:r>
+        <w:rPr>
+          <w:sz w:val="24"/>
+          <w:szCs w:val="24"/>
+          <w:lang w:val="en-GB"/>
+        </w:rPr>
+        <w:t xml:space="preserve"> </w:t>
       </w:r>
       <m:oMath>
         <m:r>
@@ -8365,7 +8574,25 @@
             <w:szCs w:val="24"/>
             <w:lang w:val="en-GB"/>
           </w:rPr>
-          <m:t>-(x-n)(4x-1)</m:t>
+          <m:t>-(x-</m:t>
+        </m:r>
+        <m:r>
+          <w:rPr>
+            <w:rFonts w:ascii="Cambria Math" w:hAnsi="Cambria Math"/>
+            <w:sz w:val="24"/>
+            <w:szCs w:val="24"/>
+            <w:lang w:val="en-GB"/>
+          </w:rPr>
+          <m:t>m</m:t>
+        </m:r>
+        <m:r>
+          <w:rPr>
+            <w:rFonts w:ascii="Cambria Math" w:hAnsi="Cambria Math"/>
+            <w:sz w:val="24"/>
+            <w:szCs w:val="24"/>
+            <w:lang w:val="en-GB"/>
+          </w:rPr>
+          <m:t>)(4x-1)</m:t>
         </m:r>
       </m:oMath>
       <w:r>
@@ -8375,7 +8602,25 @@
           <w:szCs w:val="24"/>
           <w:lang w:val="en-GB"/>
         </w:rPr>
-        <w:t xml:space="preserve"> shows that for any </w:t>
+        <w:t xml:space="preserve"> shows that for any</w:t>
+      </w:r>
+      <w:r>
+        <w:rPr>
+          <w:rFonts w:eastAsiaTheme="minorEastAsia"/>
+          <w:sz w:val="24"/>
+          <w:szCs w:val="24"/>
+          <w:lang w:val="en-GB"/>
+        </w:rPr>
+        <w:t xml:space="preserve"> valid</w:t>
+      </w:r>
+      <w:r>
+        <w:rPr>
+          <w:rFonts w:eastAsiaTheme="minorEastAsia"/>
+          <w:sz w:val="24"/>
+          <w:szCs w:val="24"/>
+          <w:lang w:val="en-GB"/>
+        </w:rPr>
+        <w:t xml:space="preserve"> </w:t>
       </w:r>
       <m:oMath>
         <m:r>
@@ -8385,7 +8630,16 @@
             <w:szCs w:val="24"/>
             <w:lang w:val="en-GB"/>
           </w:rPr>
-          <m:t>n,f</m:t>
+          <m:t>m</m:t>
+        </m:r>
+        <m:r>
+          <w:rPr>
+            <w:rFonts w:ascii="Cambria Math" w:eastAsiaTheme="minorEastAsia" w:hAnsi="Cambria Math"/>
+            <w:sz w:val="24"/>
+            <w:szCs w:val="24"/>
+            <w:lang w:val="en-GB"/>
+          </w:rPr>
+          <m:t>,f</m:t>
         </m:r>
         <m:d>
           <m:dPr>
@@ -8506,7 +8760,7 @@
                 <w:szCs w:val="24"/>
                 <w:lang w:val="en-GB"/>
               </w:rPr>
-              <m:t>n</m:t>
+              <m:t>m</m:t>
             </m:r>
           </m:e>
         </m:d>
@@ -8608,7 +8862,7 @@
                 <w:szCs w:val="24"/>
                 <w:lang w:val="en-GB"/>
               </w:rPr>
-              <m:t>n</m:t>
+              <m:t>m</m:t>
             </m:r>
           </m:e>
         </m:d>
@@ -8689,7 +8943,7 @@
                 <w:szCs w:val="24"/>
                 <w:lang w:val="en-GB"/>
               </w:rPr>
-              <m:t>n</m:t>
+              <m:t>m</m:t>
             </m:r>
           </m:e>
         </m:d>
@@ -8717,8 +8971,6 @@
       <w:pPr>
         <w:rPr>
           <w:rFonts w:eastAsiaTheme="minorEastAsia"/>
-          <w:sz w:val="24"/>
-          <w:szCs w:val="24"/>
           <w:lang w:val="en-GB"/>
         </w:rPr>
       </w:pPr>
@@ -8734,20 +8986,18 @@
             <w:rFonts w:ascii="Cambria Math" w:hAnsi="Cambria Math"/>
             <w:lang w:val="en-GB"/>
           </w:rPr>
-          <m:t>m&lt;n</m:t>
+          <m:t>m</m:t>
         </m:r>
-      </m:oMath>
-      <w:r>
-        <w:rPr>
-          <w:rFonts w:eastAsiaTheme="minorEastAsia"/>
-          <w:lang w:val="en-GB"/>
-        </w:rPr>
-        <w:t xml:space="preserve">, the result will be the same regardless of </w:t>
-      </w:r>
-      <m:oMath>
         <m:r>
           <w:rPr>
-            <w:rFonts w:ascii="Cambria Math" w:eastAsiaTheme="minorEastAsia" w:hAnsi="Cambria Math"/>
+            <w:rFonts w:ascii="Cambria Math" w:hAnsi="Cambria Math"/>
+            <w:lang w:val="en-GB"/>
+          </w:rPr>
+          <m:t>&gt;</m:t>
+        </m:r>
+        <m:r>
+          <w:rPr>
+            <w:rFonts w:ascii="Cambria Math" w:hAnsi="Cambria Math"/>
             <w:lang w:val="en-GB"/>
           </w:rPr>
           <m:t>n</m:t>
@@ -8758,132 +9008,44 @@
           <w:rFonts w:eastAsiaTheme="minorEastAsia"/>
           <w:lang w:val="en-GB"/>
         </w:rPr>
-        <w:t>. In this case, we need to switch from chaining elements to calling union(p,q) where p = q = x after</w:t>
+        <w:t xml:space="preserve">, the </w:t>
       </w:r>
       <w:r>
         <w:rPr>
           <w:rFonts w:eastAsiaTheme="minorEastAsia"/>
-          <w:b/>
-          <w:i/>
+          <w:lang w:val="en-GB"/>
+        </w:rPr>
+        <w:t>explanation above</w:t>
+      </w:r>
+      <w:r>
+        <w:rPr>
+          <w:rFonts w:eastAsiaTheme="minorEastAsia"/>
+          <w:lang w:val="en-GB"/>
+        </w:rPr>
+        <w:t xml:space="preserve"> will be </w:t>
+      </w:r>
+      <w:r>
+        <w:rPr>
+          <w:rFonts w:eastAsiaTheme="minorEastAsia"/>
+          <w:lang w:val="en-GB"/>
+        </w:rPr>
+        <w:t>valid</w:t>
+      </w:r>
+      <w:r>
+        <w:rPr>
+          <w:rFonts w:eastAsiaTheme="minorEastAsia"/>
           <w:lang w:val="en-GB"/>
         </w:rPr>
         <w:t xml:space="preserve"> </w:t>
       </w:r>
-      <m:oMath>
-        <m:r>
-          <m:rPr>
-            <m:sty m:val="bi"/>
-          </m:rPr>
-          <w:rPr>
-            <w:rFonts w:ascii="Cambria Math" w:eastAsiaTheme="minorEastAsia" w:hAnsi="Cambria Math"/>
-            <w:lang w:val="en-GB"/>
-          </w:rPr>
-          <m:t>x=</m:t>
-        </m:r>
-        <m:d>
-          <m:dPr>
-            <m:begChr m:val="⌊"/>
-            <m:endChr m:val="⌋"/>
-            <m:ctrlPr>
-              <w:rPr>
-                <w:rFonts w:ascii="Cambria Math" w:eastAsiaTheme="minorEastAsia" w:hAnsi="Cambria Math"/>
-                <w:b/>
-                <w:i/>
-                <w:sz w:val="24"/>
-                <w:szCs w:val="24"/>
-                <w:lang w:val="en-GB"/>
-              </w:rPr>
-            </m:ctrlPr>
-          </m:dPr>
-          <m:e>
-            <m:f>
-              <m:fPr>
-                <m:ctrlPr>
-                  <w:rPr>
-                    <w:rFonts w:ascii="Cambria Math" w:eastAsiaTheme="minorEastAsia" w:hAnsi="Cambria Math"/>
-                    <w:b/>
-                    <w:i/>
-                    <w:sz w:val="24"/>
-                    <w:szCs w:val="24"/>
-                    <w:lang w:val="en-GB"/>
-                  </w:rPr>
-                </m:ctrlPr>
-              </m:fPr>
-              <m:num>
-                <m:r>
-                  <m:rPr>
-                    <m:sty m:val="bi"/>
-                  </m:rPr>
-                  <w:rPr>
-                    <w:rFonts w:ascii="Cambria Math" w:eastAsiaTheme="minorEastAsia" w:hAnsi="Cambria Math"/>
-                    <w:sz w:val="24"/>
-                    <w:szCs w:val="24"/>
-                    <w:lang w:val="en-GB"/>
-                  </w:rPr>
-                  <m:t>2</m:t>
-                </m:r>
-              </m:num>
-              <m:den>
-                <m:r>
-                  <m:rPr>
-                    <m:sty m:val="bi"/>
-                  </m:rPr>
-                  <w:rPr>
-                    <w:rFonts w:ascii="Cambria Math" w:eastAsiaTheme="minorEastAsia" w:hAnsi="Cambria Math"/>
-                    <w:sz w:val="24"/>
-                    <w:szCs w:val="24"/>
-                    <w:lang w:val="en-GB"/>
-                  </w:rPr>
-                  <m:t>3</m:t>
-                </m:r>
-              </m:den>
-            </m:f>
-            <m:r>
-              <m:rPr>
-                <m:sty m:val="bi"/>
-              </m:rPr>
-              <w:rPr>
-                <w:rFonts w:ascii="Cambria Math" w:eastAsiaTheme="minorEastAsia" w:hAnsi="Cambria Math"/>
-                <w:sz w:val="24"/>
-                <w:szCs w:val="24"/>
-                <w:lang w:val="en-GB"/>
-              </w:rPr>
-              <m:t>m</m:t>
-            </m:r>
-          </m:e>
-        </m:d>
-      </m:oMath>
       <w:r>
         <w:rPr>
           <w:rFonts w:eastAsiaTheme="minorEastAsia"/>
-          <w:b/>
-          <w:i/>
-          <w:sz w:val="24"/>
-          <w:szCs w:val="24"/>
-          <w:lang w:val="en-GB"/>
-        </w:rPr>
-        <w:t xml:space="preserve">   </w:t>
-      </w:r>
-      <w:r>
-        <w:rPr>
-          <w:rFonts w:eastAsiaTheme="minorEastAsia"/>
-          <w:i/>
-          <w:sz w:val="24"/>
-          <w:szCs w:val="24"/>
-          <w:lang w:val="en-GB"/>
-        </w:rPr>
-        <w:t xml:space="preserve">(instead of after </w:t>
+          <w:lang w:val="en-GB"/>
+        </w:rPr>
+        <w:t xml:space="preserve">until </w:t>
       </w:r>
       <m:oMath>
-        <m:r>
-          <w:rPr>
-            <w:rFonts w:ascii="Cambria Math" w:eastAsiaTheme="minorEastAsia" w:hAnsi="Cambria Math"/>
-            <w:sz w:val="24"/>
-            <w:szCs w:val="24"/>
-            <w:lang w:val="en-GB"/>
-          </w:rPr>
-          <m:t>x=</m:t>
-        </m:r>
         <m:d>
           <m:dPr>
             <m:begChr m:val="⌊"/>
@@ -8941,20 +9103,133 @@
                 <w:szCs w:val="24"/>
                 <w:lang w:val="en-GB"/>
               </w:rPr>
-              <m:t>n</m:t>
+              <m:t>m</m:t>
             </m:r>
           </m:e>
         </m:d>
+        <m:r>
+          <w:rPr>
+            <w:rFonts w:ascii="Cambria Math" w:eastAsiaTheme="minorEastAsia" w:hAnsi="Cambria Math"/>
+            <w:lang w:val="en-GB"/>
+          </w:rPr>
+          <m:t>&gt;n</m:t>
+        </m:r>
       </m:oMath>
       <w:r>
         <w:rPr>
           <w:rFonts w:eastAsiaTheme="minorEastAsia"/>
-          <w:i/>
+          <w:lang w:val="en-GB"/>
+        </w:rPr>
+        <w:t xml:space="preserve">. </w:t>
+      </w:r>
+      <w:r>
+        <w:rPr>
+          <w:rFonts w:eastAsiaTheme="minorEastAsia"/>
           <w:sz w:val="24"/>
           <w:szCs w:val="24"/>
           <w:lang w:val="en-GB"/>
         </w:rPr>
-        <w:t>)</w:t>
+        <w:t>We can’t add any more elements</w:t>
+      </w:r>
+      <w:r>
+        <w:rPr>
+          <w:rFonts w:eastAsiaTheme="minorEastAsia"/>
+          <w:sz w:val="24"/>
+          <w:szCs w:val="24"/>
+          <w:lang w:val="en-GB"/>
+        </w:rPr>
+        <w:t xml:space="preserve"> to the tree when we have added all n elements. Hence, for </w:t>
+      </w:r>
+      <m:oMath>
+        <m:d>
+          <m:dPr>
+            <m:begChr m:val="⌊"/>
+            <m:endChr m:val="⌋"/>
+            <m:ctrlPr>
+              <w:rPr>
+                <w:rFonts w:ascii="Cambria Math" w:eastAsiaTheme="minorEastAsia" w:hAnsi="Cambria Math"/>
+                <w:i/>
+                <w:sz w:val="24"/>
+                <w:szCs w:val="24"/>
+                <w:lang w:val="en-GB"/>
+              </w:rPr>
+            </m:ctrlPr>
+          </m:dPr>
+          <m:e>
+            <m:f>
+              <m:fPr>
+                <m:ctrlPr>
+                  <w:rPr>
+                    <w:rFonts w:ascii="Cambria Math" w:eastAsiaTheme="minorEastAsia" w:hAnsi="Cambria Math"/>
+                    <w:i/>
+                    <w:sz w:val="24"/>
+                    <w:szCs w:val="24"/>
+                    <w:lang w:val="en-GB"/>
+                  </w:rPr>
+                </m:ctrlPr>
+              </m:fPr>
+              <m:num>
+                <m:r>
+                  <w:rPr>
+                    <w:rFonts w:ascii="Cambria Math" w:eastAsiaTheme="minorEastAsia" w:hAnsi="Cambria Math"/>
+                    <w:sz w:val="24"/>
+                    <w:szCs w:val="24"/>
+                    <w:lang w:val="en-GB"/>
+                  </w:rPr>
+                  <m:t>2</m:t>
+                </m:r>
+              </m:num>
+              <m:den>
+                <m:r>
+                  <w:rPr>
+                    <w:rFonts w:ascii="Cambria Math" w:eastAsiaTheme="minorEastAsia" w:hAnsi="Cambria Math"/>
+                    <w:sz w:val="24"/>
+                    <w:szCs w:val="24"/>
+                    <w:lang w:val="en-GB"/>
+                  </w:rPr>
+                  <m:t>3</m:t>
+                </m:r>
+              </m:den>
+            </m:f>
+            <m:r>
+              <w:rPr>
+                <w:rFonts w:ascii="Cambria Math" w:eastAsiaTheme="minorEastAsia" w:hAnsi="Cambria Math"/>
+                <w:sz w:val="24"/>
+                <w:szCs w:val="24"/>
+                <w:lang w:val="en-GB"/>
+              </w:rPr>
+              <m:t>m</m:t>
+            </m:r>
+          </m:e>
+        </m:d>
+        <m:r>
+          <w:rPr>
+            <w:rFonts w:ascii="Cambria Math" w:eastAsiaTheme="minorEastAsia" w:hAnsi="Cambria Math"/>
+            <w:lang w:val="en-GB"/>
+          </w:rPr>
+          <m:t>&gt;n</m:t>
+        </m:r>
+      </m:oMath>
+      <w:r>
+        <w:rPr>
+          <w:rFonts w:eastAsiaTheme="minorEastAsia"/>
+          <w:lang w:val="en-GB"/>
+        </w:rPr>
+        <w:t>, we must add elements to the tree until n, and then for the remaining actions, call union(p,</w:t>
+      </w:r>
+      <w:r>
+        <w:rPr>
+          <w:rFonts w:eastAsiaTheme="minorEastAsia"/>
+          <w:lang w:val="en-GB"/>
+        </w:rPr>
+        <w:t xml:space="preserve"> </w:t>
+      </w:r>
+      <w:r>
+        <w:rPr>
+          <w:rFonts w:eastAsiaTheme="minorEastAsia"/>
+          <w:lang w:val="en-GB"/>
+        </w:rPr>
+        <w:t xml:space="preserve">q) where p = q = the bottom of the tree. </w:t>
       </w:r>
     </w:p>
     <w:p>
@@ -8971,8 +9246,8 @@
       <w:pPr>
         <w:rPr>
           <w:rFonts w:eastAsiaTheme="minorEastAsia"/>
-          <w:sz w:val="24"/>
-          <w:szCs w:val="24"/>
+          <w:sz w:val="28"/>
+          <w:szCs w:val="28"/>
           <w:lang w:val="en-GB"/>
         </w:rPr>
       </w:pPr>
@@ -8980,9 +9255,9 @@
         <m:oMath>
           <m:r>
             <w:rPr>
-              <w:rFonts w:ascii="Cambria Math" w:hAnsi="Cambria Math"/>
-              <w:sz w:val="24"/>
-              <w:szCs w:val="24"/>
+              <w:rFonts w:ascii="Cambria Math" w:eastAsiaTheme="minorEastAsia" w:hAnsi="Cambria Math"/>
+              <w:sz w:val="28"/>
+              <w:szCs w:val="28"/>
               <w:lang w:val="en-GB"/>
             </w:rPr>
             <m:t>f</m:t>
@@ -8991,10 +9266,10 @@
             <m:dPr>
               <m:ctrlPr>
                 <w:rPr>
-                  <w:rFonts w:ascii="Cambria Math" w:hAnsi="Cambria Math"/>
+                  <w:rFonts w:ascii="Cambria Math" w:eastAsiaTheme="minorEastAsia" w:hAnsi="Cambria Math"/>
                   <w:i/>
-                  <w:sz w:val="24"/>
-                  <w:szCs w:val="24"/>
+                  <w:sz w:val="28"/>
+                  <w:szCs w:val="28"/>
                   <w:lang w:val="en-GB"/>
                 </w:rPr>
               </m:ctrlPr>
@@ -9002,9 +9277,9 @@
             <m:e>
               <m:r>
                 <w:rPr>
-                  <w:rFonts w:ascii="Cambria Math" w:hAnsi="Cambria Math"/>
-                  <w:sz w:val="24"/>
-                  <w:szCs w:val="24"/>
+                  <w:rFonts w:ascii="Cambria Math" w:eastAsiaTheme="minorEastAsia" w:hAnsi="Cambria Math"/>
+                  <w:sz w:val="28"/>
+                  <w:szCs w:val="28"/>
                   <w:lang w:val="en-GB"/>
                 </w:rPr>
                 <m:t>n,m</m:t>
@@ -9013,21 +9288,12 @@
           </m:d>
           <m:r>
             <w:rPr>
-              <w:rFonts w:ascii="Cambria Math" w:hAnsi="Cambria Math"/>
-              <w:sz w:val="24"/>
-              <w:szCs w:val="24"/>
+              <w:rFonts w:ascii="Cambria Math" w:eastAsiaTheme="minorEastAsia" w:hAnsi="Cambria Math"/>
+              <w:sz w:val="28"/>
+              <w:szCs w:val="28"/>
               <w:lang w:val="en-GB"/>
             </w:rPr>
             <m:t>=</m:t>
-          </m:r>
-          <m:r>
-            <w:rPr>
-              <w:rFonts w:ascii="Cambria Math" w:eastAsiaTheme="minorEastAsia" w:hAnsi="Cambria Math"/>
-              <w:sz w:val="24"/>
-              <w:szCs w:val="24"/>
-              <w:lang w:val="en-GB"/>
-            </w:rPr>
-            <m:t xml:space="preserve"> </m:t>
           </m:r>
           <m:nary>
             <m:naryPr>
@@ -9035,10 +9301,10 @@
               <m:limLoc m:val="subSup"/>
               <m:ctrlPr>
                 <w:rPr>
-                  <w:rFonts w:ascii="Cambria Math" w:hAnsi="Cambria Math"/>
+                  <w:rFonts w:ascii="Cambria Math" w:eastAsiaTheme="minorEastAsia" w:hAnsi="Cambria Math"/>
                   <w:i/>
-                  <w:sz w:val="24"/>
-                  <w:szCs w:val="24"/>
+                  <w:sz w:val="28"/>
+                  <w:szCs w:val="28"/>
                   <w:lang w:val="en-GB"/>
                 </w:rPr>
               </m:ctrlPr>
@@ -9046,70 +9312,166 @@
             <m:sub>
               <m:r>
                 <w:rPr>
-                  <w:rFonts w:ascii="Cambria Math" w:hAnsi="Cambria Math"/>
-                  <w:sz w:val="24"/>
-                  <w:szCs w:val="24"/>
+                  <w:rFonts w:ascii="Cambria Math" w:eastAsiaTheme="minorEastAsia" w:hAnsi="Cambria Math"/>
+                  <w:sz w:val="28"/>
+                  <w:szCs w:val="28"/>
                   <w:lang w:val="en-GB"/>
                 </w:rPr>
                 <m:t>i=1</m:t>
               </m:r>
             </m:sub>
             <m:sup>
+              <m:r>
+                <w:rPr>
+                  <w:rFonts w:ascii="Cambria Math" w:eastAsiaTheme="minorEastAsia" w:hAnsi="Cambria Math"/>
+                  <w:sz w:val="28"/>
+                  <w:szCs w:val="28"/>
+                  <w:lang w:val="en-GB"/>
+                </w:rPr>
+                <m:t>min</m:t>
+              </m:r>
               <m:d>
                 <m:dPr>
-                  <m:begChr m:val="⌊"/>
-                  <m:endChr m:val="⌋"/>
+                  <m:begChr m:val="{"/>
+                  <m:endChr m:val="}"/>
                   <m:ctrlPr>
                     <w:rPr>
                       <w:rFonts w:ascii="Cambria Math" w:eastAsiaTheme="minorEastAsia" w:hAnsi="Cambria Math"/>
                       <w:i/>
-                      <w:sz w:val="24"/>
-                      <w:szCs w:val="24"/>
+                      <w:sz w:val="28"/>
+                      <w:szCs w:val="28"/>
                       <w:lang w:val="en-GB"/>
                     </w:rPr>
                   </m:ctrlPr>
                 </m:dPr>
                 <m:e>
-                  <m:f>
-                    <m:fPr>
+                  <m:r>
+                    <w:rPr>
+                      <w:rFonts w:ascii="Cambria Math" w:eastAsiaTheme="minorEastAsia" w:hAnsi="Cambria Math"/>
+                      <w:sz w:val="28"/>
+                      <w:szCs w:val="28"/>
+                      <w:lang w:val="en-GB"/>
+                    </w:rPr>
+                    <m:t>n,</m:t>
+                  </m:r>
+                  <m:d>
+                    <m:dPr>
+                      <m:begChr m:val="⌊"/>
+                      <m:endChr m:val="⌋"/>
                       <m:ctrlPr>
                         <w:rPr>
                           <w:rFonts w:ascii="Cambria Math" w:eastAsiaTheme="minorEastAsia" w:hAnsi="Cambria Math"/>
                           <w:i/>
-                          <w:sz w:val="24"/>
-                          <w:szCs w:val="24"/>
+                          <w:sz w:val="28"/>
+                          <w:szCs w:val="28"/>
                           <w:lang w:val="en-GB"/>
                         </w:rPr>
                       </m:ctrlPr>
-                    </m:fPr>
-                    <m:num>
+                    </m:dPr>
+                    <m:e>
+                      <m:f>
+                        <m:fPr>
+                          <m:ctrlPr>
+                            <w:rPr>
+                              <w:rFonts w:ascii="Cambria Math" w:eastAsiaTheme="minorEastAsia" w:hAnsi="Cambria Math"/>
+                              <w:i/>
+                              <w:sz w:val="28"/>
+                              <w:szCs w:val="28"/>
+                              <w:lang w:val="en-GB"/>
+                            </w:rPr>
+                          </m:ctrlPr>
+                        </m:fPr>
+                        <m:num>
+                          <m:r>
+                            <w:rPr>
+                              <w:rFonts w:ascii="Cambria Math" w:eastAsiaTheme="minorEastAsia" w:hAnsi="Cambria Math"/>
+                              <w:sz w:val="28"/>
+                              <w:szCs w:val="28"/>
+                              <w:lang w:val="en-GB"/>
+                            </w:rPr>
+                            <m:t>2</m:t>
+                          </m:r>
+                        </m:num>
+                        <m:den>
+                          <m:r>
+                            <w:rPr>
+                              <w:rFonts w:ascii="Cambria Math" w:eastAsiaTheme="minorEastAsia" w:hAnsi="Cambria Math"/>
+                              <w:sz w:val="28"/>
+                              <w:szCs w:val="28"/>
+                              <w:lang w:val="en-GB"/>
+                            </w:rPr>
+                            <m:t>3</m:t>
+                          </m:r>
+                        </m:den>
+                      </m:f>
                       <m:r>
                         <w:rPr>
                           <w:rFonts w:ascii="Cambria Math" w:eastAsiaTheme="minorEastAsia" w:hAnsi="Cambria Math"/>
-                          <w:sz w:val="24"/>
-                          <w:szCs w:val="24"/>
+                          <w:sz w:val="28"/>
+                          <w:szCs w:val="28"/>
                           <w:lang w:val="en-GB"/>
                         </w:rPr>
-                        <m:t>2</m:t>
+                        <m:t>m</m:t>
                       </m:r>
-                    </m:num>
-                    <m:den>
-                      <m:r>
-                        <w:rPr>
-                          <w:rFonts w:ascii="Cambria Math" w:eastAsiaTheme="minorEastAsia" w:hAnsi="Cambria Math"/>
-                          <w:sz w:val="24"/>
-                          <w:szCs w:val="24"/>
-                          <w:lang w:val="en-GB"/>
-                        </w:rPr>
-                        <m:t>3</m:t>
-                      </m:r>
-                    </m:den>
-                  </m:f>
+                    </m:e>
+                  </m:d>
+                </m:e>
+              </m:d>
+            </m:sup>
+            <m:e>
+              <m:d>
+                <m:dPr>
+                  <m:ctrlPr>
+                    <w:rPr>
+                      <w:rFonts w:ascii="Cambria Math" w:eastAsiaTheme="minorEastAsia" w:hAnsi="Cambria Math"/>
+                      <w:i/>
+                      <w:sz w:val="28"/>
+                      <w:szCs w:val="28"/>
+                      <w:lang w:val="en-GB"/>
+                    </w:rPr>
+                  </m:ctrlPr>
+                </m:dPr>
+                <m:e>
                   <m:r>
                     <w:rPr>
                       <w:rFonts w:ascii="Cambria Math" w:eastAsiaTheme="minorEastAsia" w:hAnsi="Cambria Math"/>
-                      <w:sz w:val="24"/>
-                      <w:szCs w:val="24"/>
+                      <w:sz w:val="28"/>
+                      <w:szCs w:val="28"/>
+                      <w:lang w:val="en-GB"/>
+                    </w:rPr>
+                    <m:t>2i+1</m:t>
+                  </m:r>
+                </m:e>
+              </m:d>
+              <m:r>
+                <w:rPr>
+                  <w:rFonts w:ascii="Cambria Math" w:eastAsiaTheme="minorEastAsia" w:hAnsi="Cambria Math"/>
+                  <w:sz w:val="28"/>
+                  <w:szCs w:val="28"/>
+                  <w:lang w:val="en-GB"/>
+                </w:rPr>
+                <m:t>+</m:t>
+              </m:r>
+              <m:nary>
+                <m:naryPr>
+                  <m:chr m:val="∑"/>
+                  <m:limLoc m:val="subSup"/>
+                  <m:ctrlPr>
+                    <w:rPr>
+                      <w:rFonts w:ascii="Cambria Math" w:eastAsiaTheme="minorEastAsia" w:hAnsi="Cambria Math"/>
+                      <w:i/>
+                      <w:sz w:val="28"/>
+                      <w:szCs w:val="28"/>
+                      <w:lang w:val="en-GB"/>
+                    </w:rPr>
+                  </m:ctrlPr>
+                </m:naryPr>
+                <m:sub>
+                  <m:r>
+                    <w:rPr>
+                      <w:rFonts w:ascii="Cambria Math" w:eastAsiaTheme="minorEastAsia" w:hAnsi="Cambria Math"/>
+                      <w:sz w:val="28"/>
+                      <w:szCs w:val="28"/>
                       <w:lang w:val="en-GB"/>
                     </w:rPr>
                     <m:t>min</m:t>
@@ -9122,8 +9484,8 @@
                         <w:rPr>
                           <w:rFonts w:ascii="Cambria Math" w:eastAsiaTheme="minorEastAsia" w:hAnsi="Cambria Math"/>
                           <w:i/>
-                          <w:sz w:val="24"/>
-                          <w:szCs w:val="24"/>
+                          <w:sz w:val="28"/>
+                          <w:szCs w:val="28"/>
                           <w:lang w:val="en-GB"/>
                         </w:rPr>
                       </m:ctrlPr>
@@ -9132,146 +9494,105 @@
                       <m:r>
                         <w:rPr>
                           <w:rFonts w:ascii="Cambria Math" w:eastAsiaTheme="minorEastAsia" w:hAnsi="Cambria Math"/>
-                          <w:sz w:val="24"/>
-                          <w:szCs w:val="24"/>
+                          <w:sz w:val="28"/>
+                          <w:szCs w:val="28"/>
                           <w:lang w:val="en-GB"/>
                         </w:rPr>
-                        <m:t>m,n</m:t>
+                        <m:t>n,</m:t>
                       </m:r>
+                      <m:d>
+                        <m:dPr>
+                          <m:begChr m:val="⌊"/>
+                          <m:endChr m:val="⌋"/>
+                          <m:ctrlPr>
+                            <w:rPr>
+                              <w:rFonts w:ascii="Cambria Math" w:eastAsiaTheme="minorEastAsia" w:hAnsi="Cambria Math"/>
+                              <w:i/>
+                              <w:sz w:val="28"/>
+                              <w:szCs w:val="28"/>
+                              <w:lang w:val="en-GB"/>
+                            </w:rPr>
+                          </m:ctrlPr>
+                        </m:dPr>
+                        <m:e>
+                          <m:f>
+                            <m:fPr>
+                              <m:ctrlPr>
+                                <w:rPr>
+                                  <w:rFonts w:ascii="Cambria Math" w:eastAsiaTheme="minorEastAsia" w:hAnsi="Cambria Math"/>
+                                  <w:i/>
+                                  <w:sz w:val="28"/>
+                                  <w:szCs w:val="28"/>
+                                  <w:lang w:val="en-GB"/>
+                                </w:rPr>
+                              </m:ctrlPr>
+                            </m:fPr>
+                            <m:num>
+                              <m:r>
+                                <w:rPr>
+                                  <w:rFonts w:ascii="Cambria Math" w:eastAsiaTheme="minorEastAsia" w:hAnsi="Cambria Math"/>
+                                  <w:sz w:val="28"/>
+                                  <w:szCs w:val="28"/>
+                                  <w:lang w:val="en-GB"/>
+                                </w:rPr>
+                                <m:t>2</m:t>
+                              </m:r>
+                            </m:num>
+                            <m:den>
+                              <m:r>
+                                <w:rPr>
+                                  <w:rFonts w:ascii="Cambria Math" w:eastAsiaTheme="minorEastAsia" w:hAnsi="Cambria Math"/>
+                                  <w:sz w:val="28"/>
+                                  <w:szCs w:val="28"/>
+                                  <w:lang w:val="en-GB"/>
+                                </w:rPr>
+                                <m:t>3</m:t>
+                              </m:r>
+                            </m:den>
+                          </m:f>
+                          <m:r>
+                            <w:rPr>
+                              <w:rFonts w:ascii="Cambria Math" w:eastAsiaTheme="minorEastAsia" w:hAnsi="Cambria Math"/>
+                              <w:sz w:val="28"/>
+                              <w:szCs w:val="28"/>
+                              <w:lang w:val="en-GB"/>
+                            </w:rPr>
+                            <m:t>m</m:t>
+                          </m:r>
+                        </m:e>
+                      </m:d>
                     </m:e>
                   </m:d>
-                </m:e>
-              </m:d>
-            </m:sup>
-            <m:e>
-              <m:d>
-                <m:dPr>
-                  <m:ctrlPr>
+                  <m:r>
                     <w:rPr>
-                      <w:rFonts w:ascii="Cambria Math" w:hAnsi="Cambria Math"/>
-                      <w:i/>
-                      <w:sz w:val="24"/>
-                      <w:szCs w:val="24"/>
+                      <w:rFonts w:ascii="Cambria Math" w:eastAsiaTheme="minorEastAsia" w:hAnsi="Cambria Math"/>
+                      <w:sz w:val="28"/>
+                      <w:szCs w:val="28"/>
                       <w:lang w:val="en-GB"/>
                     </w:rPr>
-                  </m:ctrlPr>
-                </m:dPr>
-                <m:e>
+                    <m:t>+1</m:t>
+                  </m:r>
+                </m:sub>
+                <m:sup>
                   <m:r>
                     <w:rPr>
-                      <w:rFonts w:ascii="Cambria Math" w:hAnsi="Cambria Math"/>
-                      <w:sz w:val="24"/>
-                      <w:szCs w:val="24"/>
+                      <w:rFonts w:ascii="Cambria Math" w:eastAsiaTheme="minorEastAsia" w:hAnsi="Cambria Math"/>
+                      <w:sz w:val="28"/>
+                      <w:szCs w:val="28"/>
                       <w:lang w:val="en-GB"/>
                     </w:rPr>
-                    <m:t>2i+1</m:t>
+                    <m:t>m</m:t>
                   </m:r>
-                </m:e>
-              </m:d>
-            </m:e>
-          </m:nary>
-          <m:r>
-            <w:rPr>
-              <w:rFonts w:ascii="Cambria Math" w:eastAsiaTheme="minorEastAsia" w:hAnsi="Cambria Math"/>
-              <w:sz w:val="24"/>
-              <w:szCs w:val="24"/>
-              <w:lang w:val="en-GB"/>
-            </w:rPr>
-            <m:t xml:space="preserve">+ </m:t>
-          </m:r>
-          <m:nary>
-            <m:naryPr>
-              <m:chr m:val="∑"/>
-              <m:limLoc m:val="subSup"/>
-              <m:ctrlPr>
-                <w:rPr>
-                  <w:rFonts w:ascii="Cambria Math" w:eastAsiaTheme="minorEastAsia" w:hAnsi="Cambria Math"/>
-                  <w:i/>
-                  <w:sz w:val="24"/>
-                  <w:szCs w:val="24"/>
-                  <w:lang w:val="en-GB"/>
-                </w:rPr>
-              </m:ctrlPr>
-            </m:naryPr>
-            <m:sub>
-              <m:r>
-                <w:rPr>
-                  <w:rFonts w:ascii="Cambria Math" w:eastAsiaTheme="minorEastAsia" w:hAnsi="Cambria Math"/>
-                  <w:sz w:val="24"/>
-                  <w:szCs w:val="24"/>
-                  <w:lang w:val="en-GB"/>
-                </w:rPr>
-                <m:t>i=</m:t>
-              </m:r>
-              <m:d>
-                <m:dPr>
-                  <m:begChr m:val="⌊"/>
-                  <m:endChr m:val="⌋"/>
-                  <m:ctrlPr>
-                    <w:rPr>
-                      <w:rFonts w:ascii="Cambria Math" w:eastAsiaTheme="minorEastAsia" w:hAnsi="Cambria Math"/>
-                      <w:i/>
-                      <w:sz w:val="24"/>
-                      <w:szCs w:val="24"/>
-                      <w:lang w:val="en-GB"/>
-                    </w:rPr>
-                  </m:ctrlPr>
-                </m:dPr>
+                </m:sup>
                 <m:e>
-                  <m:f>
-                    <m:fPr>
+                  <m:d>
+                    <m:dPr>
                       <m:ctrlPr>
                         <w:rPr>
                           <w:rFonts w:ascii="Cambria Math" w:eastAsiaTheme="minorEastAsia" w:hAnsi="Cambria Math"/>
                           <w:i/>
-                          <w:sz w:val="24"/>
-                          <w:szCs w:val="24"/>
-                          <w:lang w:val="en-GB"/>
-                        </w:rPr>
-                      </m:ctrlPr>
-                    </m:fPr>
-                    <m:num>
-                      <m:r>
-                        <w:rPr>
-                          <w:rFonts w:ascii="Cambria Math" w:eastAsiaTheme="minorEastAsia" w:hAnsi="Cambria Math"/>
-                          <w:sz w:val="24"/>
-                          <w:szCs w:val="24"/>
-                          <w:lang w:val="en-GB"/>
-                        </w:rPr>
-                        <m:t>2</m:t>
-                      </m:r>
-                    </m:num>
-                    <m:den>
-                      <m:r>
-                        <w:rPr>
-                          <w:rFonts w:ascii="Cambria Math" w:eastAsiaTheme="minorEastAsia" w:hAnsi="Cambria Math"/>
-                          <w:sz w:val="24"/>
-                          <w:szCs w:val="24"/>
-                          <w:lang w:val="en-GB"/>
-                        </w:rPr>
-                        <m:t>3</m:t>
-                      </m:r>
-                    </m:den>
-                  </m:f>
-                  <m:r>
-                    <w:rPr>
-                      <w:rFonts w:ascii="Cambria Math" w:eastAsiaTheme="minorEastAsia" w:hAnsi="Cambria Math"/>
-                      <w:sz w:val="24"/>
-                      <w:szCs w:val="24"/>
-                      <w:lang w:val="en-GB"/>
-                    </w:rPr>
-                    <m:t>min</m:t>
-                  </m:r>
-                  <m:d>
-                    <m:dPr>
-                      <m:begChr m:val="{"/>
-                      <m:endChr m:val="}"/>
-                      <m:ctrlPr>
-                        <w:rPr>
-                          <w:rFonts w:ascii="Cambria Math" w:eastAsiaTheme="minorEastAsia" w:hAnsi="Cambria Math"/>
-                          <w:i/>
-                          <w:sz w:val="24"/>
-                          <w:szCs w:val="24"/>
+                          <w:sz w:val="28"/>
+                          <w:szCs w:val="28"/>
                           <w:lang w:val="en-GB"/>
                         </w:rPr>
                       </m:ctrlPr>
@@ -9280,115 +9601,17 @@
                       <m:r>
                         <w:rPr>
                           <w:rFonts w:ascii="Cambria Math" w:eastAsiaTheme="minorEastAsia" w:hAnsi="Cambria Math"/>
-                          <w:sz w:val="24"/>
-                          <w:szCs w:val="24"/>
+                          <w:sz w:val="28"/>
+                          <w:szCs w:val="28"/>
                           <w:lang w:val="en-GB"/>
                         </w:rPr>
-                        <m:t>m,n</m:t>
+                        <m:t>4*</m:t>
                       </m:r>
-                    </m:e>
-                  </m:d>
-                </m:e>
-              </m:d>
-              <m:r>
-                <w:rPr>
-                  <w:rFonts w:ascii="Cambria Math" w:eastAsiaTheme="minorEastAsia" w:hAnsi="Cambria Math"/>
-                  <w:sz w:val="24"/>
-                  <w:szCs w:val="24"/>
-                  <w:lang w:val="en-GB"/>
-                </w:rPr>
-                <m:t>+1</m:t>
-              </m:r>
-            </m:sub>
-            <m:sup>
-              <m:r>
-                <w:rPr>
-                  <w:rFonts w:ascii="Cambria Math" w:eastAsiaTheme="minorEastAsia" w:hAnsi="Cambria Math"/>
-                  <w:sz w:val="24"/>
-                  <w:szCs w:val="24"/>
-                  <w:lang w:val="en-GB"/>
-                </w:rPr>
-                <m:t>m</m:t>
-              </m:r>
-            </m:sup>
-            <m:e>
-              <m:d>
-                <m:dPr>
-                  <m:ctrlPr>
-                    <w:rPr>
-                      <w:rFonts w:ascii="Cambria Math" w:eastAsiaTheme="minorEastAsia" w:hAnsi="Cambria Math"/>
-                      <w:i/>
-                      <w:sz w:val="24"/>
-                      <w:szCs w:val="24"/>
-                      <w:lang w:val="en-GB"/>
-                    </w:rPr>
-                  </m:ctrlPr>
-                </m:dPr>
-                <m:e>
-                  <m:r>
-                    <w:rPr>
-                      <w:rFonts w:ascii="Cambria Math" w:eastAsiaTheme="minorEastAsia" w:hAnsi="Cambria Math"/>
-                      <w:sz w:val="24"/>
-                      <w:szCs w:val="24"/>
-                      <w:lang w:val="en-GB"/>
-                    </w:rPr>
-                    <m:t>4</m:t>
-                  </m:r>
-                  <m:d>
-                    <m:dPr>
-                      <m:begChr m:val="⌊"/>
-                      <m:endChr m:val="⌋"/>
-                      <m:ctrlPr>
-                        <w:rPr>
-                          <w:rFonts w:ascii="Cambria Math" w:eastAsiaTheme="minorEastAsia" w:hAnsi="Cambria Math"/>
-                          <w:i/>
-                          <w:sz w:val="24"/>
-                          <w:szCs w:val="24"/>
-                          <w:lang w:val="en-GB"/>
-                        </w:rPr>
-                      </m:ctrlPr>
-                    </m:dPr>
-                    <m:e>
-                      <m:f>
-                        <m:fPr>
-                          <m:ctrlPr>
-                            <w:rPr>
-                              <w:rFonts w:ascii="Cambria Math" w:eastAsiaTheme="minorEastAsia" w:hAnsi="Cambria Math"/>
-                              <w:i/>
-                              <w:sz w:val="24"/>
-                              <w:szCs w:val="24"/>
-                              <w:lang w:val="en-GB"/>
-                            </w:rPr>
-                          </m:ctrlPr>
-                        </m:fPr>
-                        <m:num>
-                          <m:r>
-                            <w:rPr>
-                              <w:rFonts w:ascii="Cambria Math" w:eastAsiaTheme="minorEastAsia" w:hAnsi="Cambria Math"/>
-                              <w:sz w:val="24"/>
-                              <w:szCs w:val="24"/>
-                              <w:lang w:val="en-GB"/>
-                            </w:rPr>
-                            <m:t>2</m:t>
-                          </m:r>
-                        </m:num>
-                        <m:den>
-                          <m:r>
-                            <w:rPr>
-                              <w:rFonts w:ascii="Cambria Math" w:eastAsiaTheme="minorEastAsia" w:hAnsi="Cambria Math"/>
-                              <w:sz w:val="24"/>
-                              <w:szCs w:val="24"/>
-                              <w:lang w:val="en-GB"/>
-                            </w:rPr>
-                            <m:t>3</m:t>
-                          </m:r>
-                        </m:den>
-                      </m:f>
                       <m:r>
                         <w:rPr>
                           <w:rFonts w:ascii="Cambria Math" w:eastAsiaTheme="minorEastAsia" w:hAnsi="Cambria Math"/>
-                          <w:sz w:val="24"/>
-                          <w:szCs w:val="24"/>
+                          <w:sz w:val="28"/>
+                          <w:szCs w:val="28"/>
                           <w:lang w:val="en-GB"/>
                         </w:rPr>
                         <m:t>min</m:t>
@@ -9401,8 +9624,8 @@
                             <w:rPr>
                               <w:rFonts w:ascii="Cambria Math" w:eastAsiaTheme="minorEastAsia" w:hAnsi="Cambria Math"/>
                               <w:i/>
-                              <w:sz w:val="24"/>
-                              <w:szCs w:val="24"/>
+                              <w:sz w:val="28"/>
+                              <w:szCs w:val="28"/>
                               <w:lang w:val="en-GB"/>
                             </w:rPr>
                           </m:ctrlPr>
@@ -9411,27 +9634,88 @@
                           <m:r>
                             <w:rPr>
                               <w:rFonts w:ascii="Cambria Math" w:eastAsiaTheme="minorEastAsia" w:hAnsi="Cambria Math"/>
-                              <w:sz w:val="24"/>
-                              <w:szCs w:val="24"/>
+                              <w:sz w:val="28"/>
+                              <w:szCs w:val="28"/>
                               <w:lang w:val="en-GB"/>
                             </w:rPr>
-                            <m:t>m,n</m:t>
+                            <m:t>n,</m:t>
                           </m:r>
+                          <m:d>
+                            <m:dPr>
+                              <m:begChr m:val="⌊"/>
+                              <m:endChr m:val="⌋"/>
+                              <m:ctrlPr>
+                                <w:rPr>
+                                  <w:rFonts w:ascii="Cambria Math" w:eastAsiaTheme="minorEastAsia" w:hAnsi="Cambria Math"/>
+                                  <w:i/>
+                                  <w:sz w:val="28"/>
+                                  <w:szCs w:val="28"/>
+                                  <w:lang w:val="en-GB"/>
+                                </w:rPr>
+                              </m:ctrlPr>
+                            </m:dPr>
+                            <m:e>
+                              <m:f>
+                                <m:fPr>
+                                  <m:ctrlPr>
+                                    <w:rPr>
+                                      <w:rFonts w:ascii="Cambria Math" w:eastAsiaTheme="minorEastAsia" w:hAnsi="Cambria Math"/>
+                                      <w:i/>
+                                      <w:sz w:val="28"/>
+                                      <w:szCs w:val="28"/>
+                                      <w:lang w:val="en-GB"/>
+                                    </w:rPr>
+                                  </m:ctrlPr>
+                                </m:fPr>
+                                <m:num>
+                                  <m:r>
+                                    <w:rPr>
+                                      <w:rFonts w:ascii="Cambria Math" w:eastAsiaTheme="minorEastAsia" w:hAnsi="Cambria Math"/>
+                                      <w:sz w:val="28"/>
+                                      <w:szCs w:val="28"/>
+                                      <w:lang w:val="en-GB"/>
+                                    </w:rPr>
+                                    <m:t>2</m:t>
+                                  </m:r>
+                                </m:num>
+                                <m:den>
+                                  <m:r>
+                                    <w:rPr>
+                                      <w:rFonts w:ascii="Cambria Math" w:eastAsiaTheme="minorEastAsia" w:hAnsi="Cambria Math"/>
+                                      <w:sz w:val="28"/>
+                                      <w:szCs w:val="28"/>
+                                      <w:lang w:val="en-GB"/>
+                                    </w:rPr>
+                                    <m:t>3</m:t>
+                                  </m:r>
+                                </m:den>
+                              </m:f>
+                              <m:r>
+                                <w:rPr>
+                                  <w:rFonts w:ascii="Cambria Math" w:eastAsiaTheme="minorEastAsia" w:hAnsi="Cambria Math"/>
+                                  <w:sz w:val="28"/>
+                                  <w:szCs w:val="28"/>
+                                  <w:lang w:val="en-GB"/>
+                                </w:rPr>
+                                <m:t>m</m:t>
+                              </m:r>
+                            </m:e>
+                          </m:d>
                         </m:e>
                       </m:d>
+                      <m:r>
+                        <w:rPr>
+                          <w:rFonts w:ascii="Cambria Math" w:eastAsiaTheme="minorEastAsia" w:hAnsi="Cambria Math"/>
+                          <w:sz w:val="28"/>
+                          <w:szCs w:val="28"/>
+                          <w:lang w:val="en-GB"/>
+                        </w:rPr>
+                        <m:t>+1</m:t>
+                      </m:r>
                     </m:e>
                   </m:d>
-                  <m:r>
-                    <w:rPr>
-                      <w:rFonts w:ascii="Cambria Math" w:eastAsiaTheme="minorEastAsia" w:hAnsi="Cambria Math"/>
-                      <w:sz w:val="24"/>
-                      <w:szCs w:val="24"/>
-                      <w:lang w:val="en-GB"/>
-                    </w:rPr>
-                    <m:t>+1</m:t>
-                  </m:r>
                 </m:e>
-              </m:d>
+              </m:nary>
             </m:e>
           </m:nary>
         </m:oMath>
@@ -9446,183 +9730,717 @@
           <w:lang w:val="en-GB"/>
         </w:rPr>
       </w:pPr>
+      <w:r>
+        <w:rPr>
+          <w:rFonts w:eastAsiaTheme="minorEastAsia"/>
+          <w:sz w:val="24"/>
+          <w:szCs w:val="24"/>
+          <w:lang w:val="en-GB"/>
+        </w:rPr>
+        <w:t>Tilde approximation:</w:t>
+      </w:r>
     </w:p>
     <w:p>
       <w:pPr>
-        <w:rPr>
+        <w:ind w:firstLine="708"/>
+        <w:rPr>
+          <w:rFonts w:eastAsiaTheme="minorEastAsia"/>
           <w:sz w:val="24"/>
           <w:szCs w:val="24"/>
           <w:lang w:val="en-GB"/>
         </w:rPr>
       </w:pPr>
-      <m:oMathPara>
-        <m:oMathParaPr>
-          <m:jc m:val="center"/>
-        </m:oMathParaPr>
-        <m:oMath>
-          <m:r>
-            <w:rPr>
-              <w:rFonts w:ascii="Cambria Math" w:hAnsi="Cambria Math"/>
-              <w:sz w:val="24"/>
-              <w:szCs w:val="24"/>
-              <w:lang w:val="en-GB"/>
-            </w:rPr>
-            <m:t>~</m:t>
-          </m:r>
-          <m:f>
-            <m:fPr>
-              <m:ctrlPr>
-                <w:rPr>
-                  <w:rFonts w:ascii="Cambria Math" w:hAnsi="Cambria Math"/>
-                  <w:i/>
-                  <w:sz w:val="24"/>
-                  <w:szCs w:val="24"/>
-                  <w:lang w:val="en-GB"/>
-                </w:rPr>
-              </m:ctrlPr>
-            </m:fPr>
-            <m:num>
-              <m:r>
-                <w:rPr>
-                  <w:rFonts w:ascii="Cambria Math" w:hAnsi="Cambria Math"/>
-                  <w:sz w:val="24"/>
-                  <w:szCs w:val="24"/>
-                  <w:lang w:val="en-GB"/>
-                </w:rPr>
-                <m:t>8</m:t>
-              </m:r>
-            </m:num>
-            <m:den>
-              <m:r>
-                <w:rPr>
-                  <w:rFonts w:ascii="Cambria Math" w:hAnsi="Cambria Math"/>
-                  <w:sz w:val="24"/>
-                  <w:szCs w:val="24"/>
-                  <w:lang w:val="en-GB"/>
-                </w:rPr>
-                <m:t>9</m:t>
-              </m:r>
-            </m:den>
-          </m:f>
-          <m:sSup>
-            <m:sSupPr>
-              <m:ctrlPr>
-                <w:rPr>
-                  <w:rFonts w:ascii="Cambria Math" w:hAnsi="Cambria Math"/>
-                  <w:i/>
-                  <w:sz w:val="24"/>
-                  <w:szCs w:val="24"/>
-                  <w:lang w:val="en-GB"/>
-                </w:rPr>
-              </m:ctrlPr>
-            </m:sSupPr>
-            <m:e>
-              <m:r>
-                <w:rPr>
-                  <w:rFonts w:ascii="Cambria Math" w:hAnsi="Cambria Math"/>
-                  <w:sz w:val="24"/>
-                  <w:szCs w:val="24"/>
-                  <w:lang w:val="en-GB"/>
-                </w:rPr>
-                <m:t>m</m:t>
-              </m:r>
-            </m:e>
-            <m:sup>
-              <m:r>
-                <w:rPr>
-                  <w:rFonts w:ascii="Cambria Math" w:hAnsi="Cambria Math"/>
-                  <w:sz w:val="24"/>
-                  <w:szCs w:val="24"/>
-                  <w:lang w:val="en-GB"/>
-                </w:rPr>
-                <m:t>2</m:t>
-              </m:r>
-            </m:sup>
-          </m:sSup>
-        </m:oMath>
-      </m:oMathPara>
+      <w:r>
+        <w:rPr>
+          <w:rFonts w:eastAsiaTheme="minorEastAsia"/>
+          <w:sz w:val="24"/>
+          <w:szCs w:val="24"/>
+          <w:lang w:val="en-GB"/>
+        </w:rPr>
+        <w:t xml:space="preserve">for </w:t>
+      </w:r>
+      <m:oMath>
+        <m:d>
+          <m:dPr>
+            <m:begChr m:val="⌊"/>
+            <m:endChr m:val="⌋"/>
+            <m:ctrlPr>
+              <w:rPr>
+                <w:rFonts w:ascii="Cambria Math" w:eastAsiaTheme="minorEastAsia" w:hAnsi="Cambria Math"/>
+                <w:i/>
+                <w:sz w:val="24"/>
+                <w:szCs w:val="24"/>
+                <w:lang w:val="en-GB"/>
+              </w:rPr>
+            </m:ctrlPr>
+          </m:dPr>
+          <m:e>
+            <m:f>
+              <m:fPr>
+                <m:ctrlPr>
+                  <w:rPr>
+                    <w:rFonts w:ascii="Cambria Math" w:eastAsiaTheme="minorEastAsia" w:hAnsi="Cambria Math"/>
+                    <w:i/>
+                    <w:sz w:val="24"/>
+                    <w:szCs w:val="24"/>
+                    <w:lang w:val="en-GB"/>
+                  </w:rPr>
+                </m:ctrlPr>
+              </m:fPr>
+              <m:num>
+                <m:r>
+                  <w:rPr>
+                    <w:rFonts w:ascii="Cambria Math" w:eastAsiaTheme="minorEastAsia" w:hAnsi="Cambria Math"/>
+                    <w:sz w:val="24"/>
+                    <w:szCs w:val="24"/>
+                    <w:lang w:val="en-GB"/>
+                  </w:rPr>
+                  <m:t>2</m:t>
+                </m:r>
+              </m:num>
+              <m:den>
+                <m:r>
+                  <w:rPr>
+                    <w:rFonts w:ascii="Cambria Math" w:eastAsiaTheme="minorEastAsia" w:hAnsi="Cambria Math"/>
+                    <w:sz w:val="24"/>
+                    <w:szCs w:val="24"/>
+                    <w:lang w:val="en-GB"/>
+                  </w:rPr>
+                  <m:t>3</m:t>
+                </m:r>
+              </m:den>
+            </m:f>
+            <m:r>
+              <w:rPr>
+                <w:rFonts w:ascii="Cambria Math" w:eastAsiaTheme="minorEastAsia" w:hAnsi="Cambria Math"/>
+                <w:sz w:val="24"/>
+                <w:szCs w:val="24"/>
+                <w:lang w:val="en-GB"/>
+              </w:rPr>
+              <m:t>m</m:t>
+            </m:r>
+          </m:e>
+        </m:d>
+        <m:r>
+          <w:rPr>
+            <w:rFonts w:ascii="Cambria Math" w:eastAsiaTheme="minorEastAsia" w:hAnsi="Cambria Math"/>
+            <w:lang w:val="en-GB"/>
+          </w:rPr>
+          <m:t>≤</m:t>
+        </m:r>
+        <m:r>
+          <w:rPr>
+            <w:rFonts w:ascii="Cambria Math" w:eastAsiaTheme="minorEastAsia" w:hAnsi="Cambria Math"/>
+            <w:lang w:val="en-GB"/>
+          </w:rPr>
+          <m:t>n</m:t>
+        </m:r>
+      </m:oMath>
+      <w:r>
+        <w:rPr>
+          <w:rFonts w:eastAsiaTheme="minorEastAsia"/>
+          <w:lang w:val="en-GB"/>
+        </w:rPr>
+        <w:t xml:space="preserve">   </w:t>
+      </w:r>
+      <w:r>
+        <w:rPr>
+          <w:rFonts w:eastAsiaTheme="minorEastAsia"/>
+          <w:lang w:val="en-GB"/>
+        </w:rPr>
+        <w:tab/>
+      </w:r>
+      <w:r>
+        <w:rPr>
+          <w:rFonts w:eastAsiaTheme="minorEastAsia"/>
+          <w:sz w:val="24"/>
+          <w:szCs w:val="24"/>
+          <w:lang w:val="en-GB"/>
+        </w:rPr>
+        <w:t xml:space="preserve"> </w:t>
+      </w:r>
+      <m:oMath>
+        <m:r>
+          <w:rPr>
+            <w:rFonts w:ascii="Cambria Math" w:hAnsi="Cambria Math"/>
+            <w:sz w:val="24"/>
+            <w:szCs w:val="24"/>
+            <w:lang w:val="en-GB"/>
+          </w:rPr>
+          <m:t>~</m:t>
+        </m:r>
+        <m:f>
+          <m:fPr>
+            <m:ctrlPr>
+              <w:rPr>
+                <w:rFonts w:ascii="Cambria Math" w:hAnsi="Cambria Math"/>
+                <w:i/>
+                <w:sz w:val="24"/>
+                <w:szCs w:val="24"/>
+                <w:lang w:val="en-GB"/>
+              </w:rPr>
+            </m:ctrlPr>
+          </m:fPr>
+          <m:num>
+            <m:r>
+              <w:rPr>
+                <w:rFonts w:ascii="Cambria Math" w:hAnsi="Cambria Math"/>
+                <w:sz w:val="24"/>
+                <w:szCs w:val="24"/>
+                <w:lang w:val="en-GB"/>
+              </w:rPr>
+              <m:t>4</m:t>
+            </m:r>
+          </m:num>
+          <m:den>
+            <m:r>
+              <w:rPr>
+                <w:rFonts w:ascii="Cambria Math" w:hAnsi="Cambria Math"/>
+                <w:sz w:val="24"/>
+                <w:szCs w:val="24"/>
+                <w:lang w:val="en-GB"/>
+              </w:rPr>
+              <m:t>3</m:t>
+            </m:r>
+          </m:den>
+        </m:f>
+        <m:sSup>
+          <m:sSupPr>
+            <m:ctrlPr>
+              <w:rPr>
+                <w:rFonts w:ascii="Cambria Math" w:hAnsi="Cambria Math"/>
+                <w:i/>
+                <w:sz w:val="24"/>
+                <w:szCs w:val="24"/>
+                <w:lang w:val="en-GB"/>
+              </w:rPr>
+            </m:ctrlPr>
+          </m:sSupPr>
+          <m:e>
+            <m:r>
+              <w:rPr>
+                <w:rFonts w:ascii="Cambria Math" w:hAnsi="Cambria Math"/>
+                <w:sz w:val="24"/>
+                <w:szCs w:val="24"/>
+                <w:lang w:val="en-GB"/>
+              </w:rPr>
+              <m:t>m</m:t>
+            </m:r>
+          </m:e>
+          <m:sup>
+            <m:r>
+              <w:rPr>
+                <w:rFonts w:ascii="Cambria Math" w:hAnsi="Cambria Math"/>
+                <w:sz w:val="24"/>
+                <w:szCs w:val="24"/>
+                <w:lang w:val="en-GB"/>
+              </w:rPr>
+              <m:t>2</m:t>
+            </m:r>
+          </m:sup>
+        </m:sSup>
+      </m:oMath>
     </w:p>
     <w:p>
       <w:pPr>
+        <w:ind w:firstLine="708"/>
+        <w:rPr>
+          <w:rFonts w:eastAsiaTheme="minorEastAsia"/>
+          <w:lang w:val="en-GB"/>
+        </w:rPr>
+      </w:pPr>
+      <w:r>
+        <w:rPr>
+          <w:sz w:val="24"/>
+          <w:szCs w:val="24"/>
+          <w:lang w:val="en-GB"/>
+        </w:rPr>
+        <w:t xml:space="preserve">for </w:t>
+      </w:r>
+      <m:oMath>
+        <m:d>
+          <m:dPr>
+            <m:begChr m:val="⌊"/>
+            <m:endChr m:val="⌋"/>
+            <m:ctrlPr>
+              <w:rPr>
+                <w:rFonts w:ascii="Cambria Math" w:eastAsiaTheme="minorEastAsia" w:hAnsi="Cambria Math"/>
+                <w:i/>
+                <w:sz w:val="24"/>
+                <w:szCs w:val="24"/>
+                <w:lang w:val="en-GB"/>
+              </w:rPr>
+            </m:ctrlPr>
+          </m:dPr>
+          <m:e>
+            <m:f>
+              <m:fPr>
+                <m:ctrlPr>
+                  <w:rPr>
+                    <w:rFonts w:ascii="Cambria Math" w:eastAsiaTheme="minorEastAsia" w:hAnsi="Cambria Math"/>
+                    <w:i/>
+                    <w:sz w:val="24"/>
+                    <w:szCs w:val="24"/>
+                    <w:lang w:val="en-GB"/>
+                  </w:rPr>
+                </m:ctrlPr>
+              </m:fPr>
+              <m:num>
+                <m:r>
+                  <w:rPr>
+                    <w:rFonts w:ascii="Cambria Math" w:eastAsiaTheme="minorEastAsia" w:hAnsi="Cambria Math"/>
+                    <w:sz w:val="24"/>
+                    <w:szCs w:val="24"/>
+                    <w:lang w:val="en-GB"/>
+                  </w:rPr>
+                  <m:t>2</m:t>
+                </m:r>
+              </m:num>
+              <m:den>
+                <m:r>
+                  <w:rPr>
+                    <w:rFonts w:ascii="Cambria Math" w:eastAsiaTheme="minorEastAsia" w:hAnsi="Cambria Math"/>
+                    <w:sz w:val="24"/>
+                    <w:szCs w:val="24"/>
+                    <w:lang w:val="en-GB"/>
+                  </w:rPr>
+                  <m:t>3</m:t>
+                </m:r>
+              </m:den>
+            </m:f>
+            <m:r>
+              <w:rPr>
+                <w:rFonts w:ascii="Cambria Math" w:eastAsiaTheme="minorEastAsia" w:hAnsi="Cambria Math"/>
+                <w:sz w:val="24"/>
+                <w:szCs w:val="24"/>
+                <w:lang w:val="en-GB"/>
+              </w:rPr>
+              <m:t>m</m:t>
+            </m:r>
+          </m:e>
+        </m:d>
+        <m:r>
+          <w:rPr>
+            <w:rFonts w:ascii="Cambria Math" w:eastAsiaTheme="minorEastAsia" w:hAnsi="Cambria Math"/>
+            <w:lang w:val="en-GB"/>
+          </w:rPr>
+          <m:t>&gt;n</m:t>
+        </m:r>
+      </m:oMath>
+      <w:r>
+        <w:rPr>
+          <w:rFonts w:eastAsiaTheme="minorEastAsia"/>
+          <w:lang w:val="en-GB"/>
+        </w:rPr>
+        <w:tab/>
+      </w:r>
+      <w:r>
+        <w:rPr>
+          <w:rFonts w:eastAsiaTheme="minorEastAsia"/>
+          <w:lang w:val="en-GB"/>
+        </w:rPr>
+        <w:tab/>
+      </w:r>
+      <m:oMath>
+        <m:r>
+          <w:rPr>
+            <w:rFonts w:ascii="Cambria Math" w:eastAsiaTheme="minorEastAsia" w:hAnsi="Cambria Math"/>
+            <w:lang w:val="en-GB"/>
+          </w:rPr>
+          <m:t>~4mn-3</m:t>
+        </m:r>
+        <m:sSup>
+          <m:sSupPr>
+            <m:ctrlPr>
+              <w:rPr>
+                <w:rFonts w:ascii="Cambria Math" w:eastAsiaTheme="minorEastAsia" w:hAnsi="Cambria Math"/>
+                <w:i/>
+                <w:lang w:val="en-GB"/>
+              </w:rPr>
+            </m:ctrlPr>
+          </m:sSupPr>
+          <m:e>
+            <m:r>
+              <w:rPr>
+                <w:rFonts w:ascii="Cambria Math" w:eastAsiaTheme="minorEastAsia" w:hAnsi="Cambria Math"/>
+                <w:lang w:val="en-GB"/>
+              </w:rPr>
+              <m:t>n</m:t>
+            </m:r>
+          </m:e>
+          <m:sup>
+            <m:r>
+              <w:rPr>
+                <w:rFonts w:ascii="Cambria Math" w:eastAsiaTheme="minorEastAsia" w:hAnsi="Cambria Math"/>
+                <w:lang w:val="en-GB"/>
+              </w:rPr>
+              <m:t>2</m:t>
+            </m:r>
+          </m:sup>
+        </m:sSup>
+      </m:oMath>
+    </w:p>
+    <w:p>
+      <w:pPr>
+        <w:rPr>
+          <w:sz w:val="24"/>
+          <w:szCs w:val="24"/>
+          <w:lang w:val="en-GB"/>
+        </w:rPr>
+      </w:pPr>
+      <w:r>
+        <w:rPr>
+          <w:sz w:val="24"/>
+          <w:szCs w:val="24"/>
+          <w:lang w:val="en-GB"/>
+        </w:rPr>
+        <w:t>Big-O notation</w:t>
+      </w:r>
+    </w:p>
+    <w:p>
+      <w:pPr>
+        <w:ind w:firstLine="708"/>
         <w:rPr>
           <w:rFonts w:eastAsiaTheme="minorEastAsia"/>
           <w:sz w:val="24"/>
           <w:szCs w:val="24"/>
-          <w:lang w:val="en-GB"/>
         </w:rPr>
       </w:pPr>
+      <w:r>
+        <w:rPr>
+          <w:rFonts w:eastAsiaTheme="minorEastAsia"/>
+          <w:sz w:val="24"/>
+          <w:szCs w:val="24"/>
+        </w:rPr>
+        <w:t xml:space="preserve">for </w:t>
+      </w:r>
+      <m:oMath>
+        <m:d>
+          <m:dPr>
+            <m:begChr m:val="⌊"/>
+            <m:endChr m:val="⌋"/>
+            <m:ctrlPr>
+              <w:rPr>
+                <w:rFonts w:ascii="Cambria Math" w:eastAsiaTheme="minorEastAsia" w:hAnsi="Cambria Math"/>
+                <w:i/>
+                <w:sz w:val="24"/>
+                <w:szCs w:val="24"/>
+                <w:lang w:val="en-GB"/>
+              </w:rPr>
+            </m:ctrlPr>
+          </m:dPr>
+          <m:e>
+            <m:f>
+              <m:fPr>
+                <m:ctrlPr>
+                  <w:rPr>
+                    <w:rFonts w:ascii="Cambria Math" w:eastAsiaTheme="minorEastAsia" w:hAnsi="Cambria Math"/>
+                    <w:i/>
+                    <w:sz w:val="24"/>
+                    <w:szCs w:val="24"/>
+                    <w:lang w:val="en-GB"/>
+                  </w:rPr>
+                </m:ctrlPr>
+              </m:fPr>
+              <m:num>
+                <m:r>
+                  <w:rPr>
+                    <w:rFonts w:ascii="Cambria Math" w:eastAsiaTheme="minorEastAsia" w:hAnsi="Cambria Math"/>
+                    <w:sz w:val="24"/>
+                    <w:szCs w:val="24"/>
+                  </w:rPr>
+                  <m:t>2</m:t>
+                </m:r>
+              </m:num>
+              <m:den>
+                <m:r>
+                  <w:rPr>
+                    <w:rFonts w:ascii="Cambria Math" w:eastAsiaTheme="minorEastAsia" w:hAnsi="Cambria Math"/>
+                    <w:sz w:val="24"/>
+                    <w:szCs w:val="24"/>
+                  </w:rPr>
+                  <m:t>3</m:t>
+                </m:r>
+              </m:den>
+            </m:f>
+            <m:r>
+              <w:rPr>
+                <w:rFonts w:ascii="Cambria Math" w:eastAsiaTheme="minorEastAsia" w:hAnsi="Cambria Math"/>
+                <w:sz w:val="24"/>
+                <w:szCs w:val="24"/>
+                <w:lang w:val="en-GB"/>
+              </w:rPr>
+              <m:t>m</m:t>
+            </m:r>
+          </m:e>
+        </m:d>
+        <m:r>
+          <w:rPr>
+            <w:rFonts w:ascii="Cambria Math" w:eastAsiaTheme="minorEastAsia" w:hAnsi="Cambria Math"/>
+          </w:rPr>
+          <m:t>≤</m:t>
+        </m:r>
+        <m:r>
+          <w:rPr>
+            <w:rFonts w:ascii="Cambria Math" w:eastAsiaTheme="minorEastAsia" w:hAnsi="Cambria Math"/>
+            <w:lang w:val="en-GB"/>
+          </w:rPr>
+          <m:t>n</m:t>
+        </m:r>
+      </m:oMath>
+      <w:r>
+        <w:rPr>
+          <w:rFonts w:eastAsiaTheme="minorEastAsia"/>
+        </w:rPr>
+        <w:t xml:space="preserve">   </w:t>
+      </w:r>
+      <w:r>
+        <w:rPr>
+          <w:rFonts w:eastAsiaTheme="minorEastAsia"/>
+        </w:rPr>
+        <w:tab/>
+      </w:r>
+      <w:r>
+        <w:rPr>
+          <w:rFonts w:eastAsiaTheme="minorEastAsia"/>
+          <w:sz w:val="24"/>
+          <w:szCs w:val="24"/>
+        </w:rPr>
+        <w:t xml:space="preserve"> </w:t>
+      </w:r>
+      <m:oMath>
+        <m:r>
+          <w:rPr>
+            <w:rFonts w:ascii="Cambria Math" w:eastAsiaTheme="minorEastAsia" w:hAnsi="Cambria Math"/>
+            <w:sz w:val="24"/>
+            <w:szCs w:val="24"/>
+          </w:rPr>
+          <m:t>O</m:t>
+        </m:r>
+        <m:d>
+          <m:dPr>
+            <m:ctrlPr>
+              <w:rPr>
+                <w:rFonts w:ascii="Cambria Math" w:eastAsiaTheme="minorEastAsia" w:hAnsi="Cambria Math"/>
+                <w:i/>
+                <w:sz w:val="24"/>
+                <w:szCs w:val="24"/>
+              </w:rPr>
+            </m:ctrlPr>
+          </m:dPr>
+          <m:e>
+            <m:sSup>
+              <m:sSupPr>
+                <m:ctrlPr>
+                  <w:rPr>
+                    <w:rFonts w:ascii="Cambria Math" w:eastAsiaTheme="minorEastAsia" w:hAnsi="Cambria Math"/>
+                    <w:i/>
+                    <w:sz w:val="24"/>
+                    <w:szCs w:val="24"/>
+                  </w:rPr>
+                </m:ctrlPr>
+              </m:sSupPr>
+              <m:e>
+                <m:r>
+                  <w:rPr>
+                    <w:rFonts w:ascii="Cambria Math" w:eastAsiaTheme="minorEastAsia" w:hAnsi="Cambria Math"/>
+                    <w:sz w:val="24"/>
+                    <w:szCs w:val="24"/>
+                  </w:rPr>
+                  <m:t>m</m:t>
+                </m:r>
+              </m:e>
+              <m:sup>
+                <m:r>
+                  <w:rPr>
+                    <w:rFonts w:ascii="Cambria Math" w:eastAsiaTheme="minorEastAsia" w:hAnsi="Cambria Math"/>
+                    <w:sz w:val="24"/>
+                    <w:szCs w:val="24"/>
+                  </w:rPr>
+                  <m:t>2</m:t>
+                </m:r>
+              </m:sup>
+            </m:sSup>
+          </m:e>
+        </m:d>
+      </m:oMath>
     </w:p>
     <w:p>
       <w:pPr>
+        <w:ind w:firstLine="708"/>
         <w:rPr>
           <w:sz w:val="24"/>
           <w:szCs w:val="24"/>
-          <w:lang w:val="en-GB"/>
         </w:rPr>
       </w:pPr>
-      <m:oMathPara>
-        <m:oMath>
-          <m:r>
-            <w:rPr>
-              <w:rFonts w:ascii="Cambria Math" w:eastAsiaTheme="minorEastAsia" w:hAnsi="Cambria Math"/>
-              <w:sz w:val="24"/>
-              <w:szCs w:val="24"/>
-              <w:lang w:val="en-GB"/>
-            </w:rPr>
-            <m:t>O</m:t>
-          </m:r>
-          <m:d>
-            <m:dPr>
-              <m:ctrlPr>
-                <w:rPr>
-                  <w:rFonts w:ascii="Cambria Math" w:eastAsiaTheme="minorEastAsia" w:hAnsi="Cambria Math"/>
-                  <w:i/>
-                  <w:sz w:val="24"/>
-                  <w:szCs w:val="24"/>
-                  <w:lang w:val="en-GB"/>
-                </w:rPr>
-              </m:ctrlPr>
-            </m:dPr>
-            <m:e>
-              <m:sSup>
-                <m:sSupPr>
-                  <m:ctrlPr>
-                    <w:rPr>
-                      <w:rFonts w:ascii="Cambria Math" w:eastAsiaTheme="minorEastAsia" w:hAnsi="Cambria Math"/>
-                      <w:i/>
-                      <w:sz w:val="24"/>
-                      <w:szCs w:val="24"/>
-                      <w:lang w:val="en-GB"/>
-                    </w:rPr>
-                  </m:ctrlPr>
-                </m:sSupPr>
-                <m:e>
-                  <m:r>
-                    <w:rPr>
-                      <w:rFonts w:ascii="Cambria Math" w:eastAsiaTheme="minorEastAsia" w:hAnsi="Cambria Math"/>
-                      <w:sz w:val="24"/>
-                      <w:szCs w:val="24"/>
-                      <w:lang w:val="en-GB"/>
-                    </w:rPr>
-                    <m:t>m</m:t>
-                  </m:r>
-                </m:e>
-                <m:sup>
-                  <m:r>
-                    <w:rPr>
-                      <w:rFonts w:ascii="Cambria Math" w:eastAsiaTheme="minorEastAsia" w:hAnsi="Cambria Math"/>
-                      <w:sz w:val="24"/>
-                      <w:szCs w:val="24"/>
-                      <w:lang w:val="en-GB"/>
-                    </w:rPr>
-                    <m:t>2</m:t>
-                  </m:r>
-                </m:sup>
-              </m:sSup>
-            </m:e>
-          </m:d>
-        </m:oMath>
-      </m:oMathPara>
+      <w:r>
+        <w:rPr>
+          <w:sz w:val="24"/>
+          <w:szCs w:val="24"/>
+        </w:rPr>
+        <w:t xml:space="preserve">for </w:t>
+      </w:r>
+      <m:oMath>
+        <m:d>
+          <m:dPr>
+            <m:begChr m:val="⌊"/>
+            <m:endChr m:val="⌋"/>
+            <m:ctrlPr>
+              <w:rPr>
+                <w:rFonts w:ascii="Cambria Math" w:eastAsiaTheme="minorEastAsia" w:hAnsi="Cambria Math"/>
+                <w:i/>
+                <w:sz w:val="24"/>
+                <w:szCs w:val="24"/>
+                <w:lang w:val="en-GB"/>
+              </w:rPr>
+            </m:ctrlPr>
+          </m:dPr>
+          <m:e>
+            <m:f>
+              <m:fPr>
+                <m:ctrlPr>
+                  <w:rPr>
+                    <w:rFonts w:ascii="Cambria Math" w:eastAsiaTheme="minorEastAsia" w:hAnsi="Cambria Math"/>
+                    <w:i/>
+                    <w:sz w:val="24"/>
+                    <w:szCs w:val="24"/>
+                    <w:lang w:val="en-GB"/>
+                  </w:rPr>
+                </m:ctrlPr>
+              </m:fPr>
+              <m:num>
+                <m:r>
+                  <w:rPr>
+                    <w:rFonts w:ascii="Cambria Math" w:eastAsiaTheme="minorEastAsia" w:hAnsi="Cambria Math"/>
+                    <w:sz w:val="24"/>
+                    <w:szCs w:val="24"/>
+                  </w:rPr>
+                  <m:t>2</m:t>
+                </m:r>
+              </m:num>
+              <m:den>
+                <m:r>
+                  <w:rPr>
+                    <w:rFonts w:ascii="Cambria Math" w:eastAsiaTheme="minorEastAsia" w:hAnsi="Cambria Math"/>
+                    <w:sz w:val="24"/>
+                    <w:szCs w:val="24"/>
+                  </w:rPr>
+                  <m:t>3</m:t>
+                </m:r>
+              </m:den>
+            </m:f>
+            <m:r>
+              <w:rPr>
+                <w:rFonts w:ascii="Cambria Math" w:eastAsiaTheme="minorEastAsia" w:hAnsi="Cambria Math"/>
+                <w:sz w:val="24"/>
+                <w:szCs w:val="24"/>
+                <w:lang w:val="en-GB"/>
+              </w:rPr>
+              <m:t>m</m:t>
+            </m:r>
+          </m:e>
+        </m:d>
+        <m:r>
+          <w:rPr>
+            <w:rFonts w:ascii="Cambria Math" w:eastAsiaTheme="minorEastAsia" w:hAnsi="Cambria Math"/>
+          </w:rPr>
+          <m:t>&gt;</m:t>
+        </m:r>
+        <m:r>
+          <w:rPr>
+            <w:rFonts w:ascii="Cambria Math" w:eastAsiaTheme="minorEastAsia" w:hAnsi="Cambria Math"/>
+            <w:lang w:val="en-GB"/>
+          </w:rPr>
+          <m:t>n</m:t>
+        </m:r>
+      </m:oMath>
+      <w:r>
+        <w:rPr>
+          <w:rFonts w:eastAsiaTheme="minorEastAsia"/>
+          <w:lang w:val="en-GB"/>
+        </w:rPr>
+        <w:tab/>
+      </w:r>
+      <w:r>
+        <w:rPr>
+          <w:rFonts w:eastAsiaTheme="minorEastAsia"/>
+          <w:lang w:val="en-GB"/>
+        </w:rPr>
+        <w:tab/>
+      </w:r>
+      <m:oMath>
+        <m:r>
+          <w:rPr>
+            <w:rFonts w:ascii="Cambria Math" w:eastAsiaTheme="minorEastAsia" w:hAnsi="Cambria Math"/>
+            <w:sz w:val="24"/>
+            <w:szCs w:val="24"/>
+          </w:rPr>
+          <m:t>O</m:t>
+        </m:r>
+        <m:d>
+          <m:dPr>
+            <m:ctrlPr>
+              <w:rPr>
+                <w:rFonts w:ascii="Cambria Math" w:eastAsiaTheme="minorEastAsia" w:hAnsi="Cambria Math"/>
+                <w:i/>
+                <w:sz w:val="24"/>
+                <w:szCs w:val="24"/>
+              </w:rPr>
+            </m:ctrlPr>
+          </m:dPr>
+          <m:e>
+            <m:r>
+              <w:rPr>
+                <w:rFonts w:ascii="Cambria Math" w:eastAsiaTheme="minorEastAsia" w:hAnsi="Cambria Math"/>
+                <w:sz w:val="24"/>
+                <w:szCs w:val="24"/>
+              </w:rPr>
+              <m:t>mn-</m:t>
+            </m:r>
+            <m:sSup>
+              <m:sSupPr>
+                <m:ctrlPr>
+                  <w:rPr>
+                    <w:rFonts w:ascii="Cambria Math" w:eastAsiaTheme="minorEastAsia" w:hAnsi="Cambria Math"/>
+                    <w:i/>
+                    <w:sz w:val="24"/>
+                    <w:szCs w:val="24"/>
+                  </w:rPr>
+                </m:ctrlPr>
+              </m:sSupPr>
+              <m:e>
+                <m:r>
+                  <w:rPr>
+                    <w:rFonts w:ascii="Cambria Math" w:eastAsiaTheme="minorEastAsia" w:hAnsi="Cambria Math"/>
+                    <w:sz w:val="24"/>
+                    <w:szCs w:val="24"/>
+                  </w:rPr>
+                  <m:t>n</m:t>
+                </m:r>
+              </m:e>
+              <m:sup>
+                <m:r>
+                  <w:rPr>
+                    <w:rFonts w:ascii="Cambria Math" w:eastAsiaTheme="minorEastAsia" w:hAnsi="Cambria Math"/>
+                    <w:sz w:val="24"/>
+                    <w:szCs w:val="24"/>
+                  </w:rPr>
+                  <m:t>2</m:t>
+                </m:r>
+              </m:sup>
+            </m:sSup>
+          </m:e>
+        </m:d>
+      </m:oMath>
+    </w:p>
+    <w:p>
+      <w:pPr>
+        <w:rPr>
+          <w:sz w:val="24"/>
+          <w:szCs w:val="24"/>
+          <w:lang w:val="en-GB"/>
+        </w:rPr>
+      </w:pPr>
     </w:p>
     <w:sectPr>
       <w:pgSz w:w="11906" w:h="16838"/>

</xml_diff>

<commit_message>
doc, todo list, ToArray()
</commit_message>
<xml_diff>
--- a/oblig0.docx
+++ b/oblig0.docx
@@ -3936,8 +3936,6 @@
             </m:oMath>
           </w:p>
         </w:tc>
-        <w:bookmarkStart w:id="0" w:name="_GoBack"/>
-        <w:bookmarkEnd w:id="0"/>
       </w:tr>
       <w:tr>
         <w:trPr>
@@ -8055,25 +8053,7 @@
             <w:szCs w:val="24"/>
             <w:lang w:val="en-GB"/>
           </w:rPr>
-          <m:t>m</m:t>
-        </m:r>
-        <m:r>
-          <w:rPr>
-            <w:rFonts w:ascii="Cambria Math" w:hAnsi="Cambria Math"/>
-            <w:sz w:val="24"/>
-            <w:szCs w:val="24"/>
-            <w:lang w:val="en-GB"/>
-          </w:rPr>
-          <m:t>≤</m:t>
-        </m:r>
-        <m:r>
-          <w:rPr>
-            <w:rFonts w:ascii="Cambria Math" w:hAnsi="Cambria Math"/>
-            <w:sz w:val="24"/>
-            <w:szCs w:val="24"/>
-            <w:lang w:val="en-GB"/>
-          </w:rPr>
-          <m:t>n</m:t>
+          <m:t>m≤n</m:t>
         </m:r>
       </m:oMath>
       <w:r>
@@ -8102,16 +8082,7 @@
             <w:szCs w:val="24"/>
             <w:lang w:val="en-GB"/>
           </w:rPr>
-          <m:t>x&lt;</m:t>
-        </m:r>
-        <m:r>
-          <w:rPr>
-            <w:rFonts w:ascii="Cambria Math" w:eastAsiaTheme="minorEastAsia" w:hAnsi="Cambria Math"/>
-            <w:sz w:val="24"/>
-            <w:szCs w:val="24"/>
-            <w:lang w:val="en-GB"/>
-          </w:rPr>
-          <m:t>m</m:t>
+          <m:t>x&lt;m</m:t>
         </m:r>
       </m:oMath>
       <w:r>
@@ -8453,25 +8424,7 @@
             <w:szCs w:val="24"/>
             <w:lang w:val="en-GB"/>
           </w:rPr>
-          <m:t>–(x-</m:t>
-        </m:r>
-        <m:r>
-          <w:rPr>
-            <w:rFonts w:ascii="Cambria Math" w:hAnsi="Cambria Math"/>
-            <w:sz w:val="24"/>
-            <w:szCs w:val="24"/>
-            <w:lang w:val="en-GB"/>
-          </w:rPr>
-          <m:t>m</m:t>
-        </m:r>
-        <m:r>
-          <w:rPr>
-            <w:rFonts w:ascii="Cambria Math" w:hAnsi="Cambria Math"/>
-            <w:sz w:val="24"/>
-            <w:szCs w:val="24"/>
-            <w:lang w:val="en-GB"/>
-          </w:rPr>
-          <m:t>)(4x-1)</m:t>
+          <m:t>–(x-m)(4x-1)</m:t>
         </m:r>
       </m:oMath>
     </w:p>
@@ -8574,25 +8527,7 @@
             <w:szCs w:val="24"/>
             <w:lang w:val="en-GB"/>
           </w:rPr>
-          <m:t>-(x-</m:t>
-        </m:r>
-        <m:r>
-          <w:rPr>
-            <w:rFonts w:ascii="Cambria Math" w:hAnsi="Cambria Math"/>
-            <w:sz w:val="24"/>
-            <w:szCs w:val="24"/>
-            <w:lang w:val="en-GB"/>
-          </w:rPr>
-          <m:t>m</m:t>
-        </m:r>
-        <m:r>
-          <w:rPr>
-            <w:rFonts w:ascii="Cambria Math" w:hAnsi="Cambria Math"/>
-            <w:sz w:val="24"/>
-            <w:szCs w:val="24"/>
-            <w:lang w:val="en-GB"/>
-          </w:rPr>
-          <m:t>)(4x-1)</m:t>
+          <m:t>-(x-m)(4x-1)</m:t>
         </m:r>
       </m:oMath>
       <w:r>
@@ -8630,16 +8565,7 @@
             <w:szCs w:val="24"/>
             <w:lang w:val="en-GB"/>
           </w:rPr>
-          <m:t>m</m:t>
-        </m:r>
-        <m:r>
-          <w:rPr>
-            <w:rFonts w:ascii="Cambria Math" w:eastAsiaTheme="minorEastAsia" w:hAnsi="Cambria Math"/>
-            <w:sz w:val="24"/>
-            <w:szCs w:val="24"/>
-            <w:lang w:val="en-GB"/>
-          </w:rPr>
-          <m:t>,f</m:t>
+          <m:t>m,f</m:t>
         </m:r>
         <m:d>
           <m:dPr>
@@ -8986,21 +8912,7 @@
             <w:rFonts w:ascii="Cambria Math" w:hAnsi="Cambria Math"/>
             <w:lang w:val="en-GB"/>
           </w:rPr>
-          <m:t>m</m:t>
-        </m:r>
-        <m:r>
-          <w:rPr>
-            <w:rFonts w:ascii="Cambria Math" w:hAnsi="Cambria Math"/>
-            <w:lang w:val="en-GB"/>
-          </w:rPr>
-          <m:t>&gt;</m:t>
-        </m:r>
-        <m:r>
-          <w:rPr>
-            <w:rFonts w:ascii="Cambria Math" w:hAnsi="Cambria Math"/>
-            <w:lang w:val="en-GB"/>
-          </w:rPr>
-          <m:t>n</m:t>
+          <m:t>m&gt;n</m:t>
         </m:r>
       </m:oMath>
       <w:r>
@@ -9605,16 +9517,7 @@
                           <w:szCs w:val="28"/>
                           <w:lang w:val="en-GB"/>
                         </w:rPr>
-                        <m:t>4*</m:t>
-                      </m:r>
-                      <m:r>
-                        <w:rPr>
-                          <w:rFonts w:ascii="Cambria Math" w:eastAsiaTheme="minorEastAsia" w:hAnsi="Cambria Math"/>
-                          <w:sz w:val="28"/>
-                          <w:szCs w:val="28"/>
-                          <w:lang w:val="en-GB"/>
-                        </w:rPr>
-                        <m:t>min</m:t>
+                        <m:t>4*min</m:t>
                       </m:r>
                       <m:d>
                         <m:dPr>
@@ -9730,21 +9633,46 @@
           <w:lang w:val="en-GB"/>
         </w:rPr>
       </w:pPr>
-      <w:r>
-        <w:rPr>
-          <w:rFonts w:eastAsiaTheme="minorEastAsia"/>
+    </w:p>
+    <w:p>
+      <w:pPr>
+        <w:rPr>
+          <w:color w:val="FF0000"/>
           <w:sz w:val="24"/>
           <w:szCs w:val="24"/>
           <w:lang w:val="en-GB"/>
         </w:rPr>
-        <w:t>Tilde approximation:</w:t>
+      </w:pPr>
+      <w:proofErr w:type="spellStart"/>
+      <w:r>
+        <w:rPr>
+          <w:color w:val="FF0000"/>
+          <w:sz w:val="24"/>
+          <w:szCs w:val="24"/>
+          <w:lang w:val="en-GB"/>
+        </w:rPr>
+        <w:t>Todo</w:t>
+      </w:r>
+      <w:proofErr w:type="spellEnd"/>
+      <w:r>
+        <w:rPr>
+          <w:color w:val="FF0000"/>
+          <w:sz w:val="24"/>
+          <w:szCs w:val="24"/>
+          <w:lang w:val="en-GB"/>
+        </w:rPr>
+        <w:t>:</w:t>
       </w:r>
     </w:p>
     <w:p>
       <w:pPr>
-        <w:ind w:firstLine="708"/>
-        <w:rPr>
-          <w:rFonts w:eastAsiaTheme="minorEastAsia"/>
+        <w:pStyle w:val="Listeavsnitt"/>
+        <w:numPr>
+          <w:ilvl w:val="0"/>
+          <w:numId w:val="2"/>
+        </w:numPr>
+        <w:rPr>
+          <w:color w:val="FF0000"/>
           <w:sz w:val="24"/>
           <w:szCs w:val="24"/>
           <w:lang w:val="en-GB"/>
@@ -9752,695 +9680,59 @@
       </w:pPr>
       <w:r>
         <w:rPr>
-          <w:rFonts w:eastAsiaTheme="minorEastAsia"/>
+          <w:color w:val="FF0000"/>
           <w:sz w:val="24"/>
           <w:szCs w:val="24"/>
           <w:lang w:val="en-GB"/>
         </w:rPr>
-        <w:t xml:space="preserve">for </w:t>
+        <w:t xml:space="preserve">Upload everything to </w:t>
       </w:r>
-      <m:oMath>
-        <m:d>
-          <m:dPr>
-            <m:begChr m:val="⌊"/>
-            <m:endChr m:val="⌋"/>
-            <m:ctrlPr>
-              <w:rPr>
-                <w:rFonts w:ascii="Cambria Math" w:eastAsiaTheme="minorEastAsia" w:hAnsi="Cambria Math"/>
-                <w:i/>
-                <w:sz w:val="24"/>
-                <w:szCs w:val="24"/>
-                <w:lang w:val="en-GB"/>
-              </w:rPr>
-            </m:ctrlPr>
-          </m:dPr>
-          <m:e>
-            <m:f>
-              <m:fPr>
-                <m:ctrlPr>
-                  <w:rPr>
-                    <w:rFonts w:ascii="Cambria Math" w:eastAsiaTheme="minorEastAsia" w:hAnsi="Cambria Math"/>
-                    <w:i/>
-                    <w:sz w:val="24"/>
-                    <w:szCs w:val="24"/>
-                    <w:lang w:val="en-GB"/>
-                  </w:rPr>
-                </m:ctrlPr>
-              </m:fPr>
-              <m:num>
-                <m:r>
-                  <w:rPr>
-                    <w:rFonts w:ascii="Cambria Math" w:eastAsiaTheme="minorEastAsia" w:hAnsi="Cambria Math"/>
-                    <w:sz w:val="24"/>
-                    <w:szCs w:val="24"/>
-                    <w:lang w:val="en-GB"/>
-                  </w:rPr>
-                  <m:t>2</m:t>
-                </m:r>
-              </m:num>
-              <m:den>
-                <m:r>
-                  <w:rPr>
-                    <w:rFonts w:ascii="Cambria Math" w:eastAsiaTheme="minorEastAsia" w:hAnsi="Cambria Math"/>
-                    <w:sz w:val="24"/>
-                    <w:szCs w:val="24"/>
-                    <w:lang w:val="en-GB"/>
-                  </w:rPr>
-                  <m:t>3</m:t>
-                </m:r>
-              </m:den>
-            </m:f>
-            <m:r>
-              <w:rPr>
-                <w:rFonts w:ascii="Cambria Math" w:eastAsiaTheme="minorEastAsia" w:hAnsi="Cambria Math"/>
-                <w:sz w:val="24"/>
-                <w:szCs w:val="24"/>
-                <w:lang w:val="en-GB"/>
-              </w:rPr>
-              <m:t>m</m:t>
-            </m:r>
-          </m:e>
-        </m:d>
-        <m:r>
-          <w:rPr>
-            <w:rFonts w:ascii="Cambria Math" w:eastAsiaTheme="minorEastAsia" w:hAnsi="Cambria Math"/>
-            <w:lang w:val="en-GB"/>
-          </w:rPr>
-          <m:t>≤</m:t>
-        </m:r>
-        <m:r>
-          <w:rPr>
-            <w:rFonts w:ascii="Cambria Math" w:eastAsiaTheme="minorEastAsia" w:hAnsi="Cambria Math"/>
-            <w:lang w:val="en-GB"/>
-          </w:rPr>
-          <m:t>n</m:t>
-        </m:r>
-      </m:oMath>
+      <w:proofErr w:type="spellStart"/>
       <w:r>
         <w:rPr>
-          <w:rFonts w:eastAsiaTheme="minorEastAsia"/>
-          <w:lang w:val="en-GB"/>
-        </w:rPr>
-        <w:t xml:space="preserve">   </w:t>
-      </w:r>
-      <w:r>
-        <w:rPr>
-          <w:rFonts w:eastAsiaTheme="minorEastAsia"/>
-          <w:lang w:val="en-GB"/>
-        </w:rPr>
-        <w:tab/>
-      </w:r>
-      <w:r>
-        <w:rPr>
-          <w:rFonts w:eastAsiaTheme="minorEastAsia"/>
+          <w:color w:val="FF0000"/>
           <w:sz w:val="24"/>
           <w:szCs w:val="24"/>
           <w:lang w:val="en-GB"/>
         </w:rPr>
-        <w:t xml:space="preserve"> </w:t>
+        <w:t>kattis</w:t>
       </w:r>
-      <m:oMath>
-        <m:r>
-          <w:rPr>
-            <w:rFonts w:ascii="Cambria Math" w:hAnsi="Cambria Math"/>
-            <w:sz w:val="24"/>
-            <w:szCs w:val="24"/>
-            <w:lang w:val="en-GB"/>
-          </w:rPr>
-          <m:t>~</m:t>
-        </m:r>
-        <m:f>
-          <m:fPr>
-            <m:ctrlPr>
-              <w:rPr>
-                <w:rFonts w:ascii="Cambria Math" w:hAnsi="Cambria Math"/>
-                <w:i/>
-                <w:sz w:val="24"/>
-                <w:szCs w:val="24"/>
-                <w:lang w:val="en-GB"/>
-              </w:rPr>
-            </m:ctrlPr>
-          </m:fPr>
-          <m:num>
-            <m:r>
-              <w:rPr>
-                <w:rFonts w:ascii="Cambria Math" w:hAnsi="Cambria Math"/>
-                <w:sz w:val="24"/>
-                <w:szCs w:val="24"/>
-                <w:lang w:val="en-GB"/>
-              </w:rPr>
-              <m:t>4</m:t>
-            </m:r>
-          </m:num>
-          <m:den>
-            <m:r>
-              <w:rPr>
-                <w:rFonts w:ascii="Cambria Math" w:hAnsi="Cambria Math"/>
-                <w:sz w:val="24"/>
-                <w:szCs w:val="24"/>
-                <w:lang w:val="en-GB"/>
-              </w:rPr>
-              <m:t>3</m:t>
-            </m:r>
-          </m:den>
-        </m:f>
-        <m:sSup>
-          <m:sSupPr>
-            <m:ctrlPr>
-              <w:rPr>
-                <w:rFonts w:ascii="Cambria Math" w:hAnsi="Cambria Math"/>
-                <w:i/>
-                <w:sz w:val="24"/>
-                <w:szCs w:val="24"/>
-                <w:lang w:val="en-GB"/>
-              </w:rPr>
-            </m:ctrlPr>
-          </m:sSupPr>
-          <m:e>
-            <m:r>
-              <w:rPr>
-                <w:rFonts w:ascii="Cambria Math" w:hAnsi="Cambria Math"/>
-                <w:sz w:val="24"/>
-                <w:szCs w:val="24"/>
-                <w:lang w:val="en-GB"/>
-              </w:rPr>
-              <m:t>m</m:t>
-            </m:r>
-          </m:e>
-          <m:sup>
-            <m:r>
-              <w:rPr>
-                <w:rFonts w:ascii="Cambria Math" w:hAnsi="Cambria Math"/>
-                <w:sz w:val="24"/>
-                <w:szCs w:val="24"/>
-                <w:lang w:val="en-GB"/>
-              </w:rPr>
-              <m:t>2</m:t>
-            </m:r>
-          </m:sup>
-        </m:sSup>
-      </m:oMath>
-    </w:p>
-    <w:p>
-      <w:pPr>
-        <w:ind w:firstLine="708"/>
-        <w:rPr>
-          <w:rFonts w:eastAsiaTheme="minorEastAsia"/>
-          <w:lang w:val="en-GB"/>
-        </w:rPr>
-      </w:pPr>
+      <w:proofErr w:type="spellEnd"/>
       <w:r>
         <w:rPr>
+          <w:color w:val="FF0000"/>
           <w:sz w:val="24"/>
           <w:szCs w:val="24"/>
           <w:lang w:val="en-GB"/>
         </w:rPr>
-        <w:t xml:space="preserve">for </w:t>
-      </w:r>
-      <m:oMath>
-        <m:d>
-          <m:dPr>
-            <m:begChr m:val="⌊"/>
-            <m:endChr m:val="⌋"/>
-            <m:ctrlPr>
-              <w:rPr>
-                <w:rFonts w:ascii="Cambria Math" w:eastAsiaTheme="minorEastAsia" w:hAnsi="Cambria Math"/>
-                <w:i/>
-                <w:sz w:val="24"/>
-                <w:szCs w:val="24"/>
-                <w:lang w:val="en-GB"/>
-              </w:rPr>
-            </m:ctrlPr>
-          </m:dPr>
-          <m:e>
-            <m:f>
-              <m:fPr>
-                <m:ctrlPr>
-                  <w:rPr>
-                    <w:rFonts w:ascii="Cambria Math" w:eastAsiaTheme="minorEastAsia" w:hAnsi="Cambria Math"/>
-                    <w:i/>
-                    <w:sz w:val="24"/>
-                    <w:szCs w:val="24"/>
-                    <w:lang w:val="en-GB"/>
-                  </w:rPr>
-                </m:ctrlPr>
-              </m:fPr>
-              <m:num>
-                <m:r>
-                  <w:rPr>
-                    <w:rFonts w:ascii="Cambria Math" w:eastAsiaTheme="minorEastAsia" w:hAnsi="Cambria Math"/>
-                    <w:sz w:val="24"/>
-                    <w:szCs w:val="24"/>
-                    <w:lang w:val="en-GB"/>
-                  </w:rPr>
-                  <m:t>2</m:t>
-                </m:r>
-              </m:num>
-              <m:den>
-                <m:r>
-                  <w:rPr>
-                    <w:rFonts w:ascii="Cambria Math" w:eastAsiaTheme="minorEastAsia" w:hAnsi="Cambria Math"/>
-                    <w:sz w:val="24"/>
-                    <w:szCs w:val="24"/>
-                    <w:lang w:val="en-GB"/>
-                  </w:rPr>
-                  <m:t>3</m:t>
-                </m:r>
-              </m:den>
-            </m:f>
-            <m:r>
-              <w:rPr>
-                <w:rFonts w:ascii="Cambria Math" w:eastAsiaTheme="minorEastAsia" w:hAnsi="Cambria Math"/>
-                <w:sz w:val="24"/>
-                <w:szCs w:val="24"/>
-                <w:lang w:val="en-GB"/>
-              </w:rPr>
-              <m:t>m</m:t>
-            </m:r>
-          </m:e>
-        </m:d>
-        <m:r>
-          <w:rPr>
-            <w:rFonts w:ascii="Cambria Math" w:eastAsiaTheme="minorEastAsia" w:hAnsi="Cambria Math"/>
-            <w:lang w:val="en-GB"/>
-          </w:rPr>
-          <m:t>&gt;n</m:t>
-        </m:r>
-      </m:oMath>
-      <w:r>
-        <w:rPr>
-          <w:rFonts w:eastAsiaTheme="minorEastAsia"/>
-          <w:lang w:val="en-GB"/>
-        </w:rPr>
-        <w:tab/>
-      </w:r>
-      <w:r>
-        <w:rPr>
-          <w:rFonts w:eastAsiaTheme="minorEastAsia"/>
-          <w:lang w:val="en-GB"/>
-        </w:rPr>
-        <w:tab/>
-      </w:r>
-      <m:oMath>
-        <m:r>
-          <w:rPr>
-            <w:rFonts w:ascii="Cambria Math" w:eastAsiaTheme="minorEastAsia" w:hAnsi="Cambria Math"/>
-            <w:lang w:val="en-GB"/>
-          </w:rPr>
-          <m:t>~4mn-3</m:t>
-        </m:r>
-        <m:sSup>
-          <m:sSupPr>
-            <m:ctrlPr>
-              <w:rPr>
-                <w:rFonts w:ascii="Cambria Math" w:eastAsiaTheme="minorEastAsia" w:hAnsi="Cambria Math"/>
-                <w:i/>
-                <w:lang w:val="en-GB"/>
-              </w:rPr>
-            </m:ctrlPr>
-          </m:sSupPr>
-          <m:e>
-            <m:r>
-              <w:rPr>
-                <w:rFonts w:ascii="Cambria Math" w:eastAsiaTheme="minorEastAsia" w:hAnsi="Cambria Math"/>
-                <w:lang w:val="en-GB"/>
-              </w:rPr>
-              <m:t>n</m:t>
-            </m:r>
-          </m:e>
-          <m:sup>
-            <m:r>
-              <w:rPr>
-                <w:rFonts w:ascii="Cambria Math" w:eastAsiaTheme="minorEastAsia" w:hAnsi="Cambria Math"/>
-                <w:lang w:val="en-GB"/>
-              </w:rPr>
-              <m:t>2</m:t>
-            </m:r>
-          </m:sup>
-        </m:sSup>
-      </m:oMath>
-    </w:p>
-    <w:p>
-      <w:pPr>
-        <w:rPr>
-          <w:sz w:val="24"/>
-          <w:szCs w:val="24"/>
-          <w:lang w:val="en-GB"/>
-        </w:rPr>
-      </w:pPr>
-      <w:r>
-        <w:rPr>
-          <w:sz w:val="24"/>
-          <w:szCs w:val="24"/>
-          <w:lang w:val="en-GB"/>
-        </w:rPr>
-        <w:t>Big-O notation</w:t>
+        <w:t xml:space="preserve"> one last time</w:t>
       </w:r>
     </w:p>
     <w:p>
       <w:pPr>
-        <w:ind w:firstLine="708"/>
-        <w:rPr>
-          <w:rFonts w:eastAsiaTheme="minorEastAsia"/>
+        <w:pStyle w:val="Listeavsnitt"/>
+        <w:numPr>
+          <w:ilvl w:val="0"/>
+          <w:numId w:val="2"/>
+        </w:numPr>
+        <w:rPr>
+          <w:color w:val="FF0000"/>
           <w:sz w:val="24"/>
           <w:szCs w:val="24"/>
+          <w:lang w:val="en-GB"/>
         </w:rPr>
       </w:pPr>
       <w:r>
         <w:rPr>
-          <w:rFonts w:eastAsiaTheme="minorEastAsia"/>
+          <w:color w:val="FF0000"/>
           <w:sz w:val="24"/>
           <w:szCs w:val="24"/>
-        </w:rPr>
-        <w:t xml:space="preserve">for </w:t>
+          <w:lang w:val="en-GB"/>
+        </w:rPr>
+        <w:t>Note in Reverse Polish that it beats (hard) with time x ?</w:t>
       </w:r>
-      <m:oMath>
-        <m:d>
-          <m:dPr>
-            <m:begChr m:val="⌊"/>
-            <m:endChr m:val="⌋"/>
-            <m:ctrlPr>
-              <w:rPr>
-                <w:rFonts w:ascii="Cambria Math" w:eastAsiaTheme="minorEastAsia" w:hAnsi="Cambria Math"/>
-                <w:i/>
-                <w:sz w:val="24"/>
-                <w:szCs w:val="24"/>
-                <w:lang w:val="en-GB"/>
-              </w:rPr>
-            </m:ctrlPr>
-          </m:dPr>
-          <m:e>
-            <m:f>
-              <m:fPr>
-                <m:ctrlPr>
-                  <w:rPr>
-                    <w:rFonts w:ascii="Cambria Math" w:eastAsiaTheme="minorEastAsia" w:hAnsi="Cambria Math"/>
-                    <w:i/>
-                    <w:sz w:val="24"/>
-                    <w:szCs w:val="24"/>
-                    <w:lang w:val="en-GB"/>
-                  </w:rPr>
-                </m:ctrlPr>
-              </m:fPr>
-              <m:num>
-                <m:r>
-                  <w:rPr>
-                    <w:rFonts w:ascii="Cambria Math" w:eastAsiaTheme="minorEastAsia" w:hAnsi="Cambria Math"/>
-                    <w:sz w:val="24"/>
-                    <w:szCs w:val="24"/>
-                  </w:rPr>
-                  <m:t>2</m:t>
-                </m:r>
-              </m:num>
-              <m:den>
-                <m:r>
-                  <w:rPr>
-                    <w:rFonts w:ascii="Cambria Math" w:eastAsiaTheme="minorEastAsia" w:hAnsi="Cambria Math"/>
-                    <w:sz w:val="24"/>
-                    <w:szCs w:val="24"/>
-                  </w:rPr>
-                  <m:t>3</m:t>
-                </m:r>
-              </m:den>
-            </m:f>
-            <m:r>
-              <w:rPr>
-                <w:rFonts w:ascii="Cambria Math" w:eastAsiaTheme="minorEastAsia" w:hAnsi="Cambria Math"/>
-                <w:sz w:val="24"/>
-                <w:szCs w:val="24"/>
-                <w:lang w:val="en-GB"/>
-              </w:rPr>
-              <m:t>m</m:t>
-            </m:r>
-          </m:e>
-        </m:d>
-        <m:r>
-          <w:rPr>
-            <w:rFonts w:ascii="Cambria Math" w:eastAsiaTheme="minorEastAsia" w:hAnsi="Cambria Math"/>
-          </w:rPr>
-          <m:t>≤</m:t>
-        </m:r>
-        <m:r>
-          <w:rPr>
-            <w:rFonts w:ascii="Cambria Math" w:eastAsiaTheme="minorEastAsia" w:hAnsi="Cambria Math"/>
-            <w:lang w:val="en-GB"/>
-          </w:rPr>
-          <m:t>n</m:t>
-        </m:r>
-      </m:oMath>
-      <w:r>
-        <w:rPr>
-          <w:rFonts w:eastAsiaTheme="minorEastAsia"/>
-        </w:rPr>
-        <w:t xml:space="preserve">   </w:t>
-      </w:r>
-      <w:r>
-        <w:rPr>
-          <w:rFonts w:eastAsiaTheme="minorEastAsia"/>
-        </w:rPr>
-        <w:tab/>
-      </w:r>
-      <w:r>
-        <w:rPr>
-          <w:rFonts w:eastAsiaTheme="minorEastAsia"/>
-          <w:sz w:val="24"/>
-          <w:szCs w:val="24"/>
-        </w:rPr>
-        <w:t xml:space="preserve"> </w:t>
-      </w:r>
-      <m:oMath>
-        <m:r>
-          <w:rPr>
-            <w:rFonts w:ascii="Cambria Math" w:eastAsiaTheme="minorEastAsia" w:hAnsi="Cambria Math"/>
-            <w:sz w:val="24"/>
-            <w:szCs w:val="24"/>
-          </w:rPr>
-          <m:t>O</m:t>
-        </m:r>
-        <m:d>
-          <m:dPr>
-            <m:ctrlPr>
-              <w:rPr>
-                <w:rFonts w:ascii="Cambria Math" w:eastAsiaTheme="minorEastAsia" w:hAnsi="Cambria Math"/>
-                <w:i/>
-                <w:sz w:val="24"/>
-                <w:szCs w:val="24"/>
-              </w:rPr>
-            </m:ctrlPr>
-          </m:dPr>
-          <m:e>
-            <m:sSup>
-              <m:sSupPr>
-                <m:ctrlPr>
-                  <w:rPr>
-                    <w:rFonts w:ascii="Cambria Math" w:eastAsiaTheme="minorEastAsia" w:hAnsi="Cambria Math"/>
-                    <w:i/>
-                    <w:sz w:val="24"/>
-                    <w:szCs w:val="24"/>
-                  </w:rPr>
-                </m:ctrlPr>
-              </m:sSupPr>
-              <m:e>
-                <m:r>
-                  <w:rPr>
-                    <w:rFonts w:ascii="Cambria Math" w:eastAsiaTheme="minorEastAsia" w:hAnsi="Cambria Math"/>
-                    <w:sz w:val="24"/>
-                    <w:szCs w:val="24"/>
-                  </w:rPr>
-                  <m:t>m</m:t>
-                </m:r>
-              </m:e>
-              <m:sup>
-                <m:r>
-                  <w:rPr>
-                    <w:rFonts w:ascii="Cambria Math" w:eastAsiaTheme="minorEastAsia" w:hAnsi="Cambria Math"/>
-                    <w:sz w:val="24"/>
-                    <w:szCs w:val="24"/>
-                  </w:rPr>
-                  <m:t>2</m:t>
-                </m:r>
-              </m:sup>
-            </m:sSup>
-          </m:e>
-        </m:d>
-      </m:oMath>
-    </w:p>
-    <w:p>
-      <w:pPr>
-        <w:ind w:firstLine="708"/>
-        <w:rPr>
-          <w:sz w:val="24"/>
-          <w:szCs w:val="24"/>
-        </w:rPr>
-      </w:pPr>
-      <w:r>
-        <w:rPr>
-          <w:sz w:val="24"/>
-          <w:szCs w:val="24"/>
-        </w:rPr>
-        <w:t xml:space="preserve">for </w:t>
-      </w:r>
-      <m:oMath>
-        <m:d>
-          <m:dPr>
-            <m:begChr m:val="⌊"/>
-            <m:endChr m:val="⌋"/>
-            <m:ctrlPr>
-              <w:rPr>
-                <w:rFonts w:ascii="Cambria Math" w:eastAsiaTheme="minorEastAsia" w:hAnsi="Cambria Math"/>
-                <w:i/>
-                <w:sz w:val="24"/>
-                <w:szCs w:val="24"/>
-                <w:lang w:val="en-GB"/>
-              </w:rPr>
-            </m:ctrlPr>
-          </m:dPr>
-          <m:e>
-            <m:f>
-              <m:fPr>
-                <m:ctrlPr>
-                  <w:rPr>
-                    <w:rFonts w:ascii="Cambria Math" w:eastAsiaTheme="minorEastAsia" w:hAnsi="Cambria Math"/>
-                    <w:i/>
-                    <w:sz w:val="24"/>
-                    <w:szCs w:val="24"/>
-                    <w:lang w:val="en-GB"/>
-                  </w:rPr>
-                </m:ctrlPr>
-              </m:fPr>
-              <m:num>
-                <m:r>
-                  <w:rPr>
-                    <w:rFonts w:ascii="Cambria Math" w:eastAsiaTheme="minorEastAsia" w:hAnsi="Cambria Math"/>
-                    <w:sz w:val="24"/>
-                    <w:szCs w:val="24"/>
-                  </w:rPr>
-                  <m:t>2</m:t>
-                </m:r>
-              </m:num>
-              <m:den>
-                <m:r>
-                  <w:rPr>
-                    <w:rFonts w:ascii="Cambria Math" w:eastAsiaTheme="minorEastAsia" w:hAnsi="Cambria Math"/>
-                    <w:sz w:val="24"/>
-                    <w:szCs w:val="24"/>
-                  </w:rPr>
-                  <m:t>3</m:t>
-                </m:r>
-              </m:den>
-            </m:f>
-            <m:r>
-              <w:rPr>
-                <w:rFonts w:ascii="Cambria Math" w:eastAsiaTheme="minorEastAsia" w:hAnsi="Cambria Math"/>
-                <w:sz w:val="24"/>
-                <w:szCs w:val="24"/>
-                <w:lang w:val="en-GB"/>
-              </w:rPr>
-              <m:t>m</m:t>
-            </m:r>
-          </m:e>
-        </m:d>
-        <m:r>
-          <w:rPr>
-            <w:rFonts w:ascii="Cambria Math" w:eastAsiaTheme="minorEastAsia" w:hAnsi="Cambria Math"/>
-          </w:rPr>
-          <m:t>&gt;</m:t>
-        </m:r>
-        <m:r>
-          <w:rPr>
-            <w:rFonts w:ascii="Cambria Math" w:eastAsiaTheme="minorEastAsia" w:hAnsi="Cambria Math"/>
-            <w:lang w:val="en-GB"/>
-          </w:rPr>
-          <m:t>n</m:t>
-        </m:r>
-      </m:oMath>
-      <w:r>
-        <w:rPr>
-          <w:rFonts w:eastAsiaTheme="minorEastAsia"/>
-          <w:lang w:val="en-GB"/>
-        </w:rPr>
-        <w:tab/>
-      </w:r>
-      <w:r>
-        <w:rPr>
-          <w:rFonts w:eastAsiaTheme="minorEastAsia"/>
-          <w:lang w:val="en-GB"/>
-        </w:rPr>
-        <w:tab/>
-      </w:r>
-      <m:oMath>
-        <m:r>
-          <w:rPr>
-            <w:rFonts w:ascii="Cambria Math" w:eastAsiaTheme="minorEastAsia" w:hAnsi="Cambria Math"/>
-            <w:sz w:val="24"/>
-            <w:szCs w:val="24"/>
-          </w:rPr>
-          <m:t>O</m:t>
-        </m:r>
-        <m:d>
-          <m:dPr>
-            <m:ctrlPr>
-              <w:rPr>
-                <w:rFonts w:ascii="Cambria Math" w:eastAsiaTheme="minorEastAsia" w:hAnsi="Cambria Math"/>
-                <w:i/>
-                <w:sz w:val="24"/>
-                <w:szCs w:val="24"/>
-              </w:rPr>
-            </m:ctrlPr>
-          </m:dPr>
-          <m:e>
-            <m:r>
-              <w:rPr>
-                <w:rFonts w:ascii="Cambria Math" w:eastAsiaTheme="minorEastAsia" w:hAnsi="Cambria Math"/>
-                <w:sz w:val="24"/>
-                <w:szCs w:val="24"/>
-              </w:rPr>
-              <m:t>mn-</m:t>
-            </m:r>
-            <m:sSup>
-              <m:sSupPr>
-                <m:ctrlPr>
-                  <w:rPr>
-                    <w:rFonts w:ascii="Cambria Math" w:eastAsiaTheme="minorEastAsia" w:hAnsi="Cambria Math"/>
-                    <w:i/>
-                    <w:sz w:val="24"/>
-                    <w:szCs w:val="24"/>
-                  </w:rPr>
-                </m:ctrlPr>
-              </m:sSupPr>
-              <m:e>
-                <m:r>
-                  <w:rPr>
-                    <w:rFonts w:ascii="Cambria Math" w:eastAsiaTheme="minorEastAsia" w:hAnsi="Cambria Math"/>
-                    <w:sz w:val="24"/>
-                    <w:szCs w:val="24"/>
-                  </w:rPr>
-                  <m:t>n</m:t>
-                </m:r>
-              </m:e>
-              <m:sup>
-                <m:r>
-                  <w:rPr>
-                    <w:rFonts w:ascii="Cambria Math" w:eastAsiaTheme="minorEastAsia" w:hAnsi="Cambria Math"/>
-                    <w:sz w:val="24"/>
-                    <w:szCs w:val="24"/>
-                  </w:rPr>
-                  <m:t>2</m:t>
-                </m:r>
-              </m:sup>
-            </m:sSup>
-          </m:e>
-        </m:d>
-      </m:oMath>
-    </w:p>
-    <w:p>
-      <w:pPr>
-        <w:rPr>
-          <w:sz w:val="24"/>
-          <w:szCs w:val="24"/>
-          <w:lang w:val="en-GB"/>
-        </w:rPr>
-      </w:pPr>
+      <w:bookmarkStart w:id="0" w:name="_GoBack"/>
+      <w:bookmarkEnd w:id="0"/>
     </w:p>
     <w:sectPr>
       <w:pgSz w:w="11906" w:h="16838"/>
@@ -10566,8 +9858,123 @@
       </w:rPr>
     </w:lvl>
   </w:abstractNum>
+  <w:abstractNum w:abstractNumId="1" w15:restartNumberingAfterBreak="0">
+    <w:nsid w:val="17711250"/>
+    <w:multiLevelType w:val="hybridMultilevel"/>
+    <w:tmpl w:val="2370D1C0"/>
+    <w:lvl w:ilvl="0" w:tplc="BF546CDE">
+      <w:numFmt w:val="bullet"/>
+      <w:lvlText w:val="-"/>
+      <w:lvlJc w:val="left"/>
+      <w:pPr>
+        <w:ind w:left="720" w:hanging="360"/>
+      </w:pPr>
+      <w:rPr>
+        <w:rFonts w:ascii="Calibri" w:eastAsiaTheme="minorHAnsi" w:hAnsi="Calibri" w:cs="Calibri" w:hint="default"/>
+      </w:rPr>
+    </w:lvl>
+    <w:lvl w:ilvl="1" w:tplc="04140003" w:tentative="1">
+      <w:start w:val="1"/>
+      <w:numFmt w:val="bullet"/>
+      <w:lvlText w:val="o"/>
+      <w:lvlJc w:val="left"/>
+      <w:pPr>
+        <w:ind w:left="1440" w:hanging="360"/>
+      </w:pPr>
+      <w:rPr>
+        <w:rFonts w:ascii="Courier New" w:hAnsi="Courier New" w:cs="Courier New" w:hint="default"/>
+      </w:rPr>
+    </w:lvl>
+    <w:lvl w:ilvl="2" w:tplc="04140005" w:tentative="1">
+      <w:start w:val="1"/>
+      <w:numFmt w:val="bullet"/>
+      <w:lvlText w:val=""/>
+      <w:lvlJc w:val="left"/>
+      <w:pPr>
+        <w:ind w:left="2160" w:hanging="360"/>
+      </w:pPr>
+      <w:rPr>
+        <w:rFonts w:ascii="Wingdings" w:hAnsi="Wingdings" w:hint="default"/>
+      </w:rPr>
+    </w:lvl>
+    <w:lvl w:ilvl="3" w:tplc="04140001" w:tentative="1">
+      <w:start w:val="1"/>
+      <w:numFmt w:val="bullet"/>
+      <w:lvlText w:val=""/>
+      <w:lvlJc w:val="left"/>
+      <w:pPr>
+        <w:ind w:left="2880" w:hanging="360"/>
+      </w:pPr>
+      <w:rPr>
+        <w:rFonts w:ascii="Symbol" w:hAnsi="Symbol" w:hint="default"/>
+      </w:rPr>
+    </w:lvl>
+    <w:lvl w:ilvl="4" w:tplc="04140003" w:tentative="1">
+      <w:start w:val="1"/>
+      <w:numFmt w:val="bullet"/>
+      <w:lvlText w:val="o"/>
+      <w:lvlJc w:val="left"/>
+      <w:pPr>
+        <w:ind w:left="3600" w:hanging="360"/>
+      </w:pPr>
+      <w:rPr>
+        <w:rFonts w:ascii="Courier New" w:hAnsi="Courier New" w:cs="Courier New" w:hint="default"/>
+      </w:rPr>
+    </w:lvl>
+    <w:lvl w:ilvl="5" w:tplc="04140005" w:tentative="1">
+      <w:start w:val="1"/>
+      <w:numFmt w:val="bullet"/>
+      <w:lvlText w:val=""/>
+      <w:lvlJc w:val="left"/>
+      <w:pPr>
+        <w:ind w:left="4320" w:hanging="360"/>
+      </w:pPr>
+      <w:rPr>
+        <w:rFonts w:ascii="Wingdings" w:hAnsi="Wingdings" w:hint="default"/>
+      </w:rPr>
+    </w:lvl>
+    <w:lvl w:ilvl="6" w:tplc="04140001" w:tentative="1">
+      <w:start w:val="1"/>
+      <w:numFmt w:val="bullet"/>
+      <w:lvlText w:val=""/>
+      <w:lvlJc w:val="left"/>
+      <w:pPr>
+        <w:ind w:left="5040" w:hanging="360"/>
+      </w:pPr>
+      <w:rPr>
+        <w:rFonts w:ascii="Symbol" w:hAnsi="Symbol" w:hint="default"/>
+      </w:rPr>
+    </w:lvl>
+    <w:lvl w:ilvl="7" w:tplc="04140003" w:tentative="1">
+      <w:start w:val="1"/>
+      <w:numFmt w:val="bullet"/>
+      <w:lvlText w:val="o"/>
+      <w:lvlJc w:val="left"/>
+      <w:pPr>
+        <w:ind w:left="5760" w:hanging="360"/>
+      </w:pPr>
+      <w:rPr>
+        <w:rFonts w:ascii="Courier New" w:hAnsi="Courier New" w:cs="Courier New" w:hint="default"/>
+      </w:rPr>
+    </w:lvl>
+    <w:lvl w:ilvl="8" w:tplc="04140005" w:tentative="1">
+      <w:start w:val="1"/>
+      <w:numFmt w:val="bullet"/>
+      <w:lvlText w:val=""/>
+      <w:lvlJc w:val="left"/>
+      <w:pPr>
+        <w:ind w:left="6480" w:hanging="360"/>
+      </w:pPr>
+      <w:rPr>
+        <w:rFonts w:ascii="Wingdings" w:hAnsi="Wingdings" w:hint="default"/>
+      </w:rPr>
+    </w:lvl>
+  </w:abstractNum>
   <w:num w:numId="1">
     <w:abstractNumId w:val="0"/>
+  </w:num>
+  <w:num w:numId="2">
+    <w:abstractNumId w:val="1"/>
   </w:num>
 </w:numbering>
 </file>

</xml_diff>

<commit_message>
indentation fix, unionfind c)
</commit_message>
<xml_diff>
--- a/oblig0.docx
+++ b/oblig0.docx
@@ -4,7 +4,7 @@
   <w:body>
     <w:p>
       <w:pPr>
-        <w:pStyle w:val="Overskrift1"/>
+        <w:pStyle w:val="Heading1"/>
       </w:pPr>
       <w:r>
         <w:t>CGJ008</w:t>
@@ -13,7 +13,7 @@
     <w:p/>
     <w:p>
       <w:pPr>
-        <w:pStyle w:val="Overskrift2"/>
+        <w:pStyle w:val="Heading2"/>
       </w:pPr>
       <w:r>
         <w:t>Big-O Quiz</w:t>
@@ -21,7 +21,7 @@
     </w:p>
     <w:tbl>
       <w:tblPr>
-        <w:tblStyle w:val="Tabellrutenett"/>
+        <w:tblStyle w:val="TableGrid"/>
         <w:tblW w:w="10600" w:type="dxa"/>
         <w:tblInd w:w="-5" w:type="dxa"/>
         <w:tblLook w:val="04A0" w:firstRow="1" w:lastRow="0" w:firstColumn="1" w:lastColumn="0" w:noHBand="0" w:noVBand="1"/>
@@ -7327,7 +7327,7 @@
     </w:p>
     <w:p>
       <w:pPr>
-        <w:pStyle w:val="Overskrift2"/>
+        <w:pStyle w:val="Heading2"/>
         <w:rPr>
           <w:lang w:val="en-GB"/>
         </w:rPr>
@@ -7335,7 +7335,7 @@
     </w:p>
     <w:p>
       <w:pPr>
-        <w:pStyle w:val="Overskrift2"/>
+        <w:pStyle w:val="Heading2"/>
         <w:rPr>
           <w:lang w:val="en-GB"/>
         </w:rPr>
@@ -7349,7 +7349,7 @@
     </w:p>
     <w:p>
       <w:pPr>
-        <w:pStyle w:val="Overskrift2"/>
+        <w:pStyle w:val="Heading2"/>
         <w:rPr>
           <w:lang w:val="en-GB"/>
         </w:rPr>
@@ -7364,34 +7364,76 @@
     <w:p>
       <w:pPr>
         <w:rPr>
-          <w:sz w:val="24"/>
-          <w:szCs w:val="24"/>
           <w:lang w:val="en-GB"/>
         </w:rPr>
       </w:pPr>
       <w:r>
         <w:rPr>
-          <w:sz w:val="24"/>
-          <w:szCs w:val="24"/>
-          <w:lang w:val="en-GB"/>
-        </w:rPr>
-        <w:t xml:space="preserve">In this implementation (using an integer array, id[]), it is not possible. We need to set the lesser root of p and q as root of the combined set, to keep track of the oldest account. Which excludes the option to </w:t>
+          <w:lang w:val="en-GB"/>
+        </w:rPr>
+        <w:t xml:space="preserve">We would need to add a </w:t>
+      </w:r>
+      <w:proofErr w:type="gramStart"/>
+      <w:r>
+        <w:rPr>
+          <w:lang w:val="en-GB"/>
+        </w:rPr>
+        <w:t>size[</w:t>
+      </w:r>
+      <w:proofErr w:type="gramEnd"/>
+      <w:r>
+        <w:rPr>
+          <w:lang w:val="en-GB"/>
+        </w:rPr>
+        <w:t xml:space="preserve">] array to keep track of the number of elements connected to a root. Using the size array to perform “weighted quick union”. To maintain the oldest account associated with any given account, we can use a third array, lets call it </w:t>
+      </w:r>
+      <w:proofErr w:type="gramStart"/>
+      <w:r>
+        <w:rPr>
+          <w:lang w:val="en-GB"/>
+        </w:rPr>
+        <w:t>oldest[</w:t>
+      </w:r>
+      <w:proofErr w:type="gramEnd"/>
+      <w:r>
+        <w:rPr>
+          <w:lang w:val="en-GB"/>
+        </w:rPr>
+        <w:t xml:space="preserve">]. Like the </w:t>
+      </w:r>
+      <w:proofErr w:type="gramStart"/>
+      <w:r>
+        <w:rPr>
+          <w:lang w:val="en-GB"/>
+        </w:rPr>
+        <w:t>id[</w:t>
+      </w:r>
+      <w:proofErr w:type="gramEnd"/>
+      <w:r>
+        <w:rPr>
+          <w:lang w:val="en-GB"/>
+        </w:rPr>
+        <w:t xml:space="preserve">] array, the oldest[] array will first have every element pointing to itself. When performing </w:t>
+      </w:r>
+      <w:proofErr w:type="gramStart"/>
+      <w:r>
+        <w:rPr>
+          <w:lang w:val="en-GB"/>
+        </w:rPr>
+        <w:t>union(</w:t>
+      </w:r>
+      <w:proofErr w:type="gramEnd"/>
+      <w:r>
+        <w:rPr>
+          <w:lang w:val="en-GB"/>
+        </w:rPr>
+        <w:t>p, q), we would need to find the roots of p and q, then set the one with the larger size as root of the other, while also setting the lesser one as oldest associated account of the other (in the oldest[] array). We would also need a</w:t>
       </w:r>
       <w:r>
         <w:rPr>
-          <w:sz w:val="24"/>
-          <w:szCs w:val="24"/>
-          <w:lang w:val="en-GB"/>
-        </w:rPr>
-        <w:t xml:space="preserve">always </w:t>
-      </w:r>
-      <w:r>
-        <w:rPr>
-          <w:sz w:val="24"/>
-          <w:szCs w:val="24"/>
-          <w:lang w:val="en-GB"/>
-        </w:rPr>
-        <w:t xml:space="preserve">choose the tallest tree as root. </w:t>
+          <w:lang w:val="en-GB"/>
+        </w:rPr>
+        <w:t>nother find-method to find the oldest associated account of an element. This does not sound very effective, but possible.</w:t>
       </w:r>
     </w:p>
     <w:p>
@@ -7432,12 +7474,12 @@
           <w:szCs w:val="24"/>
           <w:lang w:val="en-GB"/>
         </w:rPr>
-        <w:t xml:space="preserve">one could perform weighted union, swapping the values of the root nodes if the lesser root is the top of the shorter tree.  </w:t>
+        <w:t xml:space="preserve">one could perform weighted union, swapping the values of the root nodes if the lesser root is the top of the shorter tree. </w:t>
       </w:r>
     </w:p>
     <w:p>
       <w:pPr>
-        <w:pStyle w:val="Overskrift3"/>
+        <w:pStyle w:val="Heading3"/>
         <w:rPr>
           <w:lang w:val="en-GB"/>
         </w:rPr>
@@ -7451,7 +7493,7 @@
     </w:p>
     <w:p>
       <w:pPr>
-        <w:pStyle w:val="Overskrift3"/>
+        <w:pStyle w:val="Heading3"/>
         <w:rPr>
           <w:lang w:val="en-GB"/>
         </w:rPr>
@@ -7652,7 +7694,7 @@
     </w:p>
     <w:tbl>
       <w:tblPr>
-        <w:tblStyle w:val="Tabellrutenett"/>
+        <w:tblStyle w:val="TableGrid"/>
         <w:tblW w:w="0" w:type="auto"/>
         <w:tblLook w:val="04A0" w:firstRow="1" w:lastRow="0" w:firstColumn="1" w:lastColumn="0" w:noHBand="0" w:noVBand="1"/>
       </w:tblPr>
@@ -7975,6 +8017,7 @@
           <w:szCs w:val="24"/>
           <w:lang w:val="en-GB"/>
         </w:rPr>
+        <w:lastRenderedPageBreak/>
         <w:tab/>
         <w:t xml:space="preserve">Union(8,8) = </w:t>
       </w:r>
@@ -8015,7 +8058,7 @@
     </w:p>
     <w:p>
       <w:pPr>
-        <w:pStyle w:val="Overskrift2"/>
+        <w:pStyle w:val="Heading2"/>
         <w:rPr>
           <w:lang w:val="en-GB"/>
         </w:rPr>
@@ -8024,7 +8067,6 @@
         <w:rPr>
           <w:lang w:val="en-GB"/>
         </w:rPr>
-        <w:lastRenderedPageBreak/>
         <w:t>Analysis</w:t>
       </w:r>
     </w:p>
@@ -8703,7 +8745,7 @@
     </w:p>
     <w:p>
       <w:pPr>
-        <w:pStyle w:val="Overskrift2"/>
+        <w:pStyle w:val="Heading2"/>
         <w:rPr>
           <w:lang w:val="en-GB"/>
         </w:rPr>
@@ -9666,10 +9708,10 @@
     </w:p>
     <w:p>
       <w:pPr>
-        <w:pStyle w:val="Listeavsnitt"/>
+        <w:pStyle w:val="ListParagraph"/>
         <w:numPr>
           <w:ilvl w:val="0"/>
-          <w:numId w:val="2"/>
+          <w:numId w:val="3"/>
         </w:numPr>
         <w:rPr>
           <w:color w:val="FF0000"/>
@@ -9678,6 +9720,9 @@
           <w:lang w:val="en-GB"/>
         </w:rPr>
       </w:pPr>
+      <w:bookmarkStart w:id="0" w:name="_GoBack"/>
+      <w:bookmarkEnd w:id="0"/>
+      <w:proofErr w:type="spellStart"/>
       <w:r>
         <w:rPr>
           <w:color w:val="FF0000"/>
@@ -9685,9 +9730,9 @@
           <w:szCs w:val="24"/>
           <w:lang w:val="en-GB"/>
         </w:rPr>
-        <w:t xml:space="preserve">Upload everything to </w:t>
+        <w:t>Unionfind</w:t>
       </w:r>
-      <w:proofErr w:type="spellStart"/>
+      <w:proofErr w:type="spellEnd"/>
       <w:r>
         <w:rPr>
           <w:color w:val="FF0000"/>
@@ -9695,44 +9740,8 @@
           <w:szCs w:val="24"/>
           <w:lang w:val="en-GB"/>
         </w:rPr>
-        <w:t>kattis</w:t>
+        <w:t xml:space="preserve"> b), a second array to track oldest in set?</w:t>
       </w:r>
-      <w:proofErr w:type="spellEnd"/>
-      <w:r>
-        <w:rPr>
-          <w:color w:val="FF0000"/>
-          <w:sz w:val="24"/>
-          <w:szCs w:val="24"/>
-          <w:lang w:val="en-GB"/>
-        </w:rPr>
-        <w:t xml:space="preserve"> one last time</w:t>
-      </w:r>
-    </w:p>
-    <w:p>
-      <w:pPr>
-        <w:pStyle w:val="Listeavsnitt"/>
-        <w:numPr>
-          <w:ilvl w:val="0"/>
-          <w:numId w:val="2"/>
-        </w:numPr>
-        <w:rPr>
-          <w:color w:val="FF0000"/>
-          <w:sz w:val="24"/>
-          <w:szCs w:val="24"/>
-          <w:lang w:val="en-GB"/>
-        </w:rPr>
-      </w:pPr>
-      <w:r>
-        <w:rPr>
-          <w:color w:val="FF0000"/>
-          <w:sz w:val="24"/>
-          <w:szCs w:val="24"/>
-          <w:lang w:val="en-GB"/>
-        </w:rPr>
-        <w:t>Note in Reverse Polish that it beats (hard) with time x ?</w:t>
-      </w:r>
-      <w:bookmarkStart w:id="0" w:name="_GoBack"/>
-      <w:bookmarkEnd w:id="0"/>
     </w:p>
     <w:sectPr>
       <w:pgSz w:w="11906" w:h="16838"/>
@@ -9747,6 +9756,119 @@
 <file path=word/numbering.xml><?xml version="1.0" encoding="utf-8"?>
 <w:numbering xmlns:wpc="http://schemas.microsoft.com/office/word/2010/wordprocessingCanvas" xmlns:cx="http://schemas.microsoft.com/office/drawing/2014/chartex" xmlns:cx1="http://schemas.microsoft.com/office/drawing/2015/9/8/chartex" xmlns:cx2="http://schemas.microsoft.com/office/drawing/2015/10/21/chartex" xmlns:cx3="http://schemas.microsoft.com/office/drawing/2016/5/9/chartex" xmlns:cx4="http://schemas.microsoft.com/office/drawing/2016/5/10/chartex" xmlns:cx5="http://schemas.microsoft.com/office/drawing/2016/5/11/chartex" xmlns:cx6="http://schemas.microsoft.com/office/drawing/2016/5/12/chartex" xmlns:cx7="http://schemas.microsoft.com/office/drawing/2016/5/13/chartex" xmlns:cx8="http://schemas.microsoft.com/office/drawing/2016/5/14/chartex" xmlns:mc="http://schemas.openxmlformats.org/markup-compatibility/2006" xmlns:aink="http://schemas.microsoft.com/office/drawing/2016/ink" xmlns:am3d="http://schemas.microsoft.com/office/drawing/2017/model3d" xmlns:o="urn:schemas-microsoft-com:office:office" xmlns:r="http://schemas.openxmlformats.org/officeDocument/2006/relationships" xmlns:m="http://schemas.openxmlformats.org/officeDocument/2006/math" xmlns:v="urn:schemas-microsoft-com:vml" xmlns:wp14="http://schemas.microsoft.com/office/word/2010/wordprocessingDrawing" xmlns:wp="http://schemas.openxmlformats.org/drawingml/2006/wordprocessingDrawing" xmlns:w10="urn:schemas-microsoft-com:office:word" xmlns:w="http://schemas.openxmlformats.org/wordprocessingml/2006/main" xmlns:w14="http://schemas.microsoft.com/office/word/2010/wordml" xmlns:w15="http://schemas.microsoft.com/office/word/2012/wordml" xmlns:w16cid="http://schemas.microsoft.com/office/word/2016/wordml/cid" xmlns:w16se="http://schemas.microsoft.com/office/word/2015/wordml/symex" xmlns:wpg="http://schemas.microsoft.com/office/word/2010/wordprocessingGroup" xmlns:wpi="http://schemas.microsoft.com/office/word/2010/wordprocessingInk" xmlns:wne="http://schemas.microsoft.com/office/word/2006/wordml" xmlns:wps="http://schemas.microsoft.com/office/word/2010/wordprocessingShape" mc:Ignorable="w14 w15 w16se w16cid wp14">
   <w:abstractNum w:abstractNumId="0" w15:restartNumberingAfterBreak="0">
+    <w:nsid w:val="05DE33FD"/>
+    <w:multiLevelType w:val="hybridMultilevel"/>
+    <w:tmpl w:val="D9E48116"/>
+    <w:lvl w:ilvl="0" w:tplc="2AF8C0A4">
+      <w:start w:val="3"/>
+      <w:numFmt w:val="bullet"/>
+      <w:lvlText w:val="-"/>
+      <w:lvlJc w:val="left"/>
+      <w:pPr>
+        <w:ind w:left="720" w:hanging="360"/>
+      </w:pPr>
+      <w:rPr>
+        <w:rFonts w:ascii="Calibri" w:eastAsiaTheme="minorHAnsi" w:hAnsi="Calibri" w:cs="Calibri" w:hint="default"/>
+      </w:rPr>
+    </w:lvl>
+    <w:lvl w:ilvl="1" w:tplc="08090003" w:tentative="1">
+      <w:start w:val="1"/>
+      <w:numFmt w:val="bullet"/>
+      <w:lvlText w:val="o"/>
+      <w:lvlJc w:val="left"/>
+      <w:pPr>
+        <w:ind w:left="1440" w:hanging="360"/>
+      </w:pPr>
+      <w:rPr>
+        <w:rFonts w:ascii="Courier New" w:hAnsi="Courier New" w:cs="Courier New" w:hint="default"/>
+      </w:rPr>
+    </w:lvl>
+    <w:lvl w:ilvl="2" w:tplc="08090005" w:tentative="1">
+      <w:start w:val="1"/>
+      <w:numFmt w:val="bullet"/>
+      <w:lvlText w:val=""/>
+      <w:lvlJc w:val="left"/>
+      <w:pPr>
+        <w:ind w:left="2160" w:hanging="360"/>
+      </w:pPr>
+      <w:rPr>
+        <w:rFonts w:ascii="Wingdings" w:hAnsi="Wingdings" w:hint="default"/>
+      </w:rPr>
+    </w:lvl>
+    <w:lvl w:ilvl="3" w:tplc="08090001" w:tentative="1">
+      <w:start w:val="1"/>
+      <w:numFmt w:val="bullet"/>
+      <w:lvlText w:val=""/>
+      <w:lvlJc w:val="left"/>
+      <w:pPr>
+        <w:ind w:left="2880" w:hanging="360"/>
+      </w:pPr>
+      <w:rPr>
+        <w:rFonts w:ascii="Symbol" w:hAnsi="Symbol" w:hint="default"/>
+      </w:rPr>
+    </w:lvl>
+    <w:lvl w:ilvl="4" w:tplc="08090003" w:tentative="1">
+      <w:start w:val="1"/>
+      <w:numFmt w:val="bullet"/>
+      <w:lvlText w:val="o"/>
+      <w:lvlJc w:val="left"/>
+      <w:pPr>
+        <w:ind w:left="3600" w:hanging="360"/>
+      </w:pPr>
+      <w:rPr>
+        <w:rFonts w:ascii="Courier New" w:hAnsi="Courier New" w:cs="Courier New" w:hint="default"/>
+      </w:rPr>
+    </w:lvl>
+    <w:lvl w:ilvl="5" w:tplc="08090005" w:tentative="1">
+      <w:start w:val="1"/>
+      <w:numFmt w:val="bullet"/>
+      <w:lvlText w:val=""/>
+      <w:lvlJc w:val="left"/>
+      <w:pPr>
+        <w:ind w:left="4320" w:hanging="360"/>
+      </w:pPr>
+      <w:rPr>
+        <w:rFonts w:ascii="Wingdings" w:hAnsi="Wingdings" w:hint="default"/>
+      </w:rPr>
+    </w:lvl>
+    <w:lvl w:ilvl="6" w:tplc="08090001" w:tentative="1">
+      <w:start w:val="1"/>
+      <w:numFmt w:val="bullet"/>
+      <w:lvlText w:val=""/>
+      <w:lvlJc w:val="left"/>
+      <w:pPr>
+        <w:ind w:left="5040" w:hanging="360"/>
+      </w:pPr>
+      <w:rPr>
+        <w:rFonts w:ascii="Symbol" w:hAnsi="Symbol" w:hint="default"/>
+      </w:rPr>
+    </w:lvl>
+    <w:lvl w:ilvl="7" w:tplc="08090003" w:tentative="1">
+      <w:start w:val="1"/>
+      <w:numFmt w:val="bullet"/>
+      <w:lvlText w:val="o"/>
+      <w:lvlJc w:val="left"/>
+      <w:pPr>
+        <w:ind w:left="5760" w:hanging="360"/>
+      </w:pPr>
+      <w:rPr>
+        <w:rFonts w:ascii="Courier New" w:hAnsi="Courier New" w:cs="Courier New" w:hint="default"/>
+      </w:rPr>
+    </w:lvl>
+    <w:lvl w:ilvl="8" w:tplc="08090005" w:tentative="1">
+      <w:start w:val="1"/>
+      <w:numFmt w:val="bullet"/>
+      <w:lvlText w:val=""/>
+      <w:lvlJc w:val="left"/>
+      <w:pPr>
+        <w:ind w:left="6480" w:hanging="360"/>
+      </w:pPr>
+      <w:rPr>
+        <w:rFonts w:ascii="Wingdings" w:hAnsi="Wingdings" w:hint="default"/>
+      </w:rPr>
+    </w:lvl>
+  </w:abstractNum>
+  <w:abstractNum w:abstractNumId="1" w15:restartNumberingAfterBreak="0">
     <w:nsid w:val="091C271D"/>
     <w:multiLevelType w:val="hybridMultilevel"/>
     <w:tmpl w:val="E34452B0"/>
@@ -9858,7 +9980,7 @@
       </w:rPr>
     </w:lvl>
   </w:abstractNum>
-  <w:abstractNum w:abstractNumId="1" w15:restartNumberingAfterBreak="0">
+  <w:abstractNum w:abstractNumId="2" w15:restartNumberingAfterBreak="0">
     <w:nsid w:val="17711250"/>
     <w:multiLevelType w:val="hybridMultilevel"/>
     <w:tmpl w:val="2370D1C0"/>
@@ -9971,10 +10093,13 @@
     </w:lvl>
   </w:abstractNum>
   <w:num w:numId="1">
-    <w:abstractNumId w:val="0"/>
+    <w:abstractNumId w:val="1"/>
   </w:num>
   <w:num w:numId="2">
-    <w:abstractNumId w:val="1"/>
+    <w:abstractNumId w:val="2"/>
+  </w:num>
+  <w:num w:numId="3">
+    <w:abstractNumId w:val="0"/>
   </w:num>
 </w:numbering>
 </file>
@@ -10377,11 +10502,11 @@
     <w:name w:val="Normal"/>
     <w:qFormat/>
   </w:style>
-  <w:style w:type="paragraph" w:styleId="Overskrift1">
+  <w:style w:type="paragraph" w:styleId="Heading1">
     <w:name w:val="heading 1"/>
     <w:basedOn w:val="Normal"/>
     <w:next w:val="Normal"/>
-    <w:link w:val="Overskrift1Tegn"/>
+    <w:link w:val="Heading1Char"/>
     <w:uiPriority w:val="9"/>
     <w:qFormat/>
     <w:rsid w:val="00A31D57"/>
@@ -10398,11 +10523,11 @@
       <w:szCs w:val="32"/>
     </w:rPr>
   </w:style>
-  <w:style w:type="paragraph" w:styleId="Overskrift2">
+  <w:style w:type="paragraph" w:styleId="Heading2">
     <w:name w:val="heading 2"/>
     <w:basedOn w:val="Normal"/>
     <w:next w:val="Normal"/>
-    <w:link w:val="Overskrift2Tegn"/>
+    <w:link w:val="Heading2Char"/>
     <w:uiPriority w:val="9"/>
     <w:unhideWhenUsed/>
     <w:qFormat/>
@@ -10420,11 +10545,11 @@
       <w:szCs w:val="26"/>
     </w:rPr>
   </w:style>
-  <w:style w:type="paragraph" w:styleId="Overskrift3">
+  <w:style w:type="paragraph" w:styleId="Heading3">
     <w:name w:val="heading 3"/>
     <w:basedOn w:val="Normal"/>
     <w:next w:val="Normal"/>
-    <w:link w:val="Overskrift3Tegn"/>
+    <w:link w:val="Heading3Char"/>
     <w:uiPriority w:val="9"/>
     <w:unhideWhenUsed/>
     <w:qFormat/>
@@ -10442,13 +10567,13 @@
       <w:szCs w:val="24"/>
     </w:rPr>
   </w:style>
-  <w:style w:type="character" w:default="1" w:styleId="Standardskriftforavsnitt">
+  <w:style w:type="character" w:default="1" w:styleId="DefaultParagraphFont">
     <w:name w:val="Default Paragraph Font"/>
     <w:uiPriority w:val="1"/>
     <w:semiHidden/>
     <w:unhideWhenUsed/>
   </w:style>
-  <w:style w:type="table" w:default="1" w:styleId="Vanligtabell">
+  <w:style w:type="table" w:default="1" w:styleId="TableNormal">
     <w:name w:val="Normal Table"/>
     <w:uiPriority w:val="99"/>
     <w:semiHidden/>
@@ -10463,16 +10588,16 @@
       </w:tblCellMar>
     </w:tblPr>
   </w:style>
-  <w:style w:type="numbering" w:default="1" w:styleId="Ingenliste">
+  <w:style w:type="numbering" w:default="1" w:styleId="NoList">
     <w:name w:val="No List"/>
     <w:uiPriority w:val="99"/>
     <w:semiHidden/>
     <w:unhideWhenUsed/>
   </w:style>
-  <w:style w:type="character" w:customStyle="1" w:styleId="Overskrift1Tegn">
-    <w:name w:val="Overskrift 1 Tegn"/>
-    <w:basedOn w:val="Standardskriftforavsnitt"/>
-    <w:link w:val="Overskrift1"/>
+  <w:style w:type="character" w:customStyle="1" w:styleId="Heading1Char">
+    <w:name w:val="Heading 1 Char"/>
+    <w:basedOn w:val="DefaultParagraphFont"/>
+    <w:link w:val="Heading1"/>
     <w:uiPriority w:val="9"/>
     <w:rsid w:val="00A31D57"/>
     <w:rPr>
@@ -10482,10 +10607,10 @@
       <w:szCs w:val="32"/>
     </w:rPr>
   </w:style>
-  <w:style w:type="character" w:customStyle="1" w:styleId="Overskrift2Tegn">
-    <w:name w:val="Overskrift 2 Tegn"/>
-    <w:basedOn w:val="Standardskriftforavsnitt"/>
-    <w:link w:val="Overskrift2"/>
+  <w:style w:type="character" w:customStyle="1" w:styleId="Heading2Char">
+    <w:name w:val="Heading 2 Char"/>
+    <w:basedOn w:val="DefaultParagraphFont"/>
+    <w:link w:val="Heading2"/>
     <w:uiPriority w:val="9"/>
     <w:rsid w:val="00A31D57"/>
     <w:rPr>
@@ -10495,9 +10620,9 @@
       <w:szCs w:val="26"/>
     </w:rPr>
   </w:style>
-  <w:style w:type="table" w:styleId="Tabellrutenett">
+  <w:style w:type="table" w:styleId="TableGrid">
     <w:name w:val="Table Grid"/>
-    <w:basedOn w:val="Vanligtabell"/>
+    <w:basedOn w:val="TableNormal"/>
     <w:uiPriority w:val="39"/>
     <w:rsid w:val="00A31D57"/>
     <w:pPr>
@@ -10516,12 +10641,12 @@
   </w:style>
   <w:style w:type="character" w:customStyle="1" w:styleId="texhtml">
     <w:name w:val="texhtml"/>
-    <w:basedOn w:val="Standardskriftforavsnitt"/>
+    <w:basedOn w:val="DefaultParagraphFont"/>
     <w:rsid w:val="00C50521"/>
   </w:style>
-  <w:style w:type="character" w:styleId="Plassholdertekst">
+  <w:style w:type="character" w:styleId="PlaceholderText">
     <w:name w:val="Placeholder Text"/>
-    <w:basedOn w:val="Standardskriftforavsnitt"/>
+    <w:basedOn w:val="DefaultParagraphFont"/>
     <w:uiPriority w:val="99"/>
     <w:semiHidden/>
     <w:rsid w:val="001C2082"/>
@@ -10529,10 +10654,10 @@
       <w:color w:val="808080"/>
     </w:rPr>
   </w:style>
-  <w:style w:type="character" w:customStyle="1" w:styleId="Overskrift3Tegn">
-    <w:name w:val="Overskrift 3 Tegn"/>
-    <w:basedOn w:val="Standardskriftforavsnitt"/>
-    <w:link w:val="Overskrift3"/>
+  <w:style w:type="character" w:customStyle="1" w:styleId="Heading3Char">
+    <w:name w:val="Heading 3 Char"/>
+    <w:basedOn w:val="DefaultParagraphFont"/>
+    <w:link w:val="Heading3"/>
     <w:uiPriority w:val="9"/>
     <w:rsid w:val="0025595E"/>
     <w:rPr>
@@ -10542,9 +10667,9 @@
       <w:szCs w:val="24"/>
     </w:rPr>
   </w:style>
-  <w:style w:type="character" w:styleId="Merknadsreferanse">
+  <w:style w:type="character" w:styleId="CommentReference">
     <w:name w:val="annotation reference"/>
-    <w:basedOn w:val="Standardskriftforavsnitt"/>
+    <w:basedOn w:val="DefaultParagraphFont"/>
     <w:uiPriority w:val="99"/>
     <w:semiHidden/>
     <w:unhideWhenUsed/>
@@ -10554,10 +10679,10 @@
       <w:szCs w:val="16"/>
     </w:rPr>
   </w:style>
-  <w:style w:type="paragraph" w:styleId="Merknadstekst">
+  <w:style w:type="paragraph" w:styleId="CommentText">
     <w:name w:val="annotation text"/>
     <w:basedOn w:val="Normal"/>
-    <w:link w:val="MerknadstekstTegn"/>
+    <w:link w:val="CommentTextChar"/>
     <w:uiPriority w:val="99"/>
     <w:semiHidden/>
     <w:unhideWhenUsed/>
@@ -10570,10 +10695,10 @@
       <w:szCs w:val="20"/>
     </w:rPr>
   </w:style>
-  <w:style w:type="character" w:customStyle="1" w:styleId="MerknadstekstTegn">
-    <w:name w:val="Merknadstekst Tegn"/>
-    <w:basedOn w:val="Standardskriftforavsnitt"/>
-    <w:link w:val="Merknadstekst"/>
+  <w:style w:type="character" w:customStyle="1" w:styleId="CommentTextChar">
+    <w:name w:val="Comment Text Char"/>
+    <w:basedOn w:val="DefaultParagraphFont"/>
+    <w:link w:val="CommentText"/>
     <w:uiPriority w:val="99"/>
     <w:semiHidden/>
     <w:rsid w:val="00AA3945"/>
@@ -10582,11 +10707,11 @@
       <w:szCs w:val="20"/>
     </w:rPr>
   </w:style>
-  <w:style w:type="paragraph" w:styleId="Kommentaremne">
+  <w:style w:type="paragraph" w:styleId="CommentSubject">
     <w:name w:val="annotation subject"/>
-    <w:basedOn w:val="Merknadstekst"/>
-    <w:next w:val="Merknadstekst"/>
-    <w:link w:val="KommentaremneTegn"/>
+    <w:basedOn w:val="CommentText"/>
+    <w:next w:val="CommentText"/>
+    <w:link w:val="CommentSubjectChar"/>
     <w:uiPriority w:val="99"/>
     <w:semiHidden/>
     <w:unhideWhenUsed/>
@@ -10596,10 +10721,10 @@
       <w:bCs/>
     </w:rPr>
   </w:style>
-  <w:style w:type="character" w:customStyle="1" w:styleId="KommentaremneTegn">
-    <w:name w:val="Kommentaremne Tegn"/>
-    <w:basedOn w:val="MerknadstekstTegn"/>
-    <w:link w:val="Kommentaremne"/>
+  <w:style w:type="character" w:customStyle="1" w:styleId="CommentSubjectChar">
+    <w:name w:val="Comment Subject Char"/>
+    <w:basedOn w:val="CommentTextChar"/>
+    <w:link w:val="CommentSubject"/>
     <w:uiPriority w:val="99"/>
     <w:semiHidden/>
     <w:rsid w:val="00AA3945"/>
@@ -10610,10 +10735,10 @@
       <w:szCs w:val="20"/>
     </w:rPr>
   </w:style>
-  <w:style w:type="paragraph" w:styleId="Bobletekst">
+  <w:style w:type="paragraph" w:styleId="BalloonText">
     <w:name w:val="Balloon Text"/>
     <w:basedOn w:val="Normal"/>
-    <w:link w:val="BobletekstTegn"/>
+    <w:link w:val="BalloonTextChar"/>
     <w:uiPriority w:val="99"/>
     <w:semiHidden/>
     <w:unhideWhenUsed/>
@@ -10627,10 +10752,10 @@
       <w:szCs w:val="18"/>
     </w:rPr>
   </w:style>
-  <w:style w:type="character" w:customStyle="1" w:styleId="BobletekstTegn">
-    <w:name w:val="Bobletekst Tegn"/>
-    <w:basedOn w:val="Standardskriftforavsnitt"/>
-    <w:link w:val="Bobletekst"/>
+  <w:style w:type="character" w:customStyle="1" w:styleId="BalloonTextChar">
+    <w:name w:val="Balloon Text Char"/>
+    <w:basedOn w:val="DefaultParagraphFont"/>
+    <w:link w:val="BalloonText"/>
     <w:uiPriority w:val="99"/>
     <w:semiHidden/>
     <w:rsid w:val="00AA3945"/>
@@ -10640,7 +10765,7 @@
       <w:szCs w:val="18"/>
     </w:rPr>
   </w:style>
-  <w:style w:type="paragraph" w:styleId="Listeavsnitt">
+  <w:style w:type="paragraph" w:styleId="ListParagraph">
     <w:name w:val="List Paragraph"/>
     <w:basedOn w:val="Normal"/>
     <w:uiPriority w:val="34"/>

</xml_diff>

<commit_message>
rewrite unionfind c), export to pdf
</commit_message>
<xml_diff>
--- a/oblig0.docx
+++ b/oblig0.docx
@@ -9,8 +9,15 @@
       <w:r>
         <w:t>CGJ008</w:t>
       </w:r>
+      <w:r>
+        <w:t xml:space="preserve"> – inf102f18-mandatory0</w:t>
+      </w:r>
     </w:p>
-    <w:p/>
+    <w:p>
+      <w:r>
+        <w:t>Carl August Gjørsvik</w:t>
+      </w:r>
+    </w:p>
     <w:p>
       <w:pPr>
         <w:pStyle w:val="Heading2"/>
@@ -7427,14 +7434,1166 @@
         <w:rPr>
           <w:lang w:val="en-GB"/>
         </w:rPr>
-        <w:t>p, q), we would need to find the roots of p and q, then set the one with the larger size as root of the other, while also setting the lesser one as oldest associated account of the other (in the oldest[] array). We would also need a</w:t>
+        <w:t>p, q), we would need to find the roots of p and q, then set the one with the larger size as root of the other</w:t>
       </w:r>
       <w:r>
         <w:rPr>
           <w:lang w:val="en-GB"/>
         </w:rPr>
-        <w:t>nother find-method to find the oldest associated account of an element. This does not sound very effective, but possible.</w:t>
+        <w:t xml:space="preserve">. Similarly, find the oldest account in the set containing p, and the set containing q, set the older of these as oldest associated of the younger. </w:t>
       </w:r>
+      <w:r>
+        <w:rPr>
+          <w:lang w:val="en-GB"/>
+        </w:rPr>
+        <w:t>We would also need a</w:t>
+      </w:r>
+      <w:r>
+        <w:rPr>
+          <w:lang w:val="en-GB"/>
+        </w:rPr>
+        <w:t>nother find-method to find the old</w:t>
+      </w:r>
+      <w:bookmarkStart w:id="0" w:name="_GoBack"/>
+      <w:bookmarkEnd w:id="0"/>
+      <w:r>
+        <w:rPr>
+          <w:lang w:val="en-GB"/>
+        </w:rPr>
+        <w:t>est associated account of an element. This does not sound very effective, but possible.</w:t>
+      </w:r>
+    </w:p>
+    <w:tbl>
+      <w:tblPr>
+        <w:tblStyle w:val="TableGrid"/>
+        <w:tblW w:w="0" w:type="auto"/>
+        <w:tblLook w:val="04A0" w:firstRow="1" w:lastRow="0" w:firstColumn="1" w:lastColumn="0" w:noHBand="0" w:noVBand="1"/>
+      </w:tblPr>
+      <w:tblGrid>
+        <w:gridCol w:w="10456"/>
+      </w:tblGrid>
+      <w:tr>
+        <w:tc>
+          <w:tcPr>
+            <w:tcW w:w="10456" w:type="dxa"/>
+            <w:shd w:val="clear" w:color="auto" w:fill="F2F2F2" w:themeFill="background1" w:themeFillShade="F2"/>
+          </w:tcPr>
+          <w:p>
+            <w:pPr>
+              <w:pStyle w:val="HTMLPreformatted"/>
+              <w:spacing w:line="300" w:lineRule="auto"/>
+            </w:pPr>
+            <w:r>
+              <w:t xml:space="preserve">    </w:t>
+            </w:r>
+            <w:r>
+              <w:br/>
+            </w:r>
+            <w:r>
+              <w:t xml:space="preserve">    </w:t>
+            </w:r>
+            <w:r>
+              <w:rPr>
+                <w:b/>
+                <w:bCs/>
+                <w:color w:val="008800"/>
+              </w:rPr>
+              <w:t>public</w:t>
+            </w:r>
+            <w:r>
+              <w:t xml:space="preserve"> </w:t>
+            </w:r>
+            <w:r>
+              <w:rPr>
+                <w:b/>
+                <w:bCs/>
+                <w:color w:val="008800"/>
+              </w:rPr>
+              <w:t>static</w:t>
+            </w:r>
+            <w:r>
+              <w:t xml:space="preserve"> </w:t>
+            </w:r>
+            <w:r>
+              <w:rPr>
+                <w:b/>
+                <w:bCs/>
+                <w:color w:val="333399"/>
+              </w:rPr>
+              <w:t>void</w:t>
+            </w:r>
+            <w:r>
+              <w:t xml:space="preserve"> </w:t>
+            </w:r>
+            <w:proofErr w:type="spellStart"/>
+            <w:proofErr w:type="gramStart"/>
+            <w:r>
+              <w:rPr>
+                <w:b/>
+                <w:bCs/>
+                <w:color w:val="0066BB"/>
+              </w:rPr>
+              <w:t>wightedQuickUnion</w:t>
+            </w:r>
+            <w:proofErr w:type="spellEnd"/>
+            <w:r>
+              <w:rPr>
+                <w:color w:val="333333"/>
+              </w:rPr>
+              <w:t>(</w:t>
+            </w:r>
+            <w:proofErr w:type="gramEnd"/>
+            <w:r>
+              <w:rPr>
+                <w:b/>
+                <w:bCs/>
+                <w:color w:val="333399"/>
+              </w:rPr>
+              <w:t>int</w:t>
+            </w:r>
+            <w:r>
+              <w:t xml:space="preserve"> p</w:t>
+            </w:r>
+            <w:r>
+              <w:rPr>
+                <w:color w:val="333333"/>
+              </w:rPr>
+              <w:t>,</w:t>
+            </w:r>
+            <w:r>
+              <w:t xml:space="preserve"> </w:t>
+            </w:r>
+            <w:r>
+              <w:rPr>
+                <w:b/>
+                <w:bCs/>
+                <w:color w:val="333399"/>
+              </w:rPr>
+              <w:t>int</w:t>
+            </w:r>
+            <w:r>
+              <w:t xml:space="preserve"> q</w:t>
+            </w:r>
+            <w:r>
+              <w:rPr>
+                <w:color w:val="333333"/>
+              </w:rPr>
+              <w:t>)</w:t>
+            </w:r>
+            <w:r>
+              <w:t xml:space="preserve"> </w:t>
+            </w:r>
+            <w:r>
+              <w:rPr>
+                <w:color w:val="333333"/>
+              </w:rPr>
+              <w:t>{</w:t>
+            </w:r>
+          </w:p>
+          <w:p>
+            <w:pPr>
+              <w:pStyle w:val="HTMLPreformatted"/>
+              <w:spacing w:line="300" w:lineRule="auto"/>
+            </w:pPr>
+            <w:r>
+              <w:t xml:space="preserve">        </w:t>
+            </w:r>
+            <w:r>
+              <w:rPr>
+                <w:b/>
+                <w:bCs/>
+                <w:color w:val="333399"/>
+              </w:rPr>
+              <w:t>int</w:t>
+            </w:r>
+            <w:r>
+              <w:t xml:space="preserve"> x </w:t>
+            </w:r>
+            <w:r>
+              <w:rPr>
+                <w:color w:val="333333"/>
+              </w:rPr>
+              <w:t>=</w:t>
+            </w:r>
+            <w:r>
+              <w:t xml:space="preserve"> find</w:t>
+            </w:r>
+            <w:r>
+              <w:rPr>
+                <w:color w:val="333333"/>
+              </w:rPr>
+              <w:t>(</w:t>
+            </w:r>
+            <w:r>
+              <w:t>p</w:t>
+            </w:r>
+            <w:r>
+              <w:rPr>
+                <w:color w:val="333333"/>
+              </w:rPr>
+              <w:t>);</w:t>
+            </w:r>
+          </w:p>
+          <w:p>
+            <w:pPr>
+              <w:pStyle w:val="HTMLPreformatted"/>
+              <w:spacing w:line="300" w:lineRule="auto"/>
+            </w:pPr>
+            <w:r>
+              <w:t xml:space="preserve">        </w:t>
+            </w:r>
+            <w:r>
+              <w:rPr>
+                <w:b/>
+                <w:bCs/>
+                <w:color w:val="333399"/>
+              </w:rPr>
+              <w:t>int</w:t>
+            </w:r>
+            <w:r>
+              <w:t xml:space="preserve"> y </w:t>
+            </w:r>
+            <w:r>
+              <w:rPr>
+                <w:color w:val="333333"/>
+              </w:rPr>
+              <w:t>=</w:t>
+            </w:r>
+            <w:r>
+              <w:t xml:space="preserve"> find</w:t>
+            </w:r>
+            <w:r>
+              <w:rPr>
+                <w:color w:val="333333"/>
+              </w:rPr>
+              <w:t>(</w:t>
+            </w:r>
+            <w:r>
+              <w:t>q</w:t>
+            </w:r>
+            <w:r>
+              <w:rPr>
+                <w:color w:val="333333"/>
+              </w:rPr>
+              <w:t>);</w:t>
+            </w:r>
+          </w:p>
+          <w:p>
+            <w:pPr>
+              <w:pStyle w:val="HTMLPreformatted"/>
+              <w:spacing w:line="300" w:lineRule="auto"/>
+            </w:pPr>
+          </w:p>
+          <w:p>
+            <w:pPr>
+              <w:pStyle w:val="HTMLPreformatted"/>
+              <w:spacing w:line="300" w:lineRule="auto"/>
+            </w:pPr>
+            <w:r>
+              <w:t xml:space="preserve">        </w:t>
+            </w:r>
+            <w:r>
+              <w:rPr>
+                <w:b/>
+                <w:bCs/>
+                <w:color w:val="008800"/>
+              </w:rPr>
+              <w:t>if</w:t>
+            </w:r>
+            <w:r>
+              <w:t xml:space="preserve"> </w:t>
+            </w:r>
+            <w:r>
+              <w:rPr>
+                <w:color w:val="333333"/>
+              </w:rPr>
+              <w:t>(</w:t>
+            </w:r>
+            <w:r>
+              <w:t>size</w:t>
+            </w:r>
+            <w:r>
+              <w:rPr>
+                <w:color w:val="333333"/>
+              </w:rPr>
+              <w:t>[</w:t>
+            </w:r>
+            <w:r>
+              <w:t>x</w:t>
+            </w:r>
+            <w:r>
+              <w:rPr>
+                <w:color w:val="333333"/>
+              </w:rPr>
+              <w:t>]</w:t>
+            </w:r>
+            <w:r>
+              <w:t xml:space="preserve"> </w:t>
+            </w:r>
+            <w:r>
+              <w:rPr>
+                <w:color w:val="333333"/>
+              </w:rPr>
+              <w:t>&gt;</w:t>
+            </w:r>
+            <w:r>
+              <w:t xml:space="preserve"> size</w:t>
+            </w:r>
+            <w:r>
+              <w:rPr>
+                <w:color w:val="333333"/>
+              </w:rPr>
+              <w:t>[</w:t>
+            </w:r>
+            <w:r>
+              <w:t>y</w:t>
+            </w:r>
+            <w:r>
+              <w:rPr>
+                <w:color w:val="333333"/>
+              </w:rPr>
+              <w:t>])</w:t>
+            </w:r>
+            <w:r>
+              <w:t xml:space="preserve"> id</w:t>
+            </w:r>
+            <w:r>
+              <w:rPr>
+                <w:color w:val="333333"/>
+              </w:rPr>
+              <w:t>[</w:t>
+            </w:r>
+            <w:r>
+              <w:t>y</w:t>
+            </w:r>
+            <w:r>
+              <w:rPr>
+                <w:color w:val="333333"/>
+              </w:rPr>
+              <w:t>]</w:t>
+            </w:r>
+            <w:r>
+              <w:t xml:space="preserve"> </w:t>
+            </w:r>
+            <w:r>
+              <w:rPr>
+                <w:color w:val="333333"/>
+              </w:rPr>
+              <w:t>=</w:t>
+            </w:r>
+            <w:r>
+              <w:t xml:space="preserve"> x</w:t>
+            </w:r>
+            <w:r>
+              <w:rPr>
+                <w:color w:val="333333"/>
+              </w:rPr>
+              <w:t>;</w:t>
+            </w:r>
+          </w:p>
+          <w:p>
+            <w:pPr>
+              <w:pStyle w:val="HTMLPreformatted"/>
+              <w:spacing w:line="300" w:lineRule="auto"/>
+            </w:pPr>
+            <w:r>
+              <w:t xml:space="preserve">        </w:t>
+            </w:r>
+            <w:r>
+              <w:rPr>
+                <w:b/>
+                <w:bCs/>
+                <w:color w:val="008800"/>
+              </w:rPr>
+              <w:t>else</w:t>
+            </w:r>
+            <w:r>
+              <w:t xml:space="preserve"> id</w:t>
+            </w:r>
+            <w:r>
+              <w:rPr>
+                <w:color w:val="333333"/>
+              </w:rPr>
+              <w:t>[</w:t>
+            </w:r>
+            <w:r>
+              <w:t>x</w:t>
+            </w:r>
+            <w:r>
+              <w:rPr>
+                <w:color w:val="333333"/>
+              </w:rPr>
+              <w:t>]</w:t>
+            </w:r>
+            <w:r>
+              <w:t xml:space="preserve"> </w:t>
+            </w:r>
+            <w:r>
+              <w:rPr>
+                <w:color w:val="333333"/>
+              </w:rPr>
+              <w:t>=</w:t>
+            </w:r>
+            <w:r>
+              <w:t xml:space="preserve"> y</w:t>
+            </w:r>
+            <w:r>
+              <w:rPr>
+                <w:color w:val="333333"/>
+              </w:rPr>
+              <w:t>;</w:t>
+            </w:r>
+          </w:p>
+          <w:p>
+            <w:pPr>
+              <w:pStyle w:val="HTMLPreformatted"/>
+              <w:spacing w:line="300" w:lineRule="auto"/>
+            </w:pPr>
+            <w:r>
+              <w:t xml:space="preserve">        </w:t>
+            </w:r>
+          </w:p>
+          <w:p>
+            <w:pPr>
+              <w:pStyle w:val="HTMLPreformatted"/>
+              <w:spacing w:line="300" w:lineRule="auto"/>
+            </w:pPr>
+            <w:r>
+              <w:t xml:space="preserve">        </w:t>
+            </w:r>
+            <w:r>
+              <w:rPr>
+                <w:b/>
+                <w:bCs/>
+                <w:color w:val="333399"/>
+              </w:rPr>
+              <w:t>int</w:t>
+            </w:r>
+            <w:r>
+              <w:t xml:space="preserve"> Ox </w:t>
+            </w:r>
+            <w:r>
+              <w:rPr>
+                <w:color w:val="333333"/>
+              </w:rPr>
+              <w:t>=</w:t>
+            </w:r>
+            <w:r>
+              <w:t xml:space="preserve"> </w:t>
+            </w:r>
+            <w:proofErr w:type="spellStart"/>
+            <w:r>
+              <w:t>findOldest</w:t>
+            </w:r>
+            <w:proofErr w:type="spellEnd"/>
+            <w:r>
+              <w:rPr>
+                <w:color w:val="333333"/>
+              </w:rPr>
+              <w:t>(</w:t>
+            </w:r>
+            <w:r>
+              <w:t>x</w:t>
+            </w:r>
+            <w:r>
+              <w:rPr>
+                <w:color w:val="333333"/>
+              </w:rPr>
+              <w:t>);</w:t>
+            </w:r>
+          </w:p>
+          <w:p>
+            <w:pPr>
+              <w:pStyle w:val="HTMLPreformatted"/>
+              <w:spacing w:line="300" w:lineRule="auto"/>
+            </w:pPr>
+            <w:r>
+              <w:t xml:space="preserve">        </w:t>
+            </w:r>
+            <w:r>
+              <w:rPr>
+                <w:b/>
+                <w:bCs/>
+                <w:color w:val="333399"/>
+              </w:rPr>
+              <w:t>int</w:t>
+            </w:r>
+            <w:r>
+              <w:t xml:space="preserve"> Oy </w:t>
+            </w:r>
+            <w:r>
+              <w:rPr>
+                <w:color w:val="333333"/>
+              </w:rPr>
+              <w:t>=</w:t>
+            </w:r>
+            <w:r>
+              <w:t xml:space="preserve"> </w:t>
+            </w:r>
+            <w:proofErr w:type="spellStart"/>
+            <w:r>
+              <w:t>findOldest</w:t>
+            </w:r>
+            <w:proofErr w:type="spellEnd"/>
+            <w:r>
+              <w:rPr>
+                <w:color w:val="333333"/>
+              </w:rPr>
+              <w:t>(</w:t>
+            </w:r>
+            <w:r>
+              <w:t>y</w:t>
+            </w:r>
+            <w:r>
+              <w:rPr>
+                <w:color w:val="333333"/>
+              </w:rPr>
+              <w:t>);</w:t>
+            </w:r>
+          </w:p>
+          <w:p>
+            <w:pPr>
+              <w:pStyle w:val="HTMLPreformatted"/>
+              <w:spacing w:line="300" w:lineRule="auto"/>
+            </w:pPr>
+            <w:r>
+              <w:t xml:space="preserve">        </w:t>
+            </w:r>
+          </w:p>
+          <w:p>
+            <w:pPr>
+              <w:pStyle w:val="HTMLPreformatted"/>
+              <w:spacing w:line="300" w:lineRule="auto"/>
+            </w:pPr>
+            <w:r>
+              <w:t xml:space="preserve">        </w:t>
+            </w:r>
+            <w:r>
+              <w:rPr>
+                <w:b/>
+                <w:bCs/>
+                <w:color w:val="008800"/>
+              </w:rPr>
+              <w:t>if</w:t>
+            </w:r>
+            <w:r>
+              <w:t xml:space="preserve"> </w:t>
+            </w:r>
+            <w:r>
+              <w:rPr>
+                <w:color w:val="333333"/>
+              </w:rPr>
+              <w:t>(</w:t>
+            </w:r>
+            <w:r>
+              <w:t xml:space="preserve">Ox </w:t>
+            </w:r>
+            <w:r>
+              <w:rPr>
+                <w:color w:val="333333"/>
+              </w:rPr>
+              <w:t>&lt;</w:t>
+            </w:r>
+            <w:r>
+              <w:t xml:space="preserve"> Oy</w:t>
+            </w:r>
+            <w:r>
+              <w:rPr>
+                <w:color w:val="333333"/>
+              </w:rPr>
+              <w:t>)</w:t>
+            </w:r>
+            <w:r>
+              <w:t xml:space="preserve"> </w:t>
+            </w:r>
+            <w:proofErr w:type="gramStart"/>
+            <w:r>
+              <w:t>oldest</w:t>
+            </w:r>
+            <w:r>
+              <w:rPr>
+                <w:color w:val="333333"/>
+              </w:rPr>
+              <w:t>[</w:t>
+            </w:r>
+            <w:proofErr w:type="gramEnd"/>
+            <w:r>
+              <w:t>Oy</w:t>
+            </w:r>
+            <w:r>
+              <w:rPr>
+                <w:color w:val="333333"/>
+              </w:rPr>
+              <w:t>]</w:t>
+            </w:r>
+            <w:r>
+              <w:t xml:space="preserve"> </w:t>
+            </w:r>
+            <w:r>
+              <w:rPr>
+                <w:color w:val="333333"/>
+              </w:rPr>
+              <w:t>=</w:t>
+            </w:r>
+            <w:r>
+              <w:t xml:space="preserve"> Ox</w:t>
+            </w:r>
+            <w:r>
+              <w:rPr>
+                <w:color w:val="333333"/>
+              </w:rPr>
+              <w:t>;</w:t>
+            </w:r>
+          </w:p>
+          <w:p>
+            <w:pPr>
+              <w:pStyle w:val="HTMLPreformatted"/>
+              <w:spacing w:line="300" w:lineRule="auto"/>
+            </w:pPr>
+            <w:r>
+              <w:t xml:space="preserve">        </w:t>
+            </w:r>
+            <w:r>
+              <w:rPr>
+                <w:b/>
+                <w:bCs/>
+                <w:color w:val="008800"/>
+              </w:rPr>
+              <w:t>else</w:t>
+            </w:r>
+            <w:r>
+              <w:t xml:space="preserve"> </w:t>
+            </w:r>
+            <w:proofErr w:type="gramStart"/>
+            <w:r>
+              <w:t>oldest</w:t>
+            </w:r>
+            <w:r>
+              <w:rPr>
+                <w:color w:val="333333"/>
+              </w:rPr>
+              <w:t>[</w:t>
+            </w:r>
+            <w:proofErr w:type="gramEnd"/>
+            <w:r>
+              <w:t>Ox</w:t>
+            </w:r>
+            <w:r>
+              <w:rPr>
+                <w:color w:val="333333"/>
+              </w:rPr>
+              <w:t>]</w:t>
+            </w:r>
+            <w:r>
+              <w:t xml:space="preserve"> </w:t>
+            </w:r>
+            <w:r>
+              <w:rPr>
+                <w:color w:val="333333"/>
+              </w:rPr>
+              <w:t>=</w:t>
+            </w:r>
+            <w:r>
+              <w:t xml:space="preserve"> Oy</w:t>
+            </w:r>
+            <w:r>
+              <w:rPr>
+                <w:color w:val="333333"/>
+              </w:rPr>
+              <w:t>;</w:t>
+            </w:r>
+          </w:p>
+          <w:p>
+            <w:pPr>
+              <w:pStyle w:val="HTMLPreformatted"/>
+              <w:spacing w:line="300" w:lineRule="auto"/>
+            </w:pPr>
+            <w:r>
+              <w:t xml:space="preserve">    </w:t>
+            </w:r>
+            <w:r>
+              <w:rPr>
+                <w:color w:val="333333"/>
+              </w:rPr>
+              <w:t>}</w:t>
+            </w:r>
+          </w:p>
+          <w:p>
+            <w:pPr>
+              <w:pStyle w:val="HTMLPreformatted"/>
+              <w:spacing w:line="300" w:lineRule="auto"/>
+            </w:pPr>
+            <w:r>
+              <w:t xml:space="preserve">    </w:t>
+            </w:r>
+          </w:p>
+          <w:p>
+            <w:pPr>
+              <w:pStyle w:val="HTMLPreformatted"/>
+              <w:spacing w:line="300" w:lineRule="auto"/>
+            </w:pPr>
+            <w:r>
+              <w:t xml:space="preserve">    </w:t>
+            </w:r>
+            <w:r>
+              <w:rPr>
+                <w:b/>
+                <w:bCs/>
+                <w:color w:val="008800"/>
+              </w:rPr>
+              <w:t>public</w:t>
+            </w:r>
+            <w:r>
+              <w:t xml:space="preserve"> </w:t>
+            </w:r>
+            <w:r>
+              <w:rPr>
+                <w:b/>
+                <w:bCs/>
+                <w:color w:val="008800"/>
+              </w:rPr>
+              <w:t>static</w:t>
+            </w:r>
+            <w:r>
+              <w:t xml:space="preserve"> </w:t>
+            </w:r>
+            <w:r>
+              <w:rPr>
+                <w:b/>
+                <w:bCs/>
+                <w:color w:val="333399"/>
+              </w:rPr>
+              <w:t>int</w:t>
+            </w:r>
+            <w:r>
+              <w:t xml:space="preserve"> </w:t>
+            </w:r>
+            <w:proofErr w:type="gramStart"/>
+            <w:r>
+              <w:rPr>
+                <w:b/>
+                <w:bCs/>
+                <w:color w:val="0066BB"/>
+              </w:rPr>
+              <w:t>find</w:t>
+            </w:r>
+            <w:r>
+              <w:rPr>
+                <w:color w:val="333333"/>
+              </w:rPr>
+              <w:t>(</w:t>
+            </w:r>
+            <w:proofErr w:type="gramEnd"/>
+            <w:r>
+              <w:rPr>
+                <w:b/>
+                <w:bCs/>
+                <w:color w:val="333399"/>
+              </w:rPr>
+              <w:t>int</w:t>
+            </w:r>
+            <w:r>
+              <w:t xml:space="preserve"> p</w:t>
+            </w:r>
+            <w:r>
+              <w:rPr>
+                <w:color w:val="333333"/>
+              </w:rPr>
+              <w:t>)</w:t>
+            </w:r>
+            <w:r>
+              <w:t xml:space="preserve"> </w:t>
+            </w:r>
+            <w:r>
+              <w:rPr>
+                <w:color w:val="333333"/>
+              </w:rPr>
+              <w:t>{</w:t>
+            </w:r>
+          </w:p>
+          <w:p>
+            <w:pPr>
+              <w:pStyle w:val="HTMLPreformatted"/>
+              <w:spacing w:line="300" w:lineRule="auto"/>
+            </w:pPr>
+            <w:r>
+              <w:t xml:space="preserve">    </w:t>
+            </w:r>
+            <w:r>
+              <w:tab/>
+            </w:r>
+            <w:r>
+              <w:rPr>
+                <w:b/>
+                <w:bCs/>
+                <w:color w:val="008800"/>
+              </w:rPr>
+              <w:t>while</w:t>
+            </w:r>
+            <w:r>
+              <w:t xml:space="preserve"> </w:t>
+            </w:r>
+            <w:r>
+              <w:rPr>
+                <w:color w:val="333333"/>
+              </w:rPr>
+              <w:t>(</w:t>
+            </w:r>
+            <w:r>
+              <w:t>id</w:t>
+            </w:r>
+            <w:r>
+              <w:rPr>
+                <w:color w:val="333333"/>
+              </w:rPr>
+              <w:t>[</w:t>
+            </w:r>
+            <w:r>
+              <w:t>p</w:t>
+            </w:r>
+            <w:proofErr w:type="gramStart"/>
+            <w:r>
+              <w:rPr>
+                <w:color w:val="333333"/>
+              </w:rPr>
+              <w:t>]</w:t>
+            </w:r>
+            <w:r>
+              <w:t xml:space="preserve"> </w:t>
+            </w:r>
+            <w:r>
+              <w:rPr>
+                <w:color w:val="333333"/>
+              </w:rPr>
+              <w:t>!</w:t>
+            </w:r>
+            <w:proofErr w:type="gramEnd"/>
+            <w:r>
+              <w:rPr>
+                <w:color w:val="333333"/>
+              </w:rPr>
+              <w:t>=</w:t>
+            </w:r>
+            <w:r>
+              <w:t xml:space="preserve"> p</w:t>
+            </w:r>
+            <w:r>
+              <w:rPr>
+                <w:color w:val="333333"/>
+              </w:rPr>
+              <w:t>)</w:t>
+            </w:r>
+            <w:r>
+              <w:t xml:space="preserve"> p </w:t>
+            </w:r>
+            <w:r>
+              <w:rPr>
+                <w:color w:val="333333"/>
+              </w:rPr>
+              <w:t>=</w:t>
+            </w:r>
+            <w:r>
+              <w:t xml:space="preserve"> id</w:t>
+            </w:r>
+            <w:r>
+              <w:rPr>
+                <w:color w:val="333333"/>
+              </w:rPr>
+              <w:t>[</w:t>
+            </w:r>
+            <w:r>
+              <w:t>p</w:t>
+            </w:r>
+            <w:r>
+              <w:rPr>
+                <w:color w:val="333333"/>
+              </w:rPr>
+              <w:t>];</w:t>
+            </w:r>
+          </w:p>
+          <w:p>
+            <w:pPr>
+              <w:pStyle w:val="HTMLPreformatted"/>
+              <w:spacing w:line="300" w:lineRule="auto"/>
+            </w:pPr>
+            <w:r>
+              <w:t xml:space="preserve">        </w:t>
+            </w:r>
+            <w:r>
+              <w:rPr>
+                <w:b/>
+                <w:bCs/>
+                <w:color w:val="008800"/>
+              </w:rPr>
+              <w:t>return</w:t>
+            </w:r>
+            <w:r>
+              <w:t xml:space="preserve"> p</w:t>
+            </w:r>
+            <w:r>
+              <w:rPr>
+                <w:color w:val="333333"/>
+              </w:rPr>
+              <w:t>;</w:t>
+            </w:r>
+          </w:p>
+          <w:p>
+            <w:pPr>
+              <w:pStyle w:val="HTMLPreformatted"/>
+              <w:spacing w:line="300" w:lineRule="auto"/>
+            </w:pPr>
+            <w:r>
+              <w:t xml:space="preserve">    </w:t>
+            </w:r>
+            <w:r>
+              <w:rPr>
+                <w:color w:val="333333"/>
+              </w:rPr>
+              <w:t>}</w:t>
+            </w:r>
+          </w:p>
+          <w:p>
+            <w:pPr>
+              <w:pStyle w:val="HTMLPreformatted"/>
+              <w:spacing w:line="300" w:lineRule="auto"/>
+            </w:pPr>
+          </w:p>
+          <w:p>
+            <w:pPr>
+              <w:pStyle w:val="HTMLPreformatted"/>
+              <w:spacing w:line="300" w:lineRule="auto"/>
+            </w:pPr>
+            <w:r>
+              <w:t xml:space="preserve">    </w:t>
+            </w:r>
+            <w:r>
+              <w:rPr>
+                <w:b/>
+                <w:bCs/>
+                <w:color w:val="008800"/>
+              </w:rPr>
+              <w:t>public</w:t>
+            </w:r>
+            <w:r>
+              <w:t xml:space="preserve"> </w:t>
+            </w:r>
+            <w:r>
+              <w:rPr>
+                <w:b/>
+                <w:bCs/>
+                <w:color w:val="008800"/>
+              </w:rPr>
+              <w:t>static</w:t>
+            </w:r>
+            <w:r>
+              <w:t xml:space="preserve"> </w:t>
+            </w:r>
+            <w:r>
+              <w:rPr>
+                <w:b/>
+                <w:bCs/>
+                <w:color w:val="333399"/>
+              </w:rPr>
+              <w:t>int</w:t>
+            </w:r>
+            <w:r>
+              <w:t xml:space="preserve"> </w:t>
+            </w:r>
+            <w:proofErr w:type="spellStart"/>
+            <w:proofErr w:type="gramStart"/>
+            <w:r>
+              <w:rPr>
+                <w:b/>
+                <w:bCs/>
+                <w:color w:val="0066BB"/>
+              </w:rPr>
+              <w:t>findOldest</w:t>
+            </w:r>
+            <w:proofErr w:type="spellEnd"/>
+            <w:r>
+              <w:rPr>
+                <w:color w:val="333333"/>
+              </w:rPr>
+              <w:t>(</w:t>
+            </w:r>
+            <w:proofErr w:type="gramEnd"/>
+            <w:r>
+              <w:rPr>
+                <w:b/>
+                <w:bCs/>
+                <w:color w:val="333399"/>
+              </w:rPr>
+              <w:t>int</w:t>
+            </w:r>
+            <w:r>
+              <w:t xml:space="preserve"> p</w:t>
+            </w:r>
+            <w:r>
+              <w:rPr>
+                <w:color w:val="333333"/>
+              </w:rPr>
+              <w:t>)</w:t>
+            </w:r>
+            <w:r>
+              <w:t xml:space="preserve"> </w:t>
+            </w:r>
+            <w:r>
+              <w:rPr>
+                <w:color w:val="333333"/>
+              </w:rPr>
+              <w:t>{</w:t>
+            </w:r>
+          </w:p>
+          <w:p>
+            <w:pPr>
+              <w:pStyle w:val="HTMLPreformatted"/>
+              <w:spacing w:line="300" w:lineRule="auto"/>
+            </w:pPr>
+            <w:r>
+              <w:t xml:space="preserve">    </w:t>
+            </w:r>
+            <w:r>
+              <w:tab/>
+            </w:r>
+            <w:r>
+              <w:rPr>
+                <w:b/>
+                <w:bCs/>
+                <w:color w:val="008800"/>
+              </w:rPr>
+              <w:t>while</w:t>
+            </w:r>
+            <w:r>
+              <w:t xml:space="preserve"> </w:t>
+            </w:r>
+            <w:r>
+              <w:rPr>
+                <w:color w:val="333333"/>
+              </w:rPr>
+              <w:t>(</w:t>
+            </w:r>
+            <w:r>
+              <w:t>oldest</w:t>
+            </w:r>
+            <w:r>
+              <w:rPr>
+                <w:color w:val="333333"/>
+              </w:rPr>
+              <w:t>[</w:t>
+            </w:r>
+            <w:r>
+              <w:t>p</w:t>
+            </w:r>
+            <w:proofErr w:type="gramStart"/>
+            <w:r>
+              <w:rPr>
+                <w:color w:val="333333"/>
+              </w:rPr>
+              <w:t>]</w:t>
+            </w:r>
+            <w:r>
+              <w:t xml:space="preserve"> </w:t>
+            </w:r>
+            <w:r>
+              <w:rPr>
+                <w:color w:val="333333"/>
+              </w:rPr>
+              <w:t>!</w:t>
+            </w:r>
+            <w:proofErr w:type="gramEnd"/>
+            <w:r>
+              <w:rPr>
+                <w:color w:val="333333"/>
+              </w:rPr>
+              <w:t>=</w:t>
+            </w:r>
+            <w:r>
+              <w:t xml:space="preserve"> p</w:t>
+            </w:r>
+            <w:r>
+              <w:rPr>
+                <w:color w:val="333333"/>
+              </w:rPr>
+              <w:t>)</w:t>
+            </w:r>
+            <w:r>
+              <w:t xml:space="preserve"> p </w:t>
+            </w:r>
+            <w:r>
+              <w:rPr>
+                <w:color w:val="333333"/>
+              </w:rPr>
+              <w:t>=</w:t>
+            </w:r>
+            <w:r>
+              <w:t xml:space="preserve"> oldest</w:t>
+            </w:r>
+            <w:r>
+              <w:rPr>
+                <w:color w:val="333333"/>
+              </w:rPr>
+              <w:t>[</w:t>
+            </w:r>
+            <w:r>
+              <w:t>p</w:t>
+            </w:r>
+            <w:r>
+              <w:rPr>
+                <w:color w:val="333333"/>
+              </w:rPr>
+              <w:t>];</w:t>
+            </w:r>
+          </w:p>
+          <w:p>
+            <w:pPr>
+              <w:pStyle w:val="HTMLPreformatted"/>
+              <w:spacing w:line="300" w:lineRule="auto"/>
+            </w:pPr>
+            <w:r>
+              <w:t xml:space="preserve">        </w:t>
+            </w:r>
+            <w:r>
+              <w:rPr>
+                <w:b/>
+                <w:bCs/>
+                <w:color w:val="008800"/>
+              </w:rPr>
+              <w:t>return</w:t>
+            </w:r>
+            <w:r>
+              <w:t xml:space="preserve"> p</w:t>
+            </w:r>
+            <w:r>
+              <w:rPr>
+                <w:color w:val="333333"/>
+              </w:rPr>
+              <w:t>;</w:t>
+            </w:r>
+          </w:p>
+          <w:p>
+            <w:pPr>
+              <w:pStyle w:val="HTMLPreformatted"/>
+              <w:spacing w:line="300" w:lineRule="auto"/>
+            </w:pPr>
+            <w:r>
+              <w:t xml:space="preserve">    </w:t>
+            </w:r>
+            <w:r>
+              <w:rPr>
+                <w:color w:val="333333"/>
+              </w:rPr>
+              <w:t>}</w:t>
+            </w:r>
+          </w:p>
+        </w:tc>
+      </w:tr>
+    </w:tbl>
+    <w:p>
+      <w:pPr>
+        <w:rPr>
+          <w:lang w:val="en-GB"/>
+        </w:rPr>
+      </w:pPr>
     </w:p>
     <w:p>
       <w:pPr>
@@ -7479,11 +8638,34 @@
     </w:p>
     <w:p>
       <w:pPr>
+        <w:rPr>
+          <w:sz w:val="24"/>
+          <w:szCs w:val="24"/>
+          <w:lang w:val="en-GB"/>
+        </w:rPr>
+      </w:pPr>
+    </w:p>
+    <w:p>
+      <w:pPr>
+        <w:rPr>
+          <w:lang w:val="en-GB"/>
+        </w:rPr>
+      </w:pPr>
+    </w:p>
+    <w:p>
+      <w:pPr>
         <w:pStyle w:val="Heading3"/>
         <w:rPr>
           <w:lang w:val="en-GB"/>
         </w:rPr>
       </w:pPr>
+      <w:r>
+        <w:rPr>
+          <w:lang w:val="en-GB"/>
+        </w:rPr>
+        <w:lastRenderedPageBreak/>
+        <w:br/>
+      </w:r>
       <w:r>
         <w:rPr>
           <w:lang w:val="en-GB"/>
@@ -8017,7 +9199,6 @@
           <w:szCs w:val="24"/>
           <w:lang w:val="en-GB"/>
         </w:rPr>
-        <w:lastRenderedPageBreak/>
         <w:tab/>
         <w:t xml:space="preserve">Union(8,8) = </w:t>
       </w:r>
@@ -8485,6 +9666,7 @@
           <w:szCs w:val="24"/>
           <w:lang w:val="en-GB"/>
         </w:rPr>
+        <w:lastRenderedPageBreak/>
         <w:t>Analysis of the following function</w:t>
       </w:r>
       <w:r>
@@ -9685,63 +10867,6 @@
           <w:lang w:val="en-GB"/>
         </w:rPr>
       </w:pPr>
-      <w:proofErr w:type="spellStart"/>
-      <w:r>
-        <w:rPr>
-          <w:color w:val="FF0000"/>
-          <w:sz w:val="24"/>
-          <w:szCs w:val="24"/>
-          <w:lang w:val="en-GB"/>
-        </w:rPr>
-        <w:t>Todo</w:t>
-      </w:r>
-      <w:proofErr w:type="spellEnd"/>
-      <w:r>
-        <w:rPr>
-          <w:color w:val="FF0000"/>
-          <w:sz w:val="24"/>
-          <w:szCs w:val="24"/>
-          <w:lang w:val="en-GB"/>
-        </w:rPr>
-        <w:t>:</w:t>
-      </w:r>
-    </w:p>
-    <w:p>
-      <w:pPr>
-        <w:pStyle w:val="ListParagraph"/>
-        <w:numPr>
-          <w:ilvl w:val="0"/>
-          <w:numId w:val="3"/>
-        </w:numPr>
-        <w:rPr>
-          <w:color w:val="FF0000"/>
-          <w:sz w:val="24"/>
-          <w:szCs w:val="24"/>
-          <w:lang w:val="en-GB"/>
-        </w:rPr>
-      </w:pPr>
-      <w:bookmarkStart w:id="0" w:name="_GoBack"/>
-      <w:bookmarkEnd w:id="0"/>
-      <w:proofErr w:type="spellStart"/>
-      <w:r>
-        <w:rPr>
-          <w:color w:val="FF0000"/>
-          <w:sz w:val="24"/>
-          <w:szCs w:val="24"/>
-          <w:lang w:val="en-GB"/>
-        </w:rPr>
-        <w:t>Unionfind</w:t>
-      </w:r>
-      <w:proofErr w:type="spellEnd"/>
-      <w:r>
-        <w:rPr>
-          <w:color w:val="FF0000"/>
-          <w:sz w:val="24"/>
-          <w:szCs w:val="24"/>
-          <w:lang w:val="en-GB"/>
-        </w:rPr>
-        <w:t xml:space="preserve"> b), a second array to track oldest in set?</w:t>
-      </w:r>
     </w:p>
     <w:sectPr>
       <w:pgSz w:w="11906" w:h="16838"/>
@@ -10776,6 +11901,54 @@
       <w:contextualSpacing/>
     </w:pPr>
   </w:style>
+  <w:style w:type="paragraph" w:styleId="HTMLPreformatted">
+    <w:name w:val="HTML Preformatted"/>
+    <w:basedOn w:val="Normal"/>
+    <w:link w:val="HTMLPreformattedChar"/>
+    <w:uiPriority w:val="99"/>
+    <w:unhideWhenUsed/>
+    <w:rsid w:val="00DA2561"/>
+    <w:pPr>
+      <w:tabs>
+        <w:tab w:val="left" w:pos="916"/>
+        <w:tab w:val="left" w:pos="1832"/>
+        <w:tab w:val="left" w:pos="2748"/>
+        <w:tab w:val="left" w:pos="3664"/>
+        <w:tab w:val="left" w:pos="4580"/>
+        <w:tab w:val="left" w:pos="5496"/>
+        <w:tab w:val="left" w:pos="6412"/>
+        <w:tab w:val="left" w:pos="7328"/>
+        <w:tab w:val="left" w:pos="8244"/>
+        <w:tab w:val="left" w:pos="9160"/>
+        <w:tab w:val="left" w:pos="10076"/>
+        <w:tab w:val="left" w:pos="10992"/>
+        <w:tab w:val="left" w:pos="11908"/>
+        <w:tab w:val="left" w:pos="12824"/>
+        <w:tab w:val="left" w:pos="13740"/>
+        <w:tab w:val="left" w:pos="14656"/>
+      </w:tabs>
+      <w:spacing w:after="0" w:line="240" w:lineRule="auto"/>
+    </w:pPr>
+    <w:rPr>
+      <w:rFonts w:ascii="Courier New" w:eastAsia="Times New Roman" w:hAnsi="Courier New" w:cs="Courier New"/>
+      <w:sz w:val="20"/>
+      <w:szCs w:val="20"/>
+      <w:lang w:val="en-GB" w:eastAsia="en-GB"/>
+    </w:rPr>
+  </w:style>
+  <w:style w:type="character" w:customStyle="1" w:styleId="HTMLPreformattedChar">
+    <w:name w:val="HTML Preformatted Char"/>
+    <w:basedOn w:val="DefaultParagraphFont"/>
+    <w:link w:val="HTMLPreformatted"/>
+    <w:uiPriority w:val="99"/>
+    <w:rsid w:val="00DA2561"/>
+    <w:rPr>
+      <w:rFonts w:ascii="Courier New" w:eastAsia="Times New Roman" w:hAnsi="Courier New" w:cs="Courier New"/>
+      <w:sz w:val="20"/>
+      <w:szCs w:val="20"/>
+      <w:lang w:val="en-GB" w:eastAsia="en-GB"/>
+    </w:rPr>
+  </w:style>
 </w:styles>
 </file>
 

</xml_diff>